<commit_message>
- DOKSI: 1. fejezet, bevezetés megírva - film felvitel dátuma 100-ról lecsökkent, 60 napra (AddAction, MyDateCell, GuiConstants) - login javítás: null-al nem lehet bejelentkezni - login fejlesztés: 3 próbálkozás után átírányít a regisztrációra
</commit_message>
<xml_diff>
--- a/PappZoltanSzakdolgozat.docx
+++ b/PappZoltanSzakdolgozat.docx
@@ -5,123 +5,6 @@
     <w:p>
       <w:pPr>
         <w:pStyle w:val="Szakdolgozat"/>
-        <w:jc w:val="right"/>
-        <w:rPr>
-          <w:noProof/>
-          <w:lang w:eastAsia="hu-HU"/>
-        </w:rPr>
-      </w:pPr>
-      <w:r>
-        <w:rPr>
-          <w:noProof/>
-          <w:lang w:eastAsia="hu-HU"/>
-        </w:rPr>
-        <w:drawing>
-          <wp:anchor distT="0" distB="0" distL="114300" distR="114300" simplePos="0" relativeHeight="251658240" behindDoc="1" locked="0" layoutInCell="1" allowOverlap="1">
-            <wp:simplePos x="0" y="0"/>
-            <wp:positionH relativeFrom="column">
-              <wp:posOffset>-3175</wp:posOffset>
-            </wp:positionH>
-            <wp:positionV relativeFrom="paragraph">
-              <wp:posOffset>4445</wp:posOffset>
-            </wp:positionV>
-            <wp:extent cx="1047750" cy="1047750"/>
-            <wp:effectExtent l="0" t="0" r="0" b="0"/>
-            <wp:wrapTight wrapText="bothSides">
-              <wp:wrapPolygon edited="0">
-                <wp:start x="0" y="0"/>
-                <wp:lineTo x="0" y="21207"/>
-                <wp:lineTo x="21207" y="21207"/>
-                <wp:lineTo x="21207" y="0"/>
-                <wp:lineTo x="0" y="0"/>
-              </wp:wrapPolygon>
-            </wp:wrapTight>
-            <wp:docPr id="3" name="Kép 3"/>
-            <wp:cNvGraphicFramePr>
-              <a:graphicFrameLocks xmlns:a="http://schemas.openxmlformats.org/drawingml/2006/main" noChangeAspect="1"/>
-            </wp:cNvGraphicFramePr>
-            <a:graphic xmlns:a="http://schemas.openxmlformats.org/drawingml/2006/main">
-              <a:graphicData uri="http://schemas.openxmlformats.org/drawingml/2006/picture">
-                <pic:pic xmlns:pic="http://schemas.openxmlformats.org/drawingml/2006/picture">
-                  <pic:nvPicPr>
-                    <pic:cNvPr id="0" name="Kép 4"/>
-                    <pic:cNvPicPr>
-                      <a:picLocks noChangeAspect="1" noChangeArrowheads="1"/>
-                    </pic:cNvPicPr>
-                  </pic:nvPicPr>
-                  <pic:blipFill>
-                    <a:blip r:embed="rId7">
-                      <a:extLst>
-                        <a:ext uri="{28A0092B-C50C-407E-A947-70E740481C1C}">
-                          <a14:useLocalDpi xmlns:a14="http://schemas.microsoft.com/office/drawing/2010/main" val="0"/>
-                        </a:ext>
-                      </a:extLst>
-                    </a:blip>
-                    <a:srcRect/>
-                    <a:stretch>
-                      <a:fillRect/>
-                    </a:stretch>
-                  </pic:blipFill>
-                  <pic:spPr bwMode="auto">
-                    <a:xfrm>
-                      <a:off x="0" y="0"/>
-                      <a:ext cx="1047750" cy="1047750"/>
-                    </a:xfrm>
-                    <a:prstGeom prst="rect">
-                      <a:avLst/>
-                    </a:prstGeom>
-                    <a:noFill/>
-                    <a:ln>
-                      <a:noFill/>
-                    </a:ln>
-                  </pic:spPr>
-                </pic:pic>
-              </a:graphicData>
-            </a:graphic>
-          </wp:anchor>
-        </w:drawing>
-      </w:r>
-      <w:r>
-        <w:rPr>
-          <w:noProof/>
-          <w:lang w:eastAsia="hu-HU"/>
-        </w:rPr>
-        <w:t>Eötvös Loránd Tudományegyetem</w:t>
-      </w:r>
-    </w:p>
-    <w:p>
-      <w:pPr>
-        <w:pStyle w:val="Szakdolgozat"/>
-        <w:jc w:val="right"/>
-        <w:rPr>
-          <w:noProof/>
-          <w:lang w:eastAsia="hu-HU"/>
-        </w:rPr>
-      </w:pPr>
-      <w:r>
-        <w:rPr>
-          <w:noProof/>
-          <w:lang w:eastAsia="hu-HU"/>
-        </w:rPr>
-        <w:t>Informatikai Kar</w:t>
-      </w:r>
-    </w:p>
-    <w:p>
-      <w:pPr>
-        <w:pStyle w:val="Szakdolgozat"/>
-        <w:jc w:val="right"/>
-      </w:pPr>
-      <w:r>
-        <w:rPr>
-          <w:noProof/>
-          <w:lang w:eastAsia="hu-HU"/>
-        </w:rPr>
-        <w:t>Programozási Nyelvek és Fordítóprogramok Tamszék</w:t>
-      </w:r>
-    </w:p>
-    <w:p>
-      <w:pPr>
-        <w:pStyle w:val="Szakdolgozat"/>
         <w:spacing w:before="1920" w:after="1920"/>
         <w:rPr>
           <w:rFonts w:cs="Times New Roman"/>
@@ -442,6 +325,36 @@
         </w:rPr>
         <w:t>Budapest, 2016</w:t>
       </w:r>
+    </w:p>
+    <w:p>
+      <w:pPr>
+        <w:rPr>
+          <w:rFonts w:ascii="Times New Roman" w:hAnsi="Times New Roman" w:cs="Times New Roman"/>
+          <w:sz w:val="24"/>
+          <w:szCs w:val="24"/>
+          <w:shd w:val="clear" w:color="auto" w:fill="FFFFFF"/>
+        </w:rPr>
+      </w:pPr>
+      <w:r>
+        <w:rPr>
+          <w:rFonts w:cs="Times New Roman"/>
+          <w:szCs w:val="24"/>
+          <w:shd w:val="clear" w:color="auto" w:fill="FFFFFF"/>
+        </w:rPr>
+        <w:br w:type="page"/>
+      </w:r>
+    </w:p>
+    <w:p>
+      <w:pPr>
+        <w:pStyle w:val="Szakdolgozat"/>
+        <w:spacing w:before="1200"/>
+        <w:jc w:val="center"/>
+        <w:rPr>
+          <w:rFonts w:cs="Times New Roman"/>
+          <w:szCs w:val="24"/>
+          <w:shd w:val="clear" w:color="auto" w:fill="FFFFFF"/>
+        </w:rPr>
+      </w:pPr>
     </w:p>
     <w:sdt>
       <w:sdtPr>
@@ -474,7 +387,11 @@
         </w:p>
         <w:p>
           <w:pPr>
+            <w:jc w:val="both"/>
             <w:rPr>
+              <w:rFonts w:ascii="Times New Roman" w:hAnsi="Times New Roman" w:cs="Times New Roman"/>
+              <w:sz w:val="24"/>
+              <w:szCs w:val="24"/>
               <w:lang w:eastAsia="hu-HU"/>
             </w:rPr>
           </w:pPr>
@@ -492,15 +409,30 @@
             </w:rPr>
           </w:pPr>
           <w:r>
+            <w:rPr>
+              <w:rFonts w:ascii="Times New Roman" w:hAnsi="Times New Roman" w:cs="Times New Roman"/>
+              <w:sz w:val="24"/>
+              <w:szCs w:val="24"/>
+            </w:rPr>
             <w:fldChar w:fldCharType="begin"/>
           </w:r>
           <w:r>
+            <w:rPr>
+              <w:rFonts w:ascii="Times New Roman" w:hAnsi="Times New Roman" w:cs="Times New Roman"/>
+              <w:sz w:val="24"/>
+              <w:szCs w:val="24"/>
+            </w:rPr>
             <w:instrText xml:space="preserve"> TOC \o "1-3" \h \z \u </w:instrText>
           </w:r>
           <w:r>
+            <w:rPr>
+              <w:rFonts w:ascii="Times New Roman" w:hAnsi="Times New Roman" w:cs="Times New Roman"/>
+              <w:sz w:val="24"/>
+              <w:szCs w:val="24"/>
+            </w:rPr>
             <w:fldChar w:fldCharType="separate"/>
           </w:r>
-          <w:hyperlink w:anchor="_Toc466476561" w:history="1">
+          <w:hyperlink w:anchor="_Toc466550302" w:history="1">
             <w:r>
               <w:rPr>
                 <w:rStyle w:val="Hiperhivatkozs"/>
@@ -528,7 +460,7 @@
                 <w:noProof/>
                 <w:webHidden/>
               </w:rPr>
-              <w:instrText xml:space="preserve"> PAGEREF _Toc466476561 \h </w:instrText>
+              <w:instrText xml:space="preserve"> PAGEREF _Toc466550302 \h </w:instrText>
             </w:r>
             <w:r>
               <w:rPr>
@@ -548,7 +480,7 @@
                 <w:noProof/>
                 <w:webHidden/>
               </w:rPr>
-              <w:t>2</w:t>
+              <w:t>3</w:t>
             </w:r>
             <w:r>
               <w:rPr>
@@ -561,6 +493,149 @@
         </w:p>
         <w:p>
           <w:pPr>
+            <w:pStyle w:val="TJ2"/>
+            <w:tabs>
+              <w:tab w:val="right" w:leader="dot" w:pos="8493"/>
+            </w:tabs>
+            <w:rPr>
+              <w:rFonts w:eastAsiaTheme="minorEastAsia"/>
+              <w:noProof/>
+              <w:lang w:eastAsia="hu-HU"/>
+            </w:rPr>
+          </w:pPr>
+          <w:hyperlink w:anchor="_Toc466550303" w:history="1">
+            <w:r>
+              <w:rPr>
+                <w:rStyle w:val="Hiperhivatkozs"/>
+                <w:noProof/>
+                <w:lang w:eastAsia="hu-HU"/>
+              </w:rPr>
+              <w:t>1.1. Motiváció</w:t>
+            </w:r>
+            <w:r>
+              <w:rPr>
+                <w:noProof/>
+                <w:webHidden/>
+              </w:rPr>
+              <w:tab/>
+            </w:r>
+            <w:r>
+              <w:rPr>
+                <w:noProof/>
+                <w:webHidden/>
+              </w:rPr>
+              <w:fldChar w:fldCharType="begin"/>
+            </w:r>
+            <w:r>
+              <w:rPr>
+                <w:noProof/>
+                <w:webHidden/>
+              </w:rPr>
+              <w:instrText xml:space="preserve"> PAGEREF _Toc466550303 \h </w:instrText>
+            </w:r>
+            <w:r>
+              <w:rPr>
+                <w:noProof/>
+                <w:webHidden/>
+              </w:rPr>
+            </w:r>
+            <w:r>
+              <w:rPr>
+                <w:noProof/>
+                <w:webHidden/>
+              </w:rPr>
+              <w:fldChar w:fldCharType="separate"/>
+            </w:r>
+            <w:r>
+              <w:rPr>
+                <w:noProof/>
+                <w:webHidden/>
+              </w:rPr>
+              <w:t>3</w:t>
+            </w:r>
+            <w:r>
+              <w:rPr>
+                <w:noProof/>
+                <w:webHidden/>
+              </w:rPr>
+              <w:fldChar w:fldCharType="end"/>
+            </w:r>
+          </w:hyperlink>
+        </w:p>
+        <w:p>
+          <w:pPr>
+            <w:pStyle w:val="TJ2"/>
+            <w:tabs>
+              <w:tab w:val="right" w:leader="dot" w:pos="8493"/>
+            </w:tabs>
+            <w:rPr>
+              <w:rFonts w:eastAsiaTheme="minorEastAsia"/>
+              <w:noProof/>
+              <w:lang w:eastAsia="hu-HU"/>
+            </w:rPr>
+          </w:pPr>
+          <w:hyperlink w:anchor="_Toc466550304" w:history="1">
+            <w:r>
+              <w:rPr>
+                <w:rStyle w:val="Hiperhivatkozs"/>
+                <w:noProof/>
+                <w:lang w:eastAsia="hu-HU"/>
+              </w:rPr>
+              <w:t>1.2. Megoldandó feladat</w:t>
+            </w:r>
+            <w:r>
+              <w:rPr>
+                <w:noProof/>
+                <w:webHidden/>
+              </w:rPr>
+              <w:tab/>
+            </w:r>
+            <w:r>
+              <w:rPr>
+                <w:noProof/>
+                <w:webHidden/>
+              </w:rPr>
+              <w:fldChar w:fldCharType="begin"/>
+            </w:r>
+            <w:r>
+              <w:rPr>
+                <w:noProof/>
+                <w:webHidden/>
+              </w:rPr>
+              <w:instrText xml:space="preserve"> PAGEREF _Toc466550304 \h </w:instrText>
+            </w:r>
+            <w:r>
+              <w:rPr>
+                <w:noProof/>
+                <w:webHidden/>
+              </w:rPr>
+            </w:r>
+            <w:r>
+              <w:rPr>
+                <w:noProof/>
+                <w:webHidden/>
+              </w:rPr>
+              <w:fldChar w:fldCharType="separate"/>
+            </w:r>
+            <w:r>
+              <w:rPr>
+                <w:noProof/>
+                <w:webHidden/>
+              </w:rPr>
+              <w:t>3</w:t>
+            </w:r>
+            <w:r>
+              <w:rPr>
+                <w:noProof/>
+                <w:webHidden/>
+              </w:rPr>
+              <w:fldChar w:fldCharType="end"/>
+            </w:r>
+          </w:hyperlink>
+        </w:p>
+        <w:p>
+          <w:pPr>
+            <w:jc w:val="both"/>
             <w:rPr>
               <w:b/>
               <w:bCs/>
@@ -568,8 +643,11 @@
           </w:pPr>
           <w:r>
             <w:rPr>
+              <w:rFonts w:ascii="Times New Roman" w:hAnsi="Times New Roman" w:cs="Times New Roman"/>
               <w:b/>
               <w:bCs/>
+              <w:sz w:val="24"/>
+              <w:szCs w:val="24"/>
             </w:rPr>
             <w:fldChar w:fldCharType="end"/>
           </w:r>
@@ -590,8 +668,6 @@
         </w:rPr>
         <w:br w:type="page"/>
       </w:r>
-      <w:bookmarkStart w:id="0" w:name="_GoBack"/>
-      <w:bookmarkEnd w:id="0"/>
     </w:p>
     <w:p/>
     <w:p>
@@ -602,20 +678,463 @@
           <w:lang w:eastAsia="hu-HU"/>
         </w:rPr>
       </w:pPr>
-      <w:bookmarkStart w:id="1" w:name="_Toc466476561"/>
+      <w:bookmarkStart w:id="0" w:name="_Toc466550302"/>
       <w:r>
         <w:rPr>
           <w:noProof/>
           <w:lang w:eastAsia="hu-HU"/>
         </w:rPr>
         <w:t>1.  Bevezetés</w:t>
+      </w:r>
+      <w:bookmarkEnd w:id="0"/>
+    </w:p>
+    <w:p>
+      <w:pPr>
+        <w:pStyle w:val="Cmsor2"/>
+        <w:rPr>
+          <w:lang w:eastAsia="hu-HU"/>
+        </w:rPr>
+      </w:pPr>
+      <w:bookmarkStart w:id="1" w:name="_Toc466550303"/>
+      <w:r>
+        <w:rPr>
+          <w:lang w:eastAsia="hu-HU"/>
+        </w:rPr>
+        <w:t>1.1. Motiváció</w:t>
       </w:r>
       <w:bookmarkEnd w:id="1"/>
     </w:p>
+    <w:p>
+      <w:pPr>
+        <w:pStyle w:val="Szakdolgozat"/>
+        <w:rPr>
+          <w:lang w:eastAsia="hu-HU"/>
+        </w:rPr>
+      </w:pPr>
+      <w:r>
+        <w:rPr>
+          <w:lang w:eastAsia="hu-HU"/>
+        </w:rPr>
+        <w:t>Moziba járni korosztálytól</w:t>
+      </w:r>
+      <w:r>
+        <w:rPr>
+          <w:lang w:eastAsia="hu-HU"/>
+        </w:rPr>
+        <w:t>, hangulattól, időtől</w:t>
+      </w:r>
+      <w:r>
+        <w:rPr>
+          <w:lang w:eastAsia="hu-HU"/>
+        </w:rPr>
+        <w:t xml:space="preserve"> függetlenül az egyik legnépszerűbb szabadidős tevékenység.</w:t>
+      </w:r>
+      <w:r>
+        <w:rPr>
+          <w:lang w:eastAsia="hu-HU"/>
+        </w:rPr>
+        <w:t xml:space="preserve"> </w:t>
+      </w:r>
+      <w:r>
+        <w:rPr>
+          <w:lang w:eastAsia="hu-HU"/>
+        </w:rPr>
+        <w:t>Mondhatom magam szerencsésnek, hogy a baráti köröm ízlése elég széles skálán mozog, így szinte mindig találunk olyan filmet, amire érdemes beülni.</w:t>
+      </w:r>
+      <w:r>
+        <w:rPr>
+          <w:lang w:eastAsia="hu-HU"/>
+        </w:rPr>
+        <w:t xml:space="preserve"> </w:t>
+      </w:r>
+      <w:r>
+        <w:rPr>
+          <w:lang w:eastAsia="hu-HU"/>
+        </w:rPr>
+        <w:t>Így azt hiszem, bátran kijelenthetem</w:t>
+      </w:r>
+      <w:r>
+        <w:rPr>
+          <w:lang w:eastAsia="hu-HU"/>
+        </w:rPr>
+        <w:t>,</w:t>
+      </w:r>
+      <w:r>
+        <w:rPr>
+          <w:lang w:eastAsia="hu-HU"/>
+        </w:rPr>
+        <w:t xml:space="preserve"> </w:t>
+      </w:r>
+      <w:r>
+        <w:rPr>
+          <w:lang w:eastAsia="hu-HU"/>
+        </w:rPr>
+        <w:t>gyakori látogatój</w:t>
+      </w:r>
+      <w:r>
+        <w:rPr>
+          <w:lang w:eastAsia="hu-HU"/>
+        </w:rPr>
+        <w:t>a vagyok ezek</w:t>
+      </w:r>
+      <w:r>
+        <w:rPr>
+          <w:lang w:eastAsia="hu-HU"/>
+        </w:rPr>
+        <w:t xml:space="preserve">nek a szórakoztató egységeknek. Ebből következik, hogy szerény véleményem szerint kellő ismeretekkel rendelkezem arról, hogy miként zajlik a jegyfoglalás és vásárlás folyamata. </w:t>
+      </w:r>
+      <w:r>
+        <w:rPr>
+          <w:lang w:eastAsia="hu-HU"/>
+        </w:rPr>
+        <w:t>Hozzá kell tennem, hogy e</w:t>
+      </w:r>
+      <w:r>
+        <w:rPr>
+          <w:lang w:eastAsia="hu-HU"/>
+        </w:rPr>
+        <w:t>ddigi tapasztalataim elég vegyesek. Volt</w:t>
+      </w:r>
+      <w:r>
+        <w:rPr>
+          <w:lang w:eastAsia="hu-HU"/>
+        </w:rPr>
+        <w:t>,</w:t>
+      </w:r>
+      <w:r>
+        <w:rPr>
+          <w:lang w:eastAsia="hu-HU"/>
+        </w:rPr>
+        <w:t xml:space="preserve"> ahol nem volt mindig teljesen egyértelmű a jegy beszerzésének menete, de természetesen akadtak már olyanok is, ahol a foglalórendszer könnyedén végigvezetett a folyamaton.</w:t>
+      </w:r>
+    </w:p>
+    <w:p>
+      <w:pPr>
+        <w:pStyle w:val="Szakdolgozat"/>
+        <w:rPr>
+          <w:lang w:eastAsia="hu-HU"/>
+        </w:rPr>
+      </w:pPr>
+      <w:r>
+        <w:rPr>
+          <w:lang w:eastAsia="hu-HU"/>
+        </w:rPr>
+        <w:t>Szakdolgozatom témájául azért választottam egy grafikus felületű jegyfoglaló rendszer</w:t>
+      </w:r>
+      <w:r>
+        <w:rPr>
+          <w:lang w:eastAsia="hu-HU"/>
+        </w:rPr>
+        <w:t>t</w:t>
+      </w:r>
+      <w:r>
+        <w:rPr>
+          <w:lang w:eastAsia="hu-HU"/>
+        </w:rPr>
+        <w:t xml:space="preserve">, hogy próbára tegyem magam, </w:t>
+      </w:r>
+      <w:r>
+        <w:rPr>
+          <w:lang w:eastAsia="hu-HU"/>
+        </w:rPr>
+        <w:t xml:space="preserve">vajon nekem a kettő, fentebb felsorolt lehetőség közül melyiket sikerülne megvalósítani. Nagyon kíváncsi voltam, hogy egy ilyen rendszer létrehozása során a fejlesztő milyen érdekes megoldandó problémákkal találkozik, </w:t>
+      </w:r>
+      <w:r>
+        <w:rPr>
+          <w:lang w:eastAsia="hu-HU"/>
+        </w:rPr>
+        <w:t xml:space="preserve">esetleg </w:t>
+      </w:r>
+      <w:r>
+        <w:rPr>
+          <w:lang w:eastAsia="hu-HU"/>
+        </w:rPr>
+        <w:t>milyen komolyabb buktatók akadályozhatják a termék előállítását. De természetesen az igazi kérdéseim magam felé voltak. Olyanok, minthogy</w:t>
+      </w:r>
+      <w:r>
+        <w:rPr>
+          <w:lang w:eastAsia="hu-HU"/>
+        </w:rPr>
+        <w:t xml:space="preserve"> milyen logika mentén tudnám </w:t>
+      </w:r>
+      <w:r>
+        <w:rPr>
+          <w:lang w:eastAsia="hu-HU"/>
+        </w:rPr>
+        <w:t>végigvinni a fejlesztésmenetét, milyen személyes tapasztalatokat tudnék belefűzni a program</w:t>
+      </w:r>
+      <w:r>
+        <w:rPr>
+          <w:lang w:eastAsia="hu-HU"/>
+        </w:rPr>
+        <w:t>om</w:t>
+      </w:r>
+      <w:r>
+        <w:rPr>
+          <w:lang w:eastAsia="hu-HU"/>
+        </w:rPr>
+        <w:t>ba, valamint végül, de nem utolsó sorban, egy kicsit eltérve a témától, hogy milyen programozói ismeretekkel</w:t>
+      </w:r>
+      <w:r>
+        <w:rPr>
+          <w:lang w:eastAsia="hu-HU"/>
+        </w:rPr>
+        <w:t>, tudással</w:t>
+      </w:r>
+      <w:r>
+        <w:rPr>
+          <w:lang w:eastAsia="hu-HU"/>
+        </w:rPr>
+        <w:t xml:space="preserve"> gyarapodom</w:t>
+      </w:r>
+      <w:r>
+        <w:rPr>
+          <w:lang w:eastAsia="hu-HU"/>
+        </w:rPr>
+        <w:t xml:space="preserve"> a szakdolgozatom írása közben.</w:t>
+      </w:r>
+      <w:r>
+        <w:rPr>
+          <w:lang w:eastAsia="hu-HU"/>
+        </w:rPr>
+        <w:t xml:space="preserve"> Így tehát, hogy az ötlet és a motiváció találkozott, nem volt már más hátra, mint maga a megvalósítás.</w:t>
+      </w:r>
+    </w:p>
+    <w:p>
+      <w:pPr>
+        <w:pStyle w:val="Cmsor2"/>
+        <w:rPr>
+          <w:lang w:eastAsia="hu-HU"/>
+        </w:rPr>
+      </w:pPr>
+      <w:bookmarkStart w:id="2" w:name="_Toc466550304"/>
+      <w:r>
+        <w:rPr>
+          <w:lang w:eastAsia="hu-HU"/>
+        </w:rPr>
+        <w:t>1.2. Megoldandó feladat</w:t>
+      </w:r>
+      <w:bookmarkEnd w:id="2"/>
+    </w:p>
+    <w:p>
+      <w:pPr>
+        <w:pStyle w:val="Szakdolgozat"/>
+        <w:rPr>
+          <w:lang w:eastAsia="hu-HU"/>
+        </w:rPr>
+      </w:pPr>
+      <w:r>
+        <w:rPr>
+          <w:lang w:eastAsia="hu-HU"/>
+        </w:rPr>
+        <w:t>Ennek értelmében</w:t>
+      </w:r>
+      <w:r>
+        <w:rPr>
+          <w:lang w:eastAsia="hu-HU"/>
+        </w:rPr>
+        <w:t xml:space="preserve"> a diplomamunkám alapjául egy grafikus felületű jegyfoglaló rendszert választottam, amit a JAVA programozási nyelv segítségével készítettem el. A legfőbb célomnak egy mindenki által könnyen érthető, kezelhető és áttekinthető ren</w:t>
+      </w:r>
+      <w:r>
+        <w:rPr>
+          <w:lang w:eastAsia="hu-HU"/>
+        </w:rPr>
+        <w:t>dszer létre</w:t>
+      </w:r>
+      <w:r>
+        <w:rPr>
+          <w:lang w:eastAsia="hu-HU"/>
+        </w:rPr>
+        <w:t>hozását tekintettem.</w:t>
+      </w:r>
+    </w:p>
+    <w:p>
+      <w:pPr>
+        <w:pStyle w:val="Szakdolgozat"/>
+        <w:rPr>
+          <w:lang w:eastAsia="hu-HU"/>
+        </w:rPr>
+      </w:pPr>
+      <w:r>
+        <w:rPr>
+          <w:lang w:eastAsia="hu-HU"/>
+        </w:rPr>
+        <w:t>A főfunkció természetesen maga a belépőjegy megváltása egy adott film vetítésére. Ez a folyamat magában foglalja a</w:t>
+      </w:r>
+      <w:r>
+        <w:rPr>
+          <w:lang w:eastAsia="hu-HU"/>
+        </w:rPr>
+        <w:t xml:space="preserve"> megtekinteni kívánt</w:t>
+      </w:r>
+      <w:r>
+        <w:rPr>
+          <w:lang w:eastAsia="hu-HU"/>
+        </w:rPr>
+        <w:t xml:space="preserve"> film kiválasztását a számunkra megfelelő időpontra, valamint terembe, a termen belül pedig a legszimpatikusabb </w:t>
+      </w:r>
+      <w:r>
+        <w:rPr>
+          <w:lang w:eastAsia="hu-HU"/>
+        </w:rPr>
+        <w:lastRenderedPageBreak/>
+        <w:t xml:space="preserve">székbe, </w:t>
+      </w:r>
+      <w:r>
+        <w:rPr>
+          <w:lang w:eastAsia="hu-HU"/>
+        </w:rPr>
+        <w:t>vagy</w:t>
+      </w:r>
+      <w:r>
+        <w:rPr>
+          <w:lang w:eastAsia="hu-HU"/>
+        </w:rPr>
+        <w:t xml:space="preserve"> székekbe, már persze csak azokba, amiket előzetesen más felhasználók nem választottak ki.</w:t>
+      </w:r>
+    </w:p>
+    <w:p>
+      <w:pPr>
+        <w:pStyle w:val="Szakdolgozat"/>
+        <w:rPr>
+          <w:lang w:eastAsia="hu-HU"/>
+        </w:rPr>
+      </w:pPr>
+      <w:r>
+        <w:rPr>
+          <w:lang w:eastAsia="hu-HU"/>
+        </w:rPr>
+        <w:t>Értelemszerűen ennyiben nem merül ki a program, ám a továb</w:t>
+      </w:r>
+      <w:r>
+        <w:rPr>
+          <w:lang w:eastAsia="hu-HU"/>
+        </w:rPr>
+        <w:t>bi műveleteket bizonyos szerepkö</w:t>
+      </w:r>
+      <w:r>
+        <w:rPr>
+          <w:lang w:eastAsia="hu-HU"/>
+        </w:rPr>
+        <w:t xml:space="preserve">r meglétéhez kötöttem, ezek az úgynevezett adminisztrátori operációk. </w:t>
+      </w:r>
+      <w:r>
+        <w:rPr>
+          <w:lang w:eastAsia="hu-HU"/>
+        </w:rPr>
+        <w:t xml:space="preserve">Ezen </w:t>
+      </w:r>
+      <w:r>
+        <w:rPr>
+          <w:lang w:eastAsia="hu-HU"/>
+        </w:rPr>
+        <w:t>procedúrák</w:t>
+      </w:r>
+      <w:r>
+        <w:rPr>
+          <w:lang w:eastAsia="hu-HU"/>
+        </w:rPr>
+        <w:t xml:space="preserve"> használatára egy átlagos felhasználónak nincs jogosultsága, mivel itt olyan lehetőségek találhatók, amivel a projekt mögötti adatbázis módosítható. Értem ez alatt a különböző felviteleket, szerkesztéseket és törléseket. </w:t>
+      </w:r>
+      <w:r>
+        <w:rPr>
+          <w:lang w:eastAsia="hu-HU"/>
+        </w:rPr>
+        <w:t>Tehát, hogy konkrétabb</w:t>
+      </w:r>
+      <w:r>
+        <w:rPr>
+          <w:lang w:eastAsia="hu-HU"/>
+        </w:rPr>
+        <w:t>an</w:t>
+      </w:r>
+      <w:r>
+        <w:rPr>
+          <w:lang w:eastAsia="hu-HU"/>
+        </w:rPr>
+        <w:t xml:space="preserve"> illusztráljam</w:t>
+      </w:r>
+      <w:r>
+        <w:rPr>
+          <w:lang w:eastAsia="hu-HU"/>
+        </w:rPr>
+        <w:t xml:space="preserve"> ezt</w:t>
+      </w:r>
+      <w:r>
+        <w:rPr>
+          <w:lang w:eastAsia="hu-HU"/>
+        </w:rPr>
+        <w:t>,</w:t>
+      </w:r>
+      <w:r>
+        <w:rPr>
+          <w:lang w:eastAsia="hu-HU"/>
+        </w:rPr>
+        <w:t xml:space="preserve"> a rendszerűnk erre dedikált userei</w:t>
+      </w:r>
+      <w:r>
+        <w:rPr>
+          <w:lang w:eastAsia="hu-HU"/>
+        </w:rPr>
+        <w:t xml:space="preserve"> felelősek példának okáért egy vetítés hozzáadásáért. Ezen folyamat során meg kell adni az előadás idő</w:t>
+      </w:r>
+      <w:r>
+        <w:rPr>
+          <w:lang w:eastAsia="hu-HU"/>
+        </w:rPr>
+        <w:t xml:space="preserve">pontját, az igénybe venni </w:t>
+      </w:r>
+      <w:r>
+        <w:rPr>
+          <w:lang w:eastAsia="hu-HU"/>
+        </w:rPr>
+        <w:t>kívánt termet, és magától ért</w:t>
+      </w:r>
+      <w:r>
+        <w:rPr>
+          <w:lang w:eastAsia="hu-HU"/>
+        </w:rPr>
+        <w:t>etődően a filmet. Majd pedig, abban az esetben</w:t>
+      </w:r>
+      <w:r>
+        <w:rPr>
+          <w:lang w:eastAsia="hu-HU"/>
+        </w:rPr>
+        <w:t>,</w:t>
+      </w:r>
+      <w:r>
+        <w:rPr>
+          <w:lang w:eastAsia="hu-HU"/>
+        </w:rPr>
+        <w:t xml:space="preserve"> ha</w:t>
+      </w:r>
+      <w:r>
+        <w:rPr>
+          <w:lang w:eastAsia="hu-HU"/>
+        </w:rPr>
+        <w:t xml:space="preserve"> kiderült, hogy a helyiség nem alkalmas a műsor lebonyolítására az adott napon, akkor lehetőség van</w:t>
+      </w:r>
+      <w:r>
+        <w:rPr>
+          <w:lang w:eastAsia="hu-HU"/>
+        </w:rPr>
+        <w:t xml:space="preserve"> a dátum</w:t>
+      </w:r>
+      <w:r>
+        <w:rPr>
+          <w:lang w:eastAsia="hu-HU"/>
+        </w:rPr>
+        <w:t xml:space="preserve"> korrigálásra, vagy akár az esetleges törlésre is.</w:t>
+      </w:r>
+      <w:bookmarkStart w:id="3" w:name="_GoBack"/>
+      <w:bookmarkEnd w:id="3"/>
+    </w:p>
     <w:sectPr>
-      <w:footerReference w:type="default" r:id="rId8"/>
+      <w:footerReference w:type="default" r:id="rId7"/>
+      <w:headerReference w:type="first" r:id="rId8"/>
       <w:pgSz w:w="11906" w:h="16838"/>
       <w:pgMar w:top="1418" w:right="1418" w:bottom="1418" w:left="1985" w:header="709" w:footer="709" w:gutter="0"/>
+      <w:pgNumType w:start="0"/>
       <w:cols w:space="708"/>
       <w:titlePg/>
       <w:docGrid w:linePitch="360"/>
@@ -653,20 +1172,36 @@
 <w:ftr xmlns:wpc="http://schemas.microsoft.com/office/word/2010/wordprocessingCanvas" xmlns:mc="http://schemas.openxmlformats.org/markup-compatibility/2006" xmlns:o="urn:schemas-microsoft-com:office:office" xmlns:r="http://schemas.openxmlformats.org/officeDocument/2006/relationships" xmlns:m="http://schemas.openxmlformats.org/officeDocument/2006/math" xmlns:v="urn:schemas-microsoft-com:vml" xmlns:wp14="http://schemas.microsoft.com/office/word/2010/wordprocessingDrawing" xmlns:wp="http://schemas.openxmlformats.org/drawingml/2006/wordprocessingDrawing" xmlns:w10="urn:schemas-microsoft-com:office:word" xmlns:w="http://schemas.openxmlformats.org/wordprocessingml/2006/main" xmlns:w14="http://schemas.microsoft.com/office/word/2010/wordml" xmlns:w15="http://schemas.microsoft.com/office/word/2012/wordml" xmlns:wpg="http://schemas.microsoft.com/office/word/2010/wordprocessingGroup" xmlns:wpi="http://schemas.microsoft.com/office/word/2010/wordprocessingInk" xmlns:wne="http://schemas.microsoft.com/office/word/2006/wordml" xmlns:wps="http://schemas.microsoft.com/office/word/2010/wordprocessingShape" mc:Ignorable="w14 w15 wp14">
   <w:sdt>
     <w:sdtPr>
-      <w:id w:val="-1592623373"/>
+      <w:id w:val="31929956"/>
       <w:docPartObj>
         <w:docPartGallery w:val="Page Numbers (Bottom of Page)"/>
         <w:docPartUnique/>
       </w:docPartObj>
     </w:sdtPr>
+    <w:sdtEndPr/>
     <w:sdtContent>
       <w:p>
         <w:pPr>
           <w:pStyle w:val="llb"/>
-          <w:jc w:val="center"/>
+          <w:jc w:val="right"/>
         </w:pPr>
         <w:r>
-          <w:t>1</w:t>
+          <w:fldChar w:fldCharType="begin"/>
+        </w:r>
+        <w:r>
+          <w:instrText>PAGE   \* MERGEFORMAT</w:instrText>
+        </w:r>
+        <w:r>
+          <w:fldChar w:fldCharType="separate"/>
+        </w:r>
+        <w:r>
+          <w:rPr>
+            <w:noProof/>
+          </w:rPr>
+          <w:t>2</w:t>
+        </w:r>
+        <w:r>
+          <w:fldChar w:fldCharType="end"/>
         </w:r>
       </w:p>
     </w:sdtContent>
@@ -702,6 +1237,128 @@
     </w:p>
   </w:footnote>
 </w:footnotes>
+</file>
+
+<file path=word/header1.xml><?xml version="1.0" encoding="utf-8"?>
+<w:hdr xmlns:wpc="http://schemas.microsoft.com/office/word/2010/wordprocessingCanvas" xmlns:mc="http://schemas.openxmlformats.org/markup-compatibility/2006" xmlns:o="urn:schemas-microsoft-com:office:office" xmlns:r="http://schemas.openxmlformats.org/officeDocument/2006/relationships" xmlns:m="http://schemas.openxmlformats.org/officeDocument/2006/math" xmlns:v="urn:schemas-microsoft-com:vml" xmlns:wp14="http://schemas.microsoft.com/office/word/2010/wordprocessingDrawing" xmlns:wp="http://schemas.openxmlformats.org/drawingml/2006/wordprocessingDrawing" xmlns:w10="urn:schemas-microsoft-com:office:word" xmlns:w="http://schemas.openxmlformats.org/wordprocessingml/2006/main" xmlns:w14="http://schemas.microsoft.com/office/word/2010/wordml" xmlns:w15="http://schemas.microsoft.com/office/word/2012/wordml" xmlns:wpg="http://schemas.microsoft.com/office/word/2010/wordprocessingGroup" xmlns:wpi="http://schemas.microsoft.com/office/word/2010/wordprocessingInk" xmlns:wne="http://schemas.microsoft.com/office/word/2006/wordml" xmlns:wps="http://schemas.microsoft.com/office/word/2010/wordprocessingShape" mc:Ignorable="w14 w15 wp14">
+  <w:p>
+    <w:pPr>
+      <w:pStyle w:val="Szakdolgozat"/>
+      <w:jc w:val="right"/>
+      <w:rPr>
+        <w:noProof/>
+        <w:lang w:eastAsia="hu-HU"/>
+      </w:rPr>
+    </w:pPr>
+    <w:r>
+      <w:rPr>
+        <w:noProof/>
+        <w:lang w:eastAsia="hu-HU"/>
+      </w:rPr>
+      <w:drawing>
+        <wp:anchor distT="0" distB="0" distL="114300" distR="114300" simplePos="0" relativeHeight="251659264" behindDoc="1" locked="0" layoutInCell="1" allowOverlap="1" wp14:anchorId="3C16B97A" wp14:editId="4ED66060">
+          <wp:simplePos x="0" y="0"/>
+          <wp:positionH relativeFrom="column">
+            <wp:posOffset>-3175</wp:posOffset>
+          </wp:positionH>
+          <wp:positionV relativeFrom="paragraph">
+            <wp:posOffset>4445</wp:posOffset>
+          </wp:positionV>
+          <wp:extent cx="1047750" cy="1047750"/>
+          <wp:effectExtent l="0" t="0" r="0" b="0"/>
+          <wp:wrapTight wrapText="bothSides">
+            <wp:wrapPolygon edited="0">
+              <wp:start x="0" y="0"/>
+              <wp:lineTo x="0" y="21207"/>
+              <wp:lineTo x="21207" y="21207"/>
+              <wp:lineTo x="21207" y="0"/>
+              <wp:lineTo x="0" y="0"/>
+            </wp:wrapPolygon>
+          </wp:wrapTight>
+          <wp:docPr id="2" name="Kép 2"/>
+          <wp:cNvGraphicFramePr>
+            <a:graphicFrameLocks xmlns:a="http://schemas.openxmlformats.org/drawingml/2006/main" noChangeAspect="1"/>
+          </wp:cNvGraphicFramePr>
+          <a:graphic xmlns:a="http://schemas.openxmlformats.org/drawingml/2006/main">
+            <a:graphicData uri="http://schemas.openxmlformats.org/drawingml/2006/picture">
+              <pic:pic xmlns:pic="http://schemas.openxmlformats.org/drawingml/2006/picture">
+                <pic:nvPicPr>
+                  <pic:cNvPr id="0" name="Kép 4"/>
+                  <pic:cNvPicPr>
+                    <a:picLocks noChangeAspect="1" noChangeArrowheads="1"/>
+                  </pic:cNvPicPr>
+                </pic:nvPicPr>
+                <pic:blipFill>
+                  <a:blip r:embed="rId1">
+                    <a:extLst>
+                      <a:ext uri="{28A0092B-C50C-407E-A947-70E740481C1C}">
+                        <a14:useLocalDpi xmlns:a14="http://schemas.microsoft.com/office/drawing/2010/main" val="0"/>
+                      </a:ext>
+                    </a:extLst>
+                  </a:blip>
+                  <a:srcRect/>
+                  <a:stretch>
+                    <a:fillRect/>
+                  </a:stretch>
+                </pic:blipFill>
+                <pic:spPr bwMode="auto">
+                  <a:xfrm>
+                    <a:off x="0" y="0"/>
+                    <a:ext cx="1047750" cy="1047750"/>
+                  </a:xfrm>
+                  <a:prstGeom prst="rect">
+                    <a:avLst/>
+                  </a:prstGeom>
+                  <a:noFill/>
+                  <a:ln>
+                    <a:noFill/>
+                  </a:ln>
+                </pic:spPr>
+              </pic:pic>
+            </a:graphicData>
+          </a:graphic>
+        </wp:anchor>
+      </w:drawing>
+    </w:r>
+    <w:r>
+      <w:rPr>
+        <w:noProof/>
+        <w:lang w:eastAsia="hu-HU"/>
+      </w:rPr>
+      <w:t>Eötvös Loránd Tudományegyetem</w:t>
+    </w:r>
+  </w:p>
+  <w:p>
+    <w:pPr>
+      <w:pStyle w:val="Szakdolgozat"/>
+      <w:jc w:val="right"/>
+      <w:rPr>
+        <w:noProof/>
+        <w:lang w:eastAsia="hu-HU"/>
+      </w:rPr>
+    </w:pPr>
+    <w:r>
+      <w:rPr>
+        <w:noProof/>
+        <w:lang w:eastAsia="hu-HU"/>
+      </w:rPr>
+      <w:t>Informatikai Kar</w:t>
+    </w:r>
+  </w:p>
+  <w:p>
+    <w:pPr>
+      <w:pStyle w:val="Szakdolgozat"/>
+      <w:jc w:val="right"/>
+    </w:pPr>
+    <w:r>
+      <w:rPr>
+        <w:noProof/>
+        <w:lang w:eastAsia="hu-HU"/>
+      </w:rPr>
+      <w:t>Programozási Nyelvek és Fordítóprogramok Tamszék</w:t>
+    </w:r>
+  </w:p>
+</w:hdr>
 </file>
 
 <file path=word/styles.xml><?xml version="1.0" encoding="utf-8"?>
@@ -1118,6 +1775,27 @@
       <w:szCs w:val="32"/>
     </w:rPr>
   </w:style>
+  <w:style w:type="paragraph" w:styleId="Cmsor2">
+    <w:name w:val="heading 2"/>
+    <w:basedOn w:val="Szakdolgozat"/>
+    <w:next w:val="Norml"/>
+    <w:link w:val="Cmsor2Char"/>
+    <w:uiPriority w:val="9"/>
+    <w:unhideWhenUsed/>
+    <w:qFormat/>
+    <w:rsid w:val="00B35F23"/>
+    <w:pPr>
+      <w:keepNext/>
+      <w:keepLines/>
+      <w:spacing w:before="40"/>
+      <w:outlineLvl w:val="1"/>
+    </w:pPr>
+    <w:rPr>
+      <w:rFonts w:eastAsiaTheme="majorEastAsia" w:cstheme="majorBidi"/>
+      <w:sz w:val="28"/>
+      <w:szCs w:val="26"/>
+    </w:rPr>
+  </w:style>
   <w:style w:type="character" w:default="1" w:styleId="Bekezdsalapbettpusa">
     <w:name w:val="Default Paragraph Font"/>
     <w:uiPriority w:val="1"/>
@@ -1260,12 +1938,75 @@
   </w:style>
   <w:style w:type="paragraph" w:styleId="Nincstrkz">
     <w:name w:val="No Spacing"/>
+    <w:link w:val="NincstrkzChar"/>
     <w:uiPriority w:val="1"/>
     <w:qFormat/>
     <w:rsid w:val="00EB6060"/>
     <w:pPr>
       <w:spacing w:after="0" w:line="240" w:lineRule="auto"/>
     </w:pPr>
+  </w:style>
+  <w:style w:type="character" w:customStyle="1" w:styleId="Cmsor2Char">
+    <w:name w:val="Címsor 2 Char"/>
+    <w:basedOn w:val="Bekezdsalapbettpusa"/>
+    <w:link w:val="Cmsor2"/>
+    <w:uiPriority w:val="9"/>
+    <w:rsid w:val="00B35F23"/>
+    <w:rPr>
+      <w:rFonts w:ascii="Times New Roman" w:eastAsiaTheme="majorEastAsia" w:hAnsi="Times New Roman" w:cstheme="majorBidi"/>
+      <w:sz w:val="28"/>
+      <w:szCs w:val="26"/>
+    </w:rPr>
+  </w:style>
+  <w:style w:type="paragraph" w:styleId="TJ2">
+    <w:name w:val="toc 2"/>
+    <w:basedOn w:val="Norml"/>
+    <w:next w:val="Norml"/>
+    <w:autoRedefine/>
+    <w:uiPriority w:val="39"/>
+    <w:unhideWhenUsed/>
+    <w:rsid w:val="00171C32"/>
+    <w:pPr>
+      <w:spacing w:after="100"/>
+      <w:ind w:left="220"/>
+    </w:pPr>
+  </w:style>
+  <w:style w:type="character" w:customStyle="1" w:styleId="NincstrkzChar">
+    <w:name w:val="Nincs térköz Char"/>
+    <w:basedOn w:val="Bekezdsalapbettpusa"/>
+    <w:link w:val="Nincstrkz"/>
+    <w:uiPriority w:val="1"/>
+    <w:rsid w:val="00FA57F0"/>
+  </w:style>
+  <w:style w:type="paragraph" w:styleId="Buborkszveg">
+    <w:name w:val="Balloon Text"/>
+    <w:basedOn w:val="Norml"/>
+    <w:link w:val="BuborkszvegChar"/>
+    <w:uiPriority w:val="99"/>
+    <w:semiHidden/>
+    <w:unhideWhenUsed/>
+    <w:rsid w:val="00A86012"/>
+    <w:pPr>
+      <w:spacing w:after="0" w:line="240" w:lineRule="auto"/>
+    </w:pPr>
+    <w:rPr>
+      <w:rFonts w:ascii="Tahoma" w:hAnsi="Tahoma" w:cs="Tahoma"/>
+      <w:sz w:val="16"/>
+      <w:szCs w:val="16"/>
+    </w:rPr>
+  </w:style>
+  <w:style w:type="character" w:customStyle="1" w:styleId="BuborkszvegChar">
+    <w:name w:val="Buborékszöveg Char"/>
+    <w:basedOn w:val="Bekezdsalapbettpusa"/>
+    <w:link w:val="Buborkszveg"/>
+    <w:uiPriority w:val="99"/>
+    <w:semiHidden/>
+    <w:rsid w:val="00A86012"/>
+    <w:rPr>
+      <w:rFonts w:ascii="Tahoma" w:hAnsi="Tahoma" w:cs="Tahoma"/>
+      <w:sz w:val="16"/>
+      <w:szCs w:val="16"/>
+    </w:rPr>
   </w:style>
 </w:styles>
 </file>
@@ -1536,7 +2277,7 @@
 </file>
 
 <file path=customXml/itemProps1.xml><?xml version="1.0" encoding="utf-8"?>
-<ds:datastoreItem xmlns:ds="http://schemas.openxmlformats.org/officeDocument/2006/customXml" ds:itemID="{DA5A8E63-47A2-4FD5-B031-44F8C2E60FB5}">
+<ds:datastoreItem xmlns:ds="http://schemas.openxmlformats.org/officeDocument/2006/customXml" ds:itemID="{274F16A7-90A0-4C43-96AC-A7C05C39C044}">
   <ds:schemaRefs>
     <ds:schemaRef ds:uri="http://schemas.openxmlformats.org/officeDocument/2006/bibliography"/>
   </ds:schemaRefs>

</xml_diff>

<commit_message>
- NINCS módosítás, csak commentek hozzáadása - DOKSI kicsike bővítése
</commit_message>
<xml_diff>
--- a/PappZoltanSzakdolgozat.docx
+++ b/PappZoltanSzakdolgozat.docx
@@ -233,13 +233,23 @@
           <w:shd w:val="clear" w:color="auto" w:fill="FFFFFF"/>
         </w:rPr>
       </w:pPr>
-      <w:r>
-        <w:rPr>
-          <w:rFonts w:cs="Times New Roman"/>
-          <w:szCs w:val="24"/>
-          <w:shd w:val="clear" w:color="auto" w:fill="FFFFFF"/>
-        </w:rPr>
-        <w:t xml:space="preserve">Ulyssys Kft. </w:t>
+      <w:proofErr w:type="spellStart"/>
+      <w:r>
+        <w:rPr>
+          <w:rFonts w:cs="Times New Roman"/>
+          <w:szCs w:val="24"/>
+          <w:shd w:val="clear" w:color="auto" w:fill="FFFFFF"/>
+        </w:rPr>
+        <w:t>Ulyssys</w:t>
+      </w:r>
+      <w:proofErr w:type="spellEnd"/>
+      <w:r>
+        <w:rPr>
+          <w:rFonts w:cs="Times New Roman"/>
+          <w:szCs w:val="24"/>
+          <w:shd w:val="clear" w:color="auto" w:fill="FFFFFF"/>
+        </w:rPr>
+        <w:t xml:space="preserve"> Kft. </w:t>
       </w:r>
       <w:r>
         <w:rPr>
@@ -432,14 +442,132 @@
             </w:rPr>
             <w:fldChar w:fldCharType="separate"/>
           </w:r>
-          <w:hyperlink w:anchor="_Toc466550302" w:history="1">
+          <w:bookmarkStart w:id="0" w:name="_GoBack"/>
+          <w:bookmarkEnd w:id="0"/>
+          <w:r>
+            <w:rPr>
+              <w:rStyle w:val="Hiperhivatkozs"/>
+              <w:noProof/>
+            </w:rPr>
+            <w:fldChar w:fldCharType="begin"/>
+          </w:r>
+          <w:r>
+            <w:rPr>
+              <w:rStyle w:val="Hiperhivatkozs"/>
+              <w:noProof/>
+            </w:rPr>
+            <w:instrText xml:space="preserve"> </w:instrText>
+          </w:r>
+          <w:r>
+            <w:rPr>
+              <w:noProof/>
+            </w:rPr>
+            <w:instrText>HYPERLINK \l "_Toc466716685"</w:instrText>
+          </w:r>
+          <w:r>
+            <w:rPr>
+              <w:rStyle w:val="Hiperhivatkozs"/>
+              <w:noProof/>
+            </w:rPr>
+            <w:instrText xml:space="preserve"> </w:instrText>
+          </w:r>
+          <w:r>
+            <w:rPr>
+              <w:rStyle w:val="Hiperhivatkozs"/>
+              <w:noProof/>
+            </w:rPr>
+          </w:r>
+          <w:r>
+            <w:rPr>
+              <w:rStyle w:val="Hiperhivatkozs"/>
+              <w:noProof/>
+            </w:rPr>
+            <w:fldChar w:fldCharType="separate"/>
+          </w:r>
+          <w:r>
+            <w:rPr>
+              <w:rStyle w:val="Hiperhivatkozs"/>
+              <w:noProof/>
+              <w:lang w:eastAsia="hu-HU"/>
+            </w:rPr>
+            <w:t>1.  Bevezetés</w:t>
+          </w:r>
+          <w:r>
+            <w:rPr>
+              <w:noProof/>
+              <w:webHidden/>
+            </w:rPr>
+            <w:tab/>
+          </w:r>
+          <w:r>
+            <w:rPr>
+              <w:noProof/>
+              <w:webHidden/>
+            </w:rPr>
+            <w:fldChar w:fldCharType="begin"/>
+          </w:r>
+          <w:r>
+            <w:rPr>
+              <w:noProof/>
+              <w:webHidden/>
+            </w:rPr>
+            <w:instrText xml:space="preserve"> PAGEREF _Toc466716685 \h </w:instrText>
+          </w:r>
+          <w:r>
+            <w:rPr>
+              <w:noProof/>
+              <w:webHidden/>
+            </w:rPr>
+          </w:r>
+          <w:r>
+            <w:rPr>
+              <w:noProof/>
+              <w:webHidden/>
+            </w:rPr>
+            <w:fldChar w:fldCharType="separate"/>
+          </w:r>
+          <w:r>
+            <w:rPr>
+              <w:noProof/>
+              <w:webHidden/>
+            </w:rPr>
+            <w:t>2</w:t>
+          </w:r>
+          <w:r>
+            <w:rPr>
+              <w:noProof/>
+              <w:webHidden/>
+            </w:rPr>
+            <w:fldChar w:fldCharType="end"/>
+          </w:r>
+          <w:r>
+            <w:rPr>
+              <w:rStyle w:val="Hiperhivatkozs"/>
+              <w:noProof/>
+            </w:rPr>
+            <w:fldChar w:fldCharType="end"/>
+          </w:r>
+        </w:p>
+        <w:p>
+          <w:pPr>
+            <w:pStyle w:val="TJ2"/>
+            <w:tabs>
+              <w:tab w:val="right" w:leader="dot" w:pos="8493"/>
+            </w:tabs>
+            <w:rPr>
+              <w:rFonts w:eastAsiaTheme="minorEastAsia"/>
+              <w:noProof/>
+              <w:lang w:eastAsia="hu-HU"/>
+            </w:rPr>
+          </w:pPr>
+          <w:hyperlink w:anchor="_Toc466716686" w:history="1">
             <w:r>
               <w:rPr>
                 <w:rStyle w:val="Hiperhivatkozs"/>
                 <w:noProof/>
                 <w:lang w:eastAsia="hu-HU"/>
               </w:rPr>
-              <w:t>1.  Bevezetés</w:t>
+              <w:t>1.1. Motiváció</w:t>
             </w:r>
             <w:r>
               <w:rPr>
@@ -460,7 +588,7 @@
                 <w:noProof/>
                 <w:webHidden/>
               </w:rPr>
-              <w:instrText xml:space="preserve"> PAGEREF _Toc466550302 \h </w:instrText>
+              <w:instrText xml:space="preserve"> PAGEREF _Toc466716686 \h </w:instrText>
             </w:r>
             <w:r>
               <w:rPr>
@@ -480,7 +608,7 @@
                 <w:noProof/>
                 <w:webHidden/>
               </w:rPr>
-              <w:t>3</w:t>
+              <w:t>2</w:t>
             </w:r>
             <w:r>
               <w:rPr>
@@ -503,14 +631,14 @@
               <w:lang w:eastAsia="hu-HU"/>
             </w:rPr>
           </w:pPr>
-          <w:hyperlink w:anchor="_Toc466550303" w:history="1">
+          <w:hyperlink w:anchor="_Toc466716687" w:history="1">
             <w:r>
               <w:rPr>
                 <w:rStyle w:val="Hiperhivatkozs"/>
                 <w:noProof/>
                 <w:lang w:eastAsia="hu-HU"/>
               </w:rPr>
-              <w:t>1.1. Motiváció</w:t>
+              <w:t>1.2. Megoldandó feladat</w:t>
             </w:r>
             <w:r>
               <w:rPr>
@@ -531,7 +659,7 @@
                 <w:noProof/>
                 <w:webHidden/>
               </w:rPr>
-              <w:instrText xml:space="preserve"> PAGEREF _Toc466550303 \h </w:instrText>
+              <w:instrText xml:space="preserve"> PAGEREF _Toc466716687 \h </w:instrText>
             </w:r>
             <w:r>
               <w:rPr>
@@ -551,7 +679,78 @@
                 <w:noProof/>
                 <w:webHidden/>
               </w:rPr>
-              <w:t>3</w:t>
+              <w:t>2</w:t>
+            </w:r>
+            <w:r>
+              <w:rPr>
+                <w:noProof/>
+                <w:webHidden/>
+              </w:rPr>
+              <w:fldChar w:fldCharType="end"/>
+            </w:r>
+          </w:hyperlink>
+        </w:p>
+        <w:p>
+          <w:pPr>
+            <w:pStyle w:val="TJ1"/>
+            <w:tabs>
+              <w:tab w:val="right" w:leader="dot" w:pos="8493"/>
+            </w:tabs>
+            <w:rPr>
+              <w:rFonts w:eastAsiaTheme="minorEastAsia"/>
+              <w:noProof/>
+              <w:lang w:eastAsia="hu-HU"/>
+            </w:rPr>
+          </w:pPr>
+          <w:hyperlink w:anchor="_Toc466716688" w:history="1">
+            <w:r>
+              <w:rPr>
+                <w:rStyle w:val="Hiperhivatkozs"/>
+                <w:noProof/>
+                <w:lang w:eastAsia="hu-HU"/>
+              </w:rPr>
+              <w:t>2. Felhasználói dokumentáció</w:t>
+            </w:r>
+            <w:r>
+              <w:rPr>
+                <w:noProof/>
+                <w:webHidden/>
+              </w:rPr>
+              <w:tab/>
+            </w:r>
+            <w:r>
+              <w:rPr>
+                <w:noProof/>
+                <w:webHidden/>
+              </w:rPr>
+              <w:fldChar w:fldCharType="begin"/>
+            </w:r>
+            <w:r>
+              <w:rPr>
+                <w:noProof/>
+                <w:webHidden/>
+              </w:rPr>
+              <w:instrText xml:space="preserve"> PAGEREF _Toc466716688 \h </w:instrText>
+            </w:r>
+            <w:r>
+              <w:rPr>
+                <w:noProof/>
+                <w:webHidden/>
+              </w:rPr>
+            </w:r>
+            <w:r>
+              <w:rPr>
+                <w:noProof/>
+                <w:webHidden/>
+              </w:rPr>
+              <w:fldChar w:fldCharType="separate"/>
+            </w:r>
+            <w:r>
+              <w:rPr>
+                <w:noProof/>
+                <w:webHidden/>
+              </w:rPr>
+              <w:t>4</w:t>
             </w:r>
             <w:r>
               <w:rPr>
@@ -574,14 +773,14 @@
               <w:lang w:eastAsia="hu-HU"/>
             </w:rPr>
           </w:pPr>
-          <w:hyperlink w:anchor="_Toc466550304" w:history="1">
+          <w:hyperlink w:anchor="_Toc466716689" w:history="1">
             <w:r>
               <w:rPr>
                 <w:rStyle w:val="Hiperhivatkozs"/>
                 <w:noProof/>
                 <w:lang w:eastAsia="hu-HU"/>
               </w:rPr>
-              <w:t>1.2. Megoldandó feladat</w:t>
+              <w:t>2.1 A feladat ismertetése</w:t>
             </w:r>
             <w:r>
               <w:rPr>
@@ -602,7 +801,7 @@
                 <w:noProof/>
                 <w:webHidden/>
               </w:rPr>
-              <w:instrText xml:space="preserve"> PAGEREF _Toc466550304 \h </w:instrText>
+              <w:instrText xml:space="preserve"> PAGEREF _Toc466716689 \h </w:instrText>
             </w:r>
             <w:r>
               <w:rPr>
@@ -622,7 +821,220 @@
                 <w:noProof/>
                 <w:webHidden/>
               </w:rPr>
-              <w:t>3</w:t>
+              <w:t>4</w:t>
+            </w:r>
+            <w:r>
+              <w:rPr>
+                <w:noProof/>
+                <w:webHidden/>
+              </w:rPr>
+              <w:fldChar w:fldCharType="end"/>
+            </w:r>
+          </w:hyperlink>
+        </w:p>
+        <w:p>
+          <w:pPr>
+            <w:pStyle w:val="TJ2"/>
+            <w:tabs>
+              <w:tab w:val="right" w:leader="dot" w:pos="8493"/>
+            </w:tabs>
+            <w:rPr>
+              <w:rFonts w:eastAsiaTheme="minorEastAsia"/>
+              <w:noProof/>
+              <w:lang w:eastAsia="hu-HU"/>
+            </w:rPr>
+          </w:pPr>
+          <w:hyperlink w:anchor="_Toc466716690" w:history="1">
+            <w:r>
+              <w:rPr>
+                <w:rStyle w:val="Hiperhivatkozs"/>
+                <w:noProof/>
+                <w:lang w:eastAsia="hu-HU"/>
+              </w:rPr>
+              <w:t>2.2 Célközönség</w:t>
+            </w:r>
+            <w:r>
+              <w:rPr>
+                <w:noProof/>
+                <w:webHidden/>
+              </w:rPr>
+              <w:tab/>
+            </w:r>
+            <w:r>
+              <w:rPr>
+                <w:noProof/>
+                <w:webHidden/>
+              </w:rPr>
+              <w:fldChar w:fldCharType="begin"/>
+            </w:r>
+            <w:r>
+              <w:rPr>
+                <w:noProof/>
+                <w:webHidden/>
+              </w:rPr>
+              <w:instrText xml:space="preserve"> PAGEREF _Toc466716690 \h </w:instrText>
+            </w:r>
+            <w:r>
+              <w:rPr>
+                <w:noProof/>
+                <w:webHidden/>
+              </w:rPr>
+            </w:r>
+            <w:r>
+              <w:rPr>
+                <w:noProof/>
+                <w:webHidden/>
+              </w:rPr>
+              <w:fldChar w:fldCharType="separate"/>
+            </w:r>
+            <w:r>
+              <w:rPr>
+                <w:noProof/>
+                <w:webHidden/>
+              </w:rPr>
+              <w:t>4</w:t>
+            </w:r>
+            <w:r>
+              <w:rPr>
+                <w:noProof/>
+                <w:webHidden/>
+              </w:rPr>
+              <w:fldChar w:fldCharType="end"/>
+            </w:r>
+          </w:hyperlink>
+        </w:p>
+        <w:p>
+          <w:pPr>
+            <w:pStyle w:val="TJ2"/>
+            <w:tabs>
+              <w:tab w:val="right" w:leader="dot" w:pos="8493"/>
+            </w:tabs>
+            <w:rPr>
+              <w:rFonts w:eastAsiaTheme="minorEastAsia"/>
+              <w:noProof/>
+              <w:lang w:eastAsia="hu-HU"/>
+            </w:rPr>
+          </w:pPr>
+          <w:hyperlink w:anchor="_Toc466716691" w:history="1">
+            <w:r>
+              <w:rPr>
+                <w:rStyle w:val="Hiperhivatkozs"/>
+                <w:noProof/>
+                <w:lang w:eastAsia="hu-HU"/>
+              </w:rPr>
+              <w:t>2.3 A rendszer használatához szükséges feltételek</w:t>
+            </w:r>
+            <w:r>
+              <w:rPr>
+                <w:noProof/>
+                <w:webHidden/>
+              </w:rPr>
+              <w:tab/>
+            </w:r>
+            <w:r>
+              <w:rPr>
+                <w:noProof/>
+                <w:webHidden/>
+              </w:rPr>
+              <w:fldChar w:fldCharType="begin"/>
+            </w:r>
+            <w:r>
+              <w:rPr>
+                <w:noProof/>
+                <w:webHidden/>
+              </w:rPr>
+              <w:instrText xml:space="preserve"> PAGEREF _Toc466716691 \h </w:instrText>
+            </w:r>
+            <w:r>
+              <w:rPr>
+                <w:noProof/>
+                <w:webHidden/>
+              </w:rPr>
+            </w:r>
+            <w:r>
+              <w:rPr>
+                <w:noProof/>
+                <w:webHidden/>
+              </w:rPr>
+              <w:fldChar w:fldCharType="separate"/>
+            </w:r>
+            <w:r>
+              <w:rPr>
+                <w:noProof/>
+                <w:webHidden/>
+              </w:rPr>
+              <w:t>4</w:t>
+            </w:r>
+            <w:r>
+              <w:rPr>
+                <w:noProof/>
+                <w:webHidden/>
+              </w:rPr>
+              <w:fldChar w:fldCharType="end"/>
+            </w:r>
+          </w:hyperlink>
+        </w:p>
+        <w:p>
+          <w:pPr>
+            <w:pStyle w:val="TJ1"/>
+            <w:tabs>
+              <w:tab w:val="right" w:leader="dot" w:pos="8493"/>
+            </w:tabs>
+            <w:rPr>
+              <w:rFonts w:eastAsiaTheme="minorEastAsia"/>
+              <w:noProof/>
+              <w:lang w:eastAsia="hu-HU"/>
+            </w:rPr>
+          </w:pPr>
+          <w:hyperlink w:anchor="_Toc466716692" w:history="1">
+            <w:r>
+              <w:rPr>
+                <w:rStyle w:val="Hiperhivatkozs"/>
+                <w:noProof/>
+                <w:lang w:eastAsia="hu-HU"/>
+              </w:rPr>
+              <w:t>3. Fejlesztői dokumentáció</w:t>
+            </w:r>
+            <w:r>
+              <w:rPr>
+                <w:noProof/>
+                <w:webHidden/>
+              </w:rPr>
+              <w:tab/>
+            </w:r>
+            <w:r>
+              <w:rPr>
+                <w:noProof/>
+                <w:webHidden/>
+              </w:rPr>
+              <w:fldChar w:fldCharType="begin"/>
+            </w:r>
+            <w:r>
+              <w:rPr>
+                <w:noProof/>
+                <w:webHidden/>
+              </w:rPr>
+              <w:instrText xml:space="preserve"> PAGEREF _Toc466716692 \h </w:instrText>
+            </w:r>
+            <w:r>
+              <w:rPr>
+                <w:noProof/>
+                <w:webHidden/>
+              </w:rPr>
+            </w:r>
+            <w:r>
+              <w:rPr>
+                <w:noProof/>
+                <w:webHidden/>
+              </w:rPr>
+              <w:fldChar w:fldCharType="separate"/>
+            </w:r>
+            <w:r>
+              <w:rPr>
+                <w:noProof/>
+                <w:webHidden/>
+              </w:rPr>
+              <w:t>5</w:t>
             </w:r>
             <w:r>
               <w:rPr>
@@ -678,7 +1090,7 @@
           <w:lang w:eastAsia="hu-HU"/>
         </w:rPr>
       </w:pPr>
-      <w:bookmarkStart w:id="0" w:name="_Toc466550302"/>
+      <w:bookmarkStart w:id="1" w:name="_Toc466716685"/>
       <w:r>
         <w:rPr>
           <w:noProof/>
@@ -686,7 +1098,7 @@
         </w:rPr>
         <w:t>1.  Bevezetés</w:t>
       </w:r>
-      <w:bookmarkEnd w:id="0"/>
+      <w:bookmarkEnd w:id="1"/>
     </w:p>
     <w:p>
       <w:pPr>
@@ -695,14 +1107,14 @@
           <w:lang w:eastAsia="hu-HU"/>
         </w:rPr>
       </w:pPr>
-      <w:bookmarkStart w:id="1" w:name="_Toc466550303"/>
+      <w:bookmarkStart w:id="2" w:name="_Toc466716686"/>
       <w:r>
         <w:rPr>
           <w:lang w:eastAsia="hu-HU"/>
         </w:rPr>
         <w:t>1.1. Motiváció</w:t>
       </w:r>
-      <w:bookmarkEnd w:id="1"/>
+      <w:bookmarkEnd w:id="2"/>
     </w:p>
     <w:p>
       <w:pPr>
@@ -907,14 +1319,14 @@
           <w:lang w:eastAsia="hu-HU"/>
         </w:rPr>
       </w:pPr>
-      <w:bookmarkStart w:id="2" w:name="_Toc466550304"/>
+      <w:bookmarkStart w:id="3" w:name="_Toc466716687"/>
       <w:r>
         <w:rPr>
           <w:lang w:eastAsia="hu-HU"/>
         </w:rPr>
         <w:t>1.2. Megoldandó feladat</w:t>
       </w:r>
-      <w:bookmarkEnd w:id="2"/>
+      <w:bookmarkEnd w:id="3"/>
     </w:p>
     <w:p>
       <w:pPr>
@@ -1070,8 +1482,16 @@
         <w:rPr>
           <w:lang w:eastAsia="hu-HU"/>
         </w:rPr>
-        <w:t xml:space="preserve"> a rendszerűnk erre dedikált userei</w:t>
-      </w:r>
+        <w:t xml:space="preserve"> a rendszerűnk erre dedikált </w:t>
+      </w:r>
+      <w:proofErr w:type="spellStart"/>
+      <w:r>
+        <w:rPr>
+          <w:lang w:eastAsia="hu-HU"/>
+        </w:rPr>
+        <w:t>userei</w:t>
+      </w:r>
+      <w:proofErr w:type="spellEnd"/>
       <w:r>
         <w:rPr>
           <w:lang w:eastAsia="hu-HU"/>
@@ -1126,8 +1546,197 @@
         </w:rPr>
         <w:t xml:space="preserve"> korrigálásra, vagy akár az esetleges törlésre is.</w:t>
       </w:r>
-      <w:bookmarkStart w:id="3" w:name="_GoBack"/>
-      <w:bookmarkEnd w:id="3"/>
+    </w:p>
+    <w:p>
+      <w:pPr>
+        <w:rPr>
+          <w:rFonts w:ascii="Times New Roman" w:hAnsi="Times New Roman"/>
+          <w:sz w:val="24"/>
+          <w:lang w:eastAsia="hu-HU"/>
+        </w:rPr>
+      </w:pPr>
+      <w:r>
+        <w:rPr>
+          <w:lang w:eastAsia="hu-HU"/>
+        </w:rPr>
+        <w:br w:type="page"/>
+      </w:r>
+    </w:p>
+    <w:p>
+      <w:pPr>
+        <w:pStyle w:val="Cmsor1"/>
+        <w:rPr>
+          <w:lang w:eastAsia="hu-HU"/>
+        </w:rPr>
+      </w:pPr>
+      <w:bookmarkStart w:id="4" w:name="_Toc466716688"/>
+      <w:r>
+        <w:rPr>
+          <w:lang w:eastAsia="hu-HU"/>
+        </w:rPr>
+        <w:lastRenderedPageBreak/>
+        <w:t>2. Felhasználói dokumentáció</w:t>
+      </w:r>
+      <w:bookmarkEnd w:id="4"/>
+    </w:p>
+    <w:p>
+      <w:pPr>
+        <w:pStyle w:val="Cmsor2"/>
+        <w:rPr>
+          <w:lang w:eastAsia="hu-HU"/>
+        </w:rPr>
+      </w:pPr>
+      <w:bookmarkStart w:id="5" w:name="_Toc466716689"/>
+      <w:r>
+        <w:rPr>
+          <w:lang w:eastAsia="hu-HU"/>
+        </w:rPr>
+        <w:t>2.1 A feladat ismertetése</w:t>
+      </w:r>
+      <w:bookmarkEnd w:id="5"/>
+    </w:p>
+    <w:p>
+      <w:pPr>
+        <w:rPr>
+          <w:lang w:eastAsia="hu-HU"/>
+        </w:rPr>
+      </w:pPr>
+      <w:r>
+        <w:rPr>
+          <w:lang w:eastAsia="hu-HU"/>
+        </w:rPr>
+        <w:t>Mint ahogy már fentebb említettem a feladatom egy mozis jegyfoglaló rendszer fe</w:t>
+      </w:r>
+      <w:r>
+        <w:rPr>
+          <w:lang w:eastAsia="hu-HU"/>
+        </w:rPr>
+        <w:t xml:space="preserve">jlesztése volt vastag klienses megjelenítési rétegen. Így ezt tovább itt már nem is </w:t>
+      </w:r>
+      <w:r>
+        <w:rPr>
+          <w:lang w:eastAsia="hu-HU"/>
+        </w:rPr>
+        <w:t>részletezném, hiszen az olvasó már birtokában van a tovább haladáshoz szükséges alapvető ismereteknek. Persze a későbbiekben komolyabban kifejtésre kerülnek az egyes folyamatok, funkciók és a többi.</w:t>
+      </w:r>
+    </w:p>
+    <w:p>
+      <w:pPr>
+        <w:pStyle w:val="Cmsor2"/>
+        <w:rPr>
+          <w:lang w:eastAsia="hu-HU"/>
+        </w:rPr>
+      </w:pPr>
+      <w:bookmarkStart w:id="6" w:name="_Toc466716690"/>
+      <w:r>
+        <w:rPr>
+          <w:lang w:eastAsia="hu-HU"/>
+        </w:rPr>
+        <w:t>2.2 Célközönség</w:t>
+      </w:r>
+      <w:bookmarkEnd w:id="6"/>
+    </w:p>
+    <w:p>
+      <w:pPr>
+        <w:rPr>
+          <w:lang w:eastAsia="hu-HU"/>
+        </w:rPr>
+      </w:pPr>
+      <w:r>
+        <w:rPr>
+          <w:lang w:eastAsia="hu-HU"/>
+        </w:rPr>
+        <w:t xml:space="preserve">Célközönségem elsősorban a moziba járó, mozizás élményét kedvelő emberek voltak. </w:t>
+      </w:r>
+      <w:r>
+        <w:rPr>
+          <w:lang w:eastAsia="hu-HU"/>
+        </w:rPr>
+        <w:t xml:space="preserve">Igazat megvallva specifikálás, fejlesztés folyamán végig az lebegett a szemem előtt, hogy egy egyszerűen kezelhető, könnyen érhető rendszer állítsak elő, a mely csak a szokásosnak mondható </w:t>
+      </w:r>
+      <w:proofErr w:type="spellStart"/>
+      <w:r>
+        <w:rPr>
+          <w:lang w:eastAsia="hu-HU"/>
+        </w:rPr>
+        <w:t>funkciónalításokat</w:t>
+      </w:r>
+      <w:proofErr w:type="spellEnd"/>
+      <w:r>
+        <w:rPr>
+          <w:lang w:eastAsia="hu-HU"/>
+        </w:rPr>
+        <w:t xml:space="preserve"> tartalmazza.</w:t>
+      </w:r>
+    </w:p>
+    <w:p>
+      <w:pPr>
+        <w:rPr>
+          <w:lang w:eastAsia="hu-HU"/>
+        </w:rPr>
+      </w:pPr>
+      <w:r>
+        <w:rPr>
+          <w:lang w:eastAsia="hu-HU"/>
+        </w:rPr>
+        <w:t xml:space="preserve">Második célcsoportnak azokat mondanám, akiket a </w:t>
+      </w:r>
+      <w:r>
+        <w:rPr>
+          <w:lang w:eastAsia="hu-HU"/>
+        </w:rPr>
+        <w:t>filmszínházzal kapcsolatos adminisztrációs tevékenységek érdekelnek. Bár megvagyok győződve, hogy ez a társaság sokkal szűkebb, mint az elsőként említett.</w:t>
+      </w:r>
+    </w:p>
+    <w:p>
+      <w:pPr>
+        <w:pStyle w:val="Cmsor2"/>
+        <w:rPr>
+          <w:lang w:eastAsia="hu-HU"/>
+        </w:rPr>
+      </w:pPr>
+      <w:bookmarkStart w:id="7" w:name="_Toc466716691"/>
+      <w:r>
+        <w:rPr>
+          <w:lang w:eastAsia="hu-HU"/>
+        </w:rPr>
+        <w:t>2.3 A rendszer használatához szükséges feltételek</w:t>
+      </w:r>
+      <w:bookmarkEnd w:id="7"/>
+    </w:p>
+    <w:p>
+      <w:pPr>
+        <w:pStyle w:val="Cmsor2"/>
+        <w:rPr>
+          <w:rFonts w:asciiTheme="minorHAnsi" w:eastAsiaTheme="minorHAnsi" w:hAnsiTheme="minorHAnsi" w:cstheme="minorBidi"/>
+          <w:sz w:val="22"/>
+          <w:szCs w:val="22"/>
+          <w:lang w:eastAsia="hu-HU"/>
+        </w:rPr>
+      </w:pPr>
+      <w:r>
+        <w:rPr>
+          <w:lang w:eastAsia="hu-HU"/>
+        </w:rPr>
+        <w:br w:type="page"/>
+      </w:r>
+    </w:p>
+    <w:p>
+      <w:pPr>
+        <w:pStyle w:val="Cmsor1"/>
+        <w:rPr>
+          <w:lang w:eastAsia="hu-HU"/>
+        </w:rPr>
+      </w:pPr>
+      <w:bookmarkStart w:id="8" w:name="_Toc466716692"/>
+      <w:r>
+        <w:rPr>
+          <w:lang w:eastAsia="hu-HU"/>
+        </w:rPr>
+        <w:lastRenderedPageBreak/>
+        <w:t>3. Fejlesztői dokumentáció</w:t>
+      </w:r>
+      <w:bookmarkEnd w:id="8"/>
     </w:p>
     <w:sectPr>
       <w:footerReference w:type="default" r:id="rId7"/>
@@ -2277,7 +2886,7 @@
 </file>
 
 <file path=customXml/itemProps1.xml><?xml version="1.0" encoding="utf-8"?>
-<ds:datastoreItem xmlns:ds="http://schemas.openxmlformats.org/officeDocument/2006/customXml" ds:itemID="{274F16A7-90A0-4C43-96AC-A7C05C39C044}">
+<ds:datastoreItem xmlns:ds="http://schemas.openxmlformats.org/officeDocument/2006/customXml" ds:itemID="{5C420DA7-65C5-4134-A10D-B28DD0EBAA1F}">
   <ds:schemaRefs>
     <ds:schemaRef ds:uri="http://schemas.openxmlformats.org/officeDocument/2006/bibliography"/>
   </ds:schemaRefs>

</xml_diff>

<commit_message>
- loadWelcomepanel: Köszöntő welcome.html betöltése, kiíratása - superuser bevezetése - DOKSI: Köszöntő képernyő, általános felületi infok, Jogosultságok
</commit_message>
<xml_diff>
--- a/PappZoltanSzakdolgozat.docx
+++ b/PappZoltanSzakdolgozat.docx
@@ -429,7 +429,7 @@
             </w:rPr>
             <w:fldChar w:fldCharType="separate"/>
           </w:r>
-          <w:hyperlink w:anchor="_Toc467243373" w:history="1">
+          <w:hyperlink w:anchor="_Toc467342962" w:history="1">
             <w:r>
               <w:rPr>
                 <w:rStyle w:val="Hiperhivatkozs"/>
@@ -457,7 +457,7 @@
                 <w:noProof/>
                 <w:webHidden/>
               </w:rPr>
-              <w:instrText xml:space="preserve"> PAGEREF _Toc467243373 \h </w:instrText>
+              <w:instrText xml:space="preserve"> PAGEREF _Toc467342962 \h </w:instrText>
             </w:r>
             <w:r>
               <w:rPr>
@@ -500,7 +500,7 @@
               <w:lang w:eastAsia="hu-HU"/>
             </w:rPr>
           </w:pPr>
-          <w:hyperlink w:anchor="_Toc467243374" w:history="1">
+          <w:hyperlink w:anchor="_Toc467342963" w:history="1">
             <w:r>
               <w:rPr>
                 <w:rStyle w:val="Hiperhivatkozs"/>
@@ -528,7 +528,7 @@
                 <w:noProof/>
                 <w:webHidden/>
               </w:rPr>
-              <w:instrText xml:space="preserve"> PAGEREF _Toc467243374 \h </w:instrText>
+              <w:instrText xml:space="preserve"> PAGEREF _Toc467342963 \h </w:instrText>
             </w:r>
             <w:r>
               <w:rPr>
@@ -571,7 +571,7 @@
               <w:lang w:eastAsia="hu-HU"/>
             </w:rPr>
           </w:pPr>
-          <w:hyperlink w:anchor="_Toc467243375" w:history="1">
+          <w:hyperlink w:anchor="_Toc467342964" w:history="1">
             <w:r>
               <w:rPr>
                 <w:rStyle w:val="Hiperhivatkozs"/>
@@ -599,7 +599,7 @@
                 <w:noProof/>
                 <w:webHidden/>
               </w:rPr>
-              <w:instrText xml:space="preserve"> PAGEREF _Toc467243375 \h </w:instrText>
+              <w:instrText xml:space="preserve"> PAGEREF _Toc467342964 \h </w:instrText>
             </w:r>
             <w:r>
               <w:rPr>
@@ -639,7 +639,7 @@
               <w:lang w:eastAsia="hu-HU"/>
             </w:rPr>
           </w:pPr>
-          <w:hyperlink w:anchor="_Toc467243376" w:history="1">
+          <w:hyperlink w:anchor="_Toc467342965" w:history="1">
             <w:r>
               <w:rPr>
                 <w:rStyle w:val="Hiperhivatkozs"/>
@@ -667,7 +667,7 @@
                 <w:noProof/>
                 <w:webHidden/>
               </w:rPr>
-              <w:instrText xml:space="preserve"> PAGEREF _Toc467243376 \h </w:instrText>
+              <w:instrText xml:space="preserve"> PAGEREF _Toc467342965 \h </w:instrText>
             </w:r>
             <w:r>
               <w:rPr>
@@ -710,7 +710,7 @@
               <w:lang w:eastAsia="hu-HU"/>
             </w:rPr>
           </w:pPr>
-          <w:hyperlink w:anchor="_Toc467243377" w:history="1">
+          <w:hyperlink w:anchor="_Toc467342966" w:history="1">
             <w:r>
               <w:rPr>
                 <w:rStyle w:val="Hiperhivatkozs"/>
@@ -738,7 +738,7 @@
                 <w:noProof/>
                 <w:webHidden/>
               </w:rPr>
-              <w:instrText xml:space="preserve"> PAGEREF _Toc467243377 \h </w:instrText>
+              <w:instrText xml:space="preserve"> PAGEREF _Toc467342966 \h </w:instrText>
             </w:r>
             <w:r>
               <w:rPr>
@@ -781,7 +781,7 @@
               <w:lang w:eastAsia="hu-HU"/>
             </w:rPr>
           </w:pPr>
-          <w:hyperlink w:anchor="_Toc467243378" w:history="1">
+          <w:hyperlink w:anchor="_Toc467342967" w:history="1">
             <w:r>
               <w:rPr>
                 <w:rStyle w:val="Hiperhivatkozs"/>
@@ -809,7 +809,7 @@
                 <w:noProof/>
                 <w:webHidden/>
               </w:rPr>
-              <w:instrText xml:space="preserve"> PAGEREF _Toc467243378 \h </w:instrText>
+              <w:instrText xml:space="preserve"> PAGEREF _Toc467342967 \h </w:instrText>
             </w:r>
             <w:r>
               <w:rPr>
@@ -852,7 +852,7 @@
               <w:lang w:eastAsia="hu-HU"/>
             </w:rPr>
           </w:pPr>
-          <w:hyperlink w:anchor="_Toc467243379" w:history="1">
+          <w:hyperlink w:anchor="_Toc467342968" w:history="1">
             <w:r>
               <w:rPr>
                 <w:rStyle w:val="Hiperhivatkozs"/>
@@ -880,7 +880,7 @@
                 <w:noProof/>
                 <w:webHidden/>
               </w:rPr>
-              <w:instrText xml:space="preserve"> PAGEREF _Toc467243379 \h </w:instrText>
+              <w:instrText xml:space="preserve"> PAGEREF _Toc467342968 \h </w:instrText>
             </w:r>
             <w:r>
               <w:rPr>
@@ -923,7 +923,7 @@
               <w:lang w:eastAsia="hu-HU"/>
             </w:rPr>
           </w:pPr>
-          <w:hyperlink w:anchor="_Toc467243380" w:history="1">
+          <w:hyperlink w:anchor="_Toc467342969" w:history="1">
             <w:r>
               <w:rPr>
                 <w:rStyle w:val="Hiperhivatkozs"/>
@@ -951,7 +951,7 @@
                 <w:noProof/>
                 <w:webHidden/>
               </w:rPr>
-              <w:instrText xml:space="preserve"> PAGEREF _Toc467243380 \h </w:instrText>
+              <w:instrText xml:space="preserve"> PAGEREF _Toc467342969 \h </w:instrText>
             </w:r>
             <w:r>
               <w:rPr>
@@ -994,7 +994,7 @@
               <w:lang w:eastAsia="hu-HU"/>
             </w:rPr>
           </w:pPr>
-          <w:hyperlink w:anchor="_Toc467243381" w:history="1">
+          <w:hyperlink w:anchor="_Toc467342970" w:history="1">
             <w:r>
               <w:rPr>
                 <w:rStyle w:val="Hiperhivatkozs"/>
@@ -1003,6 +1003,8 @@
               </w:rPr>
               <w:t>2.4.1 Telepítések</w:t>
             </w:r>
+            <w:bookmarkStart w:id="0" w:name="_GoBack"/>
+            <w:bookmarkEnd w:id="0"/>
             <w:r>
               <w:rPr>
                 <w:noProof/>
@@ -1022,7 +1024,7 @@
                 <w:noProof/>
                 <w:webHidden/>
               </w:rPr>
-              <w:instrText xml:space="preserve"> PAGEREF _Toc467243381 \h </w:instrText>
+              <w:instrText xml:space="preserve"> PAGEREF _Toc467342970 \h </w:instrText>
             </w:r>
             <w:r>
               <w:rPr>
@@ -1065,7 +1067,7 @@
               <w:lang w:eastAsia="hu-HU"/>
             </w:rPr>
           </w:pPr>
-          <w:hyperlink w:anchor="_Toc467243382" w:history="1">
+          <w:hyperlink w:anchor="_Toc467342971" w:history="1">
             <w:r>
               <w:rPr>
                 <w:rStyle w:val="Hiperhivatkozs"/>
@@ -1093,7 +1095,7 @@
                 <w:noProof/>
                 <w:webHidden/>
               </w:rPr>
-              <w:instrText xml:space="preserve"> PAGEREF _Toc467243382 \h </w:instrText>
+              <w:instrText xml:space="preserve"> PAGEREF _Toc467342971 \h </w:instrText>
             </w:r>
             <w:r>
               <w:rPr>
@@ -1136,7 +1138,7 @@
               <w:lang w:eastAsia="hu-HU"/>
             </w:rPr>
           </w:pPr>
-          <w:hyperlink w:anchor="_Toc467243383" w:history="1">
+          <w:hyperlink w:anchor="_Toc467342972" w:history="1">
             <w:r>
               <w:rPr>
                 <w:rStyle w:val="Hiperhivatkozs"/>
@@ -1163,7 +1165,7 @@
                 <w:noProof/>
                 <w:webHidden/>
               </w:rPr>
-              <w:instrText xml:space="preserve"> PAGEREF _Toc467243383 \h </w:instrText>
+              <w:instrText xml:space="preserve"> PAGEREF _Toc467342972 \h </w:instrText>
             </w:r>
             <w:r>
               <w:rPr>
@@ -1206,7 +1208,7 @@
               <w:lang w:eastAsia="hu-HU"/>
             </w:rPr>
           </w:pPr>
-          <w:hyperlink w:anchor="_Toc467243384" w:history="1">
+          <w:hyperlink w:anchor="_Toc467342973" w:history="1">
             <w:r>
               <w:rPr>
                 <w:rStyle w:val="Hiperhivatkozs"/>
@@ -1233,7 +1235,7 @@
                 <w:noProof/>
                 <w:webHidden/>
               </w:rPr>
-              <w:instrText xml:space="preserve"> PAGEREF _Toc467243384 \h </w:instrText>
+              <w:instrText xml:space="preserve"> PAGEREF _Toc467342973 \h </w:instrText>
             </w:r>
             <w:r>
               <w:rPr>
@@ -1254,6 +1256,566 @@
                 <w:webHidden/>
               </w:rPr>
               <w:t>6</w:t>
+            </w:r>
+            <w:r>
+              <w:rPr>
+                <w:noProof/>
+                <w:webHidden/>
+              </w:rPr>
+              <w:fldChar w:fldCharType="end"/>
+            </w:r>
+          </w:hyperlink>
+        </w:p>
+        <w:p>
+          <w:pPr>
+            <w:pStyle w:val="TJ3"/>
+            <w:tabs>
+              <w:tab w:val="right" w:leader="dot" w:pos="8493"/>
+            </w:tabs>
+            <w:rPr>
+              <w:rFonts w:eastAsiaTheme="minorEastAsia"/>
+              <w:noProof/>
+              <w:lang w:eastAsia="hu-HU"/>
+            </w:rPr>
+          </w:pPr>
+          <w:hyperlink w:anchor="_Toc467342974" w:history="1">
+            <w:r>
+              <w:rPr>
+                <w:rStyle w:val="Hiperhivatkozs"/>
+                <w:noProof/>
+              </w:rPr>
+              <w:t>2.5.2 Köszöntő képernyő/Általános információk</w:t>
+            </w:r>
+            <w:r>
+              <w:rPr>
+                <w:noProof/>
+                <w:webHidden/>
+              </w:rPr>
+              <w:tab/>
+            </w:r>
+            <w:r>
+              <w:rPr>
+                <w:noProof/>
+                <w:webHidden/>
+              </w:rPr>
+              <w:fldChar w:fldCharType="begin"/>
+            </w:r>
+            <w:r>
+              <w:rPr>
+                <w:noProof/>
+                <w:webHidden/>
+              </w:rPr>
+              <w:instrText xml:space="preserve"> PAGEREF _Toc467342974 \h </w:instrText>
+            </w:r>
+            <w:r>
+              <w:rPr>
+                <w:noProof/>
+                <w:webHidden/>
+              </w:rPr>
+            </w:r>
+            <w:r>
+              <w:rPr>
+                <w:noProof/>
+                <w:webHidden/>
+              </w:rPr>
+              <w:fldChar w:fldCharType="separate"/>
+            </w:r>
+            <w:r>
+              <w:rPr>
+                <w:noProof/>
+                <w:webHidden/>
+              </w:rPr>
+              <w:t>8</w:t>
+            </w:r>
+            <w:r>
+              <w:rPr>
+                <w:noProof/>
+                <w:webHidden/>
+              </w:rPr>
+              <w:fldChar w:fldCharType="end"/>
+            </w:r>
+          </w:hyperlink>
+        </w:p>
+        <w:p>
+          <w:pPr>
+            <w:pStyle w:val="TJ3"/>
+            <w:tabs>
+              <w:tab w:val="right" w:leader="dot" w:pos="8493"/>
+            </w:tabs>
+            <w:rPr>
+              <w:rFonts w:eastAsiaTheme="minorEastAsia"/>
+              <w:noProof/>
+              <w:lang w:eastAsia="hu-HU"/>
+            </w:rPr>
+          </w:pPr>
+          <w:hyperlink w:anchor="_Toc467342975" w:history="1">
+            <w:r>
+              <w:rPr>
+                <w:rStyle w:val="Hiperhivatkozs"/>
+                <w:noProof/>
+              </w:rPr>
+              <w:t>2.5.3 Jogosultságok</w:t>
+            </w:r>
+            <w:r>
+              <w:rPr>
+                <w:noProof/>
+                <w:webHidden/>
+              </w:rPr>
+              <w:tab/>
+            </w:r>
+            <w:r>
+              <w:rPr>
+                <w:noProof/>
+                <w:webHidden/>
+              </w:rPr>
+              <w:fldChar w:fldCharType="begin"/>
+            </w:r>
+            <w:r>
+              <w:rPr>
+                <w:noProof/>
+                <w:webHidden/>
+              </w:rPr>
+              <w:instrText xml:space="preserve"> PAGEREF _Toc467342975 \h </w:instrText>
+            </w:r>
+            <w:r>
+              <w:rPr>
+                <w:noProof/>
+                <w:webHidden/>
+              </w:rPr>
+            </w:r>
+            <w:r>
+              <w:rPr>
+                <w:noProof/>
+                <w:webHidden/>
+              </w:rPr>
+              <w:fldChar w:fldCharType="separate"/>
+            </w:r>
+            <w:r>
+              <w:rPr>
+                <w:noProof/>
+                <w:webHidden/>
+              </w:rPr>
+              <w:t>9</w:t>
+            </w:r>
+            <w:r>
+              <w:rPr>
+                <w:noProof/>
+                <w:webHidden/>
+              </w:rPr>
+              <w:fldChar w:fldCharType="end"/>
+            </w:r>
+          </w:hyperlink>
+        </w:p>
+        <w:p>
+          <w:pPr>
+            <w:pStyle w:val="TJ3"/>
+            <w:tabs>
+              <w:tab w:val="right" w:leader="dot" w:pos="8493"/>
+            </w:tabs>
+            <w:rPr>
+              <w:rFonts w:eastAsiaTheme="minorEastAsia"/>
+              <w:noProof/>
+              <w:lang w:eastAsia="hu-HU"/>
+            </w:rPr>
+          </w:pPr>
+          <w:hyperlink w:anchor="_Toc467342976" w:history="1">
+            <w:r>
+              <w:rPr>
+                <w:rStyle w:val="Hiperhivatkozs"/>
+                <w:noProof/>
+              </w:rPr>
+              <w:t>2.5.4 Műsor</w:t>
+            </w:r>
+            <w:r>
+              <w:rPr>
+                <w:noProof/>
+                <w:webHidden/>
+              </w:rPr>
+              <w:tab/>
+            </w:r>
+            <w:r>
+              <w:rPr>
+                <w:noProof/>
+                <w:webHidden/>
+              </w:rPr>
+              <w:fldChar w:fldCharType="begin"/>
+            </w:r>
+            <w:r>
+              <w:rPr>
+                <w:noProof/>
+                <w:webHidden/>
+              </w:rPr>
+              <w:instrText xml:space="preserve"> PAGEREF _Toc467342976 \h </w:instrText>
+            </w:r>
+            <w:r>
+              <w:rPr>
+                <w:noProof/>
+                <w:webHidden/>
+              </w:rPr>
+            </w:r>
+            <w:r>
+              <w:rPr>
+                <w:noProof/>
+                <w:webHidden/>
+              </w:rPr>
+              <w:fldChar w:fldCharType="separate"/>
+            </w:r>
+            <w:r>
+              <w:rPr>
+                <w:noProof/>
+                <w:webHidden/>
+              </w:rPr>
+              <w:t>10</w:t>
+            </w:r>
+            <w:r>
+              <w:rPr>
+                <w:noProof/>
+                <w:webHidden/>
+              </w:rPr>
+              <w:fldChar w:fldCharType="end"/>
+            </w:r>
+          </w:hyperlink>
+        </w:p>
+        <w:p>
+          <w:pPr>
+            <w:pStyle w:val="TJ3"/>
+            <w:tabs>
+              <w:tab w:val="right" w:leader="dot" w:pos="8493"/>
+            </w:tabs>
+            <w:rPr>
+              <w:rFonts w:eastAsiaTheme="minorEastAsia"/>
+              <w:noProof/>
+              <w:lang w:eastAsia="hu-HU"/>
+            </w:rPr>
+          </w:pPr>
+          <w:hyperlink w:anchor="_Toc467342977" w:history="1">
+            <w:r>
+              <w:rPr>
+                <w:rStyle w:val="Hiperhivatkozs"/>
+                <w:noProof/>
+              </w:rPr>
+              <w:t>2.5.5 Filmek</w:t>
+            </w:r>
+            <w:r>
+              <w:rPr>
+                <w:noProof/>
+                <w:webHidden/>
+              </w:rPr>
+              <w:tab/>
+            </w:r>
+            <w:r>
+              <w:rPr>
+                <w:noProof/>
+                <w:webHidden/>
+              </w:rPr>
+              <w:fldChar w:fldCharType="begin"/>
+            </w:r>
+            <w:r>
+              <w:rPr>
+                <w:noProof/>
+                <w:webHidden/>
+              </w:rPr>
+              <w:instrText xml:space="preserve"> PAGEREF _Toc467342977 \h </w:instrText>
+            </w:r>
+            <w:r>
+              <w:rPr>
+                <w:noProof/>
+                <w:webHidden/>
+              </w:rPr>
+            </w:r>
+            <w:r>
+              <w:rPr>
+                <w:noProof/>
+                <w:webHidden/>
+              </w:rPr>
+              <w:fldChar w:fldCharType="separate"/>
+            </w:r>
+            <w:r>
+              <w:rPr>
+                <w:noProof/>
+                <w:webHidden/>
+              </w:rPr>
+              <w:t>10</w:t>
+            </w:r>
+            <w:r>
+              <w:rPr>
+                <w:noProof/>
+                <w:webHidden/>
+              </w:rPr>
+              <w:fldChar w:fldCharType="end"/>
+            </w:r>
+          </w:hyperlink>
+        </w:p>
+        <w:p>
+          <w:pPr>
+            <w:pStyle w:val="TJ3"/>
+            <w:tabs>
+              <w:tab w:val="right" w:leader="dot" w:pos="8493"/>
+            </w:tabs>
+            <w:rPr>
+              <w:rFonts w:eastAsiaTheme="minorEastAsia"/>
+              <w:noProof/>
+              <w:lang w:eastAsia="hu-HU"/>
+            </w:rPr>
+          </w:pPr>
+          <w:hyperlink w:anchor="_Toc467342978" w:history="1">
+            <w:r>
+              <w:rPr>
+                <w:rStyle w:val="Hiperhivatkozs"/>
+                <w:noProof/>
+              </w:rPr>
+              <w:t>2.5.6 Árak</w:t>
+            </w:r>
+            <w:r>
+              <w:rPr>
+                <w:noProof/>
+                <w:webHidden/>
+              </w:rPr>
+              <w:tab/>
+            </w:r>
+            <w:r>
+              <w:rPr>
+                <w:noProof/>
+                <w:webHidden/>
+              </w:rPr>
+              <w:fldChar w:fldCharType="begin"/>
+            </w:r>
+            <w:r>
+              <w:rPr>
+                <w:noProof/>
+                <w:webHidden/>
+              </w:rPr>
+              <w:instrText xml:space="preserve"> PAGEREF _Toc467342978 \h </w:instrText>
+            </w:r>
+            <w:r>
+              <w:rPr>
+                <w:noProof/>
+                <w:webHidden/>
+              </w:rPr>
+            </w:r>
+            <w:r>
+              <w:rPr>
+                <w:noProof/>
+                <w:webHidden/>
+              </w:rPr>
+              <w:fldChar w:fldCharType="separate"/>
+            </w:r>
+            <w:r>
+              <w:rPr>
+                <w:noProof/>
+                <w:webHidden/>
+              </w:rPr>
+              <w:t>10</w:t>
+            </w:r>
+            <w:r>
+              <w:rPr>
+                <w:noProof/>
+                <w:webHidden/>
+              </w:rPr>
+              <w:fldChar w:fldCharType="end"/>
+            </w:r>
+          </w:hyperlink>
+        </w:p>
+        <w:p>
+          <w:pPr>
+            <w:pStyle w:val="TJ3"/>
+            <w:tabs>
+              <w:tab w:val="right" w:leader="dot" w:pos="8493"/>
+            </w:tabs>
+            <w:rPr>
+              <w:rFonts w:eastAsiaTheme="minorEastAsia"/>
+              <w:noProof/>
+              <w:lang w:eastAsia="hu-HU"/>
+            </w:rPr>
+          </w:pPr>
+          <w:hyperlink w:anchor="_Toc467342979" w:history="1">
+            <w:r>
+              <w:rPr>
+                <w:rStyle w:val="Hiperhivatkozs"/>
+                <w:noProof/>
+              </w:rPr>
+              <w:t>2.5.7 Kapcsolat</w:t>
+            </w:r>
+            <w:r>
+              <w:rPr>
+                <w:noProof/>
+                <w:webHidden/>
+              </w:rPr>
+              <w:tab/>
+            </w:r>
+            <w:r>
+              <w:rPr>
+                <w:noProof/>
+                <w:webHidden/>
+              </w:rPr>
+              <w:fldChar w:fldCharType="begin"/>
+            </w:r>
+            <w:r>
+              <w:rPr>
+                <w:noProof/>
+                <w:webHidden/>
+              </w:rPr>
+              <w:instrText xml:space="preserve"> PAGEREF _Toc467342979 \h </w:instrText>
+            </w:r>
+            <w:r>
+              <w:rPr>
+                <w:noProof/>
+                <w:webHidden/>
+              </w:rPr>
+            </w:r>
+            <w:r>
+              <w:rPr>
+                <w:noProof/>
+                <w:webHidden/>
+              </w:rPr>
+              <w:fldChar w:fldCharType="separate"/>
+            </w:r>
+            <w:r>
+              <w:rPr>
+                <w:noProof/>
+                <w:webHidden/>
+              </w:rPr>
+              <w:t>10</w:t>
+            </w:r>
+            <w:r>
+              <w:rPr>
+                <w:noProof/>
+                <w:webHidden/>
+              </w:rPr>
+              <w:fldChar w:fldCharType="end"/>
+            </w:r>
+          </w:hyperlink>
+        </w:p>
+        <w:p>
+          <w:pPr>
+            <w:pStyle w:val="TJ3"/>
+            <w:tabs>
+              <w:tab w:val="right" w:leader="dot" w:pos="8493"/>
+            </w:tabs>
+            <w:rPr>
+              <w:rFonts w:eastAsiaTheme="minorEastAsia"/>
+              <w:noProof/>
+              <w:lang w:eastAsia="hu-HU"/>
+            </w:rPr>
+          </w:pPr>
+          <w:hyperlink w:anchor="_Toc467342980" w:history="1">
+            <w:r>
+              <w:rPr>
+                <w:rStyle w:val="Hiperhivatkozs"/>
+                <w:noProof/>
+              </w:rPr>
+              <w:t>2.5.8 Történet</w:t>
+            </w:r>
+            <w:r>
+              <w:rPr>
+                <w:noProof/>
+                <w:webHidden/>
+              </w:rPr>
+              <w:tab/>
+            </w:r>
+            <w:r>
+              <w:rPr>
+                <w:noProof/>
+                <w:webHidden/>
+              </w:rPr>
+              <w:fldChar w:fldCharType="begin"/>
+            </w:r>
+            <w:r>
+              <w:rPr>
+                <w:noProof/>
+                <w:webHidden/>
+              </w:rPr>
+              <w:instrText xml:space="preserve"> PAGEREF _Toc467342980 \h </w:instrText>
+            </w:r>
+            <w:r>
+              <w:rPr>
+                <w:noProof/>
+                <w:webHidden/>
+              </w:rPr>
+            </w:r>
+            <w:r>
+              <w:rPr>
+                <w:noProof/>
+                <w:webHidden/>
+              </w:rPr>
+              <w:fldChar w:fldCharType="separate"/>
+            </w:r>
+            <w:r>
+              <w:rPr>
+                <w:noProof/>
+                <w:webHidden/>
+              </w:rPr>
+              <w:t>10</w:t>
+            </w:r>
+            <w:r>
+              <w:rPr>
+                <w:noProof/>
+                <w:webHidden/>
+              </w:rPr>
+              <w:fldChar w:fldCharType="end"/>
+            </w:r>
+          </w:hyperlink>
+        </w:p>
+        <w:p>
+          <w:pPr>
+            <w:pStyle w:val="TJ3"/>
+            <w:tabs>
+              <w:tab w:val="right" w:leader="dot" w:pos="8493"/>
+            </w:tabs>
+            <w:rPr>
+              <w:rFonts w:eastAsiaTheme="minorEastAsia"/>
+              <w:noProof/>
+              <w:lang w:eastAsia="hu-HU"/>
+            </w:rPr>
+          </w:pPr>
+          <w:hyperlink w:anchor="_Toc467342981" w:history="1">
+            <w:r>
+              <w:rPr>
+                <w:rStyle w:val="Hiperhivatkozs"/>
+                <w:noProof/>
+              </w:rPr>
+              <w:t>2.5.9 Logout</w:t>
+            </w:r>
+            <w:r>
+              <w:rPr>
+                <w:noProof/>
+                <w:webHidden/>
+              </w:rPr>
+              <w:tab/>
+            </w:r>
+            <w:r>
+              <w:rPr>
+                <w:noProof/>
+                <w:webHidden/>
+              </w:rPr>
+              <w:fldChar w:fldCharType="begin"/>
+            </w:r>
+            <w:r>
+              <w:rPr>
+                <w:noProof/>
+                <w:webHidden/>
+              </w:rPr>
+              <w:instrText xml:space="preserve"> PAGEREF _Toc467342981 \h </w:instrText>
+            </w:r>
+            <w:r>
+              <w:rPr>
+                <w:noProof/>
+                <w:webHidden/>
+              </w:rPr>
+            </w:r>
+            <w:r>
+              <w:rPr>
+                <w:noProof/>
+                <w:webHidden/>
+              </w:rPr>
+              <w:fldChar w:fldCharType="separate"/>
+            </w:r>
+            <w:r>
+              <w:rPr>
+                <w:noProof/>
+                <w:webHidden/>
+              </w:rPr>
+              <w:t>10</w:t>
             </w:r>
             <w:r>
               <w:rPr>
@@ -1273,7 +1835,7 @@
               <w:lang w:eastAsia="hu-HU"/>
             </w:rPr>
           </w:pPr>
-          <w:hyperlink w:anchor="_Toc467243385" w:history="1">
+          <w:hyperlink w:anchor="_Toc467342982" w:history="1">
             <w:r>
               <w:rPr>
                 <w:rStyle w:val="Hiperhivatkozs"/>
@@ -1301,7 +1863,7 @@
                 <w:noProof/>
                 <w:webHidden/>
               </w:rPr>
-              <w:instrText xml:space="preserve"> PAGEREF _Toc467243385 \h </w:instrText>
+              <w:instrText xml:space="preserve"> PAGEREF _Toc467342982 \h </w:instrText>
             </w:r>
             <w:r>
               <w:rPr>
@@ -1321,7 +1883,7 @@
                 <w:noProof/>
                 <w:webHidden/>
               </w:rPr>
-              <w:t>7</w:t>
+              <w:t>11</w:t>
             </w:r>
             <w:r>
               <w:rPr>
@@ -1377,7 +1939,7 @@
           <w:lang w:eastAsia="hu-HU"/>
         </w:rPr>
       </w:pPr>
-      <w:bookmarkStart w:id="0" w:name="_Toc467243373"/>
+      <w:bookmarkStart w:id="1" w:name="_Toc467342962"/>
       <w:r>
         <w:rPr>
           <w:noProof/>
@@ -1385,7 +1947,7 @@
         </w:rPr>
         <w:t>1.  Bevezetés</w:t>
       </w:r>
-      <w:bookmarkEnd w:id="0"/>
+      <w:bookmarkEnd w:id="1"/>
     </w:p>
     <w:p>
       <w:pPr>
@@ -1394,14 +1956,14 @@
           <w:lang w:eastAsia="hu-HU"/>
         </w:rPr>
       </w:pPr>
-      <w:bookmarkStart w:id="1" w:name="_Toc467243374"/>
+      <w:bookmarkStart w:id="2" w:name="_Toc467342963"/>
       <w:r>
         <w:rPr>
           <w:lang w:eastAsia="hu-HU"/>
         </w:rPr>
         <w:t>1.1. Motiváció</w:t>
       </w:r>
-      <w:bookmarkEnd w:id="1"/>
+      <w:bookmarkEnd w:id="2"/>
     </w:p>
     <w:p>
       <w:pPr>
@@ -1606,14 +2168,14 @@
           <w:lang w:eastAsia="hu-HU"/>
         </w:rPr>
       </w:pPr>
-      <w:bookmarkStart w:id="2" w:name="_Toc467243375"/>
+      <w:bookmarkStart w:id="3" w:name="_Toc467342964"/>
       <w:r>
         <w:rPr>
           <w:lang w:eastAsia="hu-HU"/>
         </w:rPr>
         <w:t>1.2. Megoldandó feladat</w:t>
       </w:r>
-      <w:bookmarkEnd w:id="2"/>
+      <w:bookmarkEnd w:id="3"/>
     </w:p>
     <w:p>
       <w:pPr>
@@ -1632,13 +2194,19 @@
         <w:rPr>
           <w:lang w:eastAsia="hu-HU"/>
         </w:rPr>
-        <w:t xml:space="preserve"> a diplomamunkám alapjául egy grafikus felületű jegyfoglaló rendszert választottam, amit a JAVA programozási nyelv segítségével készítettem el. A legfőbb célomnak egy mindenki által könnyen érthető, kezelhető és áttekinthető ren</w:t>
-      </w:r>
-      <w:r>
-        <w:rPr>
-          <w:lang w:eastAsia="hu-HU"/>
-        </w:rPr>
-        <w:t>dszer létre</w:t>
+        <w:t xml:space="preserve"> a diplomamunkám alapjául egy grafikus felületű jegyfoglaló rendszert választottam, amit a JAVA programozási nyelv segítségével készítettem el. A legfőbb célomnak egy mindenki által könnyen érthető, kezelhető és áttekinthető </w:t>
+      </w:r>
+      <w:r>
+        <w:rPr>
+          <w:lang w:eastAsia="hu-HU"/>
+        </w:rPr>
+        <w:t>architektúra</w:t>
+      </w:r>
+      <w:r>
+        <w:rPr>
+          <w:lang w:eastAsia="hu-HU"/>
+        </w:rPr>
+        <w:t xml:space="preserve"> létre</w:t>
       </w:r>
       <w:r>
         <w:rPr>
@@ -1856,7 +2424,7 @@
           <w:lang w:eastAsia="hu-HU"/>
         </w:rPr>
       </w:pPr>
-      <w:bookmarkStart w:id="3" w:name="_Toc467243376"/>
+      <w:bookmarkStart w:id="4" w:name="_Toc467342965"/>
       <w:r>
         <w:rPr>
           <w:lang w:eastAsia="hu-HU"/>
@@ -1864,7 +2432,7 @@
         <w:lastRenderedPageBreak/>
         <w:t>2. Felhasználói dokumentáció</w:t>
       </w:r>
-      <w:bookmarkEnd w:id="3"/>
+      <w:bookmarkEnd w:id="4"/>
     </w:p>
     <w:p>
       <w:pPr>
@@ -1873,14 +2441,14 @@
           <w:lang w:eastAsia="hu-HU"/>
         </w:rPr>
       </w:pPr>
-      <w:bookmarkStart w:id="4" w:name="_Toc467243377"/>
+      <w:bookmarkStart w:id="5" w:name="_Toc467342966"/>
       <w:r>
         <w:rPr>
           <w:lang w:eastAsia="hu-HU"/>
         </w:rPr>
         <w:t>2.1 A feladat ismertetése</w:t>
       </w:r>
-      <w:bookmarkEnd w:id="4"/>
+      <w:bookmarkEnd w:id="5"/>
     </w:p>
     <w:p>
       <w:pPr>
@@ -1915,14 +2483,14 @@
           <w:lang w:eastAsia="hu-HU"/>
         </w:rPr>
       </w:pPr>
-      <w:bookmarkStart w:id="5" w:name="_Toc467243378"/>
+      <w:bookmarkStart w:id="6" w:name="_Toc467342967"/>
       <w:r>
         <w:rPr>
           <w:lang w:eastAsia="hu-HU"/>
         </w:rPr>
         <w:t>2.2 Célközönség</w:t>
       </w:r>
-      <w:bookmarkEnd w:id="5"/>
+      <w:bookmarkEnd w:id="6"/>
     </w:p>
     <w:p>
       <w:pPr>
@@ -1985,14 +2553,14 @@
           <w:lang w:eastAsia="hu-HU"/>
         </w:rPr>
       </w:pPr>
-      <w:bookmarkStart w:id="6" w:name="_Toc467243379"/>
+      <w:bookmarkStart w:id="7" w:name="_Toc467342968"/>
       <w:r>
         <w:rPr>
           <w:lang w:eastAsia="hu-HU"/>
         </w:rPr>
         <w:t>2.3 A rendszer használatához szükséges feltételek</w:t>
       </w:r>
-      <w:bookmarkEnd w:id="6"/>
+      <w:bookmarkEnd w:id="7"/>
     </w:p>
     <w:p>
       <w:pPr>
@@ -2406,14 +2974,14 @@
           <w:lang w:eastAsia="hu-HU"/>
         </w:rPr>
       </w:pPr>
-      <w:bookmarkStart w:id="7" w:name="_Toc467243380"/>
+      <w:bookmarkStart w:id="8" w:name="_Toc467342969"/>
       <w:r>
         <w:rPr>
           <w:lang w:eastAsia="hu-HU"/>
         </w:rPr>
         <w:t>2.4 Első üzembe helyezés</w:t>
       </w:r>
-      <w:bookmarkEnd w:id="7"/>
+      <w:bookmarkEnd w:id="8"/>
     </w:p>
     <w:p>
       <w:pPr>
@@ -2422,14 +2990,14 @@
           <w:lang w:eastAsia="hu-HU"/>
         </w:rPr>
       </w:pPr>
-      <w:bookmarkStart w:id="8" w:name="_Toc467243381"/>
+      <w:bookmarkStart w:id="9" w:name="_Toc467342970"/>
       <w:r>
         <w:rPr>
           <w:lang w:eastAsia="hu-HU"/>
         </w:rPr>
         <w:t>2.4.1 Telepítések</w:t>
       </w:r>
-      <w:bookmarkEnd w:id="8"/>
+      <w:bookmarkEnd w:id="9"/>
     </w:p>
     <w:p>
       <w:pPr>
@@ -2552,14 +3120,14 @@
           <w:lang w:eastAsia="hu-HU"/>
         </w:rPr>
       </w:pPr>
-      <w:bookmarkStart w:id="9" w:name="_Toc467243382"/>
+      <w:bookmarkStart w:id="10" w:name="_Toc467342971"/>
       <w:r>
         <w:rPr>
           <w:lang w:eastAsia="hu-HU"/>
         </w:rPr>
         <w:t>2.4.2 Környezeti változók beállítása</w:t>
       </w:r>
-      <w:bookmarkEnd w:id="9"/>
+      <w:bookmarkEnd w:id="10"/>
     </w:p>
     <w:p>
       <w:pPr>
@@ -2722,10 +3290,169 @@
       <w:r>
         <w:rPr>
           <w:noProof/>
+        </w:rPr>
+        <mc:AlternateContent>
+          <mc:Choice Requires="wps">
+            <w:drawing>
+              <wp:anchor distT="0" distB="0" distL="114300" distR="114300" simplePos="0" relativeHeight="251660288" behindDoc="0" locked="0" layoutInCell="1" allowOverlap="1" wp14:anchorId="2A9DD3B3" wp14:editId="03CF499B">
+                <wp:simplePos x="0" y="0"/>
+                <wp:positionH relativeFrom="column">
+                  <wp:posOffset>0</wp:posOffset>
+                </wp:positionH>
+                <wp:positionV relativeFrom="paragraph">
+                  <wp:posOffset>3876040</wp:posOffset>
+                </wp:positionV>
+                <wp:extent cx="2919095" cy="635"/>
+                <wp:effectExtent l="0" t="0" r="0" b="0"/>
+                <wp:wrapSquare wrapText="bothSides"/>
+                <wp:docPr id="6" name="Szövegdoboz 6"/>
+                <wp:cNvGraphicFramePr/>
+                <a:graphic xmlns:a="http://schemas.openxmlformats.org/drawingml/2006/main">
+                  <a:graphicData uri="http://schemas.microsoft.com/office/word/2010/wordprocessingShape">
+                    <wps:wsp>
+                      <wps:cNvSpPr txBox="1"/>
+                      <wps:spPr>
+                        <a:xfrm>
+                          <a:off x="0" y="0"/>
+                          <a:ext cx="2919095" cy="635"/>
+                        </a:xfrm>
+                        <a:prstGeom prst="rect">
+                          <a:avLst/>
+                        </a:prstGeom>
+                        <a:solidFill>
+                          <a:prstClr val="white"/>
+                        </a:solidFill>
+                        <a:ln>
+                          <a:noFill/>
+                        </a:ln>
+                        <a:effectLst/>
+                      </wps:spPr>
+                      <wps:txbx>
+                        <w:txbxContent>
+                          <w:p>
+                            <w:pPr>
+                              <w:pStyle w:val="Kpalrs"/>
+                              <w:rPr>
+                                <w:rFonts w:ascii="Times New Roman" w:hAnsi="Times New Roman"/>
+                                <w:noProof/>
+                                <w:sz w:val="24"/>
+                              </w:rPr>
+                            </w:pPr>
+                            <w:r>
+                              <w:rPr>
+                                <w:noProof/>
+                              </w:rPr>
+                              <w:fldChar w:fldCharType="begin"/>
+                            </w:r>
+                            <w:r>
+                              <w:rPr>
+                                <w:noProof/>
+                              </w:rPr>
+                              <w:instrText xml:space="preserve"> SEQ ábra \* ARABIC </w:instrText>
+                            </w:r>
+                            <w:r>
+                              <w:rPr>
+                                <w:noProof/>
+                              </w:rPr>
+                              <w:fldChar w:fldCharType="separate"/>
+                            </w:r>
+                            <w:r>
+                              <w:rPr>
+                                <w:noProof/>
+                              </w:rPr>
+                              <w:t>1</w:t>
+                            </w:r>
+                            <w:r>
+                              <w:rPr>
+                                <w:noProof/>
+                              </w:rPr>
+                              <w:fldChar w:fldCharType="end"/>
+                            </w:r>
+                            <w:r>
+                              <w:t>. ábra - Környezeti változók</w:t>
+                            </w:r>
+                          </w:p>
+                        </w:txbxContent>
+                      </wps:txbx>
+                      <wps:bodyPr rot="0" spcFirstLastPara="0" vertOverflow="overflow" horzOverflow="overflow" vert="horz" wrap="square" lIns="0" tIns="0" rIns="0" bIns="0" numCol="1" spcCol="0" rtlCol="0" fromWordArt="0" anchor="t" anchorCtr="0" forceAA="0" compatLnSpc="1">
+                        <a:prstTxWarp prst="textNoShape">
+                          <a:avLst/>
+                        </a:prstTxWarp>
+                        <a:spAutoFit/>
+                      </wps:bodyPr>
+                    </wps:wsp>
+                  </a:graphicData>
+                </a:graphic>
+              </wp:anchor>
+            </w:drawing>
+          </mc:Choice>
+          <mc:Fallback>
+            <w:pict>
+              <v:shapetype w14:anchorId="2A9DD3B3" id="_x0000_t202" coordsize="21600,21600" o:spt="202" path="m,l,21600r21600,l21600,xe">
+                <v:stroke joinstyle="miter"/>
+                <v:path gradientshapeok="t" o:connecttype="rect"/>
+              </v:shapetype>
+              <v:shape id="Szövegdoboz 6" o:spid="_x0000_s1026" type="#_x0000_t202" style="position:absolute;left:0;text-align:left;margin-left:0;margin-top:305.2pt;width:229.85pt;height:.05pt;z-index:251660288;visibility:visible;mso-wrap-style:square;mso-wrap-distance-left:9pt;mso-wrap-distance-top:0;mso-wrap-distance-right:9pt;mso-wrap-distance-bottom:0;mso-position-horizontal:absolute;mso-position-horizontal-relative:text;mso-position-vertical:absolute;mso-position-vertical-relative:text;v-text-anchor:top" o:gfxdata="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" stroked="f">
+                <v:textbox style="mso-fit-shape-to-text:t" inset="0,0,0,0">
+                  <w:txbxContent>
+                    <w:p>
+                      <w:pPr>
+                        <w:pStyle w:val="Kpalrs"/>
+                        <w:rPr>
+                          <w:rFonts w:ascii="Times New Roman" w:hAnsi="Times New Roman"/>
+                          <w:noProof/>
+                          <w:sz w:val="24"/>
+                        </w:rPr>
+                      </w:pPr>
+                      <w:r>
+                        <w:rPr>
+                          <w:noProof/>
+                        </w:rPr>
+                        <w:fldChar w:fldCharType="begin"/>
+                      </w:r>
+                      <w:r>
+                        <w:rPr>
+                          <w:noProof/>
+                        </w:rPr>
+                        <w:instrText xml:space="preserve"> SEQ ábra \* ARABIC </w:instrText>
+                      </w:r>
+                      <w:r>
+                        <w:rPr>
+                          <w:noProof/>
+                        </w:rPr>
+                        <w:fldChar w:fldCharType="separate"/>
+                      </w:r>
+                      <w:r>
+                        <w:rPr>
+                          <w:noProof/>
+                        </w:rPr>
+                        <w:t>1</w:t>
+                      </w:r>
+                      <w:r>
+                        <w:rPr>
+                          <w:noProof/>
+                        </w:rPr>
+                        <w:fldChar w:fldCharType="end"/>
+                      </w:r>
+                      <w:r>
+                        <w:t>. ábra - Környezeti változók</w:t>
+                      </w:r>
+                    </w:p>
+                  </w:txbxContent>
+                </v:textbox>
+                <w10:wrap type="square"/>
+              </v:shape>
+            </w:pict>
+          </mc:Fallback>
+        </mc:AlternateContent>
+      </w:r>
+      <w:r>
+        <w:rPr>
+          <w:noProof/>
           <w:lang w:eastAsia="hu-HU"/>
         </w:rPr>
         <w:drawing>
-          <wp:anchor distT="0" distB="0" distL="114300" distR="114300" simplePos="0" relativeHeight="251658240" behindDoc="0" locked="0" layoutInCell="1" allowOverlap="1">
+          <wp:anchor distT="0" distB="0" distL="114300" distR="114300" simplePos="0" relativeHeight="251657216" behindDoc="0" locked="0" layoutInCell="1" allowOverlap="1">
             <wp:simplePos x="0" y="0"/>
             <wp:positionH relativeFrom="margin">
               <wp:align>left</wp:align>
@@ -2733,8 +3460,8 @@
             <wp:positionV relativeFrom="margin">
               <wp:align>bottom</wp:align>
             </wp:positionV>
-            <wp:extent cx="2995200" cy="3319200"/>
-            <wp:effectExtent l="0" t="0" r="0" b="0"/>
+            <wp:extent cx="2919600" cy="3236400"/>
+            <wp:effectExtent l="0" t="0" r="0" b="2540"/>
             <wp:wrapSquare wrapText="bothSides"/>
             <wp:docPr id="1" name="Kép 1"/>
             <wp:cNvGraphicFramePr>
@@ -2762,7 +3489,7 @@
                   <pic:spPr>
                     <a:xfrm>
                       <a:off x="0" y="0"/>
-                      <a:ext cx="2995200" cy="3319200"/>
+                      <a:ext cx="2919600" cy="3236400"/>
                     </a:xfrm>
                     <a:prstGeom prst="rect">
                       <a:avLst/>
@@ -2771,6 +3498,12 @@
                 </pic:pic>
               </a:graphicData>
             </a:graphic>
+            <wp14:sizeRelH relativeFrom="margin">
+              <wp14:pctWidth>0</wp14:pctWidth>
+            </wp14:sizeRelH>
+            <wp14:sizeRelV relativeFrom="margin">
+              <wp14:pctHeight>0</wp14:pctHeight>
+            </wp14:sizeRelV>
           </wp:anchor>
         </w:drawing>
       </w:r>
@@ -2879,35 +3612,35 @@
         <w:t>yomásával megy végbe. Olykor előfordul, hogy a változtatást a számítógépünk nem érzi meg, ekkor egy újraindí</w:t>
       </w:r>
       <w:r>
-        <w:t xml:space="preserve">tással segíthetünk a </w:t>
+        <w:t>tással segíthetünk a problémán.</w:t>
+      </w:r>
+      <w:r>
+        <w:t xml:space="preserve"> Így mostantól akár </w:t>
       </w:r>
       <w:r>
         <w:lastRenderedPageBreak/>
-        <w:t>problémán.</w:t>
-      </w:r>
-      <w:r>
-        <w:t xml:space="preserve"> Így mostantól akár parancssorból is el tudjuk majd indítani a programunk.</w:t>
+        <w:t>parancssorból is el tudjuk majd indítani a programunk.</w:t>
       </w:r>
     </w:p>
     <w:p>
       <w:pPr>
         <w:pStyle w:val="Cmsor2"/>
       </w:pPr>
-      <w:bookmarkStart w:id="10" w:name="_Toc467243383"/>
+      <w:bookmarkStart w:id="11" w:name="_Toc467342972"/>
       <w:r>
         <w:t>2.5 A program használata</w:t>
       </w:r>
-      <w:bookmarkEnd w:id="10"/>
+      <w:bookmarkEnd w:id="11"/>
     </w:p>
     <w:p>
       <w:pPr>
         <w:pStyle w:val="Cmsor3"/>
       </w:pPr>
-      <w:bookmarkStart w:id="11" w:name="_Toc467243384"/>
+      <w:bookmarkStart w:id="12" w:name="_Toc467342973"/>
       <w:r>
         <w:t>2.5.1 Regisztráció és bejelentkezés</w:t>
       </w:r>
-      <w:bookmarkEnd w:id="11"/>
+      <w:bookmarkEnd w:id="12"/>
     </w:p>
     <w:p>
       <w:pPr>
@@ -2920,6 +3653,7 @@
     <w:p>
       <w:pPr>
         <w:pStyle w:val="Szakdolgozat"/>
+        <w:keepNext/>
         <w:jc w:val="center"/>
       </w:pPr>
       <w:r>
@@ -2966,6 +3700,31 @@
     </w:p>
     <w:p>
       <w:pPr>
+        <w:pStyle w:val="Kpalrs"/>
+        <w:jc w:val="center"/>
+      </w:pPr>
+      <w:fldSimple w:instr=" SEQ ábra \* ARABIC ">
+        <w:r>
+          <w:rPr>
+            <w:noProof/>
+          </w:rPr>
+          <w:t>2</w:t>
+        </w:r>
+      </w:fldSimple>
+      <w:r>
+        <w:t xml:space="preserve">. ábra - </w:t>
+      </w:r>
+      <w:proofErr w:type="spellStart"/>
+      <w:r>
+        <w:t>Regisztáció</w:t>
+      </w:r>
+      <w:proofErr w:type="spellEnd"/>
+      <w:r>
+        <w:t xml:space="preserve"> vagy bejelentkezés</w:t>
+      </w:r>
+    </w:p>
+    <w:p>
+      <w:pPr>
         <w:pStyle w:val="Szakdolgozat"/>
       </w:pPr>
       <w:r>
@@ -3097,12 +3856,19 @@
         <w:pStyle w:val="Szakdolgozat"/>
       </w:pPr>
       <w:r>
-        <w:t>Amint valamelyik feltételnél elbukik a nyilvántartásba vétel a felhasználó hibaüzenet formájában kap tájékoztatás a problémáról. Például a következő jelentés érkezik a névegyezésnél:</w:t>
-      </w:r>
-    </w:p>
-    <w:p>
-      <w:pPr>
-        <w:pStyle w:val="Szakdolgozat"/>
+        <w:t>Amint valamelyik feltételnél elbukik a nyilvántartásba vétel</w:t>
+      </w:r>
+      <w:r>
+        <w:t>,</w:t>
+      </w:r>
+      <w:r>
+        <w:t xml:space="preserve"> a felhasználó hibaüzenet formájában kap tájékoztatás a problémáról. Például a következő jelentés érkezik a névegyezésnél:</w:t>
+      </w:r>
+    </w:p>
+    <w:p>
+      <w:pPr>
+        <w:pStyle w:val="Szakdolgozat"/>
+        <w:keepNext/>
         <w:jc w:val="center"/>
       </w:pPr>
       <w:r>
@@ -3112,8 +3878,8 @@
         </w:rPr>
         <w:drawing>
           <wp:inline distT="0" distB="0" distL="0" distR="0" wp14:anchorId="5BF58F65" wp14:editId="0CA61953">
-            <wp:extent cx="2239200" cy="1029600"/>
-            <wp:effectExtent l="0" t="0" r="8890" b="0"/>
+            <wp:extent cx="2106000" cy="968400"/>
+            <wp:effectExtent l="0" t="0" r="8890" b="3175"/>
             <wp:docPr id="4" name="Kép 4"/>
             <wp:cNvGraphicFramePr>
               <a:graphicFrameLocks xmlns:a="http://schemas.openxmlformats.org/drawingml/2006/main" noChangeAspect="1"/>
@@ -3134,7 +3900,7 @@
                   <pic:spPr>
                     <a:xfrm>
                       <a:off x="0" y="0"/>
-                      <a:ext cx="2239200" cy="1029600"/>
+                      <a:ext cx="2106000" cy="968400"/>
                     </a:xfrm>
                     <a:prstGeom prst="rect">
                       <a:avLst/>
@@ -3149,6 +3915,23 @@
     </w:p>
     <w:p>
       <w:pPr>
+        <w:pStyle w:val="Kpalrs"/>
+        <w:jc w:val="center"/>
+      </w:pPr>
+      <w:fldSimple w:instr=" SEQ ábra \* ARABIC ">
+        <w:r>
+          <w:rPr>
+            <w:noProof/>
+          </w:rPr>
+          <w:t>3</w:t>
+        </w:r>
+      </w:fldSimple>
+      <w:r>
+        <w:t>. ábra - Nem egyedi név hibaüzenet</w:t>
+      </w:r>
+    </w:p>
+    <w:p>
+      <w:pPr>
         <w:pStyle w:val="Szakdolgozat"/>
       </w:pPr>
       <w:r>
@@ -3164,15 +3947,18 @@
         <w:t xml:space="preserve"> Projekt rendszert. Ezt közvetlenül a folyamat lezárása után meg is tehetjük, mert </w:t>
       </w:r>
       <w:r>
-        <w:t>a következő panelt:</w:t>
-      </w:r>
-    </w:p>
-    <w:p>
-      <w:pPr>
-        <w:pStyle w:val="Szakdolgozat"/>
+        <w:t>a következő panelt jeleníti meg a program</w:t>
+      </w:r>
+      <w:r>
+        <w:t>:</w:t>
+      </w:r>
+    </w:p>
+    <w:p>
+      <w:pPr>
+        <w:pStyle w:val="Szakdolgozat"/>
+        <w:keepNext/>
         <w:jc w:val="center"/>
       </w:pPr>
-      <w:bookmarkStart w:id="12" w:name="_GoBack"/>
       <w:r>
         <w:rPr>
           <w:noProof/>
@@ -3180,7 +3966,7 @@
         </w:rPr>
         <w:drawing>
           <wp:inline distT="0" distB="0" distL="0" distR="0" wp14:anchorId="32809AFB" wp14:editId="4C48032E">
-            <wp:extent cx="2451600" cy="1076400"/>
+            <wp:extent cx="2394000" cy="1051200"/>
             <wp:effectExtent l="0" t="0" r="6350" b="0"/>
             <wp:docPr id="5" name="Kép 5"/>
             <wp:cNvGraphicFramePr>
@@ -3202,7 +3988,7 @@
                   <pic:spPr>
                     <a:xfrm>
                       <a:off x="0" y="0"/>
-                      <a:ext cx="2451600" cy="1076400"/>
+                      <a:ext cx="2394000" cy="1051200"/>
                     </a:xfrm>
                     <a:prstGeom prst="rect">
                       <a:avLst/>
@@ -3214,7 +4000,23 @@
           </wp:inline>
         </w:drawing>
       </w:r>
-      <w:bookmarkEnd w:id="12"/>
+    </w:p>
+    <w:p>
+      <w:pPr>
+        <w:pStyle w:val="Kpalrs"/>
+        <w:jc w:val="center"/>
+      </w:pPr>
+      <w:fldSimple w:instr=" SEQ ábra \* ARABIC ">
+        <w:r>
+          <w:rPr>
+            <w:noProof/>
+          </w:rPr>
+          <w:t>4</w:t>
+        </w:r>
+      </w:fldSimple>
+      <w:r>
+        <w:t>. ábra - Bejelentkezés</w:t>
+      </w:r>
     </w:p>
     <w:p>
       <w:pPr>
@@ -3224,16 +4026,13 @@
         <w:t xml:space="preserve">Itt </w:t>
       </w:r>
       <w:r>
-        <w:rPr>
-          <w:lang w:eastAsia="hu-HU"/>
-        </w:rPr>
-        <w:t>magától értetődően</w:t>
-      </w:r>
-      <w:r>
-        <w:rPr>
-          <w:lang w:eastAsia="hu-HU"/>
-        </w:rPr>
-        <w:t xml:space="preserve"> a korábban megadott </w:t>
+        <w:t xml:space="preserve">ugyebár </w:t>
+      </w:r>
+      <w:r>
+        <w:rPr>
+          <w:lang w:eastAsia="hu-HU"/>
+        </w:rPr>
+        <w:t xml:space="preserve">magától értetődően a korábban megadott </w:t>
       </w:r>
       <w:proofErr w:type="spellStart"/>
       <w:r>
@@ -3247,14 +4046,666 @@
         <w:rPr>
           <w:lang w:eastAsia="hu-HU"/>
         </w:rPr>
-        <w:t xml:space="preserve"> kell megadnunk. </w:t>
-      </w:r>
-    </w:p>
-    <w:p>
-      <w:pPr>
-        <w:pStyle w:val="Szakdolgozat"/>
+        <w:t xml:space="preserve"> kell megadnunk.</w:t>
+      </w:r>
+    </w:p>
+    <w:p>
+      <w:pPr>
+        <w:pStyle w:val="Szakdolgozat"/>
+      </w:pPr>
+      <w:r>
+        <w:t xml:space="preserve">Tehát </w:t>
+      </w:r>
+      <w:r>
+        <w:t xml:space="preserve">innentől </w:t>
+      </w:r>
+      <w:r>
+        <w:t>a bejelentkezés</w:t>
+      </w:r>
+      <w:r>
+        <w:t>sel</w:t>
+      </w:r>
+      <w:r>
+        <w:t>,</w:t>
+      </w:r>
+      <w:r>
+        <w:t xml:space="preserve"> vagy más néven login eljárással foglalkozik a felhasználói dok</w:t>
+      </w:r>
+      <w:r>
+        <w:t xml:space="preserve">umentáció. Ugye bejelentkezni az alkalmazásba </w:t>
+      </w:r>
+      <w:r>
+        <w:t>kétféleképpen tudunk. Mint, ahogy a fentebb már láttunk rá példát, az első használat alkalmával a kötelező regisztrációs folyamat után. Valamint a későbbiekben az indítás után megjelenő panelen nem a Regisztrációt, hanem értelemszerűen a Bejelentkezést kiválasztva (</w:t>
+      </w:r>
+      <w:r>
+        <w:t xml:space="preserve">lásd </w:t>
+      </w:r>
+      <w:r>
+        <w:t>2. ábra).</w:t>
+      </w:r>
+      <w:r>
+        <w:t xml:space="preserve"> Mindkét esetben azonos dialógus ablak nyílik meg (lásd 4. ábra) és mind a kettőnél megegyeznek az ellenőrzések is, amik teljesítése nélkül a kliens nem léphet be a jegyfoglaló rendszerbe</w:t>
+      </w:r>
+      <w:r>
+        <w:t>. Ezek a kritériumok az alábbi felsorolásban kerülnek bővebb kifejtésre:</w:t>
+      </w:r>
+    </w:p>
+    <w:p>
+      <w:pPr>
+        <w:pStyle w:val="Szakdolgozat"/>
+        <w:numPr>
+          <w:ilvl w:val="0"/>
+          <w:numId w:val="5"/>
+        </w:numPr>
+      </w:pPr>
+      <w:r>
+        <w:t xml:space="preserve">Az első és legfontosabb, hogy kötelezően ki kell tölteni a felhasználónév beírására szánt beviteli mezőt. Üresen, kitöltetlenül hagyott mező esetén figyelmeztetést kap </w:t>
+      </w:r>
+      <w:proofErr w:type="gramStart"/>
+      <w:r>
+        <w:t>a</w:t>
+      </w:r>
+      <w:proofErr w:type="gramEnd"/>
+      <w:r>
+        <w:t xml:space="preserve"> </w:t>
+      </w:r>
+      <w:proofErr w:type="spellStart"/>
+      <w:r>
+        <w:t>user</w:t>
+      </w:r>
+      <w:proofErr w:type="spellEnd"/>
+      <w:r>
+        <w:t xml:space="preserve">, hogy </w:t>
+      </w:r>
+      <w:r>
+        <w:t>meg kell adnia a nevét.</w:t>
+      </w:r>
+    </w:p>
+    <w:p>
+      <w:pPr>
+        <w:pStyle w:val="Szakdolgozat"/>
+        <w:numPr>
+          <w:ilvl w:val="0"/>
+          <w:numId w:val="5"/>
+        </w:numPr>
+      </w:pPr>
+      <w:r>
+        <w:t>Ha a cella kapott értéket, vagyis az ügyfél írt be valamilyen karaktersorozatot, akkor az kerül felülvizsgálatra, hogy az adatbázis tartalmaz-e ezzel megegyező néven felhasználót. Természetesen, ha nem kielégítő az eredmény, akkor újfent csak hibaüzenet útján tájékoztatjuk a próbálkozót, hogy az általa megadott elnevezéssel nem találtunk megfelelő eredményt.</w:t>
+      </w:r>
+    </w:p>
+    <w:p>
+      <w:pPr>
+        <w:pStyle w:val="Szakdolgozat"/>
+      </w:pPr>
+      <w:r>
+        <w:t>Összesen három alkalommal tehetünk próbát a fenti</w:t>
+      </w:r>
+      <w:r>
+        <w:t xml:space="preserve"> ellenőrzések egyikével, vagy akár azok kombinációjával is. Ám a harmadik kísérlet sikertelensége után a szoftver átirányít a Regisztrációhoz. Ekkor természetesen a regisztrációs folyamatnál már korábban leírtakkal találkozunk. Viszont ha a három próbálkozás alkalmával valamelyiknél korrekt felhasználónév kerül megadásra, akkor sikeresen le tudtuk a bejelentkezési procedúrát és most már használatba vehetjük a </w:t>
+      </w:r>
+      <w:proofErr w:type="spellStart"/>
+      <w:r>
+        <w:t>Cinema</w:t>
+      </w:r>
+      <w:proofErr w:type="spellEnd"/>
+      <w:r>
+        <w:t xml:space="preserve"> Projekt alkalmazás funkcióit.</w:t>
+      </w:r>
+    </w:p>
+    <w:p>
+      <w:pPr>
+        <w:rPr>
+          <w:rFonts w:ascii="Times New Roman" w:hAnsi="Times New Roman"/>
+          <w:sz w:val="24"/>
+        </w:rPr>
+      </w:pPr>
+      <w:r>
+        <w:br w:type="page"/>
+      </w:r>
+    </w:p>
+    <w:p>
+      <w:pPr>
+        <w:pStyle w:val="Cmsor3"/>
+      </w:pPr>
+      <w:r>
+        <w:lastRenderedPageBreak/>
+        <w:t xml:space="preserve"> </w:t>
+      </w:r>
+      <w:bookmarkStart w:id="13" w:name="_Toc467342974"/>
+      <w:r>
+        <w:t>2.5.2</w:t>
+      </w:r>
+      <w:r>
+        <w:t xml:space="preserve"> </w:t>
+      </w:r>
+      <w:r>
+        <w:t>Köszöntő képernyő/Általános információk</w:t>
+      </w:r>
+      <w:bookmarkEnd w:id="13"/>
+    </w:p>
+    <w:p>
+      <w:pPr>
+        <w:pStyle w:val="Szakdolgozat"/>
+        <w:keepNext/>
         <w:jc w:val="center"/>
       </w:pPr>
+      <w:r>
+        <w:rPr>
+          <w:noProof/>
+          <w:lang w:eastAsia="hu-HU"/>
+        </w:rPr>
+        <w:drawing>
+          <wp:inline distT="0" distB="0" distL="0" distR="0" wp14:anchorId="0115D23A" wp14:editId="12C20BA1">
+            <wp:extent cx="4942800" cy="3726000"/>
+            <wp:effectExtent l="0" t="0" r="0" b="8255"/>
+            <wp:docPr id="7" name="Kép 7"/>
+            <wp:cNvGraphicFramePr>
+              <a:graphicFrameLocks xmlns:a="http://schemas.openxmlformats.org/drawingml/2006/main" noChangeAspect="1"/>
+            </wp:cNvGraphicFramePr>
+            <a:graphic xmlns:a="http://schemas.openxmlformats.org/drawingml/2006/main">
+              <a:graphicData uri="http://schemas.openxmlformats.org/drawingml/2006/picture">
+                <pic:pic xmlns:pic="http://schemas.openxmlformats.org/drawingml/2006/picture">
+                  <pic:nvPicPr>
+                    <pic:cNvPr id="1" name=""/>
+                    <pic:cNvPicPr/>
+                  </pic:nvPicPr>
+                  <pic:blipFill>
+                    <a:blip r:embed="rId14"/>
+                    <a:stretch>
+                      <a:fillRect/>
+                    </a:stretch>
+                  </pic:blipFill>
+                  <pic:spPr>
+                    <a:xfrm>
+                      <a:off x="0" y="0"/>
+                      <a:ext cx="4942800" cy="3726000"/>
+                    </a:xfrm>
+                    <a:prstGeom prst="rect">
+                      <a:avLst/>
+                    </a:prstGeom>
+                  </pic:spPr>
+                </pic:pic>
+              </a:graphicData>
+            </a:graphic>
+          </wp:inline>
+        </w:drawing>
+      </w:r>
+    </w:p>
+    <w:p>
+      <w:pPr>
+        <w:pStyle w:val="Kpalrs"/>
+        <w:jc w:val="center"/>
+      </w:pPr>
+      <w:fldSimple w:instr=" SEQ ábra \* ARABIC ">
+        <w:r>
+          <w:rPr>
+            <w:noProof/>
+          </w:rPr>
+          <w:t>5</w:t>
+        </w:r>
+      </w:fldSimple>
+      <w:r>
+        <w:t>. ábra - Köszöntő felület</w:t>
+      </w:r>
+    </w:p>
+    <w:p>
+      <w:pPr>
+        <w:pStyle w:val="Szakdolgozat"/>
+      </w:pPr>
+      <w:r>
+        <w:t xml:space="preserve">Nos, tehát túl vagyunk a bejelentkezés ügymenetén, akkor a fent látható (lásd 5. ábra) köszöntő képernyő fogad bennünket. Mint látható, a </w:t>
+      </w:r>
+      <w:proofErr w:type="spellStart"/>
+      <w:r>
+        <w:t>Cinema</w:t>
+      </w:r>
+      <w:proofErr w:type="spellEnd"/>
+      <w:r>
+        <w:t xml:space="preserve"> </w:t>
+      </w:r>
+      <w:proofErr w:type="spellStart"/>
+      <w:r>
+        <w:t>Projet</w:t>
+      </w:r>
+      <w:proofErr w:type="spellEnd"/>
+      <w:r>
+        <w:t xml:space="preserve"> csapata itt üdvözli az alkalmazásba aktuálisan belépett ügyfelet.</w:t>
+      </w:r>
+    </w:p>
+    <w:p>
+      <w:pPr>
+        <w:pStyle w:val="Szakdolgozat"/>
+      </w:pPr>
+      <w:r>
+        <w:t>Ezen a felületen nem találkozunk funkciókkal, így hosszabban nem is foglalkoznánk vele. Viszont arra mindenképp alkalmas, hogy alapvető információkat ismertessünk a kliensekkel, ezeket a következőkben be is mutatom.</w:t>
+      </w:r>
+    </w:p>
+    <w:p>
+      <w:pPr>
+        <w:pStyle w:val="Szakdolgozat"/>
+      </w:pPr>
+      <w:r>
+        <w:t>Először is</w:t>
+      </w:r>
+      <w:r>
+        <w:t>,</w:t>
+      </w:r>
+      <w:r>
+        <w:t xml:space="preserve"> itt találkozunk a menüstruktúrával, amelynek elemei későbbiekben természetesen komolyabb mag</w:t>
+      </w:r>
+      <w:r>
+        <w:t>yarázatott kapnak.</w:t>
+      </w:r>
+    </w:p>
+    <w:p>
+      <w:pPr>
+        <w:pStyle w:val="Szakdolgozat"/>
+      </w:pPr>
+      <w:r>
+        <w:t>Ezután a következő említésre méltó egységünk a képernyő közepén szereplő nagy terület, ahol jelenleg a köszöntő szöveg szerepel. A jövőbeni műveleteink legnagyobb hányadát ezen a panelen fogjuk lebonyolítani, végrehajtani.</w:t>
+      </w:r>
+      <w:r>
+        <w:t xml:space="preserve"> De, mint ahogy már a menünél említettem, ezekről is bővebben lesz még szó az elkövetkező fejezetekben.</w:t>
+      </w:r>
+    </w:p>
+    <w:p>
+      <w:pPr>
+        <w:pStyle w:val="Szakdolgozat"/>
+      </w:pPr>
+      <w:r>
+        <w:t xml:space="preserve">Végül, de nem utolsó sorban még okvetlenül meg kell említeni az 5. ábra alján látható sötét szürke tartományt. Ez olyan alapvető adatokat közöl az ügyféllel, mint a bejelentkezésre használt neve. Ez például abban az esetben lehet érdekes, ha több felhasználónévvel is rendelkezik, és még inkább, ha </w:t>
+      </w:r>
+      <w:proofErr w:type="spellStart"/>
+      <w:r>
+        <w:t>differens</w:t>
+      </w:r>
+      <w:proofErr w:type="spellEnd"/>
+      <w:r>
+        <w:t xml:space="preserve"> jogosultságokkal bírnak azok </w:t>
+      </w:r>
+      <w:proofErr w:type="gramStart"/>
+      <w:r>
+        <w:t>a</w:t>
+      </w:r>
+      <w:proofErr w:type="gramEnd"/>
+      <w:r>
+        <w:t xml:space="preserve"> </w:t>
+      </w:r>
+      <w:proofErr w:type="spellStart"/>
+      <w:r>
+        <w:t>userek</w:t>
+      </w:r>
+      <w:proofErr w:type="spellEnd"/>
+      <w:r>
+        <w:t>. És akkor el is érkeztünk a hatáskörök témaköréhez.</w:t>
+      </w:r>
+    </w:p>
+    <w:p>
+      <w:pPr>
+        <w:pStyle w:val="Cmsor3"/>
+      </w:pPr>
+      <w:bookmarkStart w:id="14" w:name="_Toc467342975"/>
+      <w:r>
+        <w:lastRenderedPageBreak/>
+        <w:t>2.5.3 Jogosultságok</w:t>
+      </w:r>
+      <w:bookmarkEnd w:id="14"/>
+    </w:p>
+    <w:p>
+      <w:pPr>
+        <w:pStyle w:val="Szakdolgozat"/>
+      </w:pPr>
+      <w:r>
+        <w:t>A szoftverben</w:t>
+      </w:r>
+      <w:r>
+        <w:t xml:space="preserve"> háromféle jogkörrel rendelkező </w:t>
+      </w:r>
+      <w:r>
+        <w:t>kliens</w:t>
+      </w:r>
+      <w:r>
+        <w:t xml:space="preserve"> lehet, melyek a felhasználó, az adminisztrátor, illet</w:t>
+      </w:r>
+      <w:r>
+        <w:t>ve</w:t>
+      </w:r>
+      <w:r>
+        <w:t xml:space="preserve"> a </w:t>
+      </w:r>
+      <w:proofErr w:type="spellStart"/>
+      <w:r>
+        <w:t>superuser</w:t>
+      </w:r>
+      <w:proofErr w:type="spellEnd"/>
+      <w:r>
+        <w:t>.</w:t>
+      </w:r>
+    </w:p>
+    <w:p>
+      <w:pPr>
+        <w:pStyle w:val="Szakdolgozat"/>
+      </w:pPr>
+      <w:r>
+        <w:t xml:space="preserve">Minden újonnan regisztrált ügyfél </w:t>
+      </w:r>
+      <w:r>
+        <w:t xml:space="preserve">csakis </w:t>
+      </w:r>
+      <w:r>
+        <w:t>felhasználói jogosítványokkal kerül felruházásra, és ennek megfelelően tárolódik el</w:t>
+      </w:r>
+      <w:r>
+        <w:t xml:space="preserve"> az alkalmazásban</w:t>
+      </w:r>
+      <w:r>
+        <w:t>. Természetesen nekik, a felhasználóknak a legkisebb jogkörük. Az ő jogosultságaik a következőkben merülnek ki:</w:t>
+      </w:r>
+    </w:p>
+    <w:p>
+      <w:pPr>
+        <w:pStyle w:val="Szakdolgozat"/>
+        <w:numPr>
+          <w:ilvl w:val="0"/>
+          <w:numId w:val="6"/>
+        </w:numPr>
+      </w:pPr>
+      <w:r>
+        <w:t>Vetítések megtekintése</w:t>
+      </w:r>
+    </w:p>
+    <w:p>
+      <w:pPr>
+        <w:pStyle w:val="Szakdolgozat"/>
+        <w:numPr>
+          <w:ilvl w:val="0"/>
+          <w:numId w:val="6"/>
+        </w:numPr>
+      </w:pPr>
+      <w:r>
+        <w:t>Foglalások végrehajtása</w:t>
+      </w:r>
+    </w:p>
+    <w:p>
+      <w:pPr>
+        <w:pStyle w:val="Szakdolgozat"/>
+        <w:numPr>
+          <w:ilvl w:val="0"/>
+          <w:numId w:val="6"/>
+        </w:numPr>
+      </w:pPr>
+      <w:r>
+        <w:t>Filmek listázása</w:t>
+      </w:r>
+    </w:p>
+    <w:p>
+      <w:pPr>
+        <w:pStyle w:val="Szakdolgozat"/>
+        <w:numPr>
+          <w:ilvl w:val="0"/>
+          <w:numId w:val="6"/>
+        </w:numPr>
+      </w:pPr>
+      <w:r>
+        <w:t>Árak, Kapcsolati információk szemrevételezése</w:t>
+      </w:r>
+    </w:p>
+    <w:p>
+      <w:pPr>
+        <w:pStyle w:val="Szakdolgozat"/>
+        <w:numPr>
+          <w:ilvl w:val="0"/>
+          <w:numId w:val="6"/>
+        </w:numPr>
+      </w:pPr>
+      <w:r>
+        <w:t xml:space="preserve">Saját történet (foglalások) </w:t>
+      </w:r>
+      <w:r>
+        <w:t>átnézése</w:t>
+      </w:r>
+    </w:p>
+    <w:p>
+      <w:pPr>
+        <w:pStyle w:val="Szakdolgozat"/>
+      </w:pPr>
+      <w:r>
+        <w:t xml:space="preserve">Náluk bővebb hatáskörrel az adminisztrátorok </w:t>
+      </w:r>
+      <w:r>
+        <w:t>társasága rendelkezik</w:t>
+      </w:r>
+      <w:r>
+        <w:t xml:space="preserve">. Ezen privilégiumokra két </w:t>
+      </w:r>
+      <w:r>
+        <w:t xml:space="preserve">módon tehet </w:t>
+      </w:r>
+      <w:r>
+        <w:t xml:space="preserve">szert a felhasználó, vagy adminisztrátor által, vagy pedig a </w:t>
+      </w:r>
+      <w:proofErr w:type="spellStart"/>
+      <w:r>
+        <w:t>superuser</w:t>
+      </w:r>
+      <w:proofErr w:type="spellEnd"/>
+      <w:r>
+        <w:t xml:space="preserve"> közreműködésével. Nekik már joguk van felvitelekre, szerkesztésekre, valamint törlésekre is, </w:t>
+      </w:r>
+      <w:r>
+        <w:t>összefoglalva</w:t>
+      </w:r>
+      <w:r>
+        <w:t xml:space="preserve"> láthatják a menüben az adminisztrátori menüpontot</w:t>
+      </w:r>
+      <w:r>
+        <w:t xml:space="preserve">, és </w:t>
+      </w:r>
+      <w:r>
+        <w:t xml:space="preserve">magától értetően </w:t>
+      </w:r>
+      <w:r>
+        <w:t>hozzáférésük van a benne található</w:t>
+      </w:r>
+      <w:r>
+        <w:t xml:space="preserve"> </w:t>
+      </w:r>
+      <w:proofErr w:type="spellStart"/>
+      <w:r>
+        <w:t>almenükhőz</w:t>
+      </w:r>
+      <w:proofErr w:type="spellEnd"/>
+      <w:r>
+        <w:t xml:space="preserve">, </w:t>
+      </w:r>
+      <w:proofErr w:type="spellStart"/>
+      <w:r>
+        <w:t>funkcionalításokhoz</w:t>
+      </w:r>
+      <w:proofErr w:type="spellEnd"/>
+      <w:r>
+        <w:t xml:space="preserve">. Viszont foglalást nem tudnak indítani, amiből </w:t>
+      </w:r>
+      <w:r>
+        <w:t xml:space="preserve">egyenesen </w:t>
+      </w:r>
+      <w:r>
+        <w:t>következik, hogy történeti adataik sem lehetnek</w:t>
+      </w:r>
+      <w:r>
+        <w:t xml:space="preserve">, így számukra </w:t>
+      </w:r>
+      <w:proofErr w:type="gramStart"/>
+      <w:r>
+        <w:t>ezen</w:t>
+      </w:r>
+      <w:proofErr w:type="gramEnd"/>
+      <w:r>
+        <w:t xml:space="preserve"> menüpont megjelenítése teljesen felesleges volna</w:t>
+      </w:r>
+      <w:r>
+        <w:t>.</w:t>
+      </w:r>
+    </w:p>
+    <w:p>
+      <w:pPr>
+        <w:pStyle w:val="Szakdolgozat"/>
+      </w:pPr>
+      <w:r>
+        <w:t>A harm</w:t>
+      </w:r>
+      <w:r>
+        <w:t>adik és egyben utolsó szerepkör</w:t>
+      </w:r>
+      <w:r>
+        <w:t xml:space="preserve">csoport a </w:t>
+      </w:r>
+      <w:proofErr w:type="spellStart"/>
+      <w:r>
+        <w:t>superuserek</w:t>
+      </w:r>
+      <w:proofErr w:type="spellEnd"/>
+      <w:r>
+        <w:t xml:space="preserve"> halmaza. Ezt az osztály</w:t>
+      </w:r>
+      <w:r>
+        <w:t>t</w:t>
+      </w:r>
+      <w:r>
+        <w:t xml:space="preserve"> a legegyszerűbben úgy lehet ismertetni, hogy ötvözik, a felhasználok jogosultságait az adminisztrátorokéval.</w:t>
+      </w:r>
+      <w:r>
+        <w:t xml:space="preserve"> </w:t>
+      </w:r>
+      <w:r>
+        <w:t>Mindazonáltal</w:t>
+      </w:r>
+      <w:r>
+        <w:t xml:space="preserve"> azt még meg kell említeni, hogy egy felhaszná</w:t>
+      </w:r>
+      <w:r>
+        <w:t>lói</w:t>
+      </w:r>
+      <w:r>
+        <w:t xml:space="preserve">, </w:t>
+      </w:r>
+      <w:r>
+        <w:t>vagy egy adminisztrátori hatáskörrel rendelkezi delikvenst</w:t>
+      </w:r>
+      <w:r>
+        <w:t xml:space="preserve">, csak egy </w:t>
+      </w:r>
+      <w:proofErr w:type="spellStart"/>
+      <w:r>
+        <w:t>superuser</w:t>
+      </w:r>
+      <w:proofErr w:type="spellEnd"/>
+      <w:r>
+        <w:t xml:space="preserve"> tud </w:t>
+      </w:r>
+      <w:proofErr w:type="spellStart"/>
+      <w:r>
+        <w:t>superuserré</w:t>
+      </w:r>
+      <w:proofErr w:type="spellEnd"/>
+      <w:r>
+        <w:t xml:space="preserve"> előremozdítani, az adminisztrátornak bár, ahogy már említettem </w:t>
+      </w:r>
+      <w:r>
+        <w:t>van módosításra is jogosítványa</w:t>
+      </w:r>
+      <w:r>
+        <w:t xml:space="preserve">, de </w:t>
+      </w:r>
+      <w:r>
+        <w:t xml:space="preserve">az az </w:t>
+      </w:r>
+      <w:r>
+        <w:t xml:space="preserve">ilyesfajta </w:t>
+      </w:r>
+      <w:r>
+        <w:t>változtatásra</w:t>
+      </w:r>
+      <w:r>
+        <w:t xml:space="preserve"> nem elegendő</w:t>
+      </w:r>
+      <w:r>
+        <w:t>, nem terjed ki</w:t>
+      </w:r>
+      <w:r>
+        <w:t>.</w:t>
+      </w:r>
+    </w:p>
+    <w:p>
+      <w:pPr>
+        <w:pStyle w:val="Cmsor3"/>
+      </w:pPr>
+      <w:bookmarkStart w:id="15" w:name="_Toc467342976"/>
+      <w:r>
+        <w:lastRenderedPageBreak/>
+        <w:t>2.5.4 Műsor</w:t>
+      </w:r>
+      <w:bookmarkEnd w:id="15"/>
+    </w:p>
+    <w:p>
+      <w:pPr>
+        <w:pStyle w:val="Cmsor3"/>
+      </w:pPr>
+      <w:bookmarkStart w:id="16" w:name="_Toc467342977"/>
+      <w:r>
+        <w:t>2.5.5 Filmek</w:t>
+      </w:r>
+      <w:bookmarkEnd w:id="16"/>
+    </w:p>
+    <w:p>
+      <w:pPr>
+        <w:pStyle w:val="Cmsor3"/>
+      </w:pPr>
+      <w:bookmarkStart w:id="17" w:name="_Toc467342978"/>
+      <w:r>
+        <w:t>2.5.6 Árak</w:t>
+      </w:r>
+      <w:bookmarkEnd w:id="17"/>
+    </w:p>
+    <w:p>
+      <w:pPr>
+        <w:pStyle w:val="Cmsor3"/>
+      </w:pPr>
+      <w:bookmarkStart w:id="18" w:name="_Toc467342979"/>
+      <w:r>
+        <w:t>2.5.7 Kapcsolat</w:t>
+      </w:r>
+      <w:bookmarkEnd w:id="18"/>
+    </w:p>
+    <w:p>
+      <w:pPr>
+        <w:pStyle w:val="Cmsor3"/>
+      </w:pPr>
+      <w:bookmarkStart w:id="19" w:name="_Toc467342980"/>
+      <w:r>
+        <w:t>2.5.8 Történet</w:t>
+      </w:r>
+      <w:bookmarkEnd w:id="19"/>
+    </w:p>
+    <w:p>
+      <w:pPr>
+        <w:pStyle w:val="Cmsor3"/>
+      </w:pPr>
+      <w:bookmarkStart w:id="20" w:name="_Toc467342981"/>
+      <w:r>
+        <w:t xml:space="preserve">2.5.9 </w:t>
+      </w:r>
+      <w:proofErr w:type="spellStart"/>
+      <w:r>
+        <w:t>Logout</w:t>
+      </w:r>
+      <w:bookmarkEnd w:id="20"/>
+      <w:proofErr w:type="spellEnd"/>
+    </w:p>
+    <w:p>
+      <w:pPr>
+        <w:pStyle w:val="Szakdolgozat"/>
+      </w:pPr>
     </w:p>
     <w:p>
       <w:pPr>
@@ -3284,7 +4735,7 @@
           <w:lang w:eastAsia="hu-HU"/>
         </w:rPr>
       </w:pPr>
-      <w:bookmarkStart w:id="13" w:name="_Toc467243385"/>
+      <w:bookmarkStart w:id="21" w:name="_Toc467342982"/>
       <w:r>
         <w:rPr>
           <w:lang w:eastAsia="hu-HU"/>
@@ -3292,11 +4743,11 @@
         <w:lastRenderedPageBreak/>
         <w:t>3. Fejlesztői dokumentáció</w:t>
       </w:r>
-      <w:bookmarkEnd w:id="13"/>
+      <w:bookmarkEnd w:id="21"/>
     </w:p>
     <w:sectPr>
-      <w:footerReference w:type="default" r:id="rId14"/>
-      <w:headerReference w:type="first" r:id="rId15"/>
+      <w:footerReference w:type="default" r:id="rId15"/>
+      <w:headerReference w:type="first" r:id="rId16"/>
       <w:pgSz w:w="11906" w:h="16838"/>
       <w:pgMar w:top="1418" w:right="1418" w:bottom="1418" w:left="1985" w:header="709" w:footer="709" w:gutter="0"/>
       <w:pgNumType w:start="0"/>
@@ -3363,7 +4814,7 @@
           <w:rPr>
             <w:noProof/>
           </w:rPr>
-          <w:t>7</w:t>
+          <w:t>11</w:t>
         </w:r>
         <w:r>
           <w:fldChar w:fldCharType="end"/>
@@ -3529,6 +4980,119 @@
 <file path=word/numbering.xml><?xml version="1.0" encoding="utf-8"?>
 <w:numbering xmlns:wpc="http://schemas.microsoft.com/office/word/2010/wordprocessingCanvas" xmlns:mc="http://schemas.openxmlformats.org/markup-compatibility/2006" xmlns:o="urn:schemas-microsoft-com:office:office" xmlns:r="http://schemas.openxmlformats.org/officeDocument/2006/relationships" xmlns:m="http://schemas.openxmlformats.org/officeDocument/2006/math" xmlns:v="urn:schemas-microsoft-com:vml" xmlns:wp14="http://schemas.microsoft.com/office/word/2010/wordprocessingDrawing" xmlns:wp="http://schemas.openxmlformats.org/drawingml/2006/wordprocessingDrawing" xmlns:w10="urn:schemas-microsoft-com:office:word" xmlns:w="http://schemas.openxmlformats.org/wordprocessingml/2006/main" xmlns:w14="http://schemas.microsoft.com/office/word/2010/wordml" xmlns:w15="http://schemas.microsoft.com/office/word/2012/wordml" xmlns:wpg="http://schemas.microsoft.com/office/word/2010/wordprocessingGroup" xmlns:wpi="http://schemas.microsoft.com/office/word/2010/wordprocessingInk" xmlns:wne="http://schemas.microsoft.com/office/word/2006/wordml" xmlns:wps="http://schemas.microsoft.com/office/word/2010/wordprocessingShape" mc:Ignorable="w14 w15 wp14">
   <w:abstractNum w:abstractNumId="0" w15:restartNumberingAfterBreak="0">
+    <w:nsid w:val="28E62FD3"/>
+    <w:multiLevelType w:val="hybridMultilevel"/>
+    <w:tmpl w:val="CABACCF2"/>
+    <w:lvl w:ilvl="0" w:tplc="040E0001">
+      <w:start w:val="1"/>
+      <w:numFmt w:val="bullet"/>
+      <w:lvlText w:val=""/>
+      <w:lvlJc w:val="left"/>
+      <w:pPr>
+        <w:ind w:left="780" w:hanging="360"/>
+      </w:pPr>
+      <w:rPr>
+        <w:rFonts w:ascii="Symbol" w:hAnsi="Symbol" w:hint="default"/>
+      </w:rPr>
+    </w:lvl>
+    <w:lvl w:ilvl="1" w:tplc="040E0003" w:tentative="1">
+      <w:start w:val="1"/>
+      <w:numFmt w:val="bullet"/>
+      <w:lvlText w:val="o"/>
+      <w:lvlJc w:val="left"/>
+      <w:pPr>
+        <w:ind w:left="1500" w:hanging="360"/>
+      </w:pPr>
+      <w:rPr>
+        <w:rFonts w:ascii="Courier New" w:hAnsi="Courier New" w:cs="Courier New" w:hint="default"/>
+      </w:rPr>
+    </w:lvl>
+    <w:lvl w:ilvl="2" w:tplc="040E0005" w:tentative="1">
+      <w:start w:val="1"/>
+      <w:numFmt w:val="bullet"/>
+      <w:lvlText w:val=""/>
+      <w:lvlJc w:val="left"/>
+      <w:pPr>
+        <w:ind w:left="2220" w:hanging="360"/>
+      </w:pPr>
+      <w:rPr>
+        <w:rFonts w:ascii="Wingdings" w:hAnsi="Wingdings" w:hint="default"/>
+      </w:rPr>
+    </w:lvl>
+    <w:lvl w:ilvl="3" w:tplc="040E0001" w:tentative="1">
+      <w:start w:val="1"/>
+      <w:numFmt w:val="bullet"/>
+      <w:lvlText w:val=""/>
+      <w:lvlJc w:val="left"/>
+      <w:pPr>
+        <w:ind w:left="2940" w:hanging="360"/>
+      </w:pPr>
+      <w:rPr>
+        <w:rFonts w:ascii="Symbol" w:hAnsi="Symbol" w:hint="default"/>
+      </w:rPr>
+    </w:lvl>
+    <w:lvl w:ilvl="4" w:tplc="040E0003" w:tentative="1">
+      <w:start w:val="1"/>
+      <w:numFmt w:val="bullet"/>
+      <w:lvlText w:val="o"/>
+      <w:lvlJc w:val="left"/>
+      <w:pPr>
+        <w:ind w:left="3660" w:hanging="360"/>
+      </w:pPr>
+      <w:rPr>
+        <w:rFonts w:ascii="Courier New" w:hAnsi="Courier New" w:cs="Courier New" w:hint="default"/>
+      </w:rPr>
+    </w:lvl>
+    <w:lvl w:ilvl="5" w:tplc="040E0005" w:tentative="1">
+      <w:start w:val="1"/>
+      <w:numFmt w:val="bullet"/>
+      <w:lvlText w:val=""/>
+      <w:lvlJc w:val="left"/>
+      <w:pPr>
+        <w:ind w:left="4380" w:hanging="360"/>
+      </w:pPr>
+      <w:rPr>
+        <w:rFonts w:ascii="Wingdings" w:hAnsi="Wingdings" w:hint="default"/>
+      </w:rPr>
+    </w:lvl>
+    <w:lvl w:ilvl="6" w:tplc="040E0001" w:tentative="1">
+      <w:start w:val="1"/>
+      <w:numFmt w:val="bullet"/>
+      <w:lvlText w:val=""/>
+      <w:lvlJc w:val="left"/>
+      <w:pPr>
+        <w:ind w:left="5100" w:hanging="360"/>
+      </w:pPr>
+      <w:rPr>
+        <w:rFonts w:ascii="Symbol" w:hAnsi="Symbol" w:hint="default"/>
+      </w:rPr>
+    </w:lvl>
+    <w:lvl w:ilvl="7" w:tplc="040E0003" w:tentative="1">
+      <w:start w:val="1"/>
+      <w:numFmt w:val="bullet"/>
+      <w:lvlText w:val="o"/>
+      <w:lvlJc w:val="left"/>
+      <w:pPr>
+        <w:ind w:left="5820" w:hanging="360"/>
+      </w:pPr>
+      <w:rPr>
+        <w:rFonts w:ascii="Courier New" w:hAnsi="Courier New" w:cs="Courier New" w:hint="default"/>
+      </w:rPr>
+    </w:lvl>
+    <w:lvl w:ilvl="8" w:tplc="040E0005" w:tentative="1">
+      <w:start w:val="1"/>
+      <w:numFmt w:val="bullet"/>
+      <w:lvlText w:val=""/>
+      <w:lvlJc w:val="left"/>
+      <w:pPr>
+        <w:ind w:left="6540" w:hanging="360"/>
+      </w:pPr>
+      <w:rPr>
+        <w:rFonts w:ascii="Wingdings" w:hAnsi="Wingdings" w:hint="default"/>
+      </w:rPr>
+    </w:lvl>
+  </w:abstractNum>
+  <w:abstractNum w:abstractNumId="1" w15:restartNumberingAfterBreak="0">
     <w:nsid w:val="456578ED"/>
     <w:multiLevelType w:val="hybridMultilevel"/>
     <w:tmpl w:val="0F6C0ABA"/>
@@ -3641,7 +5205,7 @@
       </w:rPr>
     </w:lvl>
   </w:abstractNum>
-  <w:abstractNum w:abstractNumId="1" w15:restartNumberingAfterBreak="0">
+  <w:abstractNum w:abstractNumId="2" w15:restartNumberingAfterBreak="0">
     <w:nsid w:val="4C897B18"/>
     <w:multiLevelType w:val="hybridMultilevel"/>
     <w:tmpl w:val="50761BB6"/>
@@ -3754,7 +5318,120 @@
       </w:rPr>
     </w:lvl>
   </w:abstractNum>
-  <w:abstractNum w:abstractNumId="2" w15:restartNumberingAfterBreak="0">
+  <w:abstractNum w:abstractNumId="3" w15:restartNumberingAfterBreak="0">
+    <w:nsid w:val="4F5A05D5"/>
+    <w:multiLevelType w:val="hybridMultilevel"/>
+    <w:tmpl w:val="F3406E0A"/>
+    <w:lvl w:ilvl="0" w:tplc="040E0001">
+      <w:start w:val="1"/>
+      <w:numFmt w:val="bullet"/>
+      <w:lvlText w:val=""/>
+      <w:lvlJc w:val="left"/>
+      <w:pPr>
+        <w:ind w:left="720" w:hanging="360"/>
+      </w:pPr>
+      <w:rPr>
+        <w:rFonts w:ascii="Symbol" w:hAnsi="Symbol" w:hint="default"/>
+      </w:rPr>
+    </w:lvl>
+    <w:lvl w:ilvl="1" w:tplc="040E0003" w:tentative="1">
+      <w:start w:val="1"/>
+      <w:numFmt w:val="bullet"/>
+      <w:lvlText w:val="o"/>
+      <w:lvlJc w:val="left"/>
+      <w:pPr>
+        <w:ind w:left="1440" w:hanging="360"/>
+      </w:pPr>
+      <w:rPr>
+        <w:rFonts w:ascii="Courier New" w:hAnsi="Courier New" w:cs="Courier New" w:hint="default"/>
+      </w:rPr>
+    </w:lvl>
+    <w:lvl w:ilvl="2" w:tplc="040E0005" w:tentative="1">
+      <w:start w:val="1"/>
+      <w:numFmt w:val="bullet"/>
+      <w:lvlText w:val=""/>
+      <w:lvlJc w:val="left"/>
+      <w:pPr>
+        <w:ind w:left="2160" w:hanging="360"/>
+      </w:pPr>
+      <w:rPr>
+        <w:rFonts w:ascii="Wingdings" w:hAnsi="Wingdings" w:hint="default"/>
+      </w:rPr>
+    </w:lvl>
+    <w:lvl w:ilvl="3" w:tplc="040E0001" w:tentative="1">
+      <w:start w:val="1"/>
+      <w:numFmt w:val="bullet"/>
+      <w:lvlText w:val=""/>
+      <w:lvlJc w:val="left"/>
+      <w:pPr>
+        <w:ind w:left="2880" w:hanging="360"/>
+      </w:pPr>
+      <w:rPr>
+        <w:rFonts w:ascii="Symbol" w:hAnsi="Symbol" w:hint="default"/>
+      </w:rPr>
+    </w:lvl>
+    <w:lvl w:ilvl="4" w:tplc="040E0003" w:tentative="1">
+      <w:start w:val="1"/>
+      <w:numFmt w:val="bullet"/>
+      <w:lvlText w:val="o"/>
+      <w:lvlJc w:val="left"/>
+      <w:pPr>
+        <w:ind w:left="3600" w:hanging="360"/>
+      </w:pPr>
+      <w:rPr>
+        <w:rFonts w:ascii="Courier New" w:hAnsi="Courier New" w:cs="Courier New" w:hint="default"/>
+      </w:rPr>
+    </w:lvl>
+    <w:lvl w:ilvl="5" w:tplc="040E0005" w:tentative="1">
+      <w:start w:val="1"/>
+      <w:numFmt w:val="bullet"/>
+      <w:lvlText w:val=""/>
+      <w:lvlJc w:val="left"/>
+      <w:pPr>
+        <w:ind w:left="4320" w:hanging="360"/>
+      </w:pPr>
+      <w:rPr>
+        <w:rFonts w:ascii="Wingdings" w:hAnsi="Wingdings" w:hint="default"/>
+      </w:rPr>
+    </w:lvl>
+    <w:lvl w:ilvl="6" w:tplc="040E0001" w:tentative="1">
+      <w:start w:val="1"/>
+      <w:numFmt w:val="bullet"/>
+      <w:lvlText w:val=""/>
+      <w:lvlJc w:val="left"/>
+      <w:pPr>
+        <w:ind w:left="5040" w:hanging="360"/>
+      </w:pPr>
+      <w:rPr>
+        <w:rFonts w:ascii="Symbol" w:hAnsi="Symbol" w:hint="default"/>
+      </w:rPr>
+    </w:lvl>
+    <w:lvl w:ilvl="7" w:tplc="040E0003" w:tentative="1">
+      <w:start w:val="1"/>
+      <w:numFmt w:val="bullet"/>
+      <w:lvlText w:val="o"/>
+      <w:lvlJc w:val="left"/>
+      <w:pPr>
+        <w:ind w:left="5760" w:hanging="360"/>
+      </w:pPr>
+      <w:rPr>
+        <w:rFonts w:ascii="Courier New" w:hAnsi="Courier New" w:cs="Courier New" w:hint="default"/>
+      </w:rPr>
+    </w:lvl>
+    <w:lvl w:ilvl="8" w:tplc="040E0005" w:tentative="1">
+      <w:start w:val="1"/>
+      <w:numFmt w:val="bullet"/>
+      <w:lvlText w:val=""/>
+      <w:lvlJc w:val="left"/>
+      <w:pPr>
+        <w:ind w:left="6480" w:hanging="360"/>
+      </w:pPr>
+      <w:rPr>
+        <w:rFonts w:ascii="Wingdings" w:hAnsi="Wingdings" w:hint="default"/>
+      </w:rPr>
+    </w:lvl>
+  </w:abstractNum>
+  <w:abstractNum w:abstractNumId="4" w15:restartNumberingAfterBreak="0">
     <w:nsid w:val="57F35E61"/>
     <w:multiLevelType w:val="hybridMultilevel"/>
     <w:tmpl w:val="E758DC54"/>
@@ -3867,7 +5544,120 @@
       </w:rPr>
     </w:lvl>
   </w:abstractNum>
-  <w:abstractNum w:abstractNumId="3" w15:restartNumberingAfterBreak="0">
+  <w:abstractNum w:abstractNumId="5" w15:restartNumberingAfterBreak="0">
+    <w:nsid w:val="58B14DCF"/>
+    <w:multiLevelType w:val="hybridMultilevel"/>
+    <w:tmpl w:val="AC780250"/>
+    <w:lvl w:ilvl="0" w:tplc="040E0001">
+      <w:start w:val="1"/>
+      <w:numFmt w:val="bullet"/>
+      <w:lvlText w:val=""/>
+      <w:lvlJc w:val="left"/>
+      <w:pPr>
+        <w:ind w:left="720" w:hanging="360"/>
+      </w:pPr>
+      <w:rPr>
+        <w:rFonts w:ascii="Symbol" w:hAnsi="Symbol" w:hint="default"/>
+      </w:rPr>
+    </w:lvl>
+    <w:lvl w:ilvl="1" w:tplc="040E0003" w:tentative="1">
+      <w:start w:val="1"/>
+      <w:numFmt w:val="bullet"/>
+      <w:lvlText w:val="o"/>
+      <w:lvlJc w:val="left"/>
+      <w:pPr>
+        <w:ind w:left="1440" w:hanging="360"/>
+      </w:pPr>
+      <w:rPr>
+        <w:rFonts w:ascii="Courier New" w:hAnsi="Courier New" w:cs="Courier New" w:hint="default"/>
+      </w:rPr>
+    </w:lvl>
+    <w:lvl w:ilvl="2" w:tplc="040E0005" w:tentative="1">
+      <w:start w:val="1"/>
+      <w:numFmt w:val="bullet"/>
+      <w:lvlText w:val=""/>
+      <w:lvlJc w:val="left"/>
+      <w:pPr>
+        <w:ind w:left="2160" w:hanging="360"/>
+      </w:pPr>
+      <w:rPr>
+        <w:rFonts w:ascii="Wingdings" w:hAnsi="Wingdings" w:hint="default"/>
+      </w:rPr>
+    </w:lvl>
+    <w:lvl w:ilvl="3" w:tplc="040E0001" w:tentative="1">
+      <w:start w:val="1"/>
+      <w:numFmt w:val="bullet"/>
+      <w:lvlText w:val=""/>
+      <w:lvlJc w:val="left"/>
+      <w:pPr>
+        <w:ind w:left="2880" w:hanging="360"/>
+      </w:pPr>
+      <w:rPr>
+        <w:rFonts w:ascii="Symbol" w:hAnsi="Symbol" w:hint="default"/>
+      </w:rPr>
+    </w:lvl>
+    <w:lvl w:ilvl="4" w:tplc="040E0003" w:tentative="1">
+      <w:start w:val="1"/>
+      <w:numFmt w:val="bullet"/>
+      <w:lvlText w:val="o"/>
+      <w:lvlJc w:val="left"/>
+      <w:pPr>
+        <w:ind w:left="3600" w:hanging="360"/>
+      </w:pPr>
+      <w:rPr>
+        <w:rFonts w:ascii="Courier New" w:hAnsi="Courier New" w:cs="Courier New" w:hint="default"/>
+      </w:rPr>
+    </w:lvl>
+    <w:lvl w:ilvl="5" w:tplc="040E0005" w:tentative="1">
+      <w:start w:val="1"/>
+      <w:numFmt w:val="bullet"/>
+      <w:lvlText w:val=""/>
+      <w:lvlJc w:val="left"/>
+      <w:pPr>
+        <w:ind w:left="4320" w:hanging="360"/>
+      </w:pPr>
+      <w:rPr>
+        <w:rFonts w:ascii="Wingdings" w:hAnsi="Wingdings" w:hint="default"/>
+      </w:rPr>
+    </w:lvl>
+    <w:lvl w:ilvl="6" w:tplc="040E0001" w:tentative="1">
+      <w:start w:val="1"/>
+      <w:numFmt w:val="bullet"/>
+      <w:lvlText w:val=""/>
+      <w:lvlJc w:val="left"/>
+      <w:pPr>
+        <w:ind w:left="5040" w:hanging="360"/>
+      </w:pPr>
+      <w:rPr>
+        <w:rFonts w:ascii="Symbol" w:hAnsi="Symbol" w:hint="default"/>
+      </w:rPr>
+    </w:lvl>
+    <w:lvl w:ilvl="7" w:tplc="040E0003" w:tentative="1">
+      <w:start w:val="1"/>
+      <w:numFmt w:val="bullet"/>
+      <w:lvlText w:val="o"/>
+      <w:lvlJc w:val="left"/>
+      <w:pPr>
+        <w:ind w:left="5760" w:hanging="360"/>
+      </w:pPr>
+      <w:rPr>
+        <w:rFonts w:ascii="Courier New" w:hAnsi="Courier New" w:cs="Courier New" w:hint="default"/>
+      </w:rPr>
+    </w:lvl>
+    <w:lvl w:ilvl="8" w:tplc="040E0005" w:tentative="1">
+      <w:start w:val="1"/>
+      <w:numFmt w:val="bullet"/>
+      <w:lvlText w:val=""/>
+      <w:lvlJc w:val="left"/>
+      <w:pPr>
+        <w:ind w:left="6480" w:hanging="360"/>
+      </w:pPr>
+      <w:rPr>
+        <w:rFonts w:ascii="Wingdings" w:hAnsi="Wingdings" w:hint="default"/>
+      </w:rPr>
+    </w:lvl>
+  </w:abstractNum>
+  <w:abstractNum w:abstractNumId="6" w15:restartNumberingAfterBreak="0">
     <w:nsid w:val="63D64F87"/>
     <w:multiLevelType w:val="hybridMultilevel"/>
     <w:tmpl w:val="866C56CE"/>
@@ -3981,16 +5771,25 @@
     </w:lvl>
   </w:abstractNum>
   <w:num w:numId="1">
+    <w:abstractNumId w:val="1"/>
+  </w:num>
+  <w:num w:numId="2">
+    <w:abstractNumId w:val="2"/>
+  </w:num>
+  <w:num w:numId="3">
+    <w:abstractNumId w:val="4"/>
+  </w:num>
+  <w:num w:numId="4">
+    <w:abstractNumId w:val="6"/>
+  </w:num>
+  <w:num w:numId="5">
+    <w:abstractNumId w:val="3"/>
+  </w:num>
+  <w:num w:numId="6">
     <w:abstractNumId w:val="0"/>
   </w:num>
-  <w:num w:numId="2">
-    <w:abstractNumId w:val="1"/>
-  </w:num>
-  <w:num w:numId="3">
-    <w:abstractNumId w:val="2"/>
-  </w:num>
-  <w:num w:numId="4">
-    <w:abstractNumId w:val="3"/>
+  <w:num w:numId="7">
+    <w:abstractNumId w:val="5"/>
   </w:num>
 </w:numbering>
 </file>
@@ -4692,6 +6491,25 @@
       <w:ind w:left="440"/>
     </w:pPr>
   </w:style>
+  <w:style w:type="paragraph" w:styleId="Kpalrs">
+    <w:name w:val="caption"/>
+    <w:basedOn w:val="Norml"/>
+    <w:next w:val="Norml"/>
+    <w:uiPriority w:val="35"/>
+    <w:unhideWhenUsed/>
+    <w:qFormat/>
+    <w:rsid w:val="000007C8"/>
+    <w:pPr>
+      <w:spacing w:after="200" w:line="240" w:lineRule="auto"/>
+    </w:pPr>
+    <w:rPr>
+      <w:i/>
+      <w:iCs/>
+      <w:color w:val="44546A" w:themeColor="text2"/>
+      <w:sz w:val="18"/>
+      <w:szCs w:val="18"/>
+    </w:rPr>
+  </w:style>
 </w:styles>
 </file>
 
@@ -4961,7 +6779,7 @@
 </file>
 
 <file path=customXml/itemProps1.xml><?xml version="1.0" encoding="utf-8"?>
-<ds:datastoreItem xmlns:ds="http://schemas.openxmlformats.org/officeDocument/2006/customXml" ds:itemID="{EA0AB040-0D28-4745-983F-D8B81B68458B}">
+<ds:datastoreItem xmlns:ds="http://schemas.openxmlformats.org/officeDocument/2006/customXml" ds:itemID="{C3E49D70-A1AF-477C-AACF-1E4227D0C887}">
   <ds:schemaRefs>
     <ds:schemaRef ds:uri="http://schemas.openxmlformats.org/officeDocument/2006/bibliography"/>
   </ds:schemaRefs>

</xml_diff>

<commit_message>
- hozzárendelésnél nincs törlés - alaprendezés minden táblára
</commit_message>
<xml_diff>
--- a/PappZoltanSzakdolgozat.docx
+++ b/PappZoltanSzakdolgozat.docx
@@ -343,18 +343,6 @@
         </w:rPr>
         <w:br w:type="page"/>
       </w:r>
-    </w:p>
-    <w:p>
-      <w:pPr>
-        <w:pStyle w:val="Szakdolgozat"/>
-        <w:spacing w:before="1200"/>
-        <w:jc w:val="center"/>
-        <w:rPr>
-          <w:rFonts w:cs="Times New Roman"/>
-          <w:szCs w:val="24"/>
-          <w:shd w:val="clear" w:color="auto" w:fill="FFFFFF"/>
-        </w:rPr>
-      </w:pPr>
     </w:p>
     <w:sdt>
       <w:sdtPr>
@@ -429,14 +417,132 @@
             </w:rPr>
             <w:fldChar w:fldCharType="separate"/>
           </w:r>
-          <w:hyperlink w:anchor="_Toc467342962" w:history="1">
+          <w:bookmarkStart w:id="0" w:name="_GoBack"/>
+          <w:bookmarkEnd w:id="0"/>
+          <w:r>
+            <w:rPr>
+              <w:rStyle w:val="Hiperhivatkozs"/>
+              <w:noProof/>
+            </w:rPr>
+            <w:fldChar w:fldCharType="begin"/>
+          </w:r>
+          <w:r>
+            <w:rPr>
+              <w:rStyle w:val="Hiperhivatkozs"/>
+              <w:noProof/>
+            </w:rPr>
+            <w:instrText xml:space="preserve"> </w:instrText>
+          </w:r>
+          <w:r>
+            <w:rPr>
+              <w:noProof/>
+            </w:rPr>
+            <w:instrText>HYPERLINK \l "_Toc467424017"</w:instrText>
+          </w:r>
+          <w:r>
+            <w:rPr>
+              <w:rStyle w:val="Hiperhivatkozs"/>
+              <w:noProof/>
+            </w:rPr>
+            <w:instrText xml:space="preserve"> </w:instrText>
+          </w:r>
+          <w:r>
+            <w:rPr>
+              <w:rStyle w:val="Hiperhivatkozs"/>
+              <w:noProof/>
+            </w:rPr>
+          </w:r>
+          <w:r>
+            <w:rPr>
+              <w:rStyle w:val="Hiperhivatkozs"/>
+              <w:noProof/>
+            </w:rPr>
+            <w:fldChar w:fldCharType="separate"/>
+          </w:r>
+          <w:r>
+            <w:rPr>
+              <w:rStyle w:val="Hiperhivatkozs"/>
+              <w:noProof/>
+              <w:lang w:eastAsia="hu-HU"/>
+            </w:rPr>
+            <w:t>1.  Bevezetés</w:t>
+          </w:r>
+          <w:r>
+            <w:rPr>
+              <w:noProof/>
+              <w:webHidden/>
+            </w:rPr>
+            <w:tab/>
+          </w:r>
+          <w:r>
+            <w:rPr>
+              <w:noProof/>
+              <w:webHidden/>
+            </w:rPr>
+            <w:fldChar w:fldCharType="begin"/>
+          </w:r>
+          <w:r>
+            <w:rPr>
+              <w:noProof/>
+              <w:webHidden/>
+            </w:rPr>
+            <w:instrText xml:space="preserve"> PAGEREF _Toc467424017 \h </w:instrText>
+          </w:r>
+          <w:r>
+            <w:rPr>
+              <w:noProof/>
+              <w:webHidden/>
+            </w:rPr>
+          </w:r>
+          <w:r>
+            <w:rPr>
+              <w:noProof/>
+              <w:webHidden/>
+            </w:rPr>
+            <w:fldChar w:fldCharType="separate"/>
+          </w:r>
+          <w:r>
+            <w:rPr>
+              <w:noProof/>
+              <w:webHidden/>
+            </w:rPr>
+            <w:t>2</w:t>
+          </w:r>
+          <w:r>
+            <w:rPr>
+              <w:noProof/>
+              <w:webHidden/>
+            </w:rPr>
+            <w:fldChar w:fldCharType="end"/>
+          </w:r>
+          <w:r>
+            <w:rPr>
+              <w:rStyle w:val="Hiperhivatkozs"/>
+              <w:noProof/>
+            </w:rPr>
+            <w:fldChar w:fldCharType="end"/>
+          </w:r>
+        </w:p>
+        <w:p>
+          <w:pPr>
+            <w:pStyle w:val="TJ2"/>
+            <w:tabs>
+              <w:tab w:val="right" w:leader="dot" w:pos="8493"/>
+            </w:tabs>
+            <w:rPr>
+              <w:rFonts w:eastAsiaTheme="minorEastAsia"/>
+              <w:noProof/>
+              <w:lang w:eastAsia="hu-HU"/>
+            </w:rPr>
+          </w:pPr>
+          <w:hyperlink w:anchor="_Toc467424018" w:history="1">
             <w:r>
               <w:rPr>
                 <w:rStyle w:val="Hiperhivatkozs"/>
                 <w:noProof/>
                 <w:lang w:eastAsia="hu-HU"/>
               </w:rPr>
-              <w:t>1.  Bevezetés</w:t>
+              <w:t>1.1. Motiváció</w:t>
             </w:r>
             <w:r>
               <w:rPr>
@@ -457,7 +563,7 @@
                 <w:noProof/>
                 <w:webHidden/>
               </w:rPr>
-              <w:instrText xml:space="preserve"> PAGEREF _Toc467342962 \h </w:instrText>
+              <w:instrText xml:space="preserve"> PAGEREF _Toc467424018 \h </w:instrText>
             </w:r>
             <w:r>
               <w:rPr>
@@ -500,14 +606,14 @@
               <w:lang w:eastAsia="hu-HU"/>
             </w:rPr>
           </w:pPr>
-          <w:hyperlink w:anchor="_Toc467342963" w:history="1">
+          <w:hyperlink w:anchor="_Toc467424019" w:history="1">
             <w:r>
               <w:rPr>
                 <w:rStyle w:val="Hiperhivatkozs"/>
                 <w:noProof/>
                 <w:lang w:eastAsia="hu-HU"/>
               </w:rPr>
-              <w:t>1.1. Motiváció</w:t>
+              <w:t>1.2. Megoldandó feladat</w:t>
             </w:r>
             <w:r>
               <w:rPr>
@@ -528,7 +634,7 @@
                 <w:noProof/>
                 <w:webHidden/>
               </w:rPr>
-              <w:instrText xml:space="preserve"> PAGEREF _Toc467342963 \h </w:instrText>
+              <w:instrText xml:space="preserve"> PAGEREF _Toc467424019 \h </w:instrText>
             </w:r>
             <w:r>
               <w:rPr>
@@ -549,6 +655,74 @@
                 <w:webHidden/>
               </w:rPr>
               <w:t>2</w:t>
+            </w:r>
+            <w:r>
+              <w:rPr>
+                <w:noProof/>
+                <w:webHidden/>
+              </w:rPr>
+              <w:fldChar w:fldCharType="end"/>
+            </w:r>
+          </w:hyperlink>
+        </w:p>
+        <w:p>
+          <w:pPr>
+            <w:pStyle w:val="TJ1"/>
+            <w:rPr>
+              <w:rFonts w:eastAsiaTheme="minorEastAsia"/>
+              <w:noProof/>
+              <w:lang w:eastAsia="hu-HU"/>
+            </w:rPr>
+          </w:pPr>
+          <w:hyperlink w:anchor="_Toc467424020" w:history="1">
+            <w:r>
+              <w:rPr>
+                <w:rStyle w:val="Hiperhivatkozs"/>
+                <w:noProof/>
+                <w:lang w:eastAsia="hu-HU"/>
+              </w:rPr>
+              <w:t>2. Felhasználói dokumentáció</w:t>
+            </w:r>
+            <w:r>
+              <w:rPr>
+                <w:noProof/>
+                <w:webHidden/>
+              </w:rPr>
+              <w:tab/>
+            </w:r>
+            <w:r>
+              <w:rPr>
+                <w:noProof/>
+                <w:webHidden/>
+              </w:rPr>
+              <w:fldChar w:fldCharType="begin"/>
+            </w:r>
+            <w:r>
+              <w:rPr>
+                <w:noProof/>
+                <w:webHidden/>
+              </w:rPr>
+              <w:instrText xml:space="preserve"> PAGEREF _Toc467424020 \h </w:instrText>
+            </w:r>
+            <w:r>
+              <w:rPr>
+                <w:noProof/>
+                <w:webHidden/>
+              </w:rPr>
+            </w:r>
+            <w:r>
+              <w:rPr>
+                <w:noProof/>
+                <w:webHidden/>
+              </w:rPr>
+              <w:fldChar w:fldCharType="separate"/>
+            </w:r>
+            <w:r>
+              <w:rPr>
+                <w:noProof/>
+                <w:webHidden/>
+              </w:rPr>
+              <w:t>4</w:t>
             </w:r>
             <w:r>
               <w:rPr>
@@ -571,14 +745,14 @@
               <w:lang w:eastAsia="hu-HU"/>
             </w:rPr>
           </w:pPr>
-          <w:hyperlink w:anchor="_Toc467342964" w:history="1">
+          <w:hyperlink w:anchor="_Toc467424021" w:history="1">
             <w:r>
               <w:rPr>
                 <w:rStyle w:val="Hiperhivatkozs"/>
                 <w:noProof/>
                 <w:lang w:eastAsia="hu-HU"/>
               </w:rPr>
-              <w:t>1.2. Megoldandó feladat</w:t>
+              <w:t>2.1 A feladat ismertetése</w:t>
             </w:r>
             <w:r>
               <w:rPr>
@@ -599,75 +773,7 @@
                 <w:noProof/>
                 <w:webHidden/>
               </w:rPr>
-              <w:instrText xml:space="preserve"> PAGEREF _Toc467342964 \h </w:instrText>
-            </w:r>
-            <w:r>
-              <w:rPr>
-                <w:noProof/>
-                <w:webHidden/>
-              </w:rPr>
-            </w:r>
-            <w:r>
-              <w:rPr>
-                <w:noProof/>
-                <w:webHidden/>
-              </w:rPr>
-              <w:fldChar w:fldCharType="separate"/>
-            </w:r>
-            <w:r>
-              <w:rPr>
-                <w:noProof/>
-                <w:webHidden/>
-              </w:rPr>
-              <w:t>2</w:t>
-            </w:r>
-            <w:r>
-              <w:rPr>
-                <w:noProof/>
-                <w:webHidden/>
-              </w:rPr>
-              <w:fldChar w:fldCharType="end"/>
-            </w:r>
-          </w:hyperlink>
-        </w:p>
-        <w:p>
-          <w:pPr>
-            <w:pStyle w:val="TJ1"/>
-            <w:rPr>
-              <w:rFonts w:eastAsiaTheme="minorEastAsia"/>
-              <w:noProof/>
-              <w:lang w:eastAsia="hu-HU"/>
-            </w:rPr>
-          </w:pPr>
-          <w:hyperlink w:anchor="_Toc467342965" w:history="1">
-            <w:r>
-              <w:rPr>
-                <w:rStyle w:val="Hiperhivatkozs"/>
-                <w:noProof/>
-                <w:lang w:eastAsia="hu-HU"/>
-              </w:rPr>
-              <w:t>2. Felhasználói dokumentáció</w:t>
-            </w:r>
-            <w:r>
-              <w:rPr>
-                <w:noProof/>
-                <w:webHidden/>
-              </w:rPr>
-              <w:tab/>
-            </w:r>
-            <w:r>
-              <w:rPr>
-                <w:noProof/>
-                <w:webHidden/>
-              </w:rPr>
-              <w:fldChar w:fldCharType="begin"/>
-            </w:r>
-            <w:r>
-              <w:rPr>
-                <w:noProof/>
-                <w:webHidden/>
-              </w:rPr>
-              <w:instrText xml:space="preserve"> PAGEREF _Toc467342965 \h </w:instrText>
+              <w:instrText xml:space="preserve"> PAGEREF _Toc467424021 \h </w:instrText>
             </w:r>
             <w:r>
               <w:rPr>
@@ -710,14 +816,14 @@
               <w:lang w:eastAsia="hu-HU"/>
             </w:rPr>
           </w:pPr>
-          <w:hyperlink w:anchor="_Toc467342966" w:history="1">
+          <w:hyperlink w:anchor="_Toc467424022" w:history="1">
             <w:r>
               <w:rPr>
                 <w:rStyle w:val="Hiperhivatkozs"/>
                 <w:noProof/>
                 <w:lang w:eastAsia="hu-HU"/>
               </w:rPr>
-              <w:t>2.1 A feladat ismertetése</w:t>
+              <w:t>2.2 Célközönség</w:t>
             </w:r>
             <w:r>
               <w:rPr>
@@ -738,7 +844,7 @@
                 <w:noProof/>
                 <w:webHidden/>
               </w:rPr>
-              <w:instrText xml:space="preserve"> PAGEREF _Toc467342966 \h </w:instrText>
+              <w:instrText xml:space="preserve"> PAGEREF _Toc467424022 \h </w:instrText>
             </w:r>
             <w:r>
               <w:rPr>
@@ -781,14 +887,14 @@
               <w:lang w:eastAsia="hu-HU"/>
             </w:rPr>
           </w:pPr>
-          <w:hyperlink w:anchor="_Toc467342967" w:history="1">
+          <w:hyperlink w:anchor="_Toc467424023" w:history="1">
             <w:r>
               <w:rPr>
                 <w:rStyle w:val="Hiperhivatkozs"/>
                 <w:noProof/>
                 <w:lang w:eastAsia="hu-HU"/>
               </w:rPr>
-              <w:t>2.2 Célközönség</w:t>
+              <w:t>2.3 A rendszer használatához szükséges feltételek</w:t>
             </w:r>
             <w:r>
               <w:rPr>
@@ -809,7 +915,7 @@
                 <w:noProof/>
                 <w:webHidden/>
               </w:rPr>
-              <w:instrText xml:space="preserve"> PAGEREF _Toc467342967 \h </w:instrText>
+              <w:instrText xml:space="preserve"> PAGEREF _Toc467424023 \h </w:instrText>
             </w:r>
             <w:r>
               <w:rPr>
@@ -852,14 +958,14 @@
               <w:lang w:eastAsia="hu-HU"/>
             </w:rPr>
           </w:pPr>
-          <w:hyperlink w:anchor="_Toc467342968" w:history="1">
+          <w:hyperlink w:anchor="_Toc467424024" w:history="1">
             <w:r>
               <w:rPr>
                 <w:rStyle w:val="Hiperhivatkozs"/>
                 <w:noProof/>
                 <w:lang w:eastAsia="hu-HU"/>
               </w:rPr>
-              <w:t>2.3 A rendszer használatához szükséges feltételek</w:t>
+              <w:t>2.4 Első üzembe helyezés</w:t>
             </w:r>
             <w:r>
               <w:rPr>
@@ -880,7 +986,7 @@
                 <w:noProof/>
                 <w:webHidden/>
               </w:rPr>
-              <w:instrText xml:space="preserve"> PAGEREF _Toc467342968 \h </w:instrText>
+              <w:instrText xml:space="preserve"> PAGEREF _Toc467424024 \h </w:instrText>
             </w:r>
             <w:r>
               <w:rPr>
@@ -900,7 +1006,149 @@
                 <w:noProof/>
                 <w:webHidden/>
               </w:rPr>
-              <w:t>4</w:t>
+              <w:t>5</w:t>
+            </w:r>
+            <w:r>
+              <w:rPr>
+                <w:noProof/>
+                <w:webHidden/>
+              </w:rPr>
+              <w:fldChar w:fldCharType="end"/>
+            </w:r>
+          </w:hyperlink>
+        </w:p>
+        <w:p>
+          <w:pPr>
+            <w:pStyle w:val="TJ3"/>
+            <w:tabs>
+              <w:tab w:val="right" w:leader="dot" w:pos="8493"/>
+            </w:tabs>
+            <w:rPr>
+              <w:rFonts w:eastAsiaTheme="minorEastAsia"/>
+              <w:noProof/>
+              <w:lang w:eastAsia="hu-HU"/>
+            </w:rPr>
+          </w:pPr>
+          <w:hyperlink w:anchor="_Toc467424025" w:history="1">
+            <w:r>
+              <w:rPr>
+                <w:rStyle w:val="Hiperhivatkozs"/>
+                <w:noProof/>
+                <w:lang w:eastAsia="hu-HU"/>
+              </w:rPr>
+              <w:t>2.4.1 Telepítések</w:t>
+            </w:r>
+            <w:r>
+              <w:rPr>
+                <w:noProof/>
+                <w:webHidden/>
+              </w:rPr>
+              <w:tab/>
+            </w:r>
+            <w:r>
+              <w:rPr>
+                <w:noProof/>
+                <w:webHidden/>
+              </w:rPr>
+              <w:fldChar w:fldCharType="begin"/>
+            </w:r>
+            <w:r>
+              <w:rPr>
+                <w:noProof/>
+                <w:webHidden/>
+              </w:rPr>
+              <w:instrText xml:space="preserve"> PAGEREF _Toc467424025 \h </w:instrText>
+            </w:r>
+            <w:r>
+              <w:rPr>
+                <w:noProof/>
+                <w:webHidden/>
+              </w:rPr>
+            </w:r>
+            <w:r>
+              <w:rPr>
+                <w:noProof/>
+                <w:webHidden/>
+              </w:rPr>
+              <w:fldChar w:fldCharType="separate"/>
+            </w:r>
+            <w:r>
+              <w:rPr>
+                <w:noProof/>
+                <w:webHidden/>
+              </w:rPr>
+              <w:t>5</w:t>
+            </w:r>
+            <w:r>
+              <w:rPr>
+                <w:noProof/>
+                <w:webHidden/>
+              </w:rPr>
+              <w:fldChar w:fldCharType="end"/>
+            </w:r>
+          </w:hyperlink>
+        </w:p>
+        <w:p>
+          <w:pPr>
+            <w:pStyle w:val="TJ3"/>
+            <w:tabs>
+              <w:tab w:val="right" w:leader="dot" w:pos="8493"/>
+            </w:tabs>
+            <w:rPr>
+              <w:rFonts w:eastAsiaTheme="minorEastAsia"/>
+              <w:noProof/>
+              <w:lang w:eastAsia="hu-HU"/>
+            </w:rPr>
+          </w:pPr>
+          <w:hyperlink w:anchor="_Toc467424026" w:history="1">
+            <w:r>
+              <w:rPr>
+                <w:rStyle w:val="Hiperhivatkozs"/>
+                <w:noProof/>
+                <w:lang w:eastAsia="hu-HU"/>
+              </w:rPr>
+              <w:t>2.4.2 Környezeti változók beállítása</w:t>
+            </w:r>
+            <w:r>
+              <w:rPr>
+                <w:noProof/>
+                <w:webHidden/>
+              </w:rPr>
+              <w:tab/>
+            </w:r>
+            <w:r>
+              <w:rPr>
+                <w:noProof/>
+                <w:webHidden/>
+              </w:rPr>
+              <w:fldChar w:fldCharType="begin"/>
+            </w:r>
+            <w:r>
+              <w:rPr>
+                <w:noProof/>
+                <w:webHidden/>
+              </w:rPr>
+              <w:instrText xml:space="preserve"> PAGEREF _Toc467424026 \h </w:instrText>
+            </w:r>
+            <w:r>
+              <w:rPr>
+                <w:noProof/>
+                <w:webHidden/>
+              </w:rPr>
+            </w:r>
+            <w:r>
+              <w:rPr>
+                <w:noProof/>
+                <w:webHidden/>
+              </w:rPr>
+              <w:fldChar w:fldCharType="separate"/>
+            </w:r>
+            <w:r>
+              <w:rPr>
+                <w:noProof/>
+                <w:webHidden/>
+              </w:rPr>
+              <w:t>5</w:t>
             </w:r>
             <w:r>
               <w:rPr>
@@ -923,14 +1171,13 @@
               <w:lang w:eastAsia="hu-HU"/>
             </w:rPr>
           </w:pPr>
-          <w:hyperlink w:anchor="_Toc467342969" w:history="1">
+          <w:hyperlink w:anchor="_Toc467424027" w:history="1">
             <w:r>
               <w:rPr>
                 <w:rStyle w:val="Hiperhivatkozs"/>
                 <w:noProof/>
-                <w:lang w:eastAsia="hu-HU"/>
-              </w:rPr>
-              <w:t>2.4 Első üzembe helyezés</w:t>
+              </w:rPr>
+              <w:t>2.5 A program használata</w:t>
             </w:r>
             <w:r>
               <w:rPr>
@@ -951,7 +1198,7 @@
                 <w:noProof/>
                 <w:webHidden/>
               </w:rPr>
-              <w:instrText xml:space="preserve"> PAGEREF _Toc467342969 \h </w:instrText>
+              <w:instrText xml:space="preserve"> PAGEREF _Toc467424027 \h </w:instrText>
             </w:r>
             <w:r>
               <w:rPr>
@@ -971,7 +1218,7 @@
                 <w:noProof/>
                 <w:webHidden/>
               </w:rPr>
-              <w:t>5</w:t>
+              <w:t>6</w:t>
             </w:r>
             <w:r>
               <w:rPr>
@@ -994,17 +1241,14 @@
               <w:lang w:eastAsia="hu-HU"/>
             </w:rPr>
           </w:pPr>
-          <w:hyperlink w:anchor="_Toc467342970" w:history="1">
+          <w:hyperlink w:anchor="_Toc467424028" w:history="1">
             <w:r>
               <w:rPr>
                 <w:rStyle w:val="Hiperhivatkozs"/>
                 <w:noProof/>
-                <w:lang w:eastAsia="hu-HU"/>
-              </w:rPr>
-              <w:t>2.4.1 Telepítések</w:t>
-            </w:r>
-            <w:bookmarkStart w:id="0" w:name="_GoBack"/>
-            <w:bookmarkEnd w:id="0"/>
+              </w:rPr>
+              <w:t>2.5.1 Regisztráció és bejelentkezés</w:t>
+            </w:r>
             <w:r>
               <w:rPr>
                 <w:noProof/>
@@ -1024,7 +1268,7 @@
                 <w:noProof/>
                 <w:webHidden/>
               </w:rPr>
-              <w:instrText xml:space="preserve"> PAGEREF _Toc467342970 \h </w:instrText>
+              <w:instrText xml:space="preserve"> PAGEREF _Toc467424028 \h </w:instrText>
             </w:r>
             <w:r>
               <w:rPr>
@@ -1044,7 +1288,7 @@
                 <w:noProof/>
                 <w:webHidden/>
               </w:rPr>
-              <w:t>5</w:t>
+              <w:t>6</w:t>
             </w:r>
             <w:r>
               <w:rPr>
@@ -1067,14 +1311,13 @@
               <w:lang w:eastAsia="hu-HU"/>
             </w:rPr>
           </w:pPr>
-          <w:hyperlink w:anchor="_Toc467342971" w:history="1">
+          <w:hyperlink w:anchor="_Toc467424029" w:history="1">
             <w:r>
               <w:rPr>
                 <w:rStyle w:val="Hiperhivatkozs"/>
                 <w:noProof/>
-                <w:lang w:eastAsia="hu-HU"/>
-              </w:rPr>
-              <w:t>2.4.2 Környezeti változók beállítása</w:t>
+              </w:rPr>
+              <w:t>2.5.2 Köszöntő képernyő/Általános információk</w:t>
             </w:r>
             <w:r>
               <w:rPr>
@@ -1095,7 +1338,7 @@
                 <w:noProof/>
                 <w:webHidden/>
               </w:rPr>
-              <w:instrText xml:space="preserve"> PAGEREF _Toc467342971 \h </w:instrText>
+              <w:instrText xml:space="preserve"> PAGEREF _Toc467424029 \h </w:instrText>
             </w:r>
             <w:r>
               <w:rPr>
@@ -1115,77 +1358,7 @@
                 <w:noProof/>
                 <w:webHidden/>
               </w:rPr>
-              <w:t>5</w:t>
-            </w:r>
-            <w:r>
-              <w:rPr>
-                <w:noProof/>
-                <w:webHidden/>
-              </w:rPr>
-              <w:fldChar w:fldCharType="end"/>
-            </w:r>
-          </w:hyperlink>
-        </w:p>
-        <w:p>
-          <w:pPr>
-            <w:pStyle w:val="TJ2"/>
-            <w:tabs>
-              <w:tab w:val="right" w:leader="dot" w:pos="8493"/>
-            </w:tabs>
-            <w:rPr>
-              <w:rFonts w:eastAsiaTheme="minorEastAsia"/>
-              <w:noProof/>
-              <w:lang w:eastAsia="hu-HU"/>
-            </w:rPr>
-          </w:pPr>
-          <w:hyperlink w:anchor="_Toc467342972" w:history="1">
-            <w:r>
-              <w:rPr>
-                <w:rStyle w:val="Hiperhivatkozs"/>
-                <w:noProof/>
-              </w:rPr>
-              <w:t>2.5 A program használata</w:t>
-            </w:r>
-            <w:r>
-              <w:rPr>
-                <w:noProof/>
-                <w:webHidden/>
-              </w:rPr>
-              <w:tab/>
-            </w:r>
-            <w:r>
-              <w:rPr>
-                <w:noProof/>
-                <w:webHidden/>
-              </w:rPr>
-              <w:fldChar w:fldCharType="begin"/>
-            </w:r>
-            <w:r>
-              <w:rPr>
-                <w:noProof/>
-                <w:webHidden/>
-              </w:rPr>
-              <w:instrText xml:space="preserve"> PAGEREF _Toc467342972 \h </w:instrText>
-            </w:r>
-            <w:r>
-              <w:rPr>
-                <w:noProof/>
-                <w:webHidden/>
-              </w:rPr>
-            </w:r>
-            <w:r>
-              <w:rPr>
-                <w:noProof/>
-                <w:webHidden/>
-              </w:rPr>
-              <w:fldChar w:fldCharType="separate"/>
-            </w:r>
-            <w:r>
-              <w:rPr>
-                <w:noProof/>
-                <w:webHidden/>
-              </w:rPr>
-              <w:t>6</w:t>
+              <w:t>8</w:t>
             </w:r>
             <w:r>
               <w:rPr>
@@ -1208,13 +1381,13 @@
               <w:lang w:eastAsia="hu-HU"/>
             </w:rPr>
           </w:pPr>
-          <w:hyperlink w:anchor="_Toc467342973" w:history="1">
+          <w:hyperlink w:anchor="_Toc467424030" w:history="1">
             <w:r>
               <w:rPr>
                 <w:rStyle w:val="Hiperhivatkozs"/>
                 <w:noProof/>
               </w:rPr>
-              <w:t>2.5.1 Regisztráció és bejelentkezés</w:t>
+              <w:t>2.5.3 Jogosultságok</w:t>
             </w:r>
             <w:r>
               <w:rPr>
@@ -1235,7 +1408,7 @@
                 <w:noProof/>
                 <w:webHidden/>
               </w:rPr>
-              <w:instrText xml:space="preserve"> PAGEREF _Toc467342973 \h </w:instrText>
+              <w:instrText xml:space="preserve"> PAGEREF _Toc467424030 \h </w:instrText>
             </w:r>
             <w:r>
               <w:rPr>
@@ -1255,7 +1428,7 @@
                 <w:noProof/>
                 <w:webHidden/>
               </w:rPr>
-              <w:t>6</w:t>
+              <w:t>9</w:t>
             </w:r>
             <w:r>
               <w:rPr>
@@ -1278,13 +1451,13 @@
               <w:lang w:eastAsia="hu-HU"/>
             </w:rPr>
           </w:pPr>
-          <w:hyperlink w:anchor="_Toc467342974" w:history="1">
+          <w:hyperlink w:anchor="_Toc467424031" w:history="1">
             <w:r>
               <w:rPr>
                 <w:rStyle w:val="Hiperhivatkozs"/>
                 <w:noProof/>
               </w:rPr>
-              <w:t>2.5.2 Köszöntő képernyő/Általános információk</w:t>
+              <w:t>2.5.4 Felhasználói képernyő/funkciók</w:t>
             </w:r>
             <w:r>
               <w:rPr>
@@ -1305,7 +1478,7 @@
                 <w:noProof/>
                 <w:webHidden/>
               </w:rPr>
-              <w:instrText xml:space="preserve"> PAGEREF _Toc467342974 \h </w:instrText>
+              <w:instrText xml:space="preserve"> PAGEREF _Toc467424031 \h </w:instrText>
             </w:r>
             <w:r>
               <w:rPr>
@@ -1325,7 +1498,7 @@
                 <w:noProof/>
                 <w:webHidden/>
               </w:rPr>
-              <w:t>8</w:t>
+              <w:t>9</w:t>
             </w:r>
             <w:r>
               <w:rPr>
@@ -1348,13 +1521,13 @@
               <w:lang w:eastAsia="hu-HU"/>
             </w:rPr>
           </w:pPr>
-          <w:hyperlink w:anchor="_Toc467342975" w:history="1">
+          <w:hyperlink w:anchor="_Toc467424032" w:history="1">
             <w:r>
               <w:rPr>
                 <w:rStyle w:val="Hiperhivatkozs"/>
                 <w:noProof/>
               </w:rPr>
-              <w:t>2.5.3 Jogosultságok</w:t>
+              <w:t>2.5.5 Adminisztrátori képernyő/funkciók</w:t>
             </w:r>
             <w:r>
               <w:rPr>
@@ -1375,7 +1548,7 @@
                 <w:noProof/>
                 <w:webHidden/>
               </w:rPr>
-              <w:instrText xml:space="preserve"> PAGEREF _Toc467342975 \h </w:instrText>
+              <w:instrText xml:space="preserve"> PAGEREF _Toc467424032 \h </w:instrText>
             </w:r>
             <w:r>
               <w:rPr>
@@ -1395,7 +1568,7 @@
                 <w:noProof/>
                 <w:webHidden/>
               </w:rPr>
-              <w:t>9</w:t>
+              <w:t>12</w:t>
             </w:r>
             <w:r>
               <w:rPr>
@@ -1418,13 +1591,13 @@
               <w:lang w:eastAsia="hu-HU"/>
             </w:rPr>
           </w:pPr>
-          <w:hyperlink w:anchor="_Toc467342976" w:history="1">
+          <w:hyperlink w:anchor="_Toc467424033" w:history="1">
             <w:r>
               <w:rPr>
                 <w:rStyle w:val="Hiperhivatkozs"/>
                 <w:noProof/>
               </w:rPr>
-              <w:t>2.5.4 Műsor</w:t>
+              <w:t>2.5.6 Superuseri képernyő/funkció</w:t>
             </w:r>
             <w:r>
               <w:rPr>
@@ -1445,7 +1618,7 @@
                 <w:noProof/>
                 <w:webHidden/>
               </w:rPr>
-              <w:instrText xml:space="preserve"> PAGEREF _Toc467342976 \h </w:instrText>
+              <w:instrText xml:space="preserve"> PAGEREF _Toc467424033 \h </w:instrText>
             </w:r>
             <w:r>
               <w:rPr>
@@ -1465,357 +1638,7 @@
                 <w:noProof/>
                 <w:webHidden/>
               </w:rPr>
-              <w:t>10</w:t>
-            </w:r>
-            <w:r>
-              <w:rPr>
-                <w:noProof/>
-                <w:webHidden/>
-              </w:rPr>
-              <w:fldChar w:fldCharType="end"/>
-            </w:r>
-          </w:hyperlink>
-        </w:p>
-        <w:p>
-          <w:pPr>
-            <w:pStyle w:val="TJ3"/>
-            <w:tabs>
-              <w:tab w:val="right" w:leader="dot" w:pos="8493"/>
-            </w:tabs>
-            <w:rPr>
-              <w:rFonts w:eastAsiaTheme="minorEastAsia"/>
-              <w:noProof/>
-              <w:lang w:eastAsia="hu-HU"/>
-            </w:rPr>
-          </w:pPr>
-          <w:hyperlink w:anchor="_Toc467342977" w:history="1">
-            <w:r>
-              <w:rPr>
-                <w:rStyle w:val="Hiperhivatkozs"/>
-                <w:noProof/>
-              </w:rPr>
-              <w:t>2.5.5 Filmek</w:t>
-            </w:r>
-            <w:r>
-              <w:rPr>
-                <w:noProof/>
-                <w:webHidden/>
-              </w:rPr>
-              <w:tab/>
-            </w:r>
-            <w:r>
-              <w:rPr>
-                <w:noProof/>
-                <w:webHidden/>
-              </w:rPr>
-              <w:fldChar w:fldCharType="begin"/>
-            </w:r>
-            <w:r>
-              <w:rPr>
-                <w:noProof/>
-                <w:webHidden/>
-              </w:rPr>
-              <w:instrText xml:space="preserve"> PAGEREF _Toc467342977 \h </w:instrText>
-            </w:r>
-            <w:r>
-              <w:rPr>
-                <w:noProof/>
-                <w:webHidden/>
-              </w:rPr>
-            </w:r>
-            <w:r>
-              <w:rPr>
-                <w:noProof/>
-                <w:webHidden/>
-              </w:rPr>
-              <w:fldChar w:fldCharType="separate"/>
-            </w:r>
-            <w:r>
-              <w:rPr>
-                <w:noProof/>
-                <w:webHidden/>
-              </w:rPr>
-              <w:t>10</w:t>
-            </w:r>
-            <w:r>
-              <w:rPr>
-                <w:noProof/>
-                <w:webHidden/>
-              </w:rPr>
-              <w:fldChar w:fldCharType="end"/>
-            </w:r>
-          </w:hyperlink>
-        </w:p>
-        <w:p>
-          <w:pPr>
-            <w:pStyle w:val="TJ3"/>
-            <w:tabs>
-              <w:tab w:val="right" w:leader="dot" w:pos="8493"/>
-            </w:tabs>
-            <w:rPr>
-              <w:rFonts w:eastAsiaTheme="minorEastAsia"/>
-              <w:noProof/>
-              <w:lang w:eastAsia="hu-HU"/>
-            </w:rPr>
-          </w:pPr>
-          <w:hyperlink w:anchor="_Toc467342978" w:history="1">
-            <w:r>
-              <w:rPr>
-                <w:rStyle w:val="Hiperhivatkozs"/>
-                <w:noProof/>
-              </w:rPr>
-              <w:t>2.5.6 Árak</w:t>
-            </w:r>
-            <w:r>
-              <w:rPr>
-                <w:noProof/>
-                <w:webHidden/>
-              </w:rPr>
-              <w:tab/>
-            </w:r>
-            <w:r>
-              <w:rPr>
-                <w:noProof/>
-                <w:webHidden/>
-              </w:rPr>
-              <w:fldChar w:fldCharType="begin"/>
-            </w:r>
-            <w:r>
-              <w:rPr>
-                <w:noProof/>
-                <w:webHidden/>
-              </w:rPr>
-              <w:instrText xml:space="preserve"> PAGEREF _Toc467342978 \h </w:instrText>
-            </w:r>
-            <w:r>
-              <w:rPr>
-                <w:noProof/>
-                <w:webHidden/>
-              </w:rPr>
-            </w:r>
-            <w:r>
-              <w:rPr>
-                <w:noProof/>
-                <w:webHidden/>
-              </w:rPr>
-              <w:fldChar w:fldCharType="separate"/>
-            </w:r>
-            <w:r>
-              <w:rPr>
-                <w:noProof/>
-                <w:webHidden/>
-              </w:rPr>
-              <w:t>10</w:t>
-            </w:r>
-            <w:r>
-              <w:rPr>
-                <w:noProof/>
-                <w:webHidden/>
-              </w:rPr>
-              <w:fldChar w:fldCharType="end"/>
-            </w:r>
-          </w:hyperlink>
-        </w:p>
-        <w:p>
-          <w:pPr>
-            <w:pStyle w:val="TJ3"/>
-            <w:tabs>
-              <w:tab w:val="right" w:leader="dot" w:pos="8493"/>
-            </w:tabs>
-            <w:rPr>
-              <w:rFonts w:eastAsiaTheme="minorEastAsia"/>
-              <w:noProof/>
-              <w:lang w:eastAsia="hu-HU"/>
-            </w:rPr>
-          </w:pPr>
-          <w:hyperlink w:anchor="_Toc467342979" w:history="1">
-            <w:r>
-              <w:rPr>
-                <w:rStyle w:val="Hiperhivatkozs"/>
-                <w:noProof/>
-              </w:rPr>
-              <w:t>2.5.7 Kapcsolat</w:t>
-            </w:r>
-            <w:r>
-              <w:rPr>
-                <w:noProof/>
-                <w:webHidden/>
-              </w:rPr>
-              <w:tab/>
-            </w:r>
-            <w:r>
-              <w:rPr>
-                <w:noProof/>
-                <w:webHidden/>
-              </w:rPr>
-              <w:fldChar w:fldCharType="begin"/>
-            </w:r>
-            <w:r>
-              <w:rPr>
-                <w:noProof/>
-                <w:webHidden/>
-              </w:rPr>
-              <w:instrText xml:space="preserve"> PAGEREF _Toc467342979 \h </w:instrText>
-            </w:r>
-            <w:r>
-              <w:rPr>
-                <w:noProof/>
-                <w:webHidden/>
-              </w:rPr>
-            </w:r>
-            <w:r>
-              <w:rPr>
-                <w:noProof/>
-                <w:webHidden/>
-              </w:rPr>
-              <w:fldChar w:fldCharType="separate"/>
-            </w:r>
-            <w:r>
-              <w:rPr>
-                <w:noProof/>
-                <w:webHidden/>
-              </w:rPr>
-              <w:t>10</w:t>
-            </w:r>
-            <w:r>
-              <w:rPr>
-                <w:noProof/>
-                <w:webHidden/>
-              </w:rPr>
-              <w:fldChar w:fldCharType="end"/>
-            </w:r>
-          </w:hyperlink>
-        </w:p>
-        <w:p>
-          <w:pPr>
-            <w:pStyle w:val="TJ3"/>
-            <w:tabs>
-              <w:tab w:val="right" w:leader="dot" w:pos="8493"/>
-            </w:tabs>
-            <w:rPr>
-              <w:rFonts w:eastAsiaTheme="minorEastAsia"/>
-              <w:noProof/>
-              <w:lang w:eastAsia="hu-HU"/>
-            </w:rPr>
-          </w:pPr>
-          <w:hyperlink w:anchor="_Toc467342980" w:history="1">
-            <w:r>
-              <w:rPr>
-                <w:rStyle w:val="Hiperhivatkozs"/>
-                <w:noProof/>
-              </w:rPr>
-              <w:t>2.5.8 Történet</w:t>
-            </w:r>
-            <w:r>
-              <w:rPr>
-                <w:noProof/>
-                <w:webHidden/>
-              </w:rPr>
-              <w:tab/>
-            </w:r>
-            <w:r>
-              <w:rPr>
-                <w:noProof/>
-                <w:webHidden/>
-              </w:rPr>
-              <w:fldChar w:fldCharType="begin"/>
-            </w:r>
-            <w:r>
-              <w:rPr>
-                <w:noProof/>
-                <w:webHidden/>
-              </w:rPr>
-              <w:instrText xml:space="preserve"> PAGEREF _Toc467342980 \h </w:instrText>
-            </w:r>
-            <w:r>
-              <w:rPr>
-                <w:noProof/>
-                <w:webHidden/>
-              </w:rPr>
-            </w:r>
-            <w:r>
-              <w:rPr>
-                <w:noProof/>
-                <w:webHidden/>
-              </w:rPr>
-              <w:fldChar w:fldCharType="separate"/>
-            </w:r>
-            <w:r>
-              <w:rPr>
-                <w:noProof/>
-                <w:webHidden/>
-              </w:rPr>
-              <w:t>10</w:t>
-            </w:r>
-            <w:r>
-              <w:rPr>
-                <w:noProof/>
-                <w:webHidden/>
-              </w:rPr>
-              <w:fldChar w:fldCharType="end"/>
-            </w:r>
-          </w:hyperlink>
-        </w:p>
-        <w:p>
-          <w:pPr>
-            <w:pStyle w:val="TJ3"/>
-            <w:tabs>
-              <w:tab w:val="right" w:leader="dot" w:pos="8493"/>
-            </w:tabs>
-            <w:rPr>
-              <w:rFonts w:eastAsiaTheme="minorEastAsia"/>
-              <w:noProof/>
-              <w:lang w:eastAsia="hu-HU"/>
-            </w:rPr>
-          </w:pPr>
-          <w:hyperlink w:anchor="_Toc467342981" w:history="1">
-            <w:r>
-              <w:rPr>
-                <w:rStyle w:val="Hiperhivatkozs"/>
-                <w:noProof/>
-              </w:rPr>
-              <w:t>2.5.9 Logout</w:t>
-            </w:r>
-            <w:r>
-              <w:rPr>
-                <w:noProof/>
-                <w:webHidden/>
-              </w:rPr>
-              <w:tab/>
-            </w:r>
-            <w:r>
-              <w:rPr>
-                <w:noProof/>
-                <w:webHidden/>
-              </w:rPr>
-              <w:fldChar w:fldCharType="begin"/>
-            </w:r>
-            <w:r>
-              <w:rPr>
-                <w:noProof/>
-                <w:webHidden/>
-              </w:rPr>
-              <w:instrText xml:space="preserve"> PAGEREF _Toc467342981 \h </w:instrText>
-            </w:r>
-            <w:r>
-              <w:rPr>
-                <w:noProof/>
-                <w:webHidden/>
-              </w:rPr>
-            </w:r>
-            <w:r>
-              <w:rPr>
-                <w:noProof/>
-                <w:webHidden/>
-              </w:rPr>
-              <w:fldChar w:fldCharType="separate"/>
-            </w:r>
-            <w:r>
-              <w:rPr>
-                <w:noProof/>
-                <w:webHidden/>
-              </w:rPr>
-              <w:t>10</w:t>
+              <w:t>14</w:t>
             </w:r>
             <w:r>
               <w:rPr>
@@ -1835,7 +1658,7 @@
               <w:lang w:eastAsia="hu-HU"/>
             </w:rPr>
           </w:pPr>
-          <w:hyperlink w:anchor="_Toc467342982" w:history="1">
+          <w:hyperlink w:anchor="_Toc467424034" w:history="1">
             <w:r>
               <w:rPr>
                 <w:rStyle w:val="Hiperhivatkozs"/>
@@ -1863,7 +1686,7 @@
                 <w:noProof/>
                 <w:webHidden/>
               </w:rPr>
-              <w:instrText xml:space="preserve"> PAGEREF _Toc467342982 \h </w:instrText>
+              <w:instrText xml:space="preserve"> PAGEREF _Toc467424034 \h </w:instrText>
             </w:r>
             <w:r>
               <w:rPr>
@@ -1883,7 +1706,74 @@
                 <w:noProof/>
                 <w:webHidden/>
               </w:rPr>
-              <w:t>11</w:t>
+              <w:t>15</w:t>
+            </w:r>
+            <w:r>
+              <w:rPr>
+                <w:noProof/>
+                <w:webHidden/>
+              </w:rPr>
+              <w:fldChar w:fldCharType="end"/>
+            </w:r>
+          </w:hyperlink>
+        </w:p>
+        <w:p>
+          <w:pPr>
+            <w:pStyle w:val="TJ1"/>
+            <w:rPr>
+              <w:rFonts w:eastAsiaTheme="minorEastAsia"/>
+              <w:noProof/>
+              <w:lang w:eastAsia="hu-HU"/>
+            </w:rPr>
+          </w:pPr>
+          <w:hyperlink w:anchor="_Toc467424035" w:history="1">
+            <w:r>
+              <w:rPr>
+                <w:rStyle w:val="Hiperhivatkozs"/>
+                <w:noProof/>
+              </w:rPr>
+              <w:t>Ábrajegyzék</w:t>
+            </w:r>
+            <w:r>
+              <w:rPr>
+                <w:noProof/>
+                <w:webHidden/>
+              </w:rPr>
+              <w:tab/>
+            </w:r>
+            <w:r>
+              <w:rPr>
+                <w:noProof/>
+                <w:webHidden/>
+              </w:rPr>
+              <w:fldChar w:fldCharType="begin"/>
+            </w:r>
+            <w:r>
+              <w:rPr>
+                <w:noProof/>
+                <w:webHidden/>
+              </w:rPr>
+              <w:instrText xml:space="preserve"> PAGEREF _Toc467424035 \h </w:instrText>
+            </w:r>
+            <w:r>
+              <w:rPr>
+                <w:noProof/>
+                <w:webHidden/>
+              </w:rPr>
+            </w:r>
+            <w:r>
+              <w:rPr>
+                <w:noProof/>
+                <w:webHidden/>
+              </w:rPr>
+              <w:fldChar w:fldCharType="separate"/>
+            </w:r>
+            <w:r>
+              <w:rPr>
+                <w:noProof/>
+                <w:webHidden/>
+              </w:rPr>
+              <w:t>16</w:t>
             </w:r>
             <w:r>
               <w:rPr>
@@ -1939,7 +1829,7 @@
           <w:lang w:eastAsia="hu-HU"/>
         </w:rPr>
       </w:pPr>
-      <w:bookmarkStart w:id="1" w:name="_Toc467342962"/>
+      <w:bookmarkStart w:id="1" w:name="_Toc467424017"/>
       <w:r>
         <w:rPr>
           <w:noProof/>
@@ -1956,7 +1846,7 @@
           <w:lang w:eastAsia="hu-HU"/>
         </w:rPr>
       </w:pPr>
-      <w:bookmarkStart w:id="2" w:name="_Toc467342963"/>
+      <w:bookmarkStart w:id="2" w:name="_Toc467424018"/>
       <w:r>
         <w:rPr>
           <w:lang w:eastAsia="hu-HU"/>
@@ -2168,7 +2058,7 @@
           <w:lang w:eastAsia="hu-HU"/>
         </w:rPr>
       </w:pPr>
-      <w:bookmarkStart w:id="3" w:name="_Toc467342964"/>
+      <w:bookmarkStart w:id="3" w:name="_Toc467424019"/>
       <w:r>
         <w:rPr>
           <w:lang w:eastAsia="hu-HU"/>
@@ -2337,16 +2227,8 @@
         <w:rPr>
           <w:lang w:eastAsia="hu-HU"/>
         </w:rPr>
-        <w:t xml:space="preserve"> a rendszerűnk erre dedikált </w:t>
-      </w:r>
-      <w:proofErr w:type="spellStart"/>
-      <w:r>
-        <w:rPr>
-          <w:lang w:eastAsia="hu-HU"/>
-        </w:rPr>
-        <w:t>userei</w:t>
-      </w:r>
-      <w:proofErr w:type="spellEnd"/>
+        <w:t xml:space="preserve"> a rendszerűnk erre dedikált userei</w:t>
+      </w:r>
       <w:r>
         <w:rPr>
           <w:lang w:eastAsia="hu-HU"/>
@@ -2424,7 +2306,7 @@
           <w:lang w:eastAsia="hu-HU"/>
         </w:rPr>
       </w:pPr>
-      <w:bookmarkStart w:id="4" w:name="_Toc467342965"/>
+      <w:bookmarkStart w:id="4" w:name="_Toc467424020"/>
       <w:r>
         <w:rPr>
           <w:lang w:eastAsia="hu-HU"/>
@@ -2441,7 +2323,7 @@
           <w:lang w:eastAsia="hu-HU"/>
         </w:rPr>
       </w:pPr>
-      <w:bookmarkStart w:id="5" w:name="_Toc467342966"/>
+      <w:bookmarkStart w:id="5" w:name="_Toc467424021"/>
       <w:r>
         <w:rPr>
           <w:lang w:eastAsia="hu-HU"/>
@@ -2483,7 +2365,7 @@
           <w:lang w:eastAsia="hu-HU"/>
         </w:rPr>
       </w:pPr>
-      <w:bookmarkStart w:id="6" w:name="_Toc467342967"/>
+      <w:bookmarkStart w:id="6" w:name="_Toc467424022"/>
       <w:r>
         <w:rPr>
           <w:lang w:eastAsia="hu-HU"/>
@@ -2511,19 +2393,23 @@
         </w:rPr>
         <w:t xml:space="preserve">Igazat megvallva specifikálás, fejlesztés folyamán végig az lebegett a szemem előtt, hogy egy egyszerűen kezelhető, könnyen érhető rendszer állítsak elő, a mely csak a szokásosnak mondható </w:t>
       </w:r>
-      <w:proofErr w:type="spellStart"/>
-      <w:r>
-        <w:rPr>
-          <w:lang w:eastAsia="hu-HU"/>
-        </w:rPr>
-        <w:t>funkciónalításokat</w:t>
-      </w:r>
-      <w:proofErr w:type="spellEnd"/>
-      <w:r>
-        <w:rPr>
-          <w:lang w:eastAsia="hu-HU"/>
-        </w:rPr>
-        <w:t xml:space="preserve"> tartalmazza.</w:t>
+      <w:r>
+        <w:t>funkcionalitások</w:t>
+      </w:r>
+      <w:r>
+        <w:t>at</w:t>
+      </w:r>
+      <w:r>
+        <w:rPr>
+          <w:lang w:eastAsia="hu-HU"/>
+        </w:rPr>
+        <w:t xml:space="preserve"> </w:t>
+      </w:r>
+      <w:r>
+        <w:rPr>
+          <w:lang w:eastAsia="hu-HU"/>
+        </w:rPr>
+        <w:t>tartalmazza.</w:t>
       </w:r>
     </w:p>
     <w:p>
@@ -2553,7 +2439,7 @@
           <w:lang w:eastAsia="hu-HU"/>
         </w:rPr>
       </w:pPr>
-      <w:bookmarkStart w:id="7" w:name="_Toc467342968"/>
+      <w:bookmarkStart w:id="7" w:name="_Toc467424023"/>
       <w:r>
         <w:rPr>
           <w:lang w:eastAsia="hu-HU"/>
@@ -2689,19 +2575,11 @@
           <w:lang w:eastAsia="hu-HU"/>
         </w:rPr>
       </w:pPr>
-      <w:proofErr w:type="spellStart"/>
-      <w:r>
-        <w:rPr>
-          <w:lang w:eastAsia="hu-HU"/>
-        </w:rPr>
-        <w:t>NetBeans</w:t>
-      </w:r>
-      <w:proofErr w:type="spellEnd"/>
-      <w:r>
-        <w:rPr>
-          <w:lang w:eastAsia="hu-HU"/>
-        </w:rPr>
-        <w:t xml:space="preserve"> IDE 8.1</w:t>
+      <w:r>
+        <w:rPr>
+          <w:lang w:eastAsia="hu-HU"/>
+        </w:rPr>
+        <w:t>NetBeans IDE 8.1</w:t>
       </w:r>
     </w:p>
     <w:p>
@@ -2729,33 +2607,11 @@
           <w:lang w:eastAsia="hu-HU"/>
         </w:rPr>
       </w:pPr>
-      <w:proofErr w:type="spellStart"/>
-      <w:r>
-        <w:rPr>
-          <w:lang w:eastAsia="hu-HU"/>
-        </w:rPr>
-        <w:t>Apache</w:t>
-      </w:r>
-      <w:proofErr w:type="spellEnd"/>
-      <w:r>
-        <w:rPr>
-          <w:lang w:eastAsia="hu-HU"/>
-        </w:rPr>
-        <w:t xml:space="preserve"> </w:t>
-      </w:r>
-      <w:proofErr w:type="spellStart"/>
-      <w:r>
-        <w:rPr>
-          <w:lang w:eastAsia="hu-HU"/>
-        </w:rPr>
-        <w:t>Derby</w:t>
-      </w:r>
-      <w:proofErr w:type="spellEnd"/>
-      <w:r>
-        <w:rPr>
-          <w:lang w:eastAsia="hu-HU"/>
-        </w:rPr>
-        <w:t xml:space="preserve"> JAVA DB</w:t>
+      <w:r>
+        <w:rPr>
+          <w:lang w:eastAsia="hu-HU"/>
+        </w:rPr>
+        <w:t>Apache Derby JAVA DB</w:t>
       </w:r>
     </w:p>
     <w:p>
@@ -2805,21 +2661,7 @@
         <w:rPr>
           <w:lang w:eastAsia="hu-HU"/>
         </w:rPr>
-        <w:t xml:space="preserve">Intel </w:t>
-      </w:r>
-      <w:proofErr w:type="spellStart"/>
-      <w:r>
-        <w:rPr>
-          <w:lang w:eastAsia="hu-HU"/>
-        </w:rPr>
-        <w:t>Core</w:t>
-      </w:r>
-      <w:proofErr w:type="spellEnd"/>
-      <w:r>
-        <w:rPr>
-          <w:lang w:eastAsia="hu-HU"/>
-        </w:rPr>
-        <w:t xml:space="preserve"> i5</w:t>
+        <w:t>Intel Core i5</w:t>
       </w:r>
     </w:p>
     <w:p>
@@ -2912,19 +2754,11 @@
           <w:lang w:eastAsia="hu-HU"/>
         </w:rPr>
       </w:pPr>
-      <w:proofErr w:type="spellStart"/>
-      <w:r>
-        <w:rPr>
-          <w:lang w:eastAsia="hu-HU"/>
-        </w:rPr>
-        <w:t>NetBeans</w:t>
-      </w:r>
-      <w:proofErr w:type="spellEnd"/>
-      <w:r>
-        <w:rPr>
-          <w:lang w:eastAsia="hu-HU"/>
-        </w:rPr>
-        <w:t xml:space="preserve"> IDE 8.1</w:t>
+      <w:r>
+        <w:rPr>
+          <w:lang w:eastAsia="hu-HU"/>
+        </w:rPr>
+        <w:t>NetBeans IDE 8.1</w:t>
       </w:r>
     </w:p>
     <w:p>
@@ -2938,33 +2772,11 @@
           <w:lang w:eastAsia="hu-HU"/>
         </w:rPr>
       </w:pPr>
-      <w:proofErr w:type="spellStart"/>
-      <w:r>
-        <w:rPr>
-          <w:lang w:eastAsia="hu-HU"/>
-        </w:rPr>
-        <w:t>Apache</w:t>
-      </w:r>
-      <w:proofErr w:type="spellEnd"/>
-      <w:r>
-        <w:rPr>
-          <w:lang w:eastAsia="hu-HU"/>
-        </w:rPr>
-        <w:t xml:space="preserve"> </w:t>
-      </w:r>
-      <w:proofErr w:type="spellStart"/>
-      <w:r>
-        <w:rPr>
-          <w:lang w:eastAsia="hu-HU"/>
-        </w:rPr>
-        <w:t>Derby</w:t>
-      </w:r>
-      <w:proofErr w:type="spellEnd"/>
-      <w:r>
-        <w:rPr>
-          <w:lang w:eastAsia="hu-HU"/>
-        </w:rPr>
-        <w:t xml:space="preserve"> JAVA DB 10.8.3.2</w:t>
+      <w:r>
+        <w:rPr>
+          <w:lang w:eastAsia="hu-HU"/>
+        </w:rPr>
+        <w:t>Apache Derby JAVA DB 10.8.3.2</w:t>
       </w:r>
     </w:p>
     <w:p>
@@ -2974,7 +2786,7 @@
           <w:lang w:eastAsia="hu-HU"/>
         </w:rPr>
       </w:pPr>
-      <w:bookmarkStart w:id="8" w:name="_Toc467342969"/>
+      <w:bookmarkStart w:id="8" w:name="_Toc467424024"/>
       <w:r>
         <w:rPr>
           <w:lang w:eastAsia="hu-HU"/>
@@ -2990,7 +2802,7 @@
           <w:lang w:eastAsia="hu-HU"/>
         </w:rPr>
       </w:pPr>
-      <w:bookmarkStart w:id="9" w:name="_Toc467342970"/>
+      <w:bookmarkStart w:id="9" w:name="_Toc467424025"/>
       <w:r>
         <w:rPr>
           <w:lang w:eastAsia="hu-HU"/>
@@ -3024,39 +2836,17 @@
           <w:lang w:eastAsia="hu-HU"/>
         </w:rPr>
       </w:pPr>
-      <w:proofErr w:type="spellStart"/>
-      <w:r>
-        <w:rPr>
-          <w:lang w:eastAsia="hu-HU"/>
-        </w:rPr>
-        <w:t>NetBeans</w:t>
-      </w:r>
-      <w:proofErr w:type="spellEnd"/>
-      <w:r>
-        <w:rPr>
-          <w:lang w:eastAsia="hu-HU"/>
-        </w:rPr>
-        <w:t xml:space="preserve"> IDE 8.</w:t>
-      </w:r>
-      <w:proofErr w:type="gramStart"/>
-      <w:r>
-        <w:rPr>
-          <w:lang w:eastAsia="hu-HU"/>
-        </w:rPr>
-        <w:t xml:space="preserve">1 </w:t>
-      </w:r>
-      <w:r>
-        <w:rPr>
-          <w:lang w:eastAsia="hu-HU"/>
-        </w:rPr>
-        <w:t>:</w:t>
-      </w:r>
-      <w:proofErr w:type="gramEnd"/>
-      <w:r>
-        <w:rPr>
-          <w:lang w:eastAsia="hu-HU"/>
-        </w:rPr>
-        <w:t xml:space="preserve"> </w:t>
+      <w:r>
+        <w:rPr>
+          <w:lang w:eastAsia="hu-HU"/>
+        </w:rPr>
+        <w:t xml:space="preserve">NetBeans IDE 8.1 </w:t>
+      </w:r>
+      <w:r>
+        <w:rPr>
+          <w:lang w:eastAsia="hu-HU"/>
+        </w:rPr>
+        <w:t xml:space="preserve">: </w:t>
       </w:r>
       <w:hyperlink r:id="rId8" w:history="1">
         <w:r>
@@ -3084,16 +2874,8 @@
         <w:rPr>
           <w:lang w:eastAsia="hu-HU"/>
         </w:rPr>
-        <w:t>JDK 1.</w:t>
-      </w:r>
-      <w:proofErr w:type="gramStart"/>
-      <w:r>
-        <w:rPr>
-          <w:lang w:eastAsia="hu-HU"/>
-        </w:rPr>
-        <w:t>8 :</w:t>
-      </w:r>
-      <w:proofErr w:type="gramEnd"/>
+        <w:t>JDK 1.8 :</w:t>
+      </w:r>
       <w:r>
         <w:t xml:space="preserve"> </w:t>
       </w:r>
@@ -3120,7 +2902,7 @@
           <w:lang w:eastAsia="hu-HU"/>
         </w:rPr>
       </w:pPr>
-      <w:bookmarkStart w:id="10" w:name="_Toc467342971"/>
+      <w:bookmarkStart w:id="10" w:name="_Toc467424026"/>
       <w:r>
         <w:rPr>
           <w:lang w:eastAsia="hu-HU"/>
@@ -3290,11 +3072,12 @@
       <w:r>
         <w:rPr>
           <w:noProof/>
+          <w:lang w:eastAsia="hu-HU"/>
         </w:rPr>
         <mc:AlternateContent>
           <mc:Choice Requires="wps">
             <w:drawing>
-              <wp:anchor distT="0" distB="0" distL="114300" distR="114300" simplePos="0" relativeHeight="251660288" behindDoc="0" locked="0" layoutInCell="1" allowOverlap="1" wp14:anchorId="2A9DD3B3" wp14:editId="03CF499B">
+              <wp:anchor distT="0" distB="0" distL="114300" distR="114300" simplePos="0" relativeHeight="251659264" behindDoc="0" locked="0" layoutInCell="1" allowOverlap="1" wp14:anchorId="2A9DD3B3" wp14:editId="03CF499B">
                 <wp:simplePos x="0" y="0"/>
                 <wp:positionH relativeFrom="column">
                   <wp:posOffset>0</wp:posOffset>
@@ -3356,6 +3139,7 @@
                               </w:rPr>
                               <w:fldChar w:fldCharType="separate"/>
                             </w:r>
+                            <w:bookmarkStart w:id="11" w:name="_Toc467424005"/>
                             <w:r>
                               <w:rPr>
                                 <w:noProof/>
@@ -3371,6 +3155,7 @@
                             <w:r>
                               <w:t>. ábra - Környezeti változók</w:t>
                             </w:r>
+                            <w:bookmarkEnd w:id="11"/>
                           </w:p>
                         </w:txbxContent>
                       </wps:txbx>
@@ -3392,7 +3177,7 @@
                 <v:stroke joinstyle="miter"/>
                 <v:path gradientshapeok="t" o:connecttype="rect"/>
               </v:shapetype>
-              <v:shape id="Szövegdoboz 6" o:spid="_x0000_s1026" type="#_x0000_t202" style="position:absolute;left:0;text-align:left;margin-left:0;margin-top:305.2pt;width:229.85pt;height:.05pt;z-index:251660288;visibility:visible;mso-wrap-style:square;mso-wrap-distance-left:9pt;mso-wrap-distance-top:0;mso-wrap-distance-right:9pt;mso-wrap-distance-bottom:0;mso-position-horizontal:absolute;mso-position-horizontal-relative:text;mso-position-vertical:absolute;mso-position-vertical-relative:text;v-text-anchor:top" o:gfxdata="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" stroked="f">
+              <v:shape id="Szövegdoboz 6" o:spid="_x0000_s1026" type="#_x0000_t202" style="position:absolute;left:0;text-align:left;margin-left:0;margin-top:305.2pt;width:229.85pt;height:.05pt;z-index:251659264;visibility:visible;mso-wrap-style:square;mso-wrap-distance-left:9pt;mso-wrap-distance-top:0;mso-wrap-distance-right:9pt;mso-wrap-distance-bottom:0;mso-position-horizontal:absolute;mso-position-horizontal-relative:text;mso-position-vertical:absolute;mso-position-vertical-relative:text;v-text-anchor:top" o:gfxdata="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" stroked="f">
                 <v:textbox style="mso-fit-shape-to-text:t" inset="0,0,0,0">
                   <w:txbxContent>
                     <w:p>
@@ -3422,6 +3207,7 @@
                         </w:rPr>
                         <w:fldChar w:fldCharType="separate"/>
                       </w:r>
+                      <w:bookmarkStart w:id="12" w:name="_Toc467424005"/>
                       <w:r>
                         <w:rPr>
                           <w:noProof/>
@@ -3437,6 +3223,7 @@
                       <w:r>
                         <w:t>. ábra - Környezeti változók</w:t>
                       </w:r>
+                      <w:bookmarkEnd w:id="12"/>
                     </w:p>
                   </w:txbxContent>
                 </v:textbox>
@@ -3530,37 +3317,15 @@
         <w:rPr>
           <w:lang w:eastAsia="hu-HU"/>
         </w:rPr>
-        <w:t>Az értéke: C:/…/Java/jdk1.8</w:t>
-      </w:r>
-      <w:proofErr w:type="gramStart"/>
-      <w:r>
-        <w:rPr>
-          <w:lang w:eastAsia="hu-HU"/>
-        </w:rPr>
-        <w:t>.x</w:t>
-      </w:r>
-      <w:proofErr w:type="gramEnd"/>
-      <w:r>
-        <w:rPr>
-          <w:lang w:eastAsia="hu-HU"/>
-        </w:rPr>
-        <w:t>_xx</w:t>
-      </w:r>
-    </w:p>
-    <w:p>
-      <w:pPr>
-        <w:pStyle w:val="Szakdolgozat"/>
-      </w:pPr>
-      <w:r>
-        <w:t xml:space="preserve">Ezek után még annyi itt a dolgunk, hogy a </w:t>
-      </w:r>
-      <w:proofErr w:type="spellStart"/>
-      <w:r>
-        <w:t>Path</w:t>
-      </w:r>
-      <w:proofErr w:type="spellEnd"/>
-      <w:r>
-        <w:t xml:space="preserve"> változót a következőképpen módosítsuk: A </w:t>
+        <w:t>Az értéke: C:/…/Java/jdk1.8.x_xx</w:t>
+      </w:r>
+    </w:p>
+    <w:p>
+      <w:pPr>
+        <w:pStyle w:val="Szakdolgozat"/>
+      </w:pPr>
+      <w:r>
+        <w:t xml:space="preserve">Ezek után még annyi itt a dolgunk, hogy a Path változót a következőképpen módosítsuk: A </w:t>
       </w:r>
       <w:r>
         <w:rPr>
@@ -3572,18 +3337,10 @@
         <w:t xml:space="preserve"> kapcsolót megnyo</w:t>
       </w:r>
       <w:r>
-        <w:t xml:space="preserve">mása után írjuk még hozzá, </w:t>
-      </w:r>
-      <w:proofErr w:type="gramStart"/>
-      <w:r>
-        <w:t xml:space="preserve">hogy </w:t>
-      </w:r>
-      <w:r>
-        <w:t>;</w:t>
-      </w:r>
-      <w:proofErr w:type="gramEnd"/>
-      <w:r>
-        <w:t>%JAVA_HOME%/bin</w:t>
+        <w:t xml:space="preserve">mása után írjuk még hozzá, hogy </w:t>
+      </w:r>
+      <w:r>
+        <w:t>;%JAVA_HOME%/bin</w:t>
       </w:r>
     </w:p>
     <w:p>
@@ -3626,21 +3383,21 @@
       <w:pPr>
         <w:pStyle w:val="Cmsor2"/>
       </w:pPr>
-      <w:bookmarkStart w:id="11" w:name="_Toc467342972"/>
+      <w:bookmarkStart w:id="13" w:name="_Toc467424027"/>
       <w:r>
         <w:t>2.5 A program használata</w:t>
       </w:r>
-      <w:bookmarkEnd w:id="11"/>
+      <w:bookmarkEnd w:id="13"/>
     </w:p>
     <w:p>
       <w:pPr>
         <w:pStyle w:val="Cmsor3"/>
       </w:pPr>
-      <w:bookmarkStart w:id="12" w:name="_Toc467342973"/>
+      <w:bookmarkStart w:id="14" w:name="_Toc467424028"/>
       <w:r>
         <w:t>2.5.1 Regisztráció és bejelentkezés</w:t>
       </w:r>
-      <w:bookmarkEnd w:id="12"/>
+      <w:bookmarkEnd w:id="14"/>
     </w:p>
     <w:p>
       <w:pPr>
@@ -3704,6 +3461,7 @@
         <w:jc w:val="center"/>
       </w:pPr>
       <w:fldSimple w:instr=" SEQ ábra \* ARABIC ">
+        <w:bookmarkStart w:id="15" w:name="_Toc467424006"/>
         <w:r>
           <w:rPr>
             <w:noProof/>
@@ -3712,16 +3470,9 @@
         </w:r>
       </w:fldSimple>
       <w:r>
-        <w:t xml:space="preserve">. ábra - </w:t>
-      </w:r>
-      <w:proofErr w:type="spellStart"/>
-      <w:r>
-        <w:t>Regisztáció</w:t>
-      </w:r>
-      <w:proofErr w:type="spellEnd"/>
-      <w:r>
-        <w:t xml:space="preserve"> vagy bejelentkezés</w:t>
-      </w:r>
+        <w:t>. ábra - Regisztáció vagy bejelentkezés</w:t>
+      </w:r>
+      <w:bookmarkEnd w:id="15"/>
     </w:p>
     <w:p>
       <w:pPr>
@@ -3731,47 +3482,15 @@
         <w:t>A</w:t>
       </w:r>
       <w:r>
-        <w:t xml:space="preserve"> rendszer használata megkövetel egy minimális </w:t>
-      </w:r>
-      <w:proofErr w:type="spellStart"/>
-      <w:r>
-        <w:t>autentikációt</w:t>
-      </w:r>
-      <w:proofErr w:type="spellEnd"/>
-      <w:r>
-        <w:t xml:space="preserve">. Vagyis, hogy elérjük, és használni </w:t>
-      </w:r>
-      <w:proofErr w:type="gramStart"/>
-      <w:r>
-        <w:t>tudjuk</w:t>
-      </w:r>
-      <w:proofErr w:type="gramEnd"/>
-      <w:r>
-        <w:t xml:space="preserve"> a funkcióit át kell esnünk egy regisztrációs procedúrán. A szokásoktól eltérően nem kötelező a jelszó és az e-mail cím páros megadása, Mindössze egy felhasználónévre van szükség, és máris használatba tudjuk venni a </w:t>
-      </w:r>
-      <w:proofErr w:type="spellStart"/>
-      <w:r>
-        <w:t>Cinema</w:t>
-      </w:r>
-      <w:proofErr w:type="spellEnd"/>
-      <w:r>
-        <w:t xml:space="preserve"> Projektet.</w:t>
-      </w:r>
-    </w:p>
-    <w:p>
-      <w:pPr>
-        <w:pStyle w:val="Szakdolgozat"/>
-      </w:pPr>
-      <w:r>
-        <w:t xml:space="preserve">Azonban itt bizonyos feltételeknek mindenképp meg kell felelni, ugyanis ameddig ezeknek nem </w:t>
-      </w:r>
-      <w:proofErr w:type="gramStart"/>
-      <w:r>
-        <w:t>tesz</w:t>
-      </w:r>
-      <w:proofErr w:type="gramEnd"/>
-      <w:r>
-        <w:t xml:space="preserve"> eleget az ügyfél értelemszerűen nem tud végbemenni a folyamat. </w:t>
+        <w:t xml:space="preserve"> rendszer használata megkövetel egy minimális autentikációt. Vagyis, hogy elérjük, és használni tudjuk a funkcióit át kell esnünk egy regisztrációs procedúrán. A szokásoktól eltérően nem kötelező a jelszó és az e-mail cím páros megadása, Mindössze egy felhasználónévre van szükség, és máris használatba tudjuk venni a Cinema Projektet.</w:t>
+      </w:r>
+    </w:p>
+    <w:p>
+      <w:pPr>
+        <w:pStyle w:val="Szakdolgozat"/>
+      </w:pPr>
+      <w:r>
+        <w:t xml:space="preserve">Azonban itt bizonyos feltételeknek mindenképp meg kell felelni, ugyanis ameddig ezeknek nem tesz eleget az ügyfél értelemszerűen nem tud végbemenni a folyamat. </w:t>
       </w:r>
       <w:r>
         <w:t>Ezek a megszorítások az alábbi lista tartalmazza:</w:t>
@@ -3810,15 +3529,7 @@
         </w:numPr>
       </w:pPr>
       <w:r>
-        <w:t xml:space="preserve">Két azonos </w:t>
-      </w:r>
-      <w:proofErr w:type="spellStart"/>
-      <w:r>
-        <w:t>user</w:t>
-      </w:r>
-      <w:proofErr w:type="spellEnd"/>
-      <w:r>
-        <w:t xml:space="preserve"> nem lehet a rendszerben, vagyis egyedi ügyfélnevet kell választanunk. </w:t>
+        <w:t xml:space="preserve">Két azonos user nem lehet a rendszerben, vagyis egyedi ügyfélnevet kell választanunk. </w:t>
       </w:r>
       <w:r>
         <w:br/>
@@ -3836,14 +3547,12 @@
       <w:r>
         <w:t>” nevű felhasználónk, de az újonnan regisztrálni kívánó kliens a „</w:t>
       </w:r>
-      <w:proofErr w:type="spellStart"/>
       <w:r>
         <w:rPr>
           <w:i/>
         </w:rPr>
         <w:t>zoltán</w:t>
       </w:r>
-      <w:proofErr w:type="spellEnd"/>
       <w:r>
         <w:t xml:space="preserve">” </w:t>
       </w:r>
@@ -3919,6 +3628,7 @@
         <w:jc w:val="center"/>
       </w:pPr>
       <w:fldSimple w:instr=" SEQ ábra \* ARABIC ">
+        <w:bookmarkStart w:id="16" w:name="_Toc467424007"/>
         <w:r>
           <w:rPr>
             <w:noProof/>
@@ -3929,6 +3639,7 @@
       <w:r>
         <w:t>. ábra - Nem egyedi név hibaüzenet</w:t>
       </w:r>
+      <w:bookmarkEnd w:id="16"/>
     </w:p>
     <w:p>
       <w:pPr>
@@ -3936,15 +3647,7 @@
       </w:pPr>
       <w:r>
         <w:lastRenderedPageBreak/>
-        <w:t xml:space="preserve">Sikeres regisztrációt követően nincs más dolga a felhasználónak, mint bejelentkezni és használatba venni a </w:t>
-      </w:r>
-      <w:proofErr w:type="spellStart"/>
-      <w:r>
-        <w:t>Cinema</w:t>
-      </w:r>
-      <w:proofErr w:type="spellEnd"/>
-      <w:r>
-        <w:t xml:space="preserve"> Projekt rendszert. Ezt közvetlenül a folyamat lezárása után meg is tehetjük, mert </w:t>
+        <w:t xml:space="preserve">Sikeres regisztrációt követően nincs más dolga a felhasználónak, mint bejelentkezni és használatba venni a Cinema Projekt rendszert. Ezt közvetlenül a folyamat lezárása után meg is tehetjük, mert </w:t>
       </w:r>
       <w:r>
         <w:t>a következő panelt jeleníti meg a program</w:t>
@@ -4007,6 +3710,7 @@
         <w:jc w:val="center"/>
       </w:pPr>
       <w:fldSimple w:instr=" SEQ ábra \* ARABIC ">
+        <w:bookmarkStart w:id="17" w:name="_Toc467424008"/>
         <w:r>
           <w:rPr>
             <w:noProof/>
@@ -4017,36 +3721,20 @@
       <w:r>
         <w:t>. ábra - Bejelentkezés</w:t>
       </w:r>
-    </w:p>
-    <w:p>
-      <w:pPr>
-        <w:pStyle w:val="Szakdolgozat"/>
-      </w:pPr>
-      <w:r>
-        <w:t xml:space="preserve">Itt </w:t>
-      </w:r>
-      <w:r>
-        <w:t xml:space="preserve">ugyebár </w:t>
-      </w:r>
-      <w:r>
-        <w:rPr>
-          <w:lang w:eastAsia="hu-HU"/>
-        </w:rPr>
-        <w:t xml:space="preserve">magától értetődően a korábban megadott </w:t>
-      </w:r>
-      <w:proofErr w:type="spellStart"/>
-      <w:r>
-        <w:rPr>
-          <w:lang w:eastAsia="hu-HU"/>
-        </w:rPr>
-        <w:t>usernevet</w:t>
-      </w:r>
-      <w:proofErr w:type="spellEnd"/>
-      <w:r>
-        <w:rPr>
-          <w:lang w:eastAsia="hu-HU"/>
-        </w:rPr>
-        <w:t xml:space="preserve"> kell megadnunk.</w:t>
+      <w:bookmarkEnd w:id="17"/>
+    </w:p>
+    <w:p>
+      <w:pPr>
+        <w:pStyle w:val="Szakdolgozat"/>
+      </w:pPr>
+      <w:r>
+        <w:t xml:space="preserve">Itt ugyebár </w:t>
+      </w:r>
+      <w:r>
+        <w:rPr>
+          <w:lang w:eastAsia="hu-HU"/>
+        </w:rPr>
+        <w:t>magától értetődően a korábban megadott usernevet kell megadnunk.</w:t>
       </w:r>
     </w:p>
     <w:p>
@@ -4099,23 +3787,7 @@
         </w:numPr>
       </w:pPr>
       <w:r>
-        <w:t xml:space="preserve">Az első és legfontosabb, hogy kötelezően ki kell tölteni a felhasználónév beírására szánt beviteli mezőt. Üresen, kitöltetlenül hagyott mező esetén figyelmeztetést kap </w:t>
-      </w:r>
-      <w:proofErr w:type="gramStart"/>
-      <w:r>
-        <w:t>a</w:t>
-      </w:r>
-      <w:proofErr w:type="gramEnd"/>
-      <w:r>
-        <w:t xml:space="preserve"> </w:t>
-      </w:r>
-      <w:proofErr w:type="spellStart"/>
-      <w:r>
-        <w:t>user</w:t>
-      </w:r>
-      <w:proofErr w:type="spellEnd"/>
-      <w:r>
-        <w:t xml:space="preserve">, hogy </w:t>
+        <w:t xml:space="preserve">Az első és legfontosabb, hogy kötelezően ki kell tölteni a felhasználónév beírására szánt beviteli mezőt. Üresen, kitöltetlenül hagyott mező esetén figyelmeztetést kap a user, hogy </w:t>
       </w:r>
       <w:r>
         <w:t>meg kell adnia a nevét.</w:t>
@@ -4141,15 +3813,7 @@
         <w:t>Összesen három alkalommal tehetünk próbát a fenti</w:t>
       </w:r>
       <w:r>
-        <w:t xml:space="preserve"> ellenőrzések egyikével, vagy akár azok kombinációjával is. Ám a harmadik kísérlet sikertelensége után a szoftver átirányít a Regisztrációhoz. Ekkor természetesen a regisztrációs folyamatnál már korábban leírtakkal találkozunk. Viszont ha a három próbálkozás alkalmával valamelyiknél korrekt felhasználónév kerül megadásra, akkor sikeresen le tudtuk a bejelentkezési procedúrát és most már használatba vehetjük a </w:t>
-      </w:r>
-      <w:proofErr w:type="spellStart"/>
-      <w:r>
-        <w:t>Cinema</w:t>
-      </w:r>
-      <w:proofErr w:type="spellEnd"/>
-      <w:r>
-        <w:t xml:space="preserve"> Projekt alkalmazás funkcióit.</w:t>
+        <w:t xml:space="preserve"> ellenőrzések egyikével, vagy akár azok kombinációjával is. Ám a harmadik kísérlet sikertelensége után a szoftver átirányít a Regisztrációhoz. Ekkor természetesen a regisztrációs folyamatnál már korábban leírtakkal találkozunk. Viszont ha a három próbálkozás alkalmával valamelyiknél korrekt felhasználónév kerül megadásra, akkor sikeresen le tudtuk a bejelentkezési procedúrát és most már használatba vehetjük a Cinema Projekt alkalmazás funkcióit.</w:t>
       </w:r>
     </w:p>
     <w:p>
@@ -4167,21 +3831,18 @@
       <w:pPr>
         <w:pStyle w:val="Cmsor3"/>
       </w:pPr>
+      <w:bookmarkStart w:id="18" w:name="_Toc467424029"/>
       <w:r>
         <w:lastRenderedPageBreak/>
+        <w:t>2.5.2</w:t>
+      </w:r>
+      <w:r>
         <w:t xml:space="preserve"> </w:t>
       </w:r>
-      <w:bookmarkStart w:id="13" w:name="_Toc467342974"/>
-      <w:r>
-        <w:t>2.5.2</w:t>
-      </w:r>
-      <w:r>
-        <w:t xml:space="preserve"> </w:t>
-      </w:r>
       <w:r>
         <w:t>Köszöntő képernyő/Általános információk</w:t>
       </w:r>
-      <w:bookmarkEnd w:id="13"/>
+      <w:bookmarkEnd w:id="18"/>
     </w:p>
     <w:p>
       <w:pPr>
@@ -4196,8 +3857,8 @@
         </w:rPr>
         <w:drawing>
           <wp:inline distT="0" distB="0" distL="0" distR="0" wp14:anchorId="0115D23A" wp14:editId="12C20BA1">
-            <wp:extent cx="4942800" cy="3726000"/>
-            <wp:effectExtent l="0" t="0" r="0" b="8255"/>
+            <wp:extent cx="4561200" cy="3438000"/>
+            <wp:effectExtent l="0" t="0" r="0" b="0"/>
             <wp:docPr id="7" name="Kép 7"/>
             <wp:cNvGraphicFramePr>
               <a:graphicFrameLocks xmlns:a="http://schemas.openxmlformats.org/drawingml/2006/main" noChangeAspect="1"/>
@@ -4218,7 +3879,7 @@
                   <pic:spPr>
                     <a:xfrm>
                       <a:off x="0" y="0"/>
-                      <a:ext cx="4942800" cy="3726000"/>
+                      <a:ext cx="4561200" cy="3438000"/>
                     </a:xfrm>
                     <a:prstGeom prst="rect">
                       <a:avLst/>
@@ -4237,6 +3898,7 @@
         <w:jc w:val="center"/>
       </w:pPr>
       <w:fldSimple w:instr=" SEQ ábra \* ARABIC ">
+        <w:bookmarkStart w:id="19" w:name="_Toc467424009"/>
         <w:r>
           <w:rPr>
             <w:noProof/>
@@ -4247,29 +3909,17 @@
       <w:r>
         <w:t>. ábra - Köszöntő felület</w:t>
       </w:r>
-    </w:p>
-    <w:p>
-      <w:pPr>
-        <w:pStyle w:val="Szakdolgozat"/>
-      </w:pPr>
-      <w:r>
-        <w:t xml:space="preserve">Nos, tehát túl vagyunk a bejelentkezés ügymenetén, akkor a fent látható (lásd 5. ábra) köszöntő képernyő fogad bennünket. Mint látható, a </w:t>
-      </w:r>
-      <w:proofErr w:type="spellStart"/>
-      <w:r>
-        <w:t>Cinema</w:t>
-      </w:r>
-      <w:proofErr w:type="spellEnd"/>
-      <w:r>
-        <w:t xml:space="preserve"> </w:t>
-      </w:r>
-      <w:proofErr w:type="spellStart"/>
-      <w:r>
-        <w:t>Projet</w:t>
-      </w:r>
-      <w:proofErr w:type="spellEnd"/>
-      <w:r>
-        <w:t xml:space="preserve"> csapata itt üdvözli az alkalmazásba aktuálisan belépett ügyfelet.</w:t>
+      <w:r>
+        <w:t xml:space="preserve"> - felhasználó</w:t>
+      </w:r>
+      <w:bookmarkEnd w:id="19"/>
+    </w:p>
+    <w:p>
+      <w:pPr>
+        <w:pStyle w:val="Szakdolgozat"/>
+      </w:pPr>
+      <w:r>
+        <w:t>Nos, tehát túl vagyunk a bejelentkezés ügymenetén, akkor a fent látható (lásd 5. ábra) köszöntő képernyő fogad bennünket. Mint látható, a Cinema Projet csapata itt üdvözli az alkalmazásba aktuálisan belépett ügyfelet.</w:t>
       </w:r>
     </w:p>
     <w:p>
@@ -4313,43 +3963,19 @@
         <w:pStyle w:val="Szakdolgozat"/>
       </w:pPr>
       <w:r>
-        <w:t xml:space="preserve">Végül, de nem utolsó sorban még okvetlenül meg kell említeni az 5. ábra alján látható sötét szürke tartományt. Ez olyan alapvető adatokat közöl az ügyféllel, mint a bejelentkezésre használt neve. Ez például abban az esetben lehet érdekes, ha több felhasználónévvel is rendelkezik, és még inkább, ha </w:t>
-      </w:r>
-      <w:proofErr w:type="spellStart"/>
-      <w:r>
-        <w:t>differens</w:t>
-      </w:r>
-      <w:proofErr w:type="spellEnd"/>
-      <w:r>
-        <w:t xml:space="preserve"> jogosultságokkal bírnak azok </w:t>
-      </w:r>
-      <w:proofErr w:type="gramStart"/>
-      <w:r>
-        <w:t>a</w:t>
-      </w:r>
-      <w:proofErr w:type="gramEnd"/>
-      <w:r>
-        <w:t xml:space="preserve"> </w:t>
-      </w:r>
-      <w:proofErr w:type="spellStart"/>
-      <w:r>
-        <w:t>userek</w:t>
-      </w:r>
-      <w:proofErr w:type="spellEnd"/>
-      <w:r>
-        <w:t>. És akkor el is érkeztünk a hatáskörök témaköréhez.</w:t>
+        <w:t>Végül, de nem utolsó sorban még okvetlenül meg kell említeni az 5. ábra alján látható sötét szürke tartományt. Ez olyan alapvető adatokat közöl az ügyféllel, mint a bejelentkezésre használt neve. Ez például abban az esetben lehet érdekes, ha több felhasználónévvel is rendelkezik, és még inkább, ha differens jogosultságokkal bírnak azok a userek. És akkor el is érkeztünk a hatáskörök témaköréhez.</w:t>
       </w:r>
     </w:p>
     <w:p>
       <w:pPr>
         <w:pStyle w:val="Cmsor3"/>
       </w:pPr>
-      <w:bookmarkStart w:id="14" w:name="_Toc467342975"/>
+      <w:bookmarkStart w:id="20" w:name="_Toc467424030"/>
       <w:r>
         <w:lastRenderedPageBreak/>
         <w:t>2.5.3 Jogosultságok</w:t>
       </w:r>
-      <w:bookmarkEnd w:id="14"/>
+      <w:bookmarkEnd w:id="20"/>
     </w:p>
     <w:p>
       <w:pPr>
@@ -4371,15 +3997,7 @@
         <w:t>ve</w:t>
       </w:r>
       <w:r>
-        <w:t xml:space="preserve"> a </w:t>
-      </w:r>
-      <w:proofErr w:type="spellStart"/>
-      <w:r>
-        <w:t>superuser</w:t>
-      </w:r>
-      <w:proofErr w:type="spellEnd"/>
-      <w:r>
-        <w:t>.</w:t>
+        <w:t xml:space="preserve"> a superuser.</w:t>
       </w:r>
     </w:p>
     <w:p>
@@ -4482,15 +4100,7 @@
         <w:t xml:space="preserve">módon tehet </w:t>
       </w:r>
       <w:r>
-        <w:t xml:space="preserve">szert a felhasználó, vagy adminisztrátor által, vagy pedig a </w:t>
-      </w:r>
-      <w:proofErr w:type="spellStart"/>
-      <w:r>
-        <w:t>superuser</w:t>
-      </w:r>
-      <w:proofErr w:type="spellEnd"/>
-      <w:r>
-        <w:t xml:space="preserve"> közreműködésével. Nekik már joguk van felvitelekre, szerkesztésekre, valamint törlésekre is, </w:t>
+        <w:t xml:space="preserve">szert a felhasználó, vagy adminisztrátor által, vagy pedig a superuser közreműködésével. Nekik már joguk van felvitelekre, szerkesztésekre, valamint törlésekre is, </w:t>
       </w:r>
       <w:r>
         <w:t>összefoglalva</w:t>
@@ -4508,40 +4118,84 @@
         <w:t>hozzáférésük van a benne található</w:t>
       </w:r>
       <w:r>
+        <w:t xml:space="preserve"> almenükhőz, funkcionalításokhoz</w:t>
+      </w:r>
+      <w:r>
+        <w:t xml:space="preserve">. Viszont foglalást nem tudnak indítani, amiből </w:t>
+      </w:r>
+      <w:r>
+        <w:t xml:space="preserve">egyenesen </w:t>
+      </w:r>
+      <w:r>
+        <w:t>következik, hogy történeti adataik sem lehetnek</w:t>
+      </w:r>
+      <w:r>
+        <w:t>, így számukra ezen menüpont megjelenítése teljesen felesleges volna</w:t>
+      </w:r>
+      <w:r>
+        <w:t>.</w:t>
+      </w:r>
+    </w:p>
+    <w:p>
+      <w:pPr>
+        <w:pStyle w:val="Szakdolgozat"/>
+      </w:pPr>
+      <w:r>
+        <w:t>A harm</w:t>
+      </w:r>
+      <w:r>
+        <w:t>adik és egyben utolsó szerepkör</w:t>
+      </w:r>
+      <w:r>
+        <w:t>csoport a superuserek halmaza. Ezt az osztály</w:t>
+      </w:r>
+      <w:r>
+        <w:t>t</w:t>
+      </w:r>
+      <w:r>
+        <w:t xml:space="preserve"> a legegyszerűbben úgy lehet ismertetni, hogy ötvözik, a felhasználok jogosultságait az adminisztrátorokéval.</w:t>
+      </w:r>
+      <w:r>
         <w:t xml:space="preserve"> </w:t>
       </w:r>
-      <w:proofErr w:type="spellStart"/>
-      <w:r>
-        <w:t>almenükhőz</w:t>
-      </w:r>
-      <w:proofErr w:type="spellEnd"/>
+      <w:r>
+        <w:t>Mindazonáltal</w:t>
+      </w:r>
+      <w:r>
+        <w:t xml:space="preserve"> azt még meg kell említeni, hogy egy felhaszná</w:t>
+      </w:r>
+      <w:r>
+        <w:t>lói</w:t>
+      </w:r>
       <w:r>
         <w:t xml:space="preserve">, </w:t>
       </w:r>
-      <w:proofErr w:type="spellStart"/>
-      <w:r>
-        <w:t>funkcionalításokhoz</w:t>
-      </w:r>
-      <w:proofErr w:type="spellEnd"/>
-      <w:r>
-        <w:t xml:space="preserve">. Viszont foglalást nem tudnak indítani, amiből </w:t>
-      </w:r>
-      <w:r>
-        <w:t xml:space="preserve">egyenesen </w:t>
-      </w:r>
-      <w:r>
-        <w:t>következik, hogy történeti adataik sem lehetnek</w:t>
-      </w:r>
-      <w:r>
-        <w:t xml:space="preserve">, így számukra </w:t>
-      </w:r>
-      <w:proofErr w:type="gramStart"/>
-      <w:r>
-        <w:t>ezen</w:t>
-      </w:r>
-      <w:proofErr w:type="gramEnd"/>
-      <w:r>
-        <w:t xml:space="preserve"> menüpont megjelenítése teljesen felesleges volna</w:t>
+      <w:r>
+        <w:t>vagy egy adminisztrátori hatáskörrel rendelkezi delikvenst</w:t>
+      </w:r>
+      <w:r>
+        <w:t xml:space="preserve">, csak egy superuser tud superuserré előremozdítani, az adminisztrátornak bár, ahogy már említettem </w:t>
+      </w:r>
+      <w:r>
+        <w:t>van módosításra is jogosítványa</w:t>
+      </w:r>
+      <w:r>
+        <w:t xml:space="preserve">, de </w:t>
+      </w:r>
+      <w:r>
+        <w:t xml:space="preserve">az az </w:t>
+      </w:r>
+      <w:r>
+        <w:t xml:space="preserve">ilyesfajta </w:t>
+      </w:r>
+      <w:r>
+        <w:t>változtatásra</w:t>
+      </w:r>
+      <w:r>
+        <w:t xml:space="preserve"> nem elegendő</w:t>
+      </w:r>
+      <w:r>
+        <w:t>, nem terjed ki</w:t>
       </w:r>
       <w:r>
         <w:t>.</w:t>
@@ -4549,88 +4203,770 @@
     </w:p>
     <w:p>
       <w:pPr>
-        <w:pStyle w:val="Szakdolgozat"/>
-      </w:pPr>
-      <w:r>
-        <w:t>A harm</w:t>
-      </w:r>
-      <w:r>
-        <w:t>adik és egyben utolsó szerepkör</w:t>
-      </w:r>
-      <w:r>
-        <w:t xml:space="preserve">csoport a </w:t>
-      </w:r>
-      <w:proofErr w:type="spellStart"/>
-      <w:r>
-        <w:t>superuserek</w:t>
-      </w:r>
-      <w:proofErr w:type="spellEnd"/>
-      <w:r>
-        <w:t xml:space="preserve"> halmaza. Ezt az osztály</w:t>
-      </w:r>
-      <w:r>
-        <w:t>t</w:t>
-      </w:r>
-      <w:r>
-        <w:t xml:space="preserve"> a legegyszerűbben úgy lehet ismertetni, hogy ötvözik, a felhasználok jogosultságait az adminisztrátorokéval.</w:t>
+        <w:pStyle w:val="Cmsor3"/>
+      </w:pPr>
+      <w:bookmarkStart w:id="21" w:name="_Toc467424031"/>
+      <w:r>
+        <w:t>2.5.4 Felhasználói képernyő</w:t>
+      </w:r>
+      <w:r>
+        <w:t>/funkciók</w:t>
+      </w:r>
+      <w:bookmarkEnd w:id="21"/>
+    </w:p>
+    <w:p>
+      <w:pPr>
+        <w:pStyle w:val="Szakdolgozat"/>
+      </w:pPr>
+      <w:r>
+        <w:t>A jogosultságok nem csak az egyes funkciók végrehajtatóságára, vagy épp végre nem hajthatóságára terjednek ki. Ezek függvényében a különböző jogkörrel rendelkező usereinket eltérő képernyőstruktúrával találják szembe magukat a belépésük után</w:t>
+      </w:r>
+      <w:r>
+        <w:t>, hogy például a csak legalapvetőbb jogokat birtokló kliensek semmiképpen se férhessenek hozzá olyan eljárásokhoz, melyek az adatbázis felépítését befolyásolhatják</w:t>
+      </w:r>
+      <w:r>
+        <w:t xml:space="preserve">. A </w:t>
+      </w:r>
+      <w:r>
+        <w:lastRenderedPageBreak/>
+        <w:t>felhasználói jogosultsággal rendelkezők felületét már fentebb láthattuk (lásd 5. ábra), míg a többiével ezt követően ismerkedhetünk meg</w:t>
+      </w:r>
+    </w:p>
+    <w:p>
+      <w:pPr>
+        <w:pStyle w:val="Cmsor4"/>
+      </w:pPr>
+      <w:r>
+        <w:t>2.5.4</w:t>
+      </w:r>
+      <w:r>
+        <w:t>.1</w:t>
+      </w:r>
+      <w:r>
+        <w:t xml:space="preserve"> Műsor</w:t>
+      </w:r>
+    </w:p>
+    <w:p>
+      <w:r>
+        <w:t>PANEL AMI ARRA SZOLGÁL, HOGY TUDASSUK MELYIK MENÜPONTBAN VAGYUNK !</w:t>
+      </w:r>
+    </w:p>
+    <w:p>
+      <w:pPr>
+        <w:pStyle w:val="Cmsor4"/>
+      </w:pPr>
+      <w:r>
+        <w:t>2.5.4.2</w:t>
+      </w:r>
+      <w:r>
+        <w:t xml:space="preserve"> Filmek</w:t>
+      </w:r>
+    </w:p>
+    <w:p>
+      <w:pPr>
+        <w:pStyle w:val="Cmsor4"/>
+      </w:pPr>
+      <w:r>
+        <w:t>2.5.4.3</w:t>
+      </w:r>
+      <w:r>
+        <w:t xml:space="preserve"> Árak</w:t>
+      </w:r>
+    </w:p>
+    <w:p>
+      <w:pPr>
+        <w:keepNext/>
+        <w:jc w:val="center"/>
+      </w:pPr>
+      <w:r>
+        <w:rPr>
+          <w:noProof/>
+          <w:lang w:eastAsia="hu-HU"/>
+        </w:rPr>
+        <w:drawing>
+          <wp:inline distT="0" distB="0" distL="0" distR="0" wp14:anchorId="41291691" wp14:editId="63543759">
+            <wp:extent cx="4561200" cy="3409200"/>
+            <wp:effectExtent l="0" t="0" r="0" b="1270"/>
+            <wp:docPr id="8" name="Kép 8"/>
+            <wp:cNvGraphicFramePr>
+              <a:graphicFrameLocks xmlns:a="http://schemas.openxmlformats.org/drawingml/2006/main" noChangeAspect="1"/>
+            </wp:cNvGraphicFramePr>
+            <a:graphic xmlns:a="http://schemas.openxmlformats.org/drawingml/2006/main">
+              <a:graphicData uri="http://schemas.openxmlformats.org/drawingml/2006/picture">
+                <pic:pic xmlns:pic="http://schemas.openxmlformats.org/drawingml/2006/picture">
+                  <pic:nvPicPr>
+                    <pic:cNvPr id="1" name=""/>
+                    <pic:cNvPicPr/>
+                  </pic:nvPicPr>
+                  <pic:blipFill>
+                    <a:blip r:embed="rId15"/>
+                    <a:stretch>
+                      <a:fillRect/>
+                    </a:stretch>
+                  </pic:blipFill>
+                  <pic:spPr>
+                    <a:xfrm>
+                      <a:off x="0" y="0"/>
+                      <a:ext cx="4561200" cy="3409200"/>
+                    </a:xfrm>
+                    <a:prstGeom prst="rect">
+                      <a:avLst/>
+                    </a:prstGeom>
+                  </pic:spPr>
+                </pic:pic>
+              </a:graphicData>
+            </a:graphic>
+          </wp:inline>
+        </w:drawing>
+      </w:r>
+    </w:p>
+    <w:p>
+      <w:pPr>
+        <w:pStyle w:val="Kpalrs"/>
+        <w:jc w:val="center"/>
+      </w:pPr>
+      <w:r>
+        <w:fldChar w:fldCharType="begin"/>
+      </w:r>
+      <w:r>
+        <w:instrText xml:space="preserve"> SEQ ábra \* ARABIC </w:instrText>
+      </w:r>
+      <w:r>
+        <w:fldChar w:fldCharType="separate"/>
+      </w:r>
+      <w:bookmarkStart w:id="22" w:name="_Toc467424010"/>
+      <w:r>
+        <w:rPr>
+          <w:noProof/>
+        </w:rPr>
+        <w:t>6</w:t>
+      </w:r>
+      <w:r>
+        <w:rPr>
+          <w:noProof/>
+        </w:rPr>
+        <w:fldChar w:fldCharType="end"/>
+      </w:r>
+      <w:r>
+        <w:t xml:space="preserve">. ábra </w:t>
+      </w:r>
+      <w:r>
+        <w:t>-</w:t>
+      </w:r>
+      <w:r>
+        <w:t xml:space="preserve"> Árak</w:t>
+      </w:r>
+      <w:bookmarkEnd w:id="22"/>
+    </w:p>
+    <w:p>
+      <w:pPr>
+        <w:pStyle w:val="Szakdolgozat"/>
+      </w:pPr>
+      <w:r>
+        <w:t>A következő menü pontban találhatóak a Ciname Projekt hálózatához tartozó mozi komplexumok árazásai. Az előző fejezetekkel ellentétben</w:t>
+      </w:r>
+      <w:r>
+        <w:t>,</w:t>
+      </w:r>
+      <w:r>
+        <w:t xml:space="preserve"> itt az erre tévedő felhasználó nem találkozik </w:t>
+      </w:r>
+      <w:r>
+        <w:t>funkcionali</w:t>
+      </w:r>
+      <w:r>
+        <w:t>tásokkal</w:t>
+      </w:r>
+      <w:r>
+        <w:t>, tehát itt nem tud semmilyen műveletet lebonyolítani. Ezen a helyen a 6. ábrának megfelelően csak egy táblázatra bukkan az ügyfél, ahol is tájékoztatást kap az árszabásról, valamint az esetlegesen igénybe vehető kedvezményekről.</w:t>
+      </w:r>
+    </w:p>
+    <w:p>
+      <w:pPr>
+        <w:pStyle w:val="Cmsor4"/>
+      </w:pPr>
+      <w:r>
+        <w:lastRenderedPageBreak/>
+        <w:t>2.5.4.4</w:t>
+      </w:r>
+      <w:r>
+        <w:t xml:space="preserve"> Kapcsolat</w:t>
+      </w:r>
+    </w:p>
+    <w:p>
+      <w:pPr>
+        <w:keepNext/>
+        <w:jc w:val="center"/>
+      </w:pPr>
+      <w:r>
+        <w:rPr>
+          <w:noProof/>
+          <w:lang w:eastAsia="hu-HU"/>
+        </w:rPr>
+        <w:drawing>
+          <wp:inline distT="0" distB="0" distL="0" distR="0" wp14:anchorId="3F86AE31" wp14:editId="2A8624C6">
+            <wp:extent cx="4561200" cy="3448800"/>
+            <wp:effectExtent l="0" t="0" r="0" b="0"/>
+            <wp:docPr id="9" name="Kép 9"/>
+            <wp:cNvGraphicFramePr>
+              <a:graphicFrameLocks xmlns:a="http://schemas.openxmlformats.org/drawingml/2006/main" noChangeAspect="1"/>
+            </wp:cNvGraphicFramePr>
+            <a:graphic xmlns:a="http://schemas.openxmlformats.org/drawingml/2006/main">
+              <a:graphicData uri="http://schemas.openxmlformats.org/drawingml/2006/picture">
+                <pic:pic xmlns:pic="http://schemas.openxmlformats.org/drawingml/2006/picture">
+                  <pic:nvPicPr>
+                    <pic:cNvPr id="1" name=""/>
+                    <pic:cNvPicPr/>
+                  </pic:nvPicPr>
+                  <pic:blipFill>
+                    <a:blip r:embed="rId16"/>
+                    <a:stretch>
+                      <a:fillRect/>
+                    </a:stretch>
+                  </pic:blipFill>
+                  <pic:spPr>
+                    <a:xfrm>
+                      <a:off x="0" y="0"/>
+                      <a:ext cx="4561200" cy="3448800"/>
+                    </a:xfrm>
+                    <a:prstGeom prst="rect">
+                      <a:avLst/>
+                    </a:prstGeom>
+                  </pic:spPr>
+                </pic:pic>
+              </a:graphicData>
+            </a:graphic>
+          </wp:inline>
+        </w:drawing>
+      </w:r>
+    </w:p>
+    <w:p>
+      <w:pPr>
+        <w:pStyle w:val="Kpalrs"/>
+        <w:jc w:val="center"/>
+      </w:pPr>
+      <w:r>
+        <w:fldChar w:fldCharType="begin"/>
+      </w:r>
+      <w:r>
+        <w:instrText xml:space="preserve"> SEQ ábra \* ARABIC </w:instrText>
+      </w:r>
+      <w:r>
+        <w:fldChar w:fldCharType="separate"/>
+      </w:r>
+      <w:bookmarkStart w:id="23" w:name="_Toc467424011"/>
+      <w:r>
+        <w:rPr>
+          <w:noProof/>
+        </w:rPr>
+        <w:t>7</w:t>
+      </w:r>
+      <w:r>
+        <w:rPr>
+          <w:noProof/>
+        </w:rPr>
+        <w:fldChar w:fldCharType="end"/>
+      </w:r>
+      <w:r>
+        <w:t xml:space="preserve">. ábra </w:t>
+      </w:r>
+      <w:r>
+        <w:t>-</w:t>
+      </w:r>
+      <w:r>
+        <w:t xml:space="preserve"> Kapcsolat</w:t>
+      </w:r>
+      <w:bookmarkEnd w:id="23"/>
+    </w:p>
+    <w:p>
+      <w:pPr>
+        <w:pStyle w:val="Szakdolgozat"/>
+      </w:pPr>
+      <w:r>
+        <w:t>Ahogy az azt megelőző paragraf</w:t>
+      </w:r>
+      <w:r>
+        <w:t>usban, az alkalmazás ezen részén</w:t>
+      </w:r>
+      <w:r>
+        <w:t xml:space="preserve"> sem fedezhetünk fel</w:t>
+      </w:r>
+      <w:r>
+        <w:t xml:space="preserve"> mást, csak egy táblázatot. Ugyanakkor, úgy gondolom kétségkívül erről a szegmenséről is érdemes egy kis ismertetőt írni a felhasználóknak.  Tehát a menüpanelből a Kapcsolatok pontra klikkelve kapjuk a 7. ábrán látható felületet, ahol is a Cinema Projekt alapvető elérhetőségeit foglaljuk össze, csakúgy, mint a telefonszám, a cím és az e-mailcím. </w:t>
+      </w:r>
+    </w:p>
+    <w:p>
+      <w:pPr>
+        <w:pStyle w:val="Cmsor4"/>
+      </w:pPr>
+      <w:r>
+        <w:t>2.5.4.5</w:t>
+      </w:r>
+      <w:r>
+        <w:t xml:space="preserve"> Történet</w:t>
+      </w:r>
+    </w:p>
+    <w:p>
+      <w:pPr>
+        <w:pStyle w:val="Cmsor4"/>
+      </w:pPr>
+      <w:r>
+        <w:t>2.5.4.6</w:t>
+      </w:r>
+      <w:r>
+        <w:t xml:space="preserve"> Logout</w:t>
+      </w:r>
+    </w:p>
+    <w:p>
+      <w:pPr>
+        <w:pStyle w:val="Szakdolgozat"/>
+      </w:pPr>
+      <w:r>
+        <w:t>A Logout néven futó menüponttal tudunk kijelentkezni az aktuálisan belépett azonosítónkkal. És itt ténylegesen csak kijelentkezés van, szóval ezen gomb megnyomásakor nem záródik be az ablakunk, nem áll le a program futása. Arra a már jól megszokott jobb felső sarokban található X szolgál.</w:t>
+      </w:r>
+    </w:p>
+    <w:p>
+      <w:pPr>
+        <w:pStyle w:val="Szakdolgozat"/>
+      </w:pPr>
+      <w:r>
+        <w:t>Ez többek között azért fontos, hogy az egyes felhasználói futtatások között ne kelljen mindenegyes alkalommal újraindítani az alkalmazást, hanem egyből át tudjuk adni másnak a szoftver használatát.</w:t>
+      </w:r>
+      <w:r>
+        <w:t xml:space="preserve"> Vagy épp akkor is létjogosultsága lehet, mikor nem rendelkezünk superuseri jogosítványokkal, vagyis csak külön munkamenetben tudunk adatokat módosítani, valamint foglalást kezdeményezni egy vetítésre. Így, ha </w:t>
+      </w:r>
+      <w:r>
+        <w:lastRenderedPageBreak/>
+        <w:t>kiválasztjuk ezt a kapcsolót, akkor a már az előző passzusokban kifejtett bejelentkezős, regisztrációs interfész fogad bennünket.</w:t>
+      </w:r>
+    </w:p>
+    <w:p>
+      <w:pPr>
+        <w:pStyle w:val="Cmsor3"/>
+      </w:pPr>
+      <w:bookmarkStart w:id="24" w:name="_Toc467424032"/>
+      <w:r>
+        <w:t>2.5.5 Adminisztrátori képernyő/funkciók</w:t>
+      </w:r>
+      <w:bookmarkEnd w:id="24"/>
+    </w:p>
+    <w:p>
+      <w:pPr>
+        <w:pStyle w:val="Szakdolgozat"/>
+        <w:keepNext/>
+        <w:jc w:val="center"/>
+      </w:pPr>
+      <w:r>
+        <w:rPr>
+          <w:noProof/>
+          <w:lang w:eastAsia="hu-HU"/>
+        </w:rPr>
+        <w:drawing>
+          <wp:inline distT="0" distB="0" distL="0" distR="0" wp14:anchorId="7B4C0258" wp14:editId="5147D036">
+            <wp:extent cx="4629600" cy="3484800"/>
+            <wp:effectExtent l="0" t="0" r="0" b="1905"/>
+            <wp:docPr id="10" name="Kép 10"/>
+            <wp:cNvGraphicFramePr>
+              <a:graphicFrameLocks xmlns:a="http://schemas.openxmlformats.org/drawingml/2006/main" noChangeAspect="1"/>
+            </wp:cNvGraphicFramePr>
+            <a:graphic xmlns:a="http://schemas.openxmlformats.org/drawingml/2006/main">
+              <a:graphicData uri="http://schemas.openxmlformats.org/drawingml/2006/picture">
+                <pic:pic xmlns:pic="http://schemas.openxmlformats.org/drawingml/2006/picture">
+                  <pic:nvPicPr>
+                    <pic:cNvPr id="1" name=""/>
+                    <pic:cNvPicPr/>
+                  </pic:nvPicPr>
+                  <pic:blipFill>
+                    <a:blip r:embed="rId17"/>
+                    <a:stretch>
+                      <a:fillRect/>
+                    </a:stretch>
+                  </pic:blipFill>
+                  <pic:spPr>
+                    <a:xfrm>
+                      <a:off x="0" y="0"/>
+                      <a:ext cx="4629600" cy="3484800"/>
+                    </a:xfrm>
+                    <a:prstGeom prst="rect">
+                      <a:avLst/>
+                    </a:prstGeom>
+                  </pic:spPr>
+                </pic:pic>
+              </a:graphicData>
+            </a:graphic>
+          </wp:inline>
+        </w:drawing>
+      </w:r>
+    </w:p>
+    <w:p>
+      <w:pPr>
+        <w:pStyle w:val="Kpalrs"/>
+        <w:jc w:val="center"/>
+      </w:pPr>
+      <w:r>
+        <w:fldChar w:fldCharType="begin"/>
+      </w:r>
+      <w:r>
+        <w:instrText xml:space="preserve"> SEQ ábra \* ARABIC </w:instrText>
+      </w:r>
+      <w:r>
+        <w:fldChar w:fldCharType="separate"/>
+      </w:r>
+      <w:bookmarkStart w:id="25" w:name="_Toc467424012"/>
+      <w:r>
+        <w:rPr>
+          <w:noProof/>
+        </w:rPr>
+        <w:t>8</w:t>
+      </w:r>
+      <w:r>
+        <w:rPr>
+          <w:noProof/>
+        </w:rPr>
+        <w:fldChar w:fldCharType="end"/>
+      </w:r>
+      <w:r>
+        <w:t>. ábra</w:t>
       </w:r>
       <w:r>
         <w:t xml:space="preserve"> </w:t>
       </w:r>
       <w:r>
-        <w:t>Mindazonáltal</w:t>
-      </w:r>
-      <w:r>
-        <w:t xml:space="preserve"> azt még meg kell említeni, hogy egy felhaszná</w:t>
-      </w:r>
-      <w:r>
-        <w:t>lói</w:t>
-      </w:r>
-      <w:r>
-        <w:t xml:space="preserve">, </w:t>
-      </w:r>
-      <w:r>
-        <w:t>vagy egy adminisztrátori hatáskörrel rendelkezi delikvenst</w:t>
-      </w:r>
-      <w:r>
-        <w:t xml:space="preserve">, csak egy </w:t>
-      </w:r>
-      <w:proofErr w:type="spellStart"/>
-      <w:r>
-        <w:t>superuser</w:t>
-      </w:r>
-      <w:proofErr w:type="spellEnd"/>
-      <w:r>
-        <w:t xml:space="preserve"> tud </w:t>
-      </w:r>
-      <w:proofErr w:type="spellStart"/>
-      <w:r>
-        <w:t>superuserré</w:t>
-      </w:r>
-      <w:proofErr w:type="spellEnd"/>
-      <w:r>
-        <w:t xml:space="preserve"> előremozdítani, az adminisztrátornak bár, ahogy már említettem </w:t>
-      </w:r>
-      <w:r>
-        <w:t>van módosításra is jogosítványa</w:t>
-      </w:r>
-      <w:r>
-        <w:t xml:space="preserve">, de </w:t>
-      </w:r>
-      <w:r>
-        <w:t xml:space="preserve">az az </w:t>
-      </w:r>
-      <w:r>
-        <w:t xml:space="preserve">ilyesfajta </w:t>
-      </w:r>
-      <w:r>
-        <w:t>változtatásra</w:t>
-      </w:r>
-      <w:r>
-        <w:t xml:space="preserve"> nem elegendő</w:t>
-      </w:r>
-      <w:r>
-        <w:t>, nem terjed ki</w:t>
+        <w:t>- Köszöntő felület - adminisztrátor</w:t>
+      </w:r>
+      <w:bookmarkEnd w:id="25"/>
+    </w:p>
+    <w:p>
+      <w:pPr>
+        <w:pStyle w:val="Szakdolgozat"/>
+      </w:pPr>
+      <w:r>
+        <w:t xml:space="preserve">Áttérve az adminisztrátori képernyőre, illet </w:t>
+      </w:r>
+      <w:r>
+        <w:t>funkcionalitások</w:t>
+      </w:r>
+      <w:r>
+        <w:t xml:space="preserve"> </w:t>
+      </w:r>
+      <w:r>
+        <w:t>ismertetésére</w:t>
+      </w:r>
+      <w:r>
+        <w:t>,</w:t>
+      </w:r>
+      <w:r>
+        <w:t xml:space="preserve"> itt is először a köszöntő platformmal találjuk szembe magunk. Mint látható, a menü felépítésében nem sokban tér el az előző cikkelyben tárgyaltaktól. Lekerült a történeti adatok megjelenítésére szolgáló Történet menüpont, ám pontosan annak helyén láthatóvá vált az Admin felírat, ami nyilvánvalóan a rendszergazdai szolgáltatásokat rejti magában. Azt, hogy ténylegesen ügyintézői sz</w:t>
+      </w:r>
+      <w:r>
+        <w:t>erepkörben léptünk be az alsó, szürke sáv</w:t>
+      </w:r>
+      <w:r>
+        <w:t>ban található szöveg is megerősíti (lásd 8. ábra).</w:t>
+      </w:r>
+    </w:p>
+    <w:p>
+      <w:pPr>
+        <w:pStyle w:val="Szakdolgozat"/>
+      </w:pPr>
+      <w:r>
+        <w:t xml:space="preserve">Ezen bekezdésben olyan menüket, műveleteket nem fogunk érinteni, melyeket már az előzőekben taglaltunk. Ám, mivel az Admin </w:t>
+      </w:r>
+      <w:r>
+        <w:t>kapcsoló alatt</w:t>
+      </w:r>
+      <w:r>
+        <w:t xml:space="preserve"> számos</w:t>
+      </w:r>
+      <w:r>
+        <w:t xml:space="preserve"> operáció is fut, valamint ezek kiemelt jelentőségűek, így egy komolyabb lélegzetvételű ismertető kerül most terítékre.</w:t>
+      </w:r>
+    </w:p>
+    <w:p>
+      <w:pPr>
+        <w:pStyle w:val="Cmsor4"/>
+      </w:pPr>
+      <w:r>
+        <w:t>2.5.5.1 Műsor</w:t>
+      </w:r>
+    </w:p>
+    <w:p/>
+    <w:p>
+      <w:pPr>
+        <w:pStyle w:val="Cmsor4"/>
+      </w:pPr>
+      <w:r>
+        <w:lastRenderedPageBreak/>
+        <w:t>2.5.5.2 Filmek</w:t>
+      </w:r>
+    </w:p>
+    <w:p>
+      <w:pPr>
+        <w:pStyle w:val="Cmsor4"/>
+      </w:pPr>
+      <w:r>
+        <w:t>2.5.5.3 Mozi</w:t>
+      </w:r>
+    </w:p>
+    <w:p>
+      <w:pPr>
+        <w:pStyle w:val="Cmsor4"/>
+      </w:pPr>
+      <w:r>
+        <w:t>2.5.5.4 Terem</w:t>
+      </w:r>
+    </w:p>
+    <w:p>
+      <w:pPr>
+        <w:pStyle w:val="Cmsor4"/>
+      </w:pPr>
+      <w:r>
+        <w:t>2.5.5.5 Hozzárendelés</w:t>
+      </w:r>
+    </w:p>
+    <w:p>
+      <w:pPr>
+        <w:pStyle w:val="Cmsor4"/>
+      </w:pPr>
+      <w:r>
+        <w:t>2.5.5.6 Felhasználók</w:t>
+      </w:r>
+    </w:p>
+    <w:p>
+      <w:pPr>
+        <w:keepNext/>
+        <w:jc w:val="center"/>
+      </w:pPr>
+      <w:r>
+        <w:rPr>
+          <w:noProof/>
+          <w:lang w:eastAsia="hu-HU"/>
+        </w:rPr>
+        <w:drawing>
+          <wp:inline distT="0" distB="0" distL="0" distR="0">
+            <wp:extent cx="3510000" cy="950400"/>
+            <wp:effectExtent l="0" t="0" r="0" b="2540"/>
+            <wp:docPr id="11" name="Kép 11"/>
+            <wp:cNvGraphicFramePr>
+              <a:graphicFrameLocks xmlns:a="http://schemas.openxmlformats.org/drawingml/2006/main" noChangeAspect="1"/>
+            </wp:cNvGraphicFramePr>
+            <a:graphic xmlns:a="http://schemas.openxmlformats.org/drawingml/2006/main">
+              <a:graphicData uri="http://schemas.openxmlformats.org/drawingml/2006/picture">
+                <pic:pic xmlns:pic="http://schemas.openxmlformats.org/drawingml/2006/picture">
+                  <pic:nvPicPr>
+                    <pic:cNvPr id="0" name="Picture 1"/>
+                    <pic:cNvPicPr>
+                      <a:picLocks noChangeAspect="1" noChangeArrowheads="1"/>
+                    </pic:cNvPicPr>
+                  </pic:nvPicPr>
+                  <pic:blipFill>
+                    <a:blip r:embed="rId18">
+                      <a:extLst>
+                        <a:ext uri="{28A0092B-C50C-407E-A947-70E740481C1C}">
+                          <a14:useLocalDpi xmlns:a14="http://schemas.microsoft.com/office/drawing/2010/main" val="0"/>
+                        </a:ext>
+                      </a:extLst>
+                    </a:blip>
+                    <a:srcRect/>
+                    <a:stretch>
+                      <a:fillRect/>
+                    </a:stretch>
+                  </pic:blipFill>
+                  <pic:spPr bwMode="auto">
+                    <a:xfrm>
+                      <a:off x="0" y="0"/>
+                      <a:ext cx="3510000" cy="950400"/>
+                    </a:xfrm>
+                    <a:prstGeom prst="rect">
+                      <a:avLst/>
+                    </a:prstGeom>
+                    <a:noFill/>
+                    <a:ln>
+                      <a:noFill/>
+                    </a:ln>
+                  </pic:spPr>
+                </pic:pic>
+              </a:graphicData>
+            </a:graphic>
+          </wp:inline>
+        </w:drawing>
+      </w:r>
+    </w:p>
+    <w:p>
+      <w:pPr>
+        <w:pStyle w:val="Kpalrs"/>
+        <w:jc w:val="center"/>
+      </w:pPr>
+      <w:fldSimple w:instr=" SEQ ábra \* ARABIC ">
+        <w:bookmarkStart w:id="26" w:name="_Toc467424013"/>
+        <w:r>
+          <w:rPr>
+            <w:noProof/>
+          </w:rPr>
+          <w:t>9</w:t>
+        </w:r>
+      </w:fldSimple>
+      <w:r>
+        <w:t>. ábra - Felhasználók és jogosultságok</w:t>
+      </w:r>
+      <w:bookmarkEnd w:id="26"/>
+    </w:p>
+    <w:p>
+      <w:pPr>
+        <w:pStyle w:val="Szakdolgozat"/>
+      </w:pPr>
+      <w:r>
+        <w:t>A Felhasználók almenüpont alatt lévő panelen is csak egy táblázat található (lásd 9. ábra). Ebben lelhetjük fel a rendszerbe regisztrál felhasználók listáját, valamint a hozzájuk tartozó jogot. A hatáskörök ugyan numerikus karakterrel vannak tárolva, ám dekódolásuk meglehetősen egyszerű, főleg annak függvényében, hogy összesen három darab jogosultsági szintet tartalmaz.</w:t>
+      </w:r>
+    </w:p>
+    <w:p>
+      <w:pPr>
+        <w:pStyle w:val="Szakdolgozat"/>
+        <w:numPr>
+          <w:ilvl w:val="0"/>
+          <w:numId w:val="9"/>
+        </w:numPr>
+      </w:pPr>
+      <w:r>
+        <w:t>Superuser: 0-s jog</w:t>
+      </w:r>
+    </w:p>
+    <w:p>
+      <w:pPr>
+        <w:pStyle w:val="Szakdolgozat"/>
+        <w:numPr>
+          <w:ilvl w:val="0"/>
+          <w:numId w:val="9"/>
+        </w:numPr>
+      </w:pPr>
+      <w:r>
+        <w:t>Adminisztrátor: 1-es jog</w:t>
+      </w:r>
+    </w:p>
+    <w:p>
+      <w:pPr>
+        <w:pStyle w:val="Szakdolgozat"/>
+        <w:numPr>
+          <w:ilvl w:val="0"/>
+          <w:numId w:val="9"/>
+        </w:numPr>
+      </w:pPr>
+      <w:r>
+        <w:t>Felhasználó: 2-es jog</w:t>
+      </w:r>
+    </w:p>
+    <w:p>
+      <w:pPr>
+        <w:pStyle w:val="Szakdolgozat"/>
+      </w:pPr>
+      <w:r>
+        <w:t>Felhasználót sem az adminisztrátor, sem pedig a superuser nem tud a rendszerbe. E</w:t>
+      </w:r>
+      <w:r>
+        <w:t xml:space="preserve">zt csak </w:t>
+      </w:r>
+      <w:r>
+        <w:t xml:space="preserve">egyetlen módon érhetjük el, még pedig </w:t>
+      </w:r>
+      <w:r>
+        <w:t>a regisztrációs folyamatot sikeresen teljesítve.</w:t>
+      </w:r>
+    </w:p>
+    <w:p>
+      <w:pPr>
+        <w:pStyle w:val="Szakdolgozat"/>
+      </w:pPr>
+      <w:r>
+        <w:t>Ugyanakkor arra lehetőség nyílik, hogy egy adott klienst kiiktassunk a rendszerből. A már jól ismert kontextmenüs mód ugyanis az előző passzustól eltérően itt jelen van, így minden további nélkül élhet is ezzel az ügyintéző.</w:t>
+      </w:r>
+    </w:p>
+    <w:p>
+      <w:pPr>
+        <w:pStyle w:val="Szakdolgozat"/>
+      </w:pPr>
+      <w:r>
+        <w:t>Szerkeszteni mind a két oszlopot tudjuk, ugyan akkor eltérő technikával. A név módosítására egyszerű szöveges mező van, ám is érvényesek a regisztrációnál felállított szabályok, miszerint is:</w:t>
+      </w:r>
+    </w:p>
+    <w:p>
+      <w:pPr>
+        <w:pStyle w:val="Szakdolgozat"/>
+        <w:numPr>
+          <w:ilvl w:val="0"/>
+          <w:numId w:val="10"/>
+        </w:numPr>
+      </w:pPr>
+      <w:r>
+        <w:t>Névegyezés nem hozható létre</w:t>
+      </w:r>
+    </w:p>
+    <w:p>
+      <w:pPr>
+        <w:pStyle w:val="Szakdolgozat"/>
+        <w:numPr>
+          <w:ilvl w:val="0"/>
+          <w:numId w:val="10"/>
+        </w:numPr>
+      </w:pPr>
+      <w:r>
+        <w:t xml:space="preserve">A bevitt karakterlánc </w:t>
+      </w:r>
+      <w:r>
+        <w:t xml:space="preserve">hosszúsága pedig </w:t>
+      </w:r>
+      <w:r>
+        <w:t xml:space="preserve">csak </w:t>
+      </w:r>
+      <w:r>
+        <w:t>előredefiniált</w:t>
+      </w:r>
+      <w:r>
+        <w:t xml:space="preserve"> keretek közt fogadható el</w:t>
+      </w:r>
+    </w:p>
+    <w:p>
+      <w:pPr>
+        <w:pStyle w:val="Szakdolgozat"/>
+      </w:pPr>
+      <w:r>
+        <w:lastRenderedPageBreak/>
+        <w:t>A Jog</w:t>
+      </w:r>
+      <w:r>
+        <w:t xml:space="preserve"> oszlop helyreigazításánál már nincs ekkora szabadság. Ott egy előre megszabott nyilvántartásból lehet döntést hozni </w:t>
+      </w:r>
+      <w:r>
+        <w:t>legördülő lista</w:t>
+      </w:r>
+      <w:r>
+        <w:t xml:space="preserve"> formájában az újonnan adatbázisba kerülendő jogosítványról.</w:t>
+      </w:r>
+    </w:p>
+    <w:p>
+      <w:pPr>
+        <w:pStyle w:val="Cmsor3"/>
+      </w:pPr>
+      <w:bookmarkStart w:id="27" w:name="_Toc467424033"/>
+      <w:r>
+        <w:t xml:space="preserve">2.5.6 </w:t>
+      </w:r>
+      <w:r>
+        <w:t>Superuseri képernyő/fu</w:t>
+      </w:r>
+      <w:r>
+        <w:t>nkció</w:t>
+      </w:r>
+      <w:bookmarkEnd w:id="27"/>
+    </w:p>
+    <w:p>
+      <w:pPr>
+        <w:pStyle w:val="Szakdolgozat"/>
+      </w:pPr>
+      <w:r>
+        <w:t>A jogosultságok ismertetésénél már kifejtésre került, hogy ez a fajta user a felhasználói és az adminisztrátori felhatalmazásokkal is bír. Ebből kifolyólag olyan menü felépítéssel rendelkezik, amiben megtalálhatóak ezen két csoport elemei. Következtetésképpen nem hinném, hogy illusztrációra szorul ez a felület</w:t>
+      </w:r>
+      <w:r>
+        <w:t xml:space="preserve"> (lásd 5. ábra, illetve 8. ábra)</w:t>
       </w:r>
       <w:r>
         <w:t>.</w:t>
@@ -4638,88 +4974,31 @@
     </w:p>
     <w:p>
       <w:pPr>
-        <w:pStyle w:val="Cmsor3"/>
-      </w:pPr>
-      <w:bookmarkStart w:id="15" w:name="_Toc467342976"/>
-      <w:r>
-        <w:lastRenderedPageBreak/>
-        <w:t>2.5.4 Műsor</w:t>
-      </w:r>
-      <w:bookmarkEnd w:id="15"/>
-    </w:p>
-    <w:p>
-      <w:pPr>
-        <w:pStyle w:val="Cmsor3"/>
-      </w:pPr>
-      <w:bookmarkStart w:id="16" w:name="_Toc467342977"/>
-      <w:r>
-        <w:t>2.5.5 Filmek</w:t>
-      </w:r>
-      <w:bookmarkEnd w:id="16"/>
-    </w:p>
-    <w:p>
-      <w:pPr>
-        <w:pStyle w:val="Cmsor3"/>
-      </w:pPr>
-      <w:bookmarkStart w:id="17" w:name="_Toc467342978"/>
-      <w:r>
-        <w:t>2.5.6 Árak</w:t>
-      </w:r>
-      <w:bookmarkEnd w:id="17"/>
-    </w:p>
-    <w:p>
-      <w:pPr>
-        <w:pStyle w:val="Cmsor3"/>
-      </w:pPr>
-      <w:bookmarkStart w:id="18" w:name="_Toc467342979"/>
-      <w:r>
-        <w:t>2.5.7 Kapcsolat</w:t>
-      </w:r>
-      <w:bookmarkEnd w:id="18"/>
-    </w:p>
-    <w:p>
-      <w:pPr>
-        <w:pStyle w:val="Cmsor3"/>
-      </w:pPr>
-      <w:bookmarkStart w:id="19" w:name="_Toc467342980"/>
-      <w:r>
-        <w:t>2.5.8 Történet</w:t>
-      </w:r>
-      <w:bookmarkEnd w:id="19"/>
-    </w:p>
-    <w:p>
-      <w:pPr>
-        <w:pStyle w:val="Cmsor3"/>
-      </w:pPr>
-      <w:bookmarkStart w:id="20" w:name="_Toc467342981"/>
-      <w:r>
-        <w:t xml:space="preserve">2.5.9 </w:t>
-      </w:r>
-      <w:proofErr w:type="spellStart"/>
-      <w:r>
-        <w:t>Logout</w:t>
-      </w:r>
-      <w:bookmarkEnd w:id="20"/>
-      <w:proofErr w:type="spellEnd"/>
-    </w:p>
-    <w:p>
-      <w:pPr>
-        <w:pStyle w:val="Szakdolgozat"/>
-      </w:pPr>
-    </w:p>
-    <w:p>
-      <w:pPr>
-        <w:pStyle w:val="Szakdolgozat"/>
-      </w:pPr>
-    </w:p>
-    <w:p>
-      <w:pPr>
-        <w:pStyle w:val="Szakdolgozat"/>
-      </w:pPr>
-    </w:p>
-    <w:p>
-      <w:pPr>
-        <w:pStyle w:val="Szakdolgozat"/>
+        <w:pStyle w:val="Szakdolgozat"/>
+      </w:pPr>
+      <w:r>
+        <w:t xml:space="preserve">Továbbá nem csak, hogy a kezelőfelületeiket, hanem ugye a jogosultsági köreiket is ötvözi, így a korábban már </w:t>
+      </w:r>
+      <w:r>
+        <w:t>fejtegetett műveletek</w:t>
+      </w:r>
+      <w:r>
+        <w:t xml:space="preserve"> sokaságát sem magyaráznám el még egyszer</w:t>
+      </w:r>
+    </w:p>
+    <w:p>
+      <w:pPr>
+        <w:pStyle w:val="Szakdolgozat"/>
+      </w:pPr>
+    </w:p>
+    <w:p>
+      <w:pPr>
+        <w:rPr>
+          <w:rFonts w:ascii="Times New Roman" w:eastAsiaTheme="majorEastAsia" w:hAnsi="Times New Roman" w:cstheme="majorBidi"/>
+          <w:sz w:val="36"/>
+          <w:szCs w:val="32"/>
+          <w:lang w:eastAsia="hu-HU"/>
+        </w:rPr>
       </w:pPr>
       <w:r>
         <w:rPr>
@@ -4735,7 +5014,7 @@
           <w:lang w:eastAsia="hu-HU"/>
         </w:rPr>
       </w:pPr>
-      <w:bookmarkStart w:id="21" w:name="_Toc467342982"/>
+      <w:bookmarkStart w:id="28" w:name="_Toc467424034"/>
       <w:r>
         <w:rPr>
           <w:lang w:eastAsia="hu-HU"/>
@@ -4743,11 +5022,717 @@
         <w:lastRenderedPageBreak/>
         <w:t>3. Fejlesztői dokumentáció</w:t>
       </w:r>
-      <w:bookmarkEnd w:id="21"/>
+      <w:bookmarkEnd w:id="28"/>
+    </w:p>
+    <w:p>
+      <w:pPr>
+        <w:rPr>
+          <w:rFonts w:ascii="Times New Roman" w:eastAsiaTheme="majorEastAsia" w:hAnsi="Times New Roman" w:cstheme="majorBidi"/>
+          <w:sz w:val="36"/>
+          <w:szCs w:val="32"/>
+          <w:lang w:eastAsia="hu-HU"/>
+        </w:rPr>
+      </w:pPr>
+      <w:r>
+        <w:rPr>
+          <w:lang w:eastAsia="hu-HU"/>
+        </w:rPr>
+        <w:br w:type="page"/>
+      </w:r>
+    </w:p>
+    <w:p>
+      <w:pPr>
+        <w:pStyle w:val="Nincstrkz"/>
+        <w:rPr>
+          <w:rStyle w:val="Cmsor1Char"/>
+        </w:rPr>
+      </w:pPr>
+      <w:bookmarkStart w:id="29" w:name="_Toc467424035"/>
+      <w:r>
+        <w:rPr>
+          <w:rStyle w:val="Cmsor1Char"/>
+        </w:rPr>
+        <w:lastRenderedPageBreak/>
+        <w:t>Ábrajegyzék</w:t>
+      </w:r>
+      <w:bookmarkEnd w:id="29"/>
+    </w:p>
+    <w:p>
+      <w:pPr>
+        <w:pStyle w:val="brajegyzk"/>
+        <w:tabs>
+          <w:tab w:val="right" w:leader="dot" w:pos="8493"/>
+        </w:tabs>
+        <w:rPr>
+          <w:lang w:eastAsia="hu-HU"/>
+        </w:rPr>
+      </w:pPr>
+    </w:p>
+    <w:p>
+      <w:pPr>
+        <w:pStyle w:val="brajegyzk"/>
+        <w:tabs>
+          <w:tab w:val="right" w:leader="dot" w:pos="8493"/>
+        </w:tabs>
+        <w:rPr>
+          <w:rFonts w:eastAsiaTheme="minorEastAsia"/>
+          <w:noProof/>
+          <w:lang w:eastAsia="hu-HU"/>
+        </w:rPr>
+      </w:pPr>
+      <w:r>
+        <w:rPr>
+          <w:lang w:eastAsia="hu-HU"/>
+        </w:rPr>
+        <w:fldChar w:fldCharType="begin"/>
+      </w:r>
+      <w:r>
+        <w:rPr>
+          <w:lang w:eastAsia="hu-HU"/>
+        </w:rPr>
+        <w:instrText xml:space="preserve"> TOC \h \z \c "ábra" </w:instrText>
+      </w:r>
+      <w:r>
+        <w:rPr>
+          <w:lang w:eastAsia="hu-HU"/>
+        </w:rPr>
+        <w:fldChar w:fldCharType="separate"/>
+      </w:r>
+      <w:hyperlink r:id="rId19" w:anchor="_Toc467424005" w:history="1">
+        <w:r>
+          <w:rPr>
+            <w:rStyle w:val="Hiperhivatkozs"/>
+            <w:noProof/>
+          </w:rPr>
+          <w:t>1. ábra - Környezeti változók</w:t>
+        </w:r>
+        <w:r>
+          <w:rPr>
+            <w:noProof/>
+            <w:webHidden/>
+          </w:rPr>
+          <w:tab/>
+        </w:r>
+        <w:r>
+          <w:rPr>
+            <w:noProof/>
+            <w:webHidden/>
+          </w:rPr>
+          <w:fldChar w:fldCharType="begin"/>
+        </w:r>
+        <w:r>
+          <w:rPr>
+            <w:noProof/>
+            <w:webHidden/>
+          </w:rPr>
+          <w:instrText xml:space="preserve"> PAGEREF _Toc467424005 \h </w:instrText>
+        </w:r>
+        <w:r>
+          <w:rPr>
+            <w:noProof/>
+            <w:webHidden/>
+          </w:rPr>
+        </w:r>
+        <w:r>
+          <w:rPr>
+            <w:noProof/>
+            <w:webHidden/>
+          </w:rPr>
+          <w:fldChar w:fldCharType="separate"/>
+        </w:r>
+        <w:r>
+          <w:rPr>
+            <w:noProof/>
+            <w:webHidden/>
+          </w:rPr>
+          <w:t>5</w:t>
+        </w:r>
+        <w:r>
+          <w:rPr>
+            <w:noProof/>
+            <w:webHidden/>
+          </w:rPr>
+          <w:fldChar w:fldCharType="end"/>
+        </w:r>
+      </w:hyperlink>
+    </w:p>
+    <w:p>
+      <w:pPr>
+        <w:pStyle w:val="brajegyzk"/>
+        <w:tabs>
+          <w:tab w:val="right" w:leader="dot" w:pos="8493"/>
+        </w:tabs>
+        <w:rPr>
+          <w:rFonts w:eastAsiaTheme="minorEastAsia"/>
+          <w:noProof/>
+          <w:lang w:eastAsia="hu-HU"/>
+        </w:rPr>
+      </w:pPr>
+      <w:hyperlink w:anchor="_Toc467424006" w:history="1">
+        <w:r>
+          <w:rPr>
+            <w:rStyle w:val="Hiperhivatkozs"/>
+            <w:noProof/>
+          </w:rPr>
+          <w:t>2. ábra - Regisztáció vagy bejelentkezés</w:t>
+        </w:r>
+        <w:r>
+          <w:rPr>
+            <w:noProof/>
+            <w:webHidden/>
+          </w:rPr>
+          <w:tab/>
+        </w:r>
+        <w:r>
+          <w:rPr>
+            <w:noProof/>
+            <w:webHidden/>
+          </w:rPr>
+          <w:fldChar w:fldCharType="begin"/>
+        </w:r>
+        <w:r>
+          <w:rPr>
+            <w:noProof/>
+            <w:webHidden/>
+          </w:rPr>
+          <w:instrText xml:space="preserve"> PAGEREF _Toc467424006 \h </w:instrText>
+        </w:r>
+        <w:r>
+          <w:rPr>
+            <w:noProof/>
+            <w:webHidden/>
+          </w:rPr>
+        </w:r>
+        <w:r>
+          <w:rPr>
+            <w:noProof/>
+            <w:webHidden/>
+          </w:rPr>
+          <w:fldChar w:fldCharType="separate"/>
+        </w:r>
+        <w:r>
+          <w:rPr>
+            <w:noProof/>
+            <w:webHidden/>
+          </w:rPr>
+          <w:t>6</w:t>
+        </w:r>
+        <w:r>
+          <w:rPr>
+            <w:noProof/>
+            <w:webHidden/>
+          </w:rPr>
+          <w:fldChar w:fldCharType="end"/>
+        </w:r>
+      </w:hyperlink>
+    </w:p>
+    <w:p>
+      <w:pPr>
+        <w:pStyle w:val="brajegyzk"/>
+        <w:tabs>
+          <w:tab w:val="right" w:leader="dot" w:pos="8493"/>
+        </w:tabs>
+        <w:rPr>
+          <w:rFonts w:eastAsiaTheme="minorEastAsia"/>
+          <w:noProof/>
+          <w:lang w:eastAsia="hu-HU"/>
+        </w:rPr>
+      </w:pPr>
+      <w:hyperlink w:anchor="_Toc467424007" w:history="1">
+        <w:r>
+          <w:rPr>
+            <w:rStyle w:val="Hiperhivatkozs"/>
+            <w:noProof/>
+          </w:rPr>
+          <w:t>3. ábra - Nem egyedi név hibaüzenet</w:t>
+        </w:r>
+        <w:r>
+          <w:rPr>
+            <w:noProof/>
+            <w:webHidden/>
+          </w:rPr>
+          <w:tab/>
+        </w:r>
+        <w:r>
+          <w:rPr>
+            <w:noProof/>
+            <w:webHidden/>
+          </w:rPr>
+          <w:fldChar w:fldCharType="begin"/>
+        </w:r>
+        <w:r>
+          <w:rPr>
+            <w:noProof/>
+            <w:webHidden/>
+          </w:rPr>
+          <w:instrText xml:space="preserve"> PAGEREF _Toc467424007 \h </w:instrText>
+        </w:r>
+        <w:r>
+          <w:rPr>
+            <w:noProof/>
+            <w:webHidden/>
+          </w:rPr>
+        </w:r>
+        <w:r>
+          <w:rPr>
+            <w:noProof/>
+            <w:webHidden/>
+          </w:rPr>
+          <w:fldChar w:fldCharType="separate"/>
+        </w:r>
+        <w:r>
+          <w:rPr>
+            <w:noProof/>
+            <w:webHidden/>
+          </w:rPr>
+          <w:t>6</w:t>
+        </w:r>
+        <w:r>
+          <w:rPr>
+            <w:noProof/>
+            <w:webHidden/>
+          </w:rPr>
+          <w:fldChar w:fldCharType="end"/>
+        </w:r>
+      </w:hyperlink>
+    </w:p>
+    <w:p>
+      <w:pPr>
+        <w:pStyle w:val="brajegyzk"/>
+        <w:tabs>
+          <w:tab w:val="right" w:leader="dot" w:pos="8493"/>
+        </w:tabs>
+        <w:rPr>
+          <w:rFonts w:eastAsiaTheme="minorEastAsia"/>
+          <w:noProof/>
+          <w:lang w:eastAsia="hu-HU"/>
+        </w:rPr>
+      </w:pPr>
+      <w:hyperlink w:anchor="_Toc467424008" w:history="1">
+        <w:r>
+          <w:rPr>
+            <w:rStyle w:val="Hiperhivatkozs"/>
+            <w:noProof/>
+          </w:rPr>
+          <w:t>4. ábra - Bejelentkezés</w:t>
+        </w:r>
+        <w:r>
+          <w:rPr>
+            <w:noProof/>
+            <w:webHidden/>
+          </w:rPr>
+          <w:tab/>
+        </w:r>
+        <w:r>
+          <w:rPr>
+            <w:noProof/>
+            <w:webHidden/>
+          </w:rPr>
+          <w:fldChar w:fldCharType="begin"/>
+        </w:r>
+        <w:r>
+          <w:rPr>
+            <w:noProof/>
+            <w:webHidden/>
+          </w:rPr>
+          <w:instrText xml:space="preserve"> PAGEREF _Toc467424008 \h </w:instrText>
+        </w:r>
+        <w:r>
+          <w:rPr>
+            <w:noProof/>
+            <w:webHidden/>
+          </w:rPr>
+        </w:r>
+        <w:r>
+          <w:rPr>
+            <w:noProof/>
+            <w:webHidden/>
+          </w:rPr>
+          <w:fldChar w:fldCharType="separate"/>
+        </w:r>
+        <w:r>
+          <w:rPr>
+            <w:noProof/>
+            <w:webHidden/>
+          </w:rPr>
+          <w:t>7</w:t>
+        </w:r>
+        <w:r>
+          <w:rPr>
+            <w:noProof/>
+            <w:webHidden/>
+          </w:rPr>
+          <w:fldChar w:fldCharType="end"/>
+        </w:r>
+      </w:hyperlink>
+    </w:p>
+    <w:p>
+      <w:pPr>
+        <w:pStyle w:val="brajegyzk"/>
+        <w:tabs>
+          <w:tab w:val="right" w:leader="dot" w:pos="8493"/>
+        </w:tabs>
+        <w:rPr>
+          <w:rFonts w:eastAsiaTheme="minorEastAsia"/>
+          <w:noProof/>
+          <w:lang w:eastAsia="hu-HU"/>
+        </w:rPr>
+      </w:pPr>
+      <w:hyperlink w:anchor="_Toc467424009" w:history="1">
+        <w:r>
+          <w:rPr>
+            <w:rStyle w:val="Hiperhivatkozs"/>
+            <w:noProof/>
+          </w:rPr>
+          <w:t>5. ábra - Köszöntő felület - felhasználó</w:t>
+        </w:r>
+        <w:r>
+          <w:rPr>
+            <w:noProof/>
+            <w:webHidden/>
+          </w:rPr>
+          <w:tab/>
+        </w:r>
+        <w:r>
+          <w:rPr>
+            <w:noProof/>
+            <w:webHidden/>
+          </w:rPr>
+          <w:fldChar w:fldCharType="begin"/>
+        </w:r>
+        <w:r>
+          <w:rPr>
+            <w:noProof/>
+            <w:webHidden/>
+          </w:rPr>
+          <w:instrText xml:space="preserve"> PAGEREF _Toc467424009 \h </w:instrText>
+        </w:r>
+        <w:r>
+          <w:rPr>
+            <w:noProof/>
+            <w:webHidden/>
+          </w:rPr>
+        </w:r>
+        <w:r>
+          <w:rPr>
+            <w:noProof/>
+            <w:webHidden/>
+          </w:rPr>
+          <w:fldChar w:fldCharType="separate"/>
+        </w:r>
+        <w:r>
+          <w:rPr>
+            <w:noProof/>
+            <w:webHidden/>
+          </w:rPr>
+          <w:t>8</w:t>
+        </w:r>
+        <w:r>
+          <w:rPr>
+            <w:noProof/>
+            <w:webHidden/>
+          </w:rPr>
+          <w:fldChar w:fldCharType="end"/>
+        </w:r>
+      </w:hyperlink>
+    </w:p>
+    <w:p>
+      <w:pPr>
+        <w:pStyle w:val="brajegyzk"/>
+        <w:tabs>
+          <w:tab w:val="right" w:leader="dot" w:pos="8493"/>
+        </w:tabs>
+        <w:rPr>
+          <w:rFonts w:eastAsiaTheme="minorEastAsia"/>
+          <w:noProof/>
+          <w:lang w:eastAsia="hu-HU"/>
+        </w:rPr>
+      </w:pPr>
+      <w:hyperlink w:anchor="_Toc467424010" w:history="1">
+        <w:r>
+          <w:rPr>
+            <w:rStyle w:val="Hiperhivatkozs"/>
+            <w:noProof/>
+          </w:rPr>
+          <w:t>6. ábra - Árak</w:t>
+        </w:r>
+        <w:r>
+          <w:rPr>
+            <w:noProof/>
+            <w:webHidden/>
+          </w:rPr>
+          <w:tab/>
+        </w:r>
+        <w:r>
+          <w:rPr>
+            <w:noProof/>
+            <w:webHidden/>
+          </w:rPr>
+          <w:fldChar w:fldCharType="begin"/>
+        </w:r>
+        <w:r>
+          <w:rPr>
+            <w:noProof/>
+            <w:webHidden/>
+          </w:rPr>
+          <w:instrText xml:space="preserve"> PAGEREF _Toc467424010 \h </w:instrText>
+        </w:r>
+        <w:r>
+          <w:rPr>
+            <w:noProof/>
+            <w:webHidden/>
+          </w:rPr>
+        </w:r>
+        <w:r>
+          <w:rPr>
+            <w:noProof/>
+            <w:webHidden/>
+          </w:rPr>
+          <w:fldChar w:fldCharType="separate"/>
+        </w:r>
+        <w:r>
+          <w:rPr>
+            <w:noProof/>
+            <w:webHidden/>
+          </w:rPr>
+          <w:t>10</w:t>
+        </w:r>
+        <w:r>
+          <w:rPr>
+            <w:noProof/>
+            <w:webHidden/>
+          </w:rPr>
+          <w:fldChar w:fldCharType="end"/>
+        </w:r>
+      </w:hyperlink>
+    </w:p>
+    <w:p>
+      <w:pPr>
+        <w:pStyle w:val="brajegyzk"/>
+        <w:tabs>
+          <w:tab w:val="right" w:leader="dot" w:pos="8493"/>
+        </w:tabs>
+        <w:rPr>
+          <w:rFonts w:eastAsiaTheme="minorEastAsia"/>
+          <w:noProof/>
+          <w:lang w:eastAsia="hu-HU"/>
+        </w:rPr>
+      </w:pPr>
+      <w:hyperlink w:anchor="_Toc467424011" w:history="1">
+        <w:r>
+          <w:rPr>
+            <w:rStyle w:val="Hiperhivatkozs"/>
+            <w:noProof/>
+          </w:rPr>
+          <w:t>7. ábra - Kapcsolat</w:t>
+        </w:r>
+        <w:r>
+          <w:rPr>
+            <w:noProof/>
+            <w:webHidden/>
+          </w:rPr>
+          <w:tab/>
+        </w:r>
+        <w:r>
+          <w:rPr>
+            <w:noProof/>
+            <w:webHidden/>
+          </w:rPr>
+          <w:fldChar w:fldCharType="begin"/>
+        </w:r>
+        <w:r>
+          <w:rPr>
+            <w:noProof/>
+            <w:webHidden/>
+          </w:rPr>
+          <w:instrText xml:space="preserve"> PAGEREF _Toc467424011 \h </w:instrText>
+        </w:r>
+        <w:r>
+          <w:rPr>
+            <w:noProof/>
+            <w:webHidden/>
+          </w:rPr>
+        </w:r>
+        <w:r>
+          <w:rPr>
+            <w:noProof/>
+            <w:webHidden/>
+          </w:rPr>
+          <w:fldChar w:fldCharType="separate"/>
+        </w:r>
+        <w:r>
+          <w:rPr>
+            <w:noProof/>
+            <w:webHidden/>
+          </w:rPr>
+          <w:t>11</w:t>
+        </w:r>
+        <w:r>
+          <w:rPr>
+            <w:noProof/>
+            <w:webHidden/>
+          </w:rPr>
+          <w:fldChar w:fldCharType="end"/>
+        </w:r>
+      </w:hyperlink>
+    </w:p>
+    <w:p>
+      <w:pPr>
+        <w:pStyle w:val="brajegyzk"/>
+        <w:tabs>
+          <w:tab w:val="right" w:leader="dot" w:pos="8493"/>
+        </w:tabs>
+        <w:rPr>
+          <w:rFonts w:eastAsiaTheme="minorEastAsia"/>
+          <w:noProof/>
+          <w:lang w:eastAsia="hu-HU"/>
+        </w:rPr>
+      </w:pPr>
+      <w:hyperlink w:anchor="_Toc467424012" w:history="1">
+        <w:r>
+          <w:rPr>
+            <w:rStyle w:val="Hiperhivatkozs"/>
+            <w:noProof/>
+          </w:rPr>
+          <w:t>8. ábra - Köszöntő felület - adminisztrátor</w:t>
+        </w:r>
+        <w:r>
+          <w:rPr>
+            <w:noProof/>
+            <w:webHidden/>
+          </w:rPr>
+          <w:tab/>
+        </w:r>
+        <w:r>
+          <w:rPr>
+            <w:noProof/>
+            <w:webHidden/>
+          </w:rPr>
+          <w:fldChar w:fldCharType="begin"/>
+        </w:r>
+        <w:r>
+          <w:rPr>
+            <w:noProof/>
+            <w:webHidden/>
+          </w:rPr>
+          <w:instrText xml:space="preserve"> PAGEREF _Toc467424012 \h </w:instrText>
+        </w:r>
+        <w:r>
+          <w:rPr>
+            <w:noProof/>
+            <w:webHidden/>
+          </w:rPr>
+        </w:r>
+        <w:r>
+          <w:rPr>
+            <w:noProof/>
+            <w:webHidden/>
+          </w:rPr>
+          <w:fldChar w:fldCharType="separate"/>
+        </w:r>
+        <w:r>
+          <w:rPr>
+            <w:noProof/>
+            <w:webHidden/>
+          </w:rPr>
+          <w:t>12</w:t>
+        </w:r>
+        <w:r>
+          <w:rPr>
+            <w:noProof/>
+            <w:webHidden/>
+          </w:rPr>
+          <w:fldChar w:fldCharType="end"/>
+        </w:r>
+      </w:hyperlink>
+    </w:p>
+    <w:p>
+      <w:pPr>
+        <w:pStyle w:val="brajegyzk"/>
+        <w:tabs>
+          <w:tab w:val="right" w:leader="dot" w:pos="8493"/>
+        </w:tabs>
+        <w:rPr>
+          <w:rFonts w:eastAsiaTheme="minorEastAsia"/>
+          <w:noProof/>
+          <w:lang w:eastAsia="hu-HU"/>
+        </w:rPr>
+      </w:pPr>
+      <w:hyperlink w:anchor="_Toc467424013" w:history="1">
+        <w:r>
+          <w:rPr>
+            <w:rStyle w:val="Hiperhivatkozs"/>
+            <w:noProof/>
+          </w:rPr>
+          <w:t>9. ábra - Felhasználók és jogosultságok</w:t>
+        </w:r>
+        <w:r>
+          <w:rPr>
+            <w:noProof/>
+            <w:webHidden/>
+          </w:rPr>
+          <w:tab/>
+        </w:r>
+        <w:r>
+          <w:rPr>
+            <w:noProof/>
+            <w:webHidden/>
+          </w:rPr>
+          <w:fldChar w:fldCharType="begin"/>
+        </w:r>
+        <w:r>
+          <w:rPr>
+            <w:noProof/>
+            <w:webHidden/>
+          </w:rPr>
+          <w:instrText xml:space="preserve"> PAGEREF _Toc467424013 \h </w:instrText>
+        </w:r>
+        <w:r>
+          <w:rPr>
+            <w:noProof/>
+            <w:webHidden/>
+          </w:rPr>
+        </w:r>
+        <w:r>
+          <w:rPr>
+            <w:noProof/>
+            <w:webHidden/>
+          </w:rPr>
+          <w:fldChar w:fldCharType="separate"/>
+        </w:r>
+        <w:r>
+          <w:rPr>
+            <w:noProof/>
+            <w:webHidden/>
+          </w:rPr>
+          <w:t>13</w:t>
+        </w:r>
+        <w:r>
+          <w:rPr>
+            <w:noProof/>
+            <w:webHidden/>
+          </w:rPr>
+          <w:fldChar w:fldCharType="end"/>
+        </w:r>
+      </w:hyperlink>
+    </w:p>
+    <w:p>
+      <w:pPr>
+        <w:pStyle w:val="Cmsor1"/>
+        <w:rPr>
+          <w:lang w:eastAsia="hu-HU"/>
+        </w:rPr>
+      </w:pPr>
+      <w:r>
+        <w:rPr>
+          <w:lang w:eastAsia="hu-HU"/>
+        </w:rPr>
+        <w:fldChar w:fldCharType="end"/>
+      </w:r>
     </w:p>
     <w:sectPr>
-      <w:footerReference w:type="default" r:id="rId15"/>
-      <w:headerReference w:type="first" r:id="rId16"/>
+      <w:footerReference w:type="default" r:id="rId20"/>
+      <w:headerReference w:type="first" r:id="rId21"/>
       <w:pgSz w:w="11906" w:h="16838"/>
       <w:pgMar w:top="1418" w:right="1418" w:bottom="1418" w:left="1985" w:header="709" w:footer="709" w:gutter="0"/>
       <w:pgNumType w:start="0"/>
@@ -4814,7 +5799,7 @@
           <w:rPr>
             <w:noProof/>
           </w:rPr>
-          <w:t>11</w:t>
+          <w:t>1</w:t>
         </w:r>
         <w:r>
           <w:fldChar w:fldCharType="end"/>
@@ -4980,6 +5965,119 @@
 <file path=word/numbering.xml><?xml version="1.0" encoding="utf-8"?>
 <w:numbering xmlns:wpc="http://schemas.microsoft.com/office/word/2010/wordprocessingCanvas" xmlns:mc="http://schemas.openxmlformats.org/markup-compatibility/2006" xmlns:o="urn:schemas-microsoft-com:office:office" xmlns:r="http://schemas.openxmlformats.org/officeDocument/2006/relationships" xmlns:m="http://schemas.openxmlformats.org/officeDocument/2006/math" xmlns:v="urn:schemas-microsoft-com:vml" xmlns:wp14="http://schemas.microsoft.com/office/word/2010/wordprocessingDrawing" xmlns:wp="http://schemas.openxmlformats.org/drawingml/2006/wordprocessingDrawing" xmlns:w10="urn:schemas-microsoft-com:office:word" xmlns:w="http://schemas.openxmlformats.org/wordprocessingml/2006/main" xmlns:w14="http://schemas.microsoft.com/office/word/2010/wordml" xmlns:w15="http://schemas.microsoft.com/office/word/2012/wordml" xmlns:wpg="http://schemas.microsoft.com/office/word/2010/wordprocessingGroup" xmlns:wpi="http://schemas.microsoft.com/office/word/2010/wordprocessingInk" xmlns:wne="http://schemas.microsoft.com/office/word/2006/wordml" xmlns:wps="http://schemas.microsoft.com/office/word/2010/wordprocessingShape" mc:Ignorable="w14 w15 wp14">
   <w:abstractNum w:abstractNumId="0" w15:restartNumberingAfterBreak="0">
+    <w:nsid w:val="08AC5BF3"/>
+    <w:multiLevelType w:val="hybridMultilevel"/>
+    <w:tmpl w:val="8380502A"/>
+    <w:lvl w:ilvl="0" w:tplc="040E0001">
+      <w:start w:val="1"/>
+      <w:numFmt w:val="bullet"/>
+      <w:lvlText w:val=""/>
+      <w:lvlJc w:val="left"/>
+      <w:pPr>
+        <w:ind w:left="765" w:hanging="360"/>
+      </w:pPr>
+      <w:rPr>
+        <w:rFonts w:ascii="Symbol" w:hAnsi="Symbol" w:hint="default"/>
+      </w:rPr>
+    </w:lvl>
+    <w:lvl w:ilvl="1" w:tplc="040E0003" w:tentative="1">
+      <w:start w:val="1"/>
+      <w:numFmt w:val="bullet"/>
+      <w:lvlText w:val="o"/>
+      <w:lvlJc w:val="left"/>
+      <w:pPr>
+        <w:ind w:left="1485" w:hanging="360"/>
+      </w:pPr>
+      <w:rPr>
+        <w:rFonts w:ascii="Courier New" w:hAnsi="Courier New" w:cs="Courier New" w:hint="default"/>
+      </w:rPr>
+    </w:lvl>
+    <w:lvl w:ilvl="2" w:tplc="040E0005" w:tentative="1">
+      <w:start w:val="1"/>
+      <w:numFmt w:val="bullet"/>
+      <w:lvlText w:val=""/>
+      <w:lvlJc w:val="left"/>
+      <w:pPr>
+        <w:ind w:left="2205" w:hanging="360"/>
+      </w:pPr>
+      <w:rPr>
+        <w:rFonts w:ascii="Wingdings" w:hAnsi="Wingdings" w:hint="default"/>
+      </w:rPr>
+    </w:lvl>
+    <w:lvl w:ilvl="3" w:tplc="040E0001" w:tentative="1">
+      <w:start w:val="1"/>
+      <w:numFmt w:val="bullet"/>
+      <w:lvlText w:val=""/>
+      <w:lvlJc w:val="left"/>
+      <w:pPr>
+        <w:ind w:left="2925" w:hanging="360"/>
+      </w:pPr>
+      <w:rPr>
+        <w:rFonts w:ascii="Symbol" w:hAnsi="Symbol" w:hint="default"/>
+      </w:rPr>
+    </w:lvl>
+    <w:lvl w:ilvl="4" w:tplc="040E0003" w:tentative="1">
+      <w:start w:val="1"/>
+      <w:numFmt w:val="bullet"/>
+      <w:lvlText w:val="o"/>
+      <w:lvlJc w:val="left"/>
+      <w:pPr>
+        <w:ind w:left="3645" w:hanging="360"/>
+      </w:pPr>
+      <w:rPr>
+        <w:rFonts w:ascii="Courier New" w:hAnsi="Courier New" w:cs="Courier New" w:hint="default"/>
+      </w:rPr>
+    </w:lvl>
+    <w:lvl w:ilvl="5" w:tplc="040E0005" w:tentative="1">
+      <w:start w:val="1"/>
+      <w:numFmt w:val="bullet"/>
+      <w:lvlText w:val=""/>
+      <w:lvlJc w:val="left"/>
+      <w:pPr>
+        <w:ind w:left="4365" w:hanging="360"/>
+      </w:pPr>
+      <w:rPr>
+        <w:rFonts w:ascii="Wingdings" w:hAnsi="Wingdings" w:hint="default"/>
+      </w:rPr>
+    </w:lvl>
+    <w:lvl w:ilvl="6" w:tplc="040E0001" w:tentative="1">
+      <w:start w:val="1"/>
+      <w:numFmt w:val="bullet"/>
+      <w:lvlText w:val=""/>
+      <w:lvlJc w:val="left"/>
+      <w:pPr>
+        <w:ind w:left="5085" w:hanging="360"/>
+      </w:pPr>
+      <w:rPr>
+        <w:rFonts w:ascii="Symbol" w:hAnsi="Symbol" w:hint="default"/>
+      </w:rPr>
+    </w:lvl>
+    <w:lvl w:ilvl="7" w:tplc="040E0003" w:tentative="1">
+      <w:start w:val="1"/>
+      <w:numFmt w:val="bullet"/>
+      <w:lvlText w:val="o"/>
+      <w:lvlJc w:val="left"/>
+      <w:pPr>
+        <w:ind w:left="5805" w:hanging="360"/>
+      </w:pPr>
+      <w:rPr>
+        <w:rFonts w:ascii="Courier New" w:hAnsi="Courier New" w:cs="Courier New" w:hint="default"/>
+      </w:rPr>
+    </w:lvl>
+    <w:lvl w:ilvl="8" w:tplc="040E0005" w:tentative="1">
+      <w:start w:val="1"/>
+      <w:numFmt w:val="bullet"/>
+      <w:lvlText w:val=""/>
+      <w:lvlJc w:val="left"/>
+      <w:pPr>
+        <w:ind w:left="6525" w:hanging="360"/>
+      </w:pPr>
+      <w:rPr>
+        <w:rFonts w:ascii="Wingdings" w:hAnsi="Wingdings" w:hint="default"/>
+      </w:rPr>
+    </w:lvl>
+  </w:abstractNum>
+  <w:abstractNum w:abstractNumId="1" w15:restartNumberingAfterBreak="0">
     <w:nsid w:val="28E62FD3"/>
     <w:multiLevelType w:val="hybridMultilevel"/>
     <w:tmpl w:val="CABACCF2"/>
@@ -5092,7 +6190,120 @@
       </w:rPr>
     </w:lvl>
   </w:abstractNum>
-  <w:abstractNum w:abstractNumId="1" w15:restartNumberingAfterBreak="0">
+  <w:abstractNum w:abstractNumId="2" w15:restartNumberingAfterBreak="0">
+    <w:nsid w:val="37E17810"/>
+    <w:multiLevelType w:val="hybridMultilevel"/>
+    <w:tmpl w:val="8DA6B4F2"/>
+    <w:lvl w:ilvl="0" w:tplc="040E0001">
+      <w:start w:val="1"/>
+      <w:numFmt w:val="bullet"/>
+      <w:lvlText w:val=""/>
+      <w:lvlJc w:val="left"/>
+      <w:pPr>
+        <w:ind w:left="720" w:hanging="360"/>
+      </w:pPr>
+      <w:rPr>
+        <w:rFonts w:ascii="Symbol" w:hAnsi="Symbol" w:hint="default"/>
+      </w:rPr>
+    </w:lvl>
+    <w:lvl w:ilvl="1" w:tplc="040E0003" w:tentative="1">
+      <w:start w:val="1"/>
+      <w:numFmt w:val="bullet"/>
+      <w:lvlText w:val="o"/>
+      <w:lvlJc w:val="left"/>
+      <w:pPr>
+        <w:ind w:left="1440" w:hanging="360"/>
+      </w:pPr>
+      <w:rPr>
+        <w:rFonts w:ascii="Courier New" w:hAnsi="Courier New" w:cs="Courier New" w:hint="default"/>
+      </w:rPr>
+    </w:lvl>
+    <w:lvl w:ilvl="2" w:tplc="040E0005" w:tentative="1">
+      <w:start w:val="1"/>
+      <w:numFmt w:val="bullet"/>
+      <w:lvlText w:val=""/>
+      <w:lvlJc w:val="left"/>
+      <w:pPr>
+        <w:ind w:left="2160" w:hanging="360"/>
+      </w:pPr>
+      <w:rPr>
+        <w:rFonts w:ascii="Wingdings" w:hAnsi="Wingdings" w:hint="default"/>
+      </w:rPr>
+    </w:lvl>
+    <w:lvl w:ilvl="3" w:tplc="040E0001" w:tentative="1">
+      <w:start w:val="1"/>
+      <w:numFmt w:val="bullet"/>
+      <w:lvlText w:val=""/>
+      <w:lvlJc w:val="left"/>
+      <w:pPr>
+        <w:ind w:left="2880" w:hanging="360"/>
+      </w:pPr>
+      <w:rPr>
+        <w:rFonts w:ascii="Symbol" w:hAnsi="Symbol" w:hint="default"/>
+      </w:rPr>
+    </w:lvl>
+    <w:lvl w:ilvl="4" w:tplc="040E0003" w:tentative="1">
+      <w:start w:val="1"/>
+      <w:numFmt w:val="bullet"/>
+      <w:lvlText w:val="o"/>
+      <w:lvlJc w:val="left"/>
+      <w:pPr>
+        <w:ind w:left="3600" w:hanging="360"/>
+      </w:pPr>
+      <w:rPr>
+        <w:rFonts w:ascii="Courier New" w:hAnsi="Courier New" w:cs="Courier New" w:hint="default"/>
+      </w:rPr>
+    </w:lvl>
+    <w:lvl w:ilvl="5" w:tplc="040E0005" w:tentative="1">
+      <w:start w:val="1"/>
+      <w:numFmt w:val="bullet"/>
+      <w:lvlText w:val=""/>
+      <w:lvlJc w:val="left"/>
+      <w:pPr>
+        <w:ind w:left="4320" w:hanging="360"/>
+      </w:pPr>
+      <w:rPr>
+        <w:rFonts w:ascii="Wingdings" w:hAnsi="Wingdings" w:hint="default"/>
+      </w:rPr>
+    </w:lvl>
+    <w:lvl w:ilvl="6" w:tplc="040E0001" w:tentative="1">
+      <w:start w:val="1"/>
+      <w:numFmt w:val="bullet"/>
+      <w:lvlText w:val=""/>
+      <w:lvlJc w:val="left"/>
+      <w:pPr>
+        <w:ind w:left="5040" w:hanging="360"/>
+      </w:pPr>
+      <w:rPr>
+        <w:rFonts w:ascii="Symbol" w:hAnsi="Symbol" w:hint="default"/>
+      </w:rPr>
+    </w:lvl>
+    <w:lvl w:ilvl="7" w:tplc="040E0003" w:tentative="1">
+      <w:start w:val="1"/>
+      <w:numFmt w:val="bullet"/>
+      <w:lvlText w:val="o"/>
+      <w:lvlJc w:val="left"/>
+      <w:pPr>
+        <w:ind w:left="5760" w:hanging="360"/>
+      </w:pPr>
+      <w:rPr>
+        <w:rFonts w:ascii="Courier New" w:hAnsi="Courier New" w:cs="Courier New" w:hint="default"/>
+      </w:rPr>
+    </w:lvl>
+    <w:lvl w:ilvl="8" w:tplc="040E0005" w:tentative="1">
+      <w:start w:val="1"/>
+      <w:numFmt w:val="bullet"/>
+      <w:lvlText w:val=""/>
+      <w:lvlJc w:val="left"/>
+      <w:pPr>
+        <w:ind w:left="6480" w:hanging="360"/>
+      </w:pPr>
+      <w:rPr>
+        <w:rFonts w:ascii="Wingdings" w:hAnsi="Wingdings" w:hint="default"/>
+      </w:rPr>
+    </w:lvl>
+  </w:abstractNum>
+  <w:abstractNum w:abstractNumId="3" w15:restartNumberingAfterBreak="0">
     <w:nsid w:val="456578ED"/>
     <w:multiLevelType w:val="hybridMultilevel"/>
     <w:tmpl w:val="0F6C0ABA"/>
@@ -5205,7 +6416,7 @@
       </w:rPr>
     </w:lvl>
   </w:abstractNum>
-  <w:abstractNum w:abstractNumId="2" w15:restartNumberingAfterBreak="0">
+  <w:abstractNum w:abstractNumId="4" w15:restartNumberingAfterBreak="0">
     <w:nsid w:val="4C897B18"/>
     <w:multiLevelType w:val="hybridMultilevel"/>
     <w:tmpl w:val="50761BB6"/>
@@ -5318,7 +6529,7 @@
       </w:rPr>
     </w:lvl>
   </w:abstractNum>
-  <w:abstractNum w:abstractNumId="3" w15:restartNumberingAfterBreak="0">
+  <w:abstractNum w:abstractNumId="5" w15:restartNumberingAfterBreak="0">
     <w:nsid w:val="4F5A05D5"/>
     <w:multiLevelType w:val="hybridMultilevel"/>
     <w:tmpl w:val="F3406E0A"/>
@@ -5431,7 +6642,7 @@
       </w:rPr>
     </w:lvl>
   </w:abstractNum>
-  <w:abstractNum w:abstractNumId="4" w15:restartNumberingAfterBreak="0">
+  <w:abstractNum w:abstractNumId="6" w15:restartNumberingAfterBreak="0">
     <w:nsid w:val="57F35E61"/>
     <w:multiLevelType w:val="hybridMultilevel"/>
     <w:tmpl w:val="E758DC54"/>
@@ -5544,7 +6755,7 @@
       </w:rPr>
     </w:lvl>
   </w:abstractNum>
-  <w:abstractNum w:abstractNumId="5" w15:restartNumberingAfterBreak="0">
+  <w:abstractNum w:abstractNumId="7" w15:restartNumberingAfterBreak="0">
     <w:nsid w:val="58B14DCF"/>
     <w:multiLevelType w:val="hybridMultilevel"/>
     <w:tmpl w:val="AC780250"/>
@@ -5657,7 +6868,120 @@
       </w:rPr>
     </w:lvl>
   </w:abstractNum>
-  <w:abstractNum w:abstractNumId="6" w15:restartNumberingAfterBreak="0">
+  <w:abstractNum w:abstractNumId="8" w15:restartNumberingAfterBreak="0">
+    <w:nsid w:val="5C346F0B"/>
+    <w:multiLevelType w:val="hybridMultilevel"/>
+    <w:tmpl w:val="920A1164"/>
+    <w:lvl w:ilvl="0" w:tplc="040E0001">
+      <w:start w:val="1"/>
+      <w:numFmt w:val="bullet"/>
+      <w:lvlText w:val=""/>
+      <w:lvlJc w:val="left"/>
+      <w:pPr>
+        <w:ind w:left="720" w:hanging="360"/>
+      </w:pPr>
+      <w:rPr>
+        <w:rFonts w:ascii="Symbol" w:hAnsi="Symbol" w:hint="default"/>
+      </w:rPr>
+    </w:lvl>
+    <w:lvl w:ilvl="1" w:tplc="040E0003" w:tentative="1">
+      <w:start w:val="1"/>
+      <w:numFmt w:val="bullet"/>
+      <w:lvlText w:val="o"/>
+      <w:lvlJc w:val="left"/>
+      <w:pPr>
+        <w:ind w:left="1440" w:hanging="360"/>
+      </w:pPr>
+      <w:rPr>
+        <w:rFonts w:ascii="Courier New" w:hAnsi="Courier New" w:cs="Courier New" w:hint="default"/>
+      </w:rPr>
+    </w:lvl>
+    <w:lvl w:ilvl="2" w:tplc="040E0005" w:tentative="1">
+      <w:start w:val="1"/>
+      <w:numFmt w:val="bullet"/>
+      <w:lvlText w:val=""/>
+      <w:lvlJc w:val="left"/>
+      <w:pPr>
+        <w:ind w:left="2160" w:hanging="360"/>
+      </w:pPr>
+      <w:rPr>
+        <w:rFonts w:ascii="Wingdings" w:hAnsi="Wingdings" w:hint="default"/>
+      </w:rPr>
+    </w:lvl>
+    <w:lvl w:ilvl="3" w:tplc="040E0001" w:tentative="1">
+      <w:start w:val="1"/>
+      <w:numFmt w:val="bullet"/>
+      <w:lvlText w:val=""/>
+      <w:lvlJc w:val="left"/>
+      <w:pPr>
+        <w:ind w:left="2880" w:hanging="360"/>
+      </w:pPr>
+      <w:rPr>
+        <w:rFonts w:ascii="Symbol" w:hAnsi="Symbol" w:hint="default"/>
+      </w:rPr>
+    </w:lvl>
+    <w:lvl w:ilvl="4" w:tplc="040E0003" w:tentative="1">
+      <w:start w:val="1"/>
+      <w:numFmt w:val="bullet"/>
+      <w:lvlText w:val="o"/>
+      <w:lvlJc w:val="left"/>
+      <w:pPr>
+        <w:ind w:left="3600" w:hanging="360"/>
+      </w:pPr>
+      <w:rPr>
+        <w:rFonts w:ascii="Courier New" w:hAnsi="Courier New" w:cs="Courier New" w:hint="default"/>
+      </w:rPr>
+    </w:lvl>
+    <w:lvl w:ilvl="5" w:tplc="040E0005" w:tentative="1">
+      <w:start w:val="1"/>
+      <w:numFmt w:val="bullet"/>
+      <w:lvlText w:val=""/>
+      <w:lvlJc w:val="left"/>
+      <w:pPr>
+        <w:ind w:left="4320" w:hanging="360"/>
+      </w:pPr>
+      <w:rPr>
+        <w:rFonts w:ascii="Wingdings" w:hAnsi="Wingdings" w:hint="default"/>
+      </w:rPr>
+    </w:lvl>
+    <w:lvl w:ilvl="6" w:tplc="040E0001" w:tentative="1">
+      <w:start w:val="1"/>
+      <w:numFmt w:val="bullet"/>
+      <w:lvlText w:val=""/>
+      <w:lvlJc w:val="left"/>
+      <w:pPr>
+        <w:ind w:left="5040" w:hanging="360"/>
+      </w:pPr>
+      <w:rPr>
+        <w:rFonts w:ascii="Symbol" w:hAnsi="Symbol" w:hint="default"/>
+      </w:rPr>
+    </w:lvl>
+    <w:lvl w:ilvl="7" w:tplc="040E0003" w:tentative="1">
+      <w:start w:val="1"/>
+      <w:numFmt w:val="bullet"/>
+      <w:lvlText w:val="o"/>
+      <w:lvlJc w:val="left"/>
+      <w:pPr>
+        <w:ind w:left="5760" w:hanging="360"/>
+      </w:pPr>
+      <w:rPr>
+        <w:rFonts w:ascii="Courier New" w:hAnsi="Courier New" w:cs="Courier New" w:hint="default"/>
+      </w:rPr>
+    </w:lvl>
+    <w:lvl w:ilvl="8" w:tplc="040E0005" w:tentative="1">
+      <w:start w:val="1"/>
+      <w:numFmt w:val="bullet"/>
+      <w:lvlText w:val=""/>
+      <w:lvlJc w:val="left"/>
+      <w:pPr>
+        <w:ind w:left="6480" w:hanging="360"/>
+      </w:pPr>
+      <w:rPr>
+        <w:rFonts w:ascii="Wingdings" w:hAnsi="Wingdings" w:hint="default"/>
+      </w:rPr>
+    </w:lvl>
+  </w:abstractNum>
+  <w:abstractNum w:abstractNumId="9" w15:restartNumberingAfterBreak="0">
     <w:nsid w:val="63D64F87"/>
     <w:multiLevelType w:val="hybridMultilevel"/>
     <w:tmpl w:val="866C56CE"/>
@@ -5771,25 +7095,34 @@
     </w:lvl>
   </w:abstractNum>
   <w:num w:numId="1">
+    <w:abstractNumId w:val="3"/>
+  </w:num>
+  <w:num w:numId="2">
+    <w:abstractNumId w:val="4"/>
+  </w:num>
+  <w:num w:numId="3">
+    <w:abstractNumId w:val="6"/>
+  </w:num>
+  <w:num w:numId="4">
+    <w:abstractNumId w:val="9"/>
+  </w:num>
+  <w:num w:numId="5">
+    <w:abstractNumId w:val="5"/>
+  </w:num>
+  <w:num w:numId="6">
     <w:abstractNumId w:val="1"/>
   </w:num>
-  <w:num w:numId="2">
+  <w:num w:numId="7">
+    <w:abstractNumId w:val="7"/>
+  </w:num>
+  <w:num w:numId="8">
+    <w:abstractNumId w:val="0"/>
+  </w:num>
+  <w:num w:numId="9">
     <w:abstractNumId w:val="2"/>
   </w:num>
-  <w:num w:numId="3">
-    <w:abstractNumId w:val="4"/>
-  </w:num>
-  <w:num w:numId="4">
-    <w:abstractNumId w:val="6"/>
-  </w:num>
-  <w:num w:numId="5">
-    <w:abstractNumId w:val="3"/>
-  </w:num>
-  <w:num w:numId="6">
-    <w:abstractNumId w:val="0"/>
-  </w:num>
-  <w:num w:numId="7">
-    <w:abstractNumId w:val="5"/>
+  <w:num w:numId="10">
+    <w:abstractNumId w:val="8"/>
   </w:num>
 </w:numbering>
 </file>
@@ -6237,7 +7570,7 @@
     <w:uiPriority w:val="9"/>
     <w:unhideWhenUsed/>
     <w:qFormat/>
-    <w:rsid w:val="003359FE"/>
+    <w:rsid w:val="00BA387B"/>
     <w:pPr>
       <w:keepNext/>
       <w:keepLines/>
@@ -6247,8 +7580,31 @@
     </w:pPr>
     <w:rPr>
       <w:rFonts w:ascii="Times New Roman" w:eastAsiaTheme="majorEastAsia" w:hAnsi="Times New Roman" w:cstheme="majorBidi"/>
+      <w:b/>
       <w:sz w:val="24"/>
       <w:szCs w:val="24"/>
+    </w:rPr>
+  </w:style>
+  <w:style w:type="paragraph" w:styleId="Cmsor4">
+    <w:name w:val="heading 4"/>
+    <w:basedOn w:val="Norml"/>
+    <w:next w:val="Norml"/>
+    <w:link w:val="Cmsor4Char"/>
+    <w:uiPriority w:val="9"/>
+    <w:unhideWhenUsed/>
+    <w:qFormat/>
+    <w:rsid w:val="00781A11"/>
+    <w:pPr>
+      <w:keepNext/>
+      <w:keepLines/>
+      <w:spacing w:before="120" w:after="0" w:line="360" w:lineRule="auto"/>
+      <w:jc w:val="both"/>
+      <w:outlineLvl w:val="3"/>
+    </w:pPr>
+    <w:rPr>
+      <w:rFonts w:ascii="Times New Roman" w:eastAsiaTheme="majorEastAsia" w:hAnsi="Times New Roman" w:cstheme="majorBidi"/>
+      <w:iCs/>
+      <w:sz w:val="24"/>
     </w:rPr>
   </w:style>
   <w:style w:type="character" w:default="1" w:styleId="Bekezdsalapbettpusa">
@@ -6471,9 +7827,10 @@
     <w:basedOn w:val="Bekezdsalapbettpusa"/>
     <w:link w:val="Cmsor3"/>
     <w:uiPriority w:val="9"/>
-    <w:rsid w:val="003359FE"/>
+    <w:rsid w:val="00BA387B"/>
     <w:rPr>
       <w:rFonts w:ascii="Times New Roman" w:eastAsiaTheme="majorEastAsia" w:hAnsi="Times New Roman" w:cstheme="majorBidi"/>
+      <w:b/>
       <w:sz w:val="24"/>
       <w:szCs w:val="24"/>
     </w:rPr>
@@ -6509,6 +7866,40 @@
       <w:sz w:val="18"/>
       <w:szCs w:val="18"/>
     </w:rPr>
+  </w:style>
+  <w:style w:type="character" w:customStyle="1" w:styleId="Cmsor4Char">
+    <w:name w:val="Címsor 4 Char"/>
+    <w:basedOn w:val="Bekezdsalapbettpusa"/>
+    <w:link w:val="Cmsor4"/>
+    <w:uiPriority w:val="9"/>
+    <w:rsid w:val="00781A11"/>
+    <w:rPr>
+      <w:rFonts w:ascii="Times New Roman" w:eastAsiaTheme="majorEastAsia" w:hAnsi="Times New Roman" w:cstheme="majorBidi"/>
+      <w:iCs/>
+      <w:sz w:val="24"/>
+    </w:rPr>
+  </w:style>
+  <w:style w:type="paragraph" w:styleId="brajegyzk">
+    <w:name w:val="table of figures"/>
+    <w:basedOn w:val="Norml"/>
+    <w:next w:val="Norml"/>
+    <w:uiPriority w:val="99"/>
+    <w:unhideWhenUsed/>
+    <w:rsid w:val="00DE2F44"/>
+    <w:pPr>
+      <w:spacing w:after="0"/>
+    </w:pPr>
+  </w:style>
+  <w:style w:type="paragraph" w:styleId="Listaszerbekezds">
+    <w:name w:val="List Paragraph"/>
+    <w:basedOn w:val="Norml"/>
+    <w:uiPriority w:val="34"/>
+    <w:qFormat/>
+    <w:rsid w:val="00A04865"/>
+    <w:pPr>
+      <w:ind w:left="720"/>
+      <w:contextualSpacing/>
+    </w:pPr>
   </w:style>
 </w:styles>
 </file>
@@ -6779,7 +8170,7 @@
 </file>
 
 <file path=customXml/itemProps1.xml><?xml version="1.0" encoding="utf-8"?>
-<ds:datastoreItem xmlns:ds="http://schemas.openxmlformats.org/officeDocument/2006/customXml" ds:itemID="{C3E49D70-A1AF-477C-AACF-1E4227D0C887}">
+<ds:datastoreItem xmlns:ds="http://schemas.openxmlformats.org/officeDocument/2006/customXml" ds:itemID="{AC44874E-68C5-4885-925B-6987784FF79E}">
   <ds:schemaRefs>
     <ds:schemaRef ds:uri="http://schemas.openxmlformats.org/officeDocument/2006/bibliography"/>
   </ds:schemaRefs>

</xml_diff>

<commit_message>
- felviteleknél, regisztrációnál <=3 szerepelt, ez csere <3ra, mert 3 még lehet - tesztplan: regisztráció, login tesztesetek
</commit_message>
<xml_diff>
--- a/PappZoltanSzakdolgozat.docx
+++ b/PappZoltanSzakdolgozat.docx
@@ -233,13 +233,23 @@
           <w:shd w:val="clear" w:color="auto" w:fill="FFFFFF"/>
         </w:rPr>
       </w:pPr>
+      <w:proofErr w:type="spellStart"/>
       <w:r>
         <w:rPr>
           <w:rFonts w:cs="Times New Roman"/>
           <w:szCs w:val="24"/>
           <w:shd w:val="clear" w:color="auto" w:fill="FFFFFF"/>
         </w:rPr>
-        <w:t xml:space="preserve">Ulyssys Kft. </w:t>
+        <w:t>Ulyssys</w:t>
+      </w:r>
+      <w:proofErr w:type="spellEnd"/>
+      <w:r>
+        <w:rPr>
+          <w:rFonts w:cs="Times New Roman"/>
+          <w:szCs w:val="24"/>
+          <w:shd w:val="clear" w:color="auto" w:fill="FFFFFF"/>
+        </w:rPr>
+        <w:t xml:space="preserve"> Kft. </w:t>
       </w:r>
       <w:r>
         <w:rPr>
@@ -4428,136 +4438,134 @@
       <w:r>
         <w:t xml:space="preserve">, </w:t>
       </w:r>
-      <w:bookmarkStart w:id="20" w:name="_GoBack"/>
+      <w:r>
+        <w:t>funkcionalitásokhoz</w:t>
+      </w:r>
+      <w:r>
+        <w:t xml:space="preserve">. Viszont foglalást nem tudnak indítani, amiből </w:t>
+      </w:r>
+      <w:r>
+        <w:t xml:space="preserve">egyenesen </w:t>
+      </w:r>
+      <w:r>
+        <w:t>következik, hogy történeti adataik sem lehetnek</w:t>
+      </w:r>
+      <w:r>
+        <w:t xml:space="preserve">, így számukra </w:t>
+      </w:r>
+      <w:proofErr w:type="gramStart"/>
+      <w:r>
+        <w:t>ezen</w:t>
+      </w:r>
+      <w:proofErr w:type="gramEnd"/>
+      <w:r>
+        <w:t xml:space="preserve"> menüpont megjelenítése teljesen felesleges volna</w:t>
+      </w:r>
+      <w:r>
+        <w:t>.</w:t>
+      </w:r>
+    </w:p>
+    <w:p>
+      <w:pPr>
+        <w:pStyle w:val="Szakdolgozat"/>
+      </w:pPr>
+      <w:r>
+        <w:t>A harm</w:t>
+      </w:r>
+      <w:r>
+        <w:t>adik és egyben utolsó szerepkör</w:t>
+      </w:r>
+      <w:r>
+        <w:t xml:space="preserve">csoport a </w:t>
+      </w:r>
+      <w:proofErr w:type="spellStart"/>
+      <w:r>
+        <w:t>superuserek</w:t>
+      </w:r>
+      <w:proofErr w:type="spellEnd"/>
+      <w:r>
+        <w:t xml:space="preserve"> halmaza. Ezt az osztály</w:t>
+      </w:r>
+      <w:r>
+        <w:t>t</w:t>
+      </w:r>
+      <w:r>
+        <w:t xml:space="preserve"> a legegyszerűbben úgy lehet ismertetni, hogy ötvözik, a felhasználok jogosultságait az adminisztrátorokéval.</w:t>
+      </w:r>
+      <w:r>
+        <w:t xml:space="preserve"> </w:t>
+      </w:r>
+      <w:r>
+        <w:t>Mindazonáltal</w:t>
+      </w:r>
+      <w:r>
+        <w:t xml:space="preserve"> azt még meg kell említeni, hogy egy felhaszná</w:t>
+      </w:r>
+      <w:r>
+        <w:t>lói</w:t>
+      </w:r>
+      <w:r>
+        <w:t xml:space="preserve">, </w:t>
+      </w:r>
+      <w:r>
+        <w:t>vagy egy adminisztrátori hatáskörrel rendelkezi delikvenst</w:t>
+      </w:r>
+      <w:r>
+        <w:t xml:space="preserve">, csak egy </w:t>
+      </w:r>
+      <w:proofErr w:type="spellStart"/>
+      <w:r>
+        <w:t>superuser</w:t>
+      </w:r>
+      <w:proofErr w:type="spellEnd"/>
+      <w:r>
+        <w:t xml:space="preserve"> tud </w:t>
+      </w:r>
+      <w:proofErr w:type="spellStart"/>
+      <w:r>
+        <w:t>superuserré</w:t>
+      </w:r>
+      <w:proofErr w:type="spellEnd"/>
+      <w:r>
+        <w:t xml:space="preserve"> előremozdítani, az adminisztrátornak bár, ahogy már említettem </w:t>
+      </w:r>
+      <w:r>
+        <w:t>van módosításra is jogosítványa</w:t>
+      </w:r>
+      <w:r>
+        <w:t xml:space="preserve">, de </w:t>
+      </w:r>
+      <w:r>
+        <w:t xml:space="preserve">az az </w:t>
+      </w:r>
+      <w:r>
+        <w:t xml:space="preserve">ilyesfajta </w:t>
+      </w:r>
+      <w:r>
+        <w:t>változtatásra</w:t>
+      </w:r>
+      <w:r>
+        <w:t xml:space="preserve"> nem elegendő</w:t>
+      </w:r>
+      <w:r>
+        <w:t>, nem terjed ki</w:t>
+      </w:r>
+      <w:r>
+        <w:t>.</w:t>
+      </w:r>
+    </w:p>
+    <w:p>
+      <w:pPr>
+        <w:pStyle w:val="Cmsor3"/>
+      </w:pPr>
+      <w:bookmarkStart w:id="20" w:name="_Toc467589996"/>
+      <w:r>
+        <w:t>2.5.4 Felhasználói képernyő</w:t>
+      </w:r>
+      <w:r>
+        <w:t>/funkciók</w:t>
+      </w:r>
       <w:bookmarkEnd w:id="20"/>
-      <w:r>
-        <w:t>funkcionalitásokhoz</w:t>
-      </w:r>
-      <w:r>
-        <w:t xml:space="preserve">. Viszont foglalást nem tudnak indítani, amiből </w:t>
-      </w:r>
-      <w:r>
-        <w:t xml:space="preserve">egyenesen </w:t>
-      </w:r>
-      <w:r>
-        <w:t>következik, hogy történeti adataik sem lehetnek</w:t>
-      </w:r>
-      <w:r>
-        <w:t xml:space="preserve">, így számukra </w:t>
-      </w:r>
-      <w:proofErr w:type="gramStart"/>
-      <w:r>
-        <w:t>ezen</w:t>
-      </w:r>
-      <w:proofErr w:type="gramEnd"/>
-      <w:r>
-        <w:t xml:space="preserve"> menüpont megjelenítése teljesen felesleges volna</w:t>
-      </w:r>
-      <w:r>
-        <w:t>.</w:t>
-      </w:r>
-    </w:p>
-    <w:p>
-      <w:pPr>
-        <w:pStyle w:val="Szakdolgozat"/>
-      </w:pPr>
-      <w:r>
-        <w:t>A harm</w:t>
-      </w:r>
-      <w:r>
-        <w:t>adik és egyben utolsó szerepkör</w:t>
-      </w:r>
-      <w:r>
-        <w:t xml:space="preserve">csoport a </w:t>
-      </w:r>
-      <w:proofErr w:type="spellStart"/>
-      <w:r>
-        <w:t>superuserek</w:t>
-      </w:r>
-      <w:proofErr w:type="spellEnd"/>
-      <w:r>
-        <w:t xml:space="preserve"> halmaza. Ezt az osztály</w:t>
-      </w:r>
-      <w:r>
-        <w:t>t</w:t>
-      </w:r>
-      <w:r>
-        <w:t xml:space="preserve"> a legegyszerűbben úgy lehet ismertetni, hogy ötvözik, a felhasználok jogosultságait az adminisztrátorokéval.</w:t>
-      </w:r>
-      <w:r>
-        <w:t xml:space="preserve"> </w:t>
-      </w:r>
-      <w:r>
-        <w:t>Mindazonáltal</w:t>
-      </w:r>
-      <w:r>
-        <w:t xml:space="preserve"> azt még meg kell említeni, hogy egy felhaszná</w:t>
-      </w:r>
-      <w:r>
-        <w:t>lói</w:t>
-      </w:r>
-      <w:r>
-        <w:t xml:space="preserve">, </w:t>
-      </w:r>
-      <w:r>
-        <w:t>vagy egy adminisztrátori hatáskörrel rendelkezi delikvenst</w:t>
-      </w:r>
-      <w:r>
-        <w:t xml:space="preserve">, csak egy </w:t>
-      </w:r>
-      <w:proofErr w:type="spellStart"/>
-      <w:r>
-        <w:t>superuser</w:t>
-      </w:r>
-      <w:proofErr w:type="spellEnd"/>
-      <w:r>
-        <w:t xml:space="preserve"> tud </w:t>
-      </w:r>
-      <w:proofErr w:type="spellStart"/>
-      <w:r>
-        <w:t>superuserré</w:t>
-      </w:r>
-      <w:proofErr w:type="spellEnd"/>
-      <w:r>
-        <w:t xml:space="preserve"> előremozdítani, az adminisztrátornak bár, ahogy már említettem </w:t>
-      </w:r>
-      <w:r>
-        <w:t>van módosításra is jogosítványa</w:t>
-      </w:r>
-      <w:r>
-        <w:t xml:space="preserve">, de </w:t>
-      </w:r>
-      <w:r>
-        <w:t xml:space="preserve">az az </w:t>
-      </w:r>
-      <w:r>
-        <w:t xml:space="preserve">ilyesfajta </w:t>
-      </w:r>
-      <w:r>
-        <w:t>változtatásra</w:t>
-      </w:r>
-      <w:r>
-        <w:t xml:space="preserve"> nem elegendő</w:t>
-      </w:r>
-      <w:r>
-        <w:t>, nem terjed ki</w:t>
-      </w:r>
-      <w:r>
-        <w:t>.</w:t>
-      </w:r>
-    </w:p>
-    <w:p>
-      <w:pPr>
-        <w:pStyle w:val="Cmsor3"/>
-      </w:pPr>
-      <w:bookmarkStart w:id="21" w:name="_Toc467589996"/>
-      <w:r>
-        <w:t>2.5.4 Felhasználói képernyő</w:t>
-      </w:r>
-      <w:r>
-        <w:t>/funkciók</w:t>
-      </w:r>
-      <w:bookmarkEnd w:id="21"/>
     </w:p>
     <w:p>
       <w:pPr>
@@ -4708,7 +4716,7 @@
       <w:r>
         <w:fldChar w:fldCharType="separate"/>
       </w:r>
-      <w:bookmarkStart w:id="22" w:name="_Toc467589970"/>
+      <w:bookmarkStart w:id="21" w:name="_Toc467589970"/>
       <w:r>
         <w:rPr>
           <w:noProof/>
@@ -4724,7 +4732,7 @@
       <w:r>
         <w:t>. ábra - Műsor táblázat</w:t>
       </w:r>
-      <w:bookmarkEnd w:id="22"/>
+      <w:bookmarkEnd w:id="21"/>
     </w:p>
     <w:p>
       <w:pPr>
@@ -4950,7 +4958,7 @@
       <w:r>
         <w:fldChar w:fldCharType="separate"/>
       </w:r>
-      <w:bookmarkStart w:id="23" w:name="_Toc467589971"/>
+      <w:bookmarkStart w:id="22" w:name="_Toc467589971"/>
       <w:r>
         <w:rPr>
           <w:noProof/>
@@ -4966,7 +4974,7 @@
       <w:r>
         <w:t>. ábra - Filmek panel, filmek listája</w:t>
       </w:r>
-      <w:bookmarkEnd w:id="23"/>
+      <w:bookmarkEnd w:id="22"/>
     </w:p>
     <w:p>
       <w:pPr>
@@ -5106,7 +5114,7 @@
       <w:r>
         <w:fldChar w:fldCharType="separate"/>
       </w:r>
-      <w:bookmarkStart w:id="24" w:name="_Toc467589972"/>
+      <w:bookmarkStart w:id="23" w:name="_Toc467589972"/>
       <w:r>
         <w:rPr>
           <w:noProof/>
@@ -5120,7 +5128,15 @@
         <w:fldChar w:fldCharType="end"/>
       </w:r>
       <w:r>
-        <w:t xml:space="preserve">. ábra </w:t>
+        <w:t xml:space="preserve">. </w:t>
+      </w:r>
+      <w:proofErr w:type="gramStart"/>
+      <w:r>
+        <w:t>ábra</w:t>
+      </w:r>
+      <w:proofErr w:type="gramEnd"/>
+      <w:r>
+        <w:t xml:space="preserve"> </w:t>
       </w:r>
       <w:r>
         <w:t>-</w:t>
@@ -5128,7 +5144,7 @@
       <w:r>
         <w:t xml:space="preserve"> Árak</w:t>
       </w:r>
-      <w:bookmarkEnd w:id="24"/>
+      <w:bookmarkEnd w:id="23"/>
     </w:p>
     <w:p>
       <w:pPr>
@@ -5234,7 +5250,7 @@
       <w:r>
         <w:fldChar w:fldCharType="separate"/>
       </w:r>
-      <w:bookmarkStart w:id="25" w:name="_Toc467589973"/>
+      <w:bookmarkStart w:id="24" w:name="_Toc467589973"/>
       <w:r>
         <w:rPr>
           <w:noProof/>
@@ -5256,7 +5272,7 @@
       <w:r>
         <w:t xml:space="preserve"> Kapcsolat</w:t>
       </w:r>
-      <w:bookmarkEnd w:id="25"/>
+      <w:bookmarkEnd w:id="24"/>
     </w:p>
     <w:p>
       <w:pPr>
@@ -5383,11 +5399,11 @@
       <w:pPr>
         <w:pStyle w:val="Cmsor3"/>
       </w:pPr>
-      <w:bookmarkStart w:id="26" w:name="_Toc467589997"/>
+      <w:bookmarkStart w:id="25" w:name="_Toc467589997"/>
       <w:r>
         <w:t>2.5.5 Adminisztrátori képernyő/funkciók</w:t>
       </w:r>
-      <w:bookmarkEnd w:id="26"/>
+      <w:bookmarkEnd w:id="25"/>
     </w:p>
     <w:p>
       <w:pPr>
@@ -5446,12 +5462,15 @@
         <w:fldChar w:fldCharType="begin"/>
       </w:r>
       <w:r>
-        <w:instrText xml:space="preserve"> SEQ ábra \* ARABIC </w:instrText>
+        <w:instrText xml:space="preserve"> SEQ ábra \* </w:instrText>
+      </w:r>
+      <w:r>
+        <w:instrText xml:space="preserve">ARABIC </w:instrText>
       </w:r>
       <w:r>
         <w:fldChar w:fldCharType="separate"/>
       </w:r>
-      <w:bookmarkStart w:id="27" w:name="_Toc467589974"/>
+      <w:bookmarkStart w:id="26" w:name="_Toc467589974"/>
       <w:r>
         <w:rPr>
           <w:noProof/>
@@ -5473,7 +5492,7 @@
       <w:r>
         <w:t>- Köszöntő felület - adminisztrátor</w:t>
       </w:r>
-      <w:bookmarkEnd w:id="27"/>
+      <w:bookmarkEnd w:id="26"/>
     </w:p>
     <w:p>
       <w:pPr>
@@ -5620,15 +5639,12 @@
         <w:fldChar w:fldCharType="begin"/>
       </w:r>
       <w:r>
-        <w:instrText xml:space="preserve"> SEQ ábra </w:instrText>
-      </w:r>
-      <w:r>
-        <w:instrText xml:space="preserve">\* ARABIC </w:instrText>
+        <w:instrText xml:space="preserve"> SEQ ábra \* ARABIC </w:instrText>
       </w:r>
       <w:r>
         <w:fldChar w:fldCharType="separate"/>
       </w:r>
-      <w:bookmarkStart w:id="28" w:name="_Toc467589975"/>
+      <w:bookmarkStart w:id="27" w:name="_Toc467589975"/>
       <w:r>
         <w:rPr>
           <w:noProof/>
@@ -5644,7 +5660,7 @@
       <w:r>
         <w:t>. ábra - Műsor lista</w:t>
       </w:r>
-      <w:bookmarkEnd w:id="28"/>
+      <w:bookmarkEnd w:id="27"/>
     </w:p>
     <w:p>
       <w:pPr>
@@ -5867,7 +5883,7 @@
                               </w:rPr>
                               <w:fldChar w:fldCharType="separate"/>
                             </w:r>
-                            <w:bookmarkStart w:id="29" w:name="_Toc467589976"/>
+                            <w:bookmarkStart w:id="28" w:name="_Toc467589976"/>
                             <w:r>
                               <w:rPr>
                                 <w:noProof/>
@@ -5895,7 +5911,7 @@
                               </w:rPr>
                               <w:t>- Helytelen formátum</w:t>
                             </w:r>
-                            <w:bookmarkEnd w:id="29"/>
+                            <w:bookmarkEnd w:id="28"/>
                           </w:p>
                         </w:txbxContent>
                       </wps:txbx>
@@ -5944,7 +5960,7 @@
                         </w:rPr>
                         <w:fldChar w:fldCharType="separate"/>
                       </w:r>
-                      <w:bookmarkStart w:id="30" w:name="_Toc467589976"/>
+                      <w:bookmarkStart w:id="29" w:name="_Toc467589976"/>
                       <w:r>
                         <w:rPr>
                           <w:noProof/>
@@ -5972,7 +5988,7 @@
                         </w:rPr>
                         <w:t>- Helytelen formátum</w:t>
                       </w:r>
-                      <w:bookmarkEnd w:id="30"/>
+                      <w:bookmarkEnd w:id="29"/>
                     </w:p>
                   </w:txbxContent>
                 </v:textbox>
@@ -6172,7 +6188,7 @@
       <w:r>
         <w:fldChar w:fldCharType="separate"/>
       </w:r>
-      <w:bookmarkStart w:id="31" w:name="_Toc467589977"/>
+      <w:bookmarkStart w:id="30" w:name="_Toc467589977"/>
       <w:r>
         <w:rPr>
           <w:noProof/>
@@ -6188,7 +6204,7 @@
       <w:r>
         <w:t>. ábra - Filmek listája</w:t>
       </w:r>
-      <w:bookmarkEnd w:id="31"/>
+      <w:bookmarkEnd w:id="30"/>
     </w:p>
     <w:p>
       <w:pPr>
@@ -6196,32 +6212,6 @@
       </w:pPr>
       <w:r>
         <w:t>A filmek interfész alatt a már ismert folyamatokat fedezhetjük fel, mint a felvitel, szerkesztés, törlés.</w:t>
-      </w:r>
-    </w:p>
-    <w:p>
-      <w:pPr>
-        <w:pStyle w:val="Szakdolgozat"/>
-      </w:pPr>
-      <w:r>
-        <w:t>Ezen a felületen a törlés a fenti fejezetben említett technika szerint működik.</w:t>
-      </w:r>
-    </w:p>
-    <w:p>
-      <w:pPr>
-        <w:pStyle w:val="Szakdolgozat"/>
-      </w:pPr>
-      <w:r>
-        <w:t xml:space="preserve">A helyreigazítás is, ám ennek során arra biztos érdemes figyelmet fordítani, hogy két azonos film nem lehet az adatbázisban! Így egy meglévő filmcímre nem módosíthatunk </w:t>
-      </w:r>
-      <w:r>
-        <w:lastRenderedPageBreak/>
-        <w:t xml:space="preserve">egy másikat, ugyanis ekkor egy hibaüzentet kapunk. A Hossz, valamint a Korhatár oszlopok pedig numerikus karaktereket követelnek meg, így amíg ezt nem teljesítjük a módosítás során a mező nem veszti el a fókuszát, magyarán nem tudunk kilépni belőle és további </w:t>
-      </w:r>
-      <w:r>
-        <w:t>szerkesztéseket hajtsunk végre</w:t>
-      </w:r>
-      <w:r>
-        <w:t>.</w:t>
       </w:r>
     </w:p>
     <w:p>
@@ -6241,6 +6231,7 @@
         </w:numPr>
       </w:pPr>
       <w:r>
+        <w:lastRenderedPageBreak/>
         <w:t>Két megegyező titulusú videót nem tartalmazhat az adatbázis. Például, ha már van egy X című filmünk, akkor még egy ilyet nem tudunk felvezetni a rendszerbe.</w:t>
       </w:r>
     </w:p>
@@ -6277,7 +6268,32 @@
         </w:numPr>
       </w:pPr>
       <w:r>
-        <w:t xml:space="preserve">A Hossz, illetve Korhatár mezők csak numerikus karaktereket kaphatnak értékül. </w:t>
+        <w:t>A Hossz, illetve Korhatár mezők csak numerikus karaktereket kaphatnak értékül.</w:t>
+      </w:r>
+    </w:p>
+    <w:p>
+      <w:pPr>
+        <w:pStyle w:val="Szakdolgozat"/>
+      </w:pPr>
+      <w:r>
+        <w:t>Ezen a felületen a törlés a fenti fejezetben említett technika szerint működik.</w:t>
+      </w:r>
+    </w:p>
+    <w:p>
+      <w:pPr>
+        <w:pStyle w:val="Szakdolgozat"/>
+      </w:pPr>
+      <w:r>
+        <w:t xml:space="preserve">A helyreigazítás is, ám ennek során arra biztos érdemes figyelmet fordítani, hogy két azonos film nem lehet az adatbázisban! Így egy meglévő filmcímre nem módosíthatunk egy másikat, ugyanis ekkor egy hibaüzentet kapunk. A Hossz, valamint a Korhatár oszlopok pedig numerikus karaktereket követelnek meg, így amíg ezt nem teljesítjük a módosítás során a mező nem veszti el a fókuszát, magyarán nem tudunk kilépni belőle és további </w:t>
+      </w:r>
+      <w:r>
+        <w:t>szerkesztéseket hajtsunk végre</w:t>
+      </w:r>
+      <w:r>
+        <w:t>.</w:t>
+      </w:r>
+      <w:r>
+        <w:t xml:space="preserve"> </w:t>
       </w:r>
     </w:p>
     <w:p>
@@ -6349,7 +6365,7 @@
       <w:r>
         <w:fldChar w:fldCharType="separate"/>
       </w:r>
-      <w:bookmarkStart w:id="32" w:name="_Toc467589978"/>
+      <w:bookmarkStart w:id="31" w:name="_Toc467589978"/>
       <w:r>
         <w:rPr>
           <w:noProof/>
@@ -6365,7 +6381,7 @@
       <w:r>
         <w:t>. ábra - Mozik listája</w:t>
       </w:r>
-      <w:bookmarkEnd w:id="32"/>
+      <w:bookmarkEnd w:id="31"/>
     </w:p>
     <w:p>
       <w:pPr>
@@ -6412,7 +6428,13 @@
         </w:numPr>
       </w:pPr>
       <w:r>
-        <w:t>A menteni kívánt névnek három, illetőleg tíz karakter hosszúság között kell elhelyezkednie. Másként hibaüzenet.</w:t>
+        <w:t>A menteni kí</w:t>
+      </w:r>
+      <w:r>
+        <w:t>vánt névnek három, illetőleg húsz</w:t>
+      </w:r>
+      <w:r>
+        <w:t xml:space="preserve"> karakter hosszúság között kell elhelyezkednie. Másként hibaüzenet.</w:t>
       </w:r>
     </w:p>
     <w:p>
@@ -6424,6 +6446,7 @@
         </w:numPr>
       </w:pPr>
       <w:r>
+        <w:lastRenderedPageBreak/>
         <w:t>Név egyezés nem állhat fenn.</w:t>
       </w:r>
     </w:p>
@@ -6449,7 +6472,6 @@
         <w:pStyle w:val="Szakdolgozat"/>
       </w:pPr>
       <w:r>
-        <w:lastRenderedPageBreak/>
         <w:t>Törlés: a törölni kíván sorra való jobb klikkes kattintás, majd a szándék megerősítése a felugró ablakban.</w:t>
       </w:r>
     </w:p>
@@ -6522,7 +6544,7 @@
       <w:r>
         <w:fldChar w:fldCharType="separate"/>
       </w:r>
-      <w:bookmarkStart w:id="33" w:name="_Toc467589979"/>
+      <w:bookmarkStart w:id="32" w:name="_Toc467589979"/>
       <w:r>
         <w:rPr>
           <w:noProof/>
@@ -6538,14 +6560,20 @@
       <w:r>
         <w:t>. ábra - Termek listája</w:t>
       </w:r>
-      <w:bookmarkEnd w:id="33"/>
-    </w:p>
-    <w:p>
-      <w:pPr>
-        <w:pStyle w:val="Szakdolgozat"/>
-      </w:pPr>
-      <w:r>
-        <w:t xml:space="preserve">Hatalmas változást a platformon a teremre vonatkozó komponensen sem lehet felfedezni. </w:t>
+      <w:bookmarkEnd w:id="32"/>
+    </w:p>
+    <w:p>
+      <w:pPr>
+        <w:pStyle w:val="Szakdolgozat"/>
+      </w:pPr>
+      <w:r>
+        <w:t>Hatalmas változást a platformo</w:t>
+      </w:r>
+      <w:r>
+        <w:t>n a teremre vonatkozó komponensé</w:t>
+      </w:r>
+      <w:r>
+        <w:t xml:space="preserve">n sem lehet felfedezni. </w:t>
       </w:r>
     </w:p>
     <w:p>
@@ -6577,7 +6605,13 @@
         </w:numPr>
       </w:pPr>
       <w:r>
-        <w:t>A menteni kívánt névnek három, illetőleg tíz karakter hosszúság között kell elhelyezkednie. Másként hibaüzenet.</w:t>
+        <w:t>A menteni kívánt névnek háro</w:t>
+      </w:r>
+      <w:r>
+        <w:t>m, illetőleg húsz</w:t>
+      </w:r>
+      <w:r>
+        <w:t xml:space="preserve"> karakter hosszúság között kell elhelyezkednie. Másként hibaüzenet.</w:t>
       </w:r>
     </w:p>
     <w:p>
@@ -6699,7 +6733,7 @@
       <w:r>
         <w:fldChar w:fldCharType="separate"/>
       </w:r>
-      <w:bookmarkStart w:id="34" w:name="_Toc467589980"/>
+      <w:bookmarkStart w:id="33" w:name="_Toc467589980"/>
       <w:r>
         <w:rPr>
           <w:noProof/>
@@ -6715,45 +6749,53 @@
       <w:r>
         <w:t>. ábra - Mozik és termek kapcsolata</w:t>
       </w:r>
+      <w:bookmarkEnd w:id="33"/>
+    </w:p>
+    <w:p>
+      <w:pPr>
+        <w:pStyle w:val="Szakdolgozat"/>
+      </w:pPr>
+      <w:r>
+        <w:t xml:space="preserve">Ezen </w:t>
+      </w:r>
+      <w:proofErr w:type="spellStart"/>
+      <w:r>
+        <w:t>almenüre</w:t>
+      </w:r>
+      <w:proofErr w:type="spellEnd"/>
+      <w:r>
+        <w:t xml:space="preserve"> való klikkelés eredményeként teszünk szert a rendszerbe már felvett mozik, valamint a hozzájuk rendelt, kapcsolt termek korrelációjáról. Mint az illusztráción (</w:t>
+      </w:r>
+      <w:r>
+        <w:t>13</w:t>
+      </w:r>
+      <w:r>
+        <w:t>. ábra) kivehető az első oszlopban szerepel a mozi neve, majd pedig a másodikban az általa tartalmazott teremé.</w:t>
+      </w:r>
+    </w:p>
+    <w:p>
+      <w:pPr>
+        <w:pStyle w:val="Szakdolgozat"/>
+      </w:pPr>
+      <w:r>
+        <w:t>Az interfészen az eddigiektől eltérően nem áll rendelkezésre felvitel specifikus gomb. Ez azért történt ekképp, mert ez inkább csak egy tájékoztató táblázat. Mint már kitért rá a dokumentáció a terem felvitel menüpontban: termet, csak úgy iktathatunk be az adatállományba, ha azt azon nyomban, hozzá is rendeljük egy mozi egységhez. Így új hozzárendelésre nincs szükség. Egyetlen eset kivétel ez alól, ha a terem,</w:t>
+      </w:r>
+      <w:r>
+        <w:t xml:space="preserve"> az adott X moziban ugyan meg</w:t>
+      </w:r>
+      <w:r>
+        <w:t>szűnik, de Y moziban ezzel párhuzamosan megnyitják. Ám ezt egyszerű módosítási folyamattal elvégezhetjük, ehhez elég csak a Mozi oszlop legördülő listájából kiválasztani a teremhez tartozó X mozit, majd azt a felsorolás segítségével átállítani az Y-ra.</w:t>
+      </w:r>
+      <w:r>
+        <w:t xml:space="preserve"> Ez továbbá azt az esetet is lefedi, hogy </w:t>
+      </w:r>
+      <w:r>
+        <w:t>például az X mozi, beolvad az Y</w:t>
+      </w:r>
+      <w:bookmarkStart w:id="34" w:name="_GoBack"/>
       <w:bookmarkEnd w:id="34"/>
-    </w:p>
-    <w:p>
-      <w:pPr>
-        <w:pStyle w:val="Szakdolgozat"/>
-      </w:pPr>
-      <w:r>
-        <w:t xml:space="preserve">Ezen </w:t>
-      </w:r>
-      <w:proofErr w:type="spellStart"/>
-      <w:r>
-        <w:t>almenüre</w:t>
-      </w:r>
-      <w:proofErr w:type="spellEnd"/>
-      <w:r>
-        <w:t xml:space="preserve"> való klikkelés eredményeként teszünk szert a rendszerbe már felvett mozik, valamint a hozzájuk rendelt, kapcsolt termek korrelációjáról. Mint az illusztráción (</w:t>
-      </w:r>
-      <w:r>
-        <w:t>13</w:t>
-      </w:r>
-      <w:r>
-        <w:t>. ábra) kivehető az első oszlopban szerepel a mozi neve, majd pedig a másodikban az általa tartalmazott teremé.</w:t>
-      </w:r>
-    </w:p>
-    <w:p>
-      <w:pPr>
-        <w:pStyle w:val="Szakdolgozat"/>
-      </w:pPr>
-      <w:r>
-        <w:t>Az interfészen az eddigiektől eltérően nem áll rendelkezésre felvitel specifikus gomb. Ez azért történt ekképp, mert ez inkább csak egy tájékoztató táblázat. Mint már kitért rá a dokumentáció a terem felvitel menüpontban: termet, csak úgy iktathatunk be az adatállományba, ha azt azon nyomban, hozzá is rendeljük egy mozi egységhez. Így új hozzárendelésre nincs szükség. Egyetlen eset kivétel ez alól, ha a terem,</w:t>
-      </w:r>
-      <w:r>
-        <w:t xml:space="preserve"> az adott X moziban ugyan meg</w:t>
-      </w:r>
-      <w:r>
-        <w:t>szűnik, de Y moziban ezzel párhuzamosan megnyitják. Ám ezt egyszerű módosítási folyamattal elvégezhetjük, ehhez elég csak a Mozi oszlop legördülő listájából kiválasztani a teremhez tartozó X mozit, majd azt a felsorolás segítségével átállítani az Y-ra.</w:t>
-      </w:r>
-      <w:r>
-        <w:t xml:space="preserve"> Ez továbbá azt az esetet is lefedi, hogy például az X mozi, beolvad az Y- moziba, vagyis más szóval az Y mozi megörökli a bezárt X mozi termeit.</w:t>
+      <w:r>
+        <w:t xml:space="preserve"> moziba, vagyis más szóval az Y mozi megörökli a bezárt X mozi termeit.</w:t>
       </w:r>
     </w:p>
     <w:p>
@@ -6991,6 +7033,9 @@
       <w:r>
         <w:t>Névegyezés nem hozható létre</w:t>
       </w:r>
+      <w:r>
+        <w:t>.</w:t>
+      </w:r>
     </w:p>
     <w:p>
       <w:pPr>
@@ -7001,19 +7046,19 @@
         </w:numPr>
       </w:pPr>
       <w:r>
-        <w:t xml:space="preserve">A bevitt karakterlánc </w:t>
+        <w:t xml:space="preserve">A </w:t>
+      </w:r>
+      <w:r>
+        <w:t>módosított</w:t>
+      </w:r>
+      <w:r>
+        <w:t xml:space="preserve"> karakterlánc </w:t>
       </w:r>
       <w:r>
         <w:t xml:space="preserve">hosszúsága pedig </w:t>
       </w:r>
       <w:r>
-        <w:t xml:space="preserve">csak </w:t>
-      </w:r>
-      <w:r>
-        <w:t>előredefiniált</w:t>
-      </w:r>
-      <w:r>
-        <w:t xml:space="preserve"> keretek közt fogadható el</w:t>
+        <w:t>nem fogadható el, ha meghaladja a húsz karaktert.</w:t>
       </w:r>
     </w:p>
     <w:p>
@@ -7161,6 +7206,14 @@
     </w:p>
     <w:p>
       <w:pPr>
+        <w:pStyle w:val="Cmsor1"/>
+        <w:rPr>
+          <w:lang w:eastAsia="hu-HU"/>
+        </w:rPr>
+      </w:pPr>
+    </w:p>
+    <w:p>
+      <w:pPr>
         <w:pStyle w:val="Nincstrkz"/>
         <w:rPr>
           <w:rStyle w:val="Cmsor1Char"/>
@@ -7171,7 +7224,6 @@
         <w:rPr>
           <w:rStyle w:val="Cmsor1Char"/>
         </w:rPr>
-        <w:lastRenderedPageBreak/>
         <w:t>Ábrajegyzék</w:t>
       </w:r>
       <w:bookmarkEnd w:id="38"/>
@@ -8478,7 +8530,7 @@
           <w:rPr>
             <w:noProof/>
           </w:rPr>
-          <w:t>20</w:t>
+          <w:t>21</w:t>
         </w:r>
         <w:r>
           <w:fldChar w:fldCharType="end"/>
@@ -10928,6 +10980,25 @@
       <w:contextualSpacing/>
     </w:pPr>
   </w:style>
+  <w:style w:type="table" w:styleId="Rcsostblzat">
+    <w:name w:val="Table Grid"/>
+    <w:basedOn w:val="Normltblzat"/>
+    <w:uiPriority w:val="39"/>
+    <w:rsid w:val="001E0159"/>
+    <w:pPr>
+      <w:spacing w:after="0" w:line="240" w:lineRule="auto"/>
+    </w:pPr>
+    <w:tblPr>
+      <w:tblBorders>
+        <w:top w:val="single" w:sz="4" w:space="0" w:color="auto"/>
+        <w:left w:val="single" w:sz="4" w:space="0" w:color="auto"/>
+        <w:bottom w:val="single" w:sz="4" w:space="0" w:color="auto"/>
+        <w:right w:val="single" w:sz="4" w:space="0" w:color="auto"/>
+        <w:insideH w:val="single" w:sz="4" w:space="0" w:color="auto"/>
+        <w:insideV w:val="single" w:sz="4" w:space="0" w:color="auto"/>
+      </w:tblBorders>
+    </w:tblPr>
+  </w:style>
 </w:styles>
 </file>
 
@@ -11197,7 +11268,7 @@
 </file>
 
 <file path=customXml/itemProps1.xml><?xml version="1.0" encoding="utf-8"?>
-<ds:datastoreItem xmlns:ds="http://schemas.openxmlformats.org/officeDocument/2006/customXml" ds:itemID="{1324A8F7-B8A3-4CD7-9D05-C050AC9C0839}">
+<ds:datastoreItem xmlns:ds="http://schemas.openxmlformats.org/officeDocument/2006/customXml" ds:itemID="{3CBB14BF-319B-445D-B37D-109707E37A4E}">
   <ds:schemaRefs>
     <ds:schemaRef ds:uri="http://schemas.openxmlformats.org/officeDocument/2006/bibliography"/>
   </ds:schemaRefs>

</xml_diff>

<commit_message>
- CinemaFrame: pdf generator a musor és a filmek tablahoz
</commit_message>
<xml_diff>
--- a/PappZoltanSzakdolgozat.docx
+++ b/PappZoltanSzakdolgozat.docx
@@ -417,7 +417,7 @@
             </w:rPr>
             <w:fldChar w:fldCharType="separate"/>
           </w:r>
-          <w:hyperlink w:anchor="_Toc467675448" w:history="1">
+          <w:hyperlink w:anchor="_Toc467750721" w:history="1">
             <w:r>
               <w:rPr>
                 <w:rStyle w:val="Hiperhivatkozs"/>
@@ -445,7 +445,7 @@
                 <w:noProof/>
                 <w:webHidden/>
               </w:rPr>
-              <w:instrText xml:space="preserve"> PAGEREF _Toc467675448 \h </w:instrText>
+              <w:instrText xml:space="preserve"> PAGEREF _Toc467750721 \h </w:instrText>
             </w:r>
             <w:r>
               <w:rPr>
@@ -488,7 +488,7 @@
               <w:lang w:eastAsia="hu-HU"/>
             </w:rPr>
           </w:pPr>
-          <w:hyperlink w:anchor="_Toc467675449" w:history="1">
+          <w:hyperlink w:anchor="_Toc467750722" w:history="1">
             <w:r>
               <w:rPr>
                 <w:rStyle w:val="Hiperhivatkozs"/>
@@ -516,7 +516,7 @@
                 <w:noProof/>
                 <w:webHidden/>
               </w:rPr>
-              <w:instrText xml:space="preserve"> PAGEREF _Toc467675449 \h </w:instrText>
+              <w:instrText xml:space="preserve"> PAGEREF _Toc467750722 \h </w:instrText>
             </w:r>
             <w:r>
               <w:rPr>
@@ -559,7 +559,7 @@
               <w:lang w:eastAsia="hu-HU"/>
             </w:rPr>
           </w:pPr>
-          <w:hyperlink w:anchor="_Toc467675450" w:history="1">
+          <w:hyperlink w:anchor="_Toc467750723" w:history="1">
             <w:r>
               <w:rPr>
                 <w:rStyle w:val="Hiperhivatkozs"/>
@@ -587,7 +587,7 @@
                 <w:noProof/>
                 <w:webHidden/>
               </w:rPr>
-              <w:instrText xml:space="preserve"> PAGEREF _Toc467675450 \h </w:instrText>
+              <w:instrText xml:space="preserve"> PAGEREF _Toc467750723 \h </w:instrText>
             </w:r>
             <w:r>
               <w:rPr>
@@ -627,7 +627,7 @@
               <w:lang w:eastAsia="hu-HU"/>
             </w:rPr>
           </w:pPr>
-          <w:hyperlink w:anchor="_Toc467675451" w:history="1">
+          <w:hyperlink w:anchor="_Toc467750724" w:history="1">
             <w:r>
               <w:rPr>
                 <w:rStyle w:val="Hiperhivatkozs"/>
@@ -655,7 +655,7 @@
                 <w:noProof/>
                 <w:webHidden/>
               </w:rPr>
-              <w:instrText xml:space="preserve"> PAGEREF _Toc467675451 \h </w:instrText>
+              <w:instrText xml:space="preserve"> PAGEREF _Toc467750724 \h </w:instrText>
             </w:r>
             <w:r>
               <w:rPr>
@@ -698,7 +698,7 @@
               <w:lang w:eastAsia="hu-HU"/>
             </w:rPr>
           </w:pPr>
-          <w:hyperlink w:anchor="_Toc467675452" w:history="1">
+          <w:hyperlink w:anchor="_Toc467750725" w:history="1">
             <w:r>
               <w:rPr>
                 <w:rStyle w:val="Hiperhivatkozs"/>
@@ -726,7 +726,7 @@
                 <w:noProof/>
                 <w:webHidden/>
               </w:rPr>
-              <w:instrText xml:space="preserve"> PAGEREF _Toc467675452 \h </w:instrText>
+              <w:instrText xml:space="preserve"> PAGEREF _Toc467750725 \h </w:instrText>
             </w:r>
             <w:r>
               <w:rPr>
@@ -769,7 +769,7 @@
               <w:lang w:eastAsia="hu-HU"/>
             </w:rPr>
           </w:pPr>
-          <w:hyperlink w:anchor="_Toc467675453" w:history="1">
+          <w:hyperlink w:anchor="_Toc467750726" w:history="1">
             <w:r>
               <w:rPr>
                 <w:rStyle w:val="Hiperhivatkozs"/>
@@ -797,7 +797,7 @@
                 <w:noProof/>
                 <w:webHidden/>
               </w:rPr>
-              <w:instrText xml:space="preserve"> PAGEREF _Toc467675453 \h </w:instrText>
+              <w:instrText xml:space="preserve"> PAGEREF _Toc467750726 \h </w:instrText>
             </w:r>
             <w:r>
               <w:rPr>
@@ -840,7 +840,7 @@
               <w:lang w:eastAsia="hu-HU"/>
             </w:rPr>
           </w:pPr>
-          <w:hyperlink w:anchor="_Toc467675454" w:history="1">
+          <w:hyperlink w:anchor="_Toc467750727" w:history="1">
             <w:r>
               <w:rPr>
                 <w:rStyle w:val="Hiperhivatkozs"/>
@@ -868,7 +868,7 @@
                 <w:noProof/>
                 <w:webHidden/>
               </w:rPr>
-              <w:instrText xml:space="preserve"> PAGEREF _Toc467675454 \h </w:instrText>
+              <w:instrText xml:space="preserve"> PAGEREF _Toc467750727 \h </w:instrText>
             </w:r>
             <w:r>
               <w:rPr>
@@ -911,7 +911,7 @@
               <w:lang w:eastAsia="hu-HU"/>
             </w:rPr>
           </w:pPr>
-          <w:hyperlink w:anchor="_Toc467675455" w:history="1">
+          <w:hyperlink w:anchor="_Toc467750728" w:history="1">
             <w:r>
               <w:rPr>
                 <w:rStyle w:val="Hiperhivatkozs"/>
@@ -939,7 +939,7 @@
                 <w:noProof/>
                 <w:webHidden/>
               </w:rPr>
-              <w:instrText xml:space="preserve"> PAGEREF _Toc467675455 \h </w:instrText>
+              <w:instrText xml:space="preserve"> PAGEREF _Toc467750728 \h </w:instrText>
             </w:r>
             <w:r>
               <w:rPr>
@@ -982,7 +982,7 @@
               <w:lang w:eastAsia="hu-HU"/>
             </w:rPr>
           </w:pPr>
-          <w:hyperlink w:anchor="_Toc467675456" w:history="1">
+          <w:hyperlink w:anchor="_Toc467750729" w:history="1">
             <w:r>
               <w:rPr>
                 <w:rStyle w:val="Hiperhivatkozs"/>
@@ -1010,7 +1010,7 @@
                 <w:noProof/>
                 <w:webHidden/>
               </w:rPr>
-              <w:instrText xml:space="preserve"> PAGEREF _Toc467675456 \h </w:instrText>
+              <w:instrText xml:space="preserve"> PAGEREF _Toc467750729 \h </w:instrText>
             </w:r>
             <w:r>
               <w:rPr>
@@ -1053,7 +1053,7 @@
               <w:lang w:eastAsia="hu-HU"/>
             </w:rPr>
           </w:pPr>
-          <w:hyperlink w:anchor="_Toc467675457" w:history="1">
+          <w:hyperlink w:anchor="_Toc467750730" w:history="1">
             <w:r>
               <w:rPr>
                 <w:rStyle w:val="Hiperhivatkozs"/>
@@ -1081,7 +1081,7 @@
                 <w:noProof/>
                 <w:webHidden/>
               </w:rPr>
-              <w:instrText xml:space="preserve"> PAGEREF _Toc467675457 \h </w:instrText>
+              <w:instrText xml:space="preserve"> PAGEREF _Toc467750730 \h </w:instrText>
             </w:r>
             <w:r>
               <w:rPr>
@@ -1124,7 +1124,7 @@
               <w:lang w:eastAsia="hu-HU"/>
             </w:rPr>
           </w:pPr>
-          <w:hyperlink w:anchor="_Toc467675458" w:history="1">
+          <w:hyperlink w:anchor="_Toc467750731" w:history="1">
             <w:r>
               <w:rPr>
                 <w:rStyle w:val="Hiperhivatkozs"/>
@@ -1151,7 +1151,7 @@
                 <w:noProof/>
                 <w:webHidden/>
               </w:rPr>
-              <w:instrText xml:space="preserve"> PAGEREF _Toc467675458 \h </w:instrText>
+              <w:instrText xml:space="preserve"> PAGEREF _Toc467750731 \h </w:instrText>
             </w:r>
             <w:r>
               <w:rPr>
@@ -1194,7 +1194,7 @@
               <w:lang w:eastAsia="hu-HU"/>
             </w:rPr>
           </w:pPr>
-          <w:hyperlink w:anchor="_Toc467675459" w:history="1">
+          <w:hyperlink w:anchor="_Toc467750732" w:history="1">
             <w:r>
               <w:rPr>
                 <w:rStyle w:val="Hiperhivatkozs"/>
@@ -1221,7 +1221,7 @@
                 <w:noProof/>
                 <w:webHidden/>
               </w:rPr>
-              <w:instrText xml:space="preserve"> PAGEREF _Toc467675459 \h </w:instrText>
+              <w:instrText xml:space="preserve"> PAGEREF _Toc467750732 \h </w:instrText>
             </w:r>
             <w:r>
               <w:rPr>
@@ -1264,7 +1264,7 @@
               <w:lang w:eastAsia="hu-HU"/>
             </w:rPr>
           </w:pPr>
-          <w:hyperlink w:anchor="_Toc467675460" w:history="1">
+          <w:hyperlink w:anchor="_Toc467750733" w:history="1">
             <w:r>
               <w:rPr>
                 <w:rStyle w:val="Hiperhivatkozs"/>
@@ -1291,7 +1291,7 @@
                 <w:noProof/>
                 <w:webHidden/>
               </w:rPr>
-              <w:instrText xml:space="preserve"> PAGEREF _Toc467675460 \h </w:instrText>
+              <w:instrText xml:space="preserve"> PAGEREF _Toc467750733 \h </w:instrText>
             </w:r>
             <w:r>
               <w:rPr>
@@ -1334,7 +1334,7 @@
               <w:lang w:eastAsia="hu-HU"/>
             </w:rPr>
           </w:pPr>
-          <w:hyperlink w:anchor="_Toc467675461" w:history="1">
+          <w:hyperlink w:anchor="_Toc467750734" w:history="1">
             <w:r>
               <w:rPr>
                 <w:rStyle w:val="Hiperhivatkozs"/>
@@ -1361,7 +1361,7 @@
                 <w:noProof/>
                 <w:webHidden/>
               </w:rPr>
-              <w:instrText xml:space="preserve"> PAGEREF _Toc467675461 \h </w:instrText>
+              <w:instrText xml:space="preserve"> PAGEREF _Toc467750734 \h </w:instrText>
             </w:r>
             <w:r>
               <w:rPr>
@@ -1404,7 +1404,7 @@
               <w:lang w:eastAsia="hu-HU"/>
             </w:rPr>
           </w:pPr>
-          <w:hyperlink w:anchor="_Toc467675462" w:history="1">
+          <w:hyperlink w:anchor="_Toc467750735" w:history="1">
             <w:r>
               <w:rPr>
                 <w:rStyle w:val="Hiperhivatkozs"/>
@@ -1431,7 +1431,7 @@
                 <w:noProof/>
                 <w:webHidden/>
               </w:rPr>
-              <w:instrText xml:space="preserve"> PAGEREF _Toc467675462 \h </w:instrText>
+              <w:instrText xml:space="preserve"> PAGEREF _Toc467750735 \h </w:instrText>
             </w:r>
             <w:r>
               <w:rPr>
@@ -1474,7 +1474,7 @@
               <w:lang w:eastAsia="hu-HU"/>
             </w:rPr>
           </w:pPr>
-          <w:hyperlink w:anchor="_Toc467675463" w:history="1">
+          <w:hyperlink w:anchor="_Toc467750736" w:history="1">
             <w:r>
               <w:rPr>
                 <w:rStyle w:val="Hiperhivatkozs"/>
@@ -1501,7 +1501,7 @@
                 <w:noProof/>
                 <w:webHidden/>
               </w:rPr>
-              <w:instrText xml:space="preserve"> PAGEREF _Toc467675463 \h </w:instrText>
+              <w:instrText xml:space="preserve"> PAGEREF _Toc467750736 \h </w:instrText>
             </w:r>
             <w:r>
               <w:rPr>
@@ -1544,7 +1544,7 @@
               <w:lang w:eastAsia="hu-HU"/>
             </w:rPr>
           </w:pPr>
-          <w:hyperlink w:anchor="_Toc467675464" w:history="1">
+          <w:hyperlink w:anchor="_Toc467750737" w:history="1">
             <w:r>
               <w:rPr>
                 <w:rStyle w:val="Hiperhivatkozs"/>
@@ -1571,7 +1571,7 @@
                 <w:noProof/>
                 <w:webHidden/>
               </w:rPr>
-              <w:instrText xml:space="preserve"> PAGEREF _Toc467675464 \h </w:instrText>
+              <w:instrText xml:space="preserve"> PAGEREF _Toc467750737 \h </w:instrText>
             </w:r>
             <w:r>
               <w:rPr>
@@ -1611,7 +1611,7 @@
               <w:lang w:eastAsia="hu-HU"/>
             </w:rPr>
           </w:pPr>
-          <w:hyperlink w:anchor="_Toc467675465" w:history="1">
+          <w:hyperlink w:anchor="_Toc467750738" w:history="1">
             <w:r>
               <w:rPr>
                 <w:rStyle w:val="Hiperhivatkozs"/>
@@ -1639,7 +1639,7 @@
                 <w:noProof/>
                 <w:webHidden/>
               </w:rPr>
-              <w:instrText xml:space="preserve"> PAGEREF _Toc467675465 \h </w:instrText>
+              <w:instrText xml:space="preserve"> PAGEREF _Toc467750738 \h </w:instrText>
             </w:r>
             <w:r>
               <w:rPr>
@@ -1682,7 +1682,7 @@
               <w:lang w:eastAsia="hu-HU"/>
             </w:rPr>
           </w:pPr>
-          <w:hyperlink w:anchor="_Toc467675466" w:history="1">
+          <w:hyperlink w:anchor="_Toc467750739" w:history="1">
             <w:r>
               <w:rPr>
                 <w:rStyle w:val="Hiperhivatkozs"/>
@@ -1710,7 +1710,7 @@
                 <w:noProof/>
                 <w:webHidden/>
               </w:rPr>
-              <w:instrText xml:space="preserve"> PAGEREF _Toc467675466 \h </w:instrText>
+              <w:instrText xml:space="preserve"> PAGEREF _Toc467750739 \h </w:instrText>
             </w:r>
             <w:r>
               <w:rPr>
@@ -1753,7 +1753,7 @@
               <w:lang w:eastAsia="hu-HU"/>
             </w:rPr>
           </w:pPr>
-          <w:hyperlink w:anchor="_Toc467675467" w:history="1">
+          <w:hyperlink w:anchor="_Toc467750740" w:history="1">
             <w:r>
               <w:rPr>
                 <w:rStyle w:val="Hiperhivatkozs"/>
@@ -1781,7 +1781,7 @@
                 <w:noProof/>
                 <w:webHidden/>
               </w:rPr>
-              <w:instrText xml:space="preserve"> PAGEREF _Toc467675467 \h </w:instrText>
+              <w:instrText xml:space="preserve"> PAGEREF _Toc467750740 \h </w:instrText>
             </w:r>
             <w:r>
               <w:rPr>
@@ -1824,7 +1824,7 @@
               <w:lang w:eastAsia="hu-HU"/>
             </w:rPr>
           </w:pPr>
-          <w:hyperlink w:anchor="_Toc467675468" w:history="1">
+          <w:hyperlink w:anchor="_Toc467750741" w:history="1">
             <w:r>
               <w:rPr>
                 <w:rStyle w:val="Hiperhivatkozs"/>
@@ -1852,7 +1852,7 @@
                 <w:noProof/>
                 <w:webHidden/>
               </w:rPr>
-              <w:instrText xml:space="preserve"> PAGEREF _Toc467675468 \h </w:instrText>
+              <w:instrText xml:space="preserve"> PAGEREF _Toc467750741 \h </w:instrText>
             </w:r>
             <w:r>
               <w:rPr>
@@ -1895,7 +1895,7 @@
               <w:lang w:eastAsia="hu-HU"/>
             </w:rPr>
           </w:pPr>
-          <w:hyperlink w:anchor="_Toc467675469" w:history="1">
+          <w:hyperlink w:anchor="_Toc467750742" w:history="1">
             <w:r>
               <w:rPr>
                 <w:rStyle w:val="Hiperhivatkozs"/>
@@ -1923,7 +1923,7 @@
                 <w:noProof/>
                 <w:webHidden/>
               </w:rPr>
-              <w:instrText xml:space="preserve"> PAGEREF _Toc467675469 \h </w:instrText>
+              <w:instrText xml:space="preserve"> PAGEREF _Toc467750742 \h </w:instrText>
             </w:r>
             <w:r>
               <w:rPr>
@@ -1966,7 +1966,7 @@
               <w:lang w:eastAsia="hu-HU"/>
             </w:rPr>
           </w:pPr>
-          <w:hyperlink w:anchor="_Toc467675470" w:history="1">
+          <w:hyperlink w:anchor="_Toc467750743" w:history="1">
             <w:r>
               <w:rPr>
                 <w:rStyle w:val="Hiperhivatkozs"/>
@@ -1994,7 +1994,7 @@
                 <w:noProof/>
                 <w:webHidden/>
               </w:rPr>
-              <w:instrText xml:space="preserve"> PAGEREF _Toc467675470 \h </w:instrText>
+              <w:instrText xml:space="preserve"> PAGEREF _Toc467750743 \h </w:instrText>
             </w:r>
             <w:r>
               <w:rPr>
@@ -2014,7 +2014,7 @@
                 <w:noProof/>
                 <w:webHidden/>
               </w:rPr>
-              <w:t>22</w:t>
+              <w:t>24</w:t>
             </w:r>
             <w:r>
               <w:rPr>
@@ -2037,7 +2037,7 @@
               <w:lang w:eastAsia="hu-HU"/>
             </w:rPr>
           </w:pPr>
-          <w:hyperlink w:anchor="_Toc467675471" w:history="1">
+          <w:hyperlink w:anchor="_Toc467750744" w:history="1">
             <w:r>
               <w:rPr>
                 <w:rStyle w:val="Hiperhivatkozs"/>
@@ -2065,7 +2065,7 @@
                 <w:noProof/>
                 <w:webHidden/>
               </w:rPr>
-              <w:instrText xml:space="preserve"> PAGEREF _Toc467675471 \h </w:instrText>
+              <w:instrText xml:space="preserve"> PAGEREF _Toc467750744 \h </w:instrText>
             </w:r>
             <w:r>
               <w:rPr>
@@ -2085,7 +2085,7 @@
                 <w:noProof/>
                 <w:webHidden/>
               </w:rPr>
-              <w:t>22</w:t>
+              <w:t>24</w:t>
             </w:r>
             <w:r>
               <w:rPr>
@@ -2108,7 +2108,7 @@
               <w:lang w:eastAsia="hu-HU"/>
             </w:rPr>
           </w:pPr>
-          <w:hyperlink w:anchor="_Toc467675472" w:history="1">
+          <w:hyperlink w:anchor="_Toc467750745" w:history="1">
             <w:r>
               <w:rPr>
                 <w:rStyle w:val="Hiperhivatkozs"/>
@@ -2136,7 +2136,7 @@
                 <w:noProof/>
                 <w:webHidden/>
               </w:rPr>
-              <w:instrText xml:space="preserve"> PAGEREF _Toc467675472 \h </w:instrText>
+              <w:instrText xml:space="preserve"> PAGEREF _Toc467750745 \h </w:instrText>
             </w:r>
             <w:r>
               <w:rPr>
@@ -2156,7 +2156,7 @@
                 <w:noProof/>
                 <w:webHidden/>
               </w:rPr>
-              <w:t>22</w:t>
+              <w:t>24</w:t>
             </w:r>
             <w:r>
               <w:rPr>
@@ -2179,7 +2179,7 @@
               <w:lang w:eastAsia="hu-HU"/>
             </w:rPr>
           </w:pPr>
-          <w:hyperlink w:anchor="_Toc467675473" w:history="1">
+          <w:hyperlink w:anchor="_Toc467750746" w:history="1">
             <w:r>
               <w:rPr>
                 <w:rStyle w:val="Hiperhivatkozs"/>
@@ -2207,7 +2207,7 @@
                 <w:noProof/>
                 <w:webHidden/>
               </w:rPr>
-              <w:instrText xml:space="preserve"> PAGEREF _Toc467675473 \h </w:instrText>
+              <w:instrText xml:space="preserve"> PAGEREF _Toc467750746 \h </w:instrText>
             </w:r>
             <w:r>
               <w:rPr>
@@ -2227,7 +2227,7 @@
                 <w:noProof/>
                 <w:webHidden/>
               </w:rPr>
-              <w:t>22</w:t>
+              <w:t>24</w:t>
             </w:r>
             <w:r>
               <w:rPr>
@@ -2250,12 +2250,11 @@
               <w:lang w:eastAsia="hu-HU"/>
             </w:rPr>
           </w:pPr>
-          <w:hyperlink w:anchor="_Toc467675474" w:history="1">
+          <w:hyperlink w:anchor="_Toc467750747" w:history="1">
             <w:r>
               <w:rPr>
                 <w:rStyle w:val="Hiperhivatkozs"/>
                 <w:noProof/>
-                <w:lang w:eastAsia="hu-HU"/>
               </w:rPr>
               <w:t>3.7 Fejlesztések</w:t>
             </w:r>
@@ -2278,7 +2277,7 @@
                 <w:noProof/>
                 <w:webHidden/>
               </w:rPr>
-              <w:instrText xml:space="preserve"> PAGEREF _Toc467675474 \h </w:instrText>
+              <w:instrText xml:space="preserve"> PAGEREF _Toc467750747 \h </w:instrText>
             </w:r>
             <w:r>
               <w:rPr>
@@ -2298,7 +2297,7 @@
                 <w:noProof/>
                 <w:webHidden/>
               </w:rPr>
-              <w:t>48</w:t>
+              <w:t>50</w:t>
             </w:r>
             <w:r>
               <w:rPr>
@@ -2318,7 +2317,7 @@
               <w:lang w:eastAsia="hu-HU"/>
             </w:rPr>
           </w:pPr>
-          <w:hyperlink w:anchor="_Toc467675475" w:history="1">
+          <w:hyperlink w:anchor="_Toc467750748" w:history="1">
             <w:r>
               <w:rPr>
                 <w:rStyle w:val="Hiperhivatkozs"/>
@@ -2345,7 +2344,7 @@
                 <w:noProof/>
                 <w:webHidden/>
               </w:rPr>
-              <w:instrText xml:space="preserve"> PAGEREF _Toc467675475 \h </w:instrText>
+              <w:instrText xml:space="preserve"> PAGEREF _Toc467750748 \h </w:instrText>
             </w:r>
             <w:r>
               <w:rPr>
@@ -2365,7 +2364,7 @@
                 <w:noProof/>
                 <w:webHidden/>
               </w:rPr>
-              <w:t>49</w:t>
+              <w:t>51</w:t>
             </w:r>
             <w:r>
               <w:rPr>
@@ -2421,7 +2420,7 @@
           <w:lang w:eastAsia="hu-HU"/>
         </w:rPr>
       </w:pPr>
-      <w:bookmarkStart w:id="0" w:name="_Toc467675448"/>
+      <w:bookmarkStart w:id="0" w:name="_Toc467750721"/>
       <w:r>
         <w:rPr>
           <w:noProof/>
@@ -2438,7 +2437,7 @@
           <w:lang w:eastAsia="hu-HU"/>
         </w:rPr>
       </w:pPr>
-      <w:bookmarkStart w:id="1" w:name="_Toc467675449"/>
+      <w:bookmarkStart w:id="1" w:name="_Toc467750722"/>
       <w:r>
         <w:rPr>
           <w:lang w:eastAsia="hu-HU"/>
@@ -2650,7 +2649,7 @@
           <w:lang w:eastAsia="hu-HU"/>
         </w:rPr>
       </w:pPr>
-      <w:bookmarkStart w:id="2" w:name="_Toc467675450"/>
+      <w:bookmarkStart w:id="2" w:name="_Toc467750723"/>
       <w:r>
         <w:rPr>
           <w:lang w:eastAsia="hu-HU"/>
@@ -2898,7 +2897,7 @@
           <w:lang w:eastAsia="hu-HU"/>
         </w:rPr>
       </w:pPr>
-      <w:bookmarkStart w:id="3" w:name="_Toc467675451"/>
+      <w:bookmarkStart w:id="3" w:name="_Toc467750724"/>
       <w:r>
         <w:rPr>
           <w:lang w:eastAsia="hu-HU"/>
@@ -2915,7 +2914,7 @@
           <w:lang w:eastAsia="hu-HU"/>
         </w:rPr>
       </w:pPr>
-      <w:bookmarkStart w:id="4" w:name="_Toc467675452"/>
+      <w:bookmarkStart w:id="4" w:name="_Toc467750725"/>
       <w:r>
         <w:rPr>
           <w:lang w:eastAsia="hu-HU"/>
@@ -2957,7 +2956,7 @@
           <w:lang w:eastAsia="hu-HU"/>
         </w:rPr>
       </w:pPr>
-      <w:bookmarkStart w:id="5" w:name="_Toc467675453"/>
+      <w:bookmarkStart w:id="5" w:name="_Toc467750726"/>
       <w:r>
         <w:rPr>
           <w:lang w:eastAsia="hu-HU"/>
@@ -3028,7 +3027,7 @@
           <w:lang w:eastAsia="hu-HU"/>
         </w:rPr>
       </w:pPr>
-      <w:bookmarkStart w:id="6" w:name="_Toc467675454"/>
+      <w:bookmarkStart w:id="6" w:name="_Toc467750727"/>
       <w:r>
         <w:rPr>
           <w:lang w:eastAsia="hu-HU"/>
@@ -3375,7 +3374,7 @@
           <w:lang w:eastAsia="hu-HU"/>
         </w:rPr>
       </w:pPr>
-      <w:bookmarkStart w:id="7" w:name="_Toc467675455"/>
+      <w:bookmarkStart w:id="7" w:name="_Toc467750728"/>
       <w:r>
         <w:rPr>
           <w:lang w:eastAsia="hu-HU"/>
@@ -3391,7 +3390,7 @@
           <w:lang w:eastAsia="hu-HU"/>
         </w:rPr>
       </w:pPr>
-      <w:bookmarkStart w:id="8" w:name="_Toc467675456"/>
+      <w:bookmarkStart w:id="8" w:name="_Toc467750729"/>
       <w:r>
         <w:rPr>
           <w:lang w:eastAsia="hu-HU"/>
@@ -3491,7 +3490,7 @@
           <w:lang w:eastAsia="hu-HU"/>
         </w:rPr>
       </w:pPr>
-      <w:bookmarkStart w:id="9" w:name="_Toc467675457"/>
+      <w:bookmarkStart w:id="9" w:name="_Toc467750730"/>
       <w:r>
         <w:rPr>
           <w:lang w:eastAsia="hu-HU"/>
@@ -3666,7 +3665,7 @@
         <mc:AlternateContent>
           <mc:Choice Requires="wps">
             <w:drawing>
-              <wp:anchor distT="0" distB="0" distL="114300" distR="114300" simplePos="0" relativeHeight="251656192" behindDoc="0" locked="0" layoutInCell="1" allowOverlap="1" wp14:anchorId="2A9DD3B3" wp14:editId="03CF499B">
+              <wp:anchor distT="0" distB="0" distL="114300" distR="114300" simplePos="0" relativeHeight="251655168" behindDoc="0" locked="0" layoutInCell="1" allowOverlap="1" wp14:anchorId="2A9DD3B3" wp14:editId="03CF499B">
                 <wp:simplePos x="0" y="0"/>
                 <wp:positionH relativeFrom="column">
                   <wp:posOffset>0</wp:posOffset>
@@ -3728,7 +3727,7 @@
                               </w:rPr>
                               <w:fldChar w:fldCharType="separate"/>
                             </w:r>
-                            <w:bookmarkStart w:id="10" w:name="_Toc467675431"/>
+                            <w:bookmarkStart w:id="10" w:name="_Toc467750750"/>
                             <w:r>
                               <w:rPr>
                                 <w:noProof/>
@@ -3766,7 +3765,7 @@
                 <v:stroke joinstyle="miter"/>
                 <v:path gradientshapeok="t" o:connecttype="rect"/>
               </v:shapetype>
-              <v:shape id="Szövegdoboz 6" o:spid="_x0000_s1026" type="#_x0000_t202" style="position:absolute;left:0;text-align:left;margin-left:0;margin-top:305.2pt;width:229.85pt;height:.05pt;z-index:251656192;visibility:visible;mso-wrap-style:square;mso-wrap-distance-left:9pt;mso-wrap-distance-top:0;mso-wrap-distance-right:9pt;mso-wrap-distance-bottom:0;mso-position-horizontal:absolute;mso-position-horizontal-relative:text;mso-position-vertical:absolute;mso-position-vertical-relative:text;v-text-anchor:top" o:gfxdata="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" stroked="f">
+              <v:shape id="Szövegdoboz 6" o:spid="_x0000_s1026" type="#_x0000_t202" style="position:absolute;left:0;text-align:left;margin-left:0;margin-top:305.2pt;width:229.85pt;height:.05pt;z-index:251655168;visibility:visible;mso-wrap-style:square;mso-wrap-distance-left:9pt;mso-wrap-distance-top:0;mso-wrap-distance-right:9pt;mso-wrap-distance-bottom:0;mso-position-horizontal:absolute;mso-position-horizontal-relative:text;mso-position-vertical:absolute;mso-position-vertical-relative:text;v-text-anchor:top" o:gfxdata="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" stroked="f">
                 <v:textbox style="mso-fit-shape-to-text:t" inset="0,0,0,0">
                   <w:txbxContent>
                     <w:p>
@@ -3796,7 +3795,7 @@
                         </w:rPr>
                         <w:fldChar w:fldCharType="separate"/>
                       </w:r>
-                      <w:bookmarkStart w:id="11" w:name="_Toc467675431"/>
+                      <w:bookmarkStart w:id="11" w:name="_Toc467750750"/>
                       <w:r>
                         <w:rPr>
                           <w:noProof/>
@@ -3828,7 +3827,7 @@
           <w:lang w:eastAsia="hu-HU"/>
         </w:rPr>
         <w:drawing>
-          <wp:anchor distT="0" distB="0" distL="114300" distR="114300" simplePos="0" relativeHeight="251655168" behindDoc="0" locked="0" layoutInCell="1" allowOverlap="1">
+          <wp:anchor distT="0" distB="0" distL="114300" distR="114300" simplePos="0" relativeHeight="251653120" behindDoc="0" locked="0" layoutInCell="1" allowOverlap="1">
             <wp:simplePos x="0" y="0"/>
             <wp:positionH relativeFrom="margin">
               <wp:align>left</wp:align>
@@ -3972,7 +3971,7 @@
       <w:pPr>
         <w:pStyle w:val="Cmsor2"/>
       </w:pPr>
-      <w:bookmarkStart w:id="12" w:name="_Toc467675458"/>
+      <w:bookmarkStart w:id="12" w:name="_Toc467750731"/>
       <w:r>
         <w:t>2.5 A program használata</w:t>
       </w:r>
@@ -3982,7 +3981,7 @@
       <w:pPr>
         <w:pStyle w:val="Cmsor3"/>
       </w:pPr>
-      <w:bookmarkStart w:id="13" w:name="_Toc467675459"/>
+      <w:bookmarkStart w:id="13" w:name="_Toc467750732"/>
       <w:r>
         <w:t>2.5.1 Regisztráció és bejelentkezés</w:t>
       </w:r>
@@ -4050,7 +4049,7 @@
         <w:jc w:val="center"/>
       </w:pPr>
       <w:fldSimple w:instr=" SEQ ábra \* ARABIC ">
-        <w:bookmarkStart w:id="14" w:name="_Toc467675432"/>
+        <w:bookmarkStart w:id="14" w:name="_Toc467750751"/>
         <w:r>
           <w:rPr>
             <w:noProof/>
@@ -4223,7 +4222,7 @@
         <w:jc w:val="center"/>
       </w:pPr>
       <w:fldSimple w:instr=" SEQ ábra \* ARABIC ">
-        <w:bookmarkStart w:id="15" w:name="_Toc467675433"/>
+        <w:bookmarkStart w:id="15" w:name="_Toc467750752"/>
         <w:r>
           <w:rPr>
             <w:noProof/>
@@ -4305,7 +4304,7 @@
         <w:jc w:val="center"/>
       </w:pPr>
       <w:fldSimple w:instr=" SEQ ábra \* ARABIC ">
-        <w:bookmarkStart w:id="16" w:name="_Toc467675434"/>
+        <w:bookmarkStart w:id="16" w:name="_Toc467750753"/>
         <w:r>
           <w:rPr>
             <w:noProof/>
@@ -4426,7 +4425,7 @@
       <w:pPr>
         <w:pStyle w:val="Cmsor3"/>
       </w:pPr>
-      <w:bookmarkStart w:id="17" w:name="_Toc467675460"/>
+      <w:bookmarkStart w:id="17" w:name="_Toc467750733"/>
       <w:r>
         <w:lastRenderedPageBreak/>
         <w:t>2.5.2</w:t>
@@ -4493,7 +4492,7 @@
         <w:jc w:val="center"/>
       </w:pPr>
       <w:fldSimple w:instr=" SEQ ábra \* ARABIC ">
-        <w:bookmarkStart w:id="18" w:name="_Toc467675435"/>
+        <w:bookmarkStart w:id="18" w:name="_Toc467750754"/>
         <w:r>
           <w:rPr>
             <w:noProof/>
@@ -4571,7 +4570,7 @@
       <w:pPr>
         <w:pStyle w:val="Cmsor3"/>
       </w:pPr>
-      <w:bookmarkStart w:id="19" w:name="_Toc467675461"/>
+      <w:bookmarkStart w:id="19" w:name="_Toc467750734"/>
       <w:r>
         <w:lastRenderedPageBreak/>
         <w:t>2.5.3 Jogosultságok</w:t>
@@ -4809,7 +4808,7 @@
       <w:pPr>
         <w:pStyle w:val="Cmsor3"/>
       </w:pPr>
-      <w:bookmarkStart w:id="20" w:name="_Toc467675462"/>
+      <w:bookmarkStart w:id="20" w:name="_Toc467750735"/>
       <w:r>
         <w:t>2.5.4 Felhasználói képernyő</w:t>
       </w:r>
@@ -4912,10 +4911,10 @@
           <w:lang w:eastAsia="hu-HU"/>
         </w:rPr>
         <w:drawing>
-          <wp:inline distT="0" distB="0" distL="0" distR="0" wp14:anchorId="32CDF04A" wp14:editId="0D72A6EA">
-            <wp:extent cx="3560400" cy="1868400"/>
-            <wp:effectExtent l="0" t="0" r="2540" b="0"/>
-            <wp:docPr id="23" name="Kép 23"/>
+          <wp:inline distT="0" distB="0" distL="0" distR="0">
+            <wp:extent cx="4402800" cy="1936800"/>
+            <wp:effectExtent l="0" t="0" r="0" b="6350"/>
+            <wp:docPr id="22" name="Kép 22"/>
             <wp:cNvGraphicFramePr>
               <a:graphicFrameLocks xmlns:a="http://schemas.openxmlformats.org/drawingml/2006/main" noChangeAspect="1"/>
             </wp:cNvGraphicFramePr>
@@ -4923,23 +4922,36 @@
               <a:graphicData uri="http://schemas.openxmlformats.org/drawingml/2006/picture">
                 <pic:pic xmlns:pic="http://schemas.openxmlformats.org/drawingml/2006/picture">
                   <pic:nvPicPr>
-                    <pic:cNvPr id="1" name=""/>
-                    <pic:cNvPicPr/>
+                    <pic:cNvPr id="0" name="Picture 2"/>
+                    <pic:cNvPicPr>
+                      <a:picLocks noChangeAspect="1" noChangeArrowheads="1"/>
+                    </pic:cNvPicPr>
                   </pic:nvPicPr>
                   <pic:blipFill>
-                    <a:blip r:embed="rId15"/>
+                    <a:blip r:embed="rId15">
+                      <a:extLst>
+                        <a:ext uri="{28A0092B-C50C-407E-A947-70E740481C1C}">
+                          <a14:useLocalDpi xmlns:a14="http://schemas.microsoft.com/office/drawing/2010/main" val="0"/>
+                        </a:ext>
+                      </a:extLst>
+                    </a:blip>
+                    <a:srcRect/>
                     <a:stretch>
                       <a:fillRect/>
                     </a:stretch>
                   </pic:blipFill>
-                  <pic:spPr>
+                  <pic:spPr bwMode="auto">
                     <a:xfrm>
                       <a:off x="0" y="0"/>
-                      <a:ext cx="3560400" cy="1868400"/>
+                      <a:ext cx="4402800" cy="1936800"/>
                     </a:xfrm>
                     <a:prstGeom prst="rect">
                       <a:avLst/>
                     </a:prstGeom>
+                    <a:noFill/>
+                    <a:ln>
+                      <a:noFill/>
+                    </a:ln>
                   </pic:spPr>
                 </pic:pic>
               </a:graphicData>
@@ -4954,7 +4966,7 @@
         <w:jc w:val="center"/>
       </w:pPr>
       <w:fldSimple w:instr=" SEQ ábra \* ARABIC ">
-        <w:bookmarkStart w:id="21" w:name="_Toc467675436"/>
+        <w:bookmarkStart w:id="21" w:name="_Toc467750755"/>
         <w:r>
           <w:rPr>
             <w:noProof/>
@@ -4978,7 +4990,12 @@
         <w:t xml:space="preserve"> új, eddig még nem látott </w:t>
       </w:r>
       <w:r>
-        <w:t>blokkot, a vetítéseket tartalmazó táblázat felett. Ez a sötétszürke rész hívatott segíteni a felhasználót a tájékozásban. Az üdvözlő modul kivételével az összes komponensen megtalálható lesz, így minden alkalommal tudni fogjuk, hogy épp melyik egységet böngésszük.</w:t>
+        <w:t>blokkot, a vetítéseket tartalmazó táblázat felett. Ez a sötétszürke rész hívatott segíteni a felhasználót a tájékozásban. Az üdvözlő m</w:t>
+      </w:r>
+      <w:bookmarkStart w:id="22" w:name="_GoBack"/>
+      <w:bookmarkEnd w:id="22"/>
+      <w:r>
+        <w:t>odul kivételével az összes komponensen megtalálható lesz, így minden alkalommal tudni fogjuk, hogy épp melyik egységet böngésszük.</w:t>
       </w:r>
     </w:p>
     <w:p>
@@ -5030,15 +5047,15 @@
         <w:pStyle w:val="Szakdolgozat"/>
       </w:pPr>
       <w:r>
-        <w:t>Miután esetlegesen módosítottunk a listázási besoroláson, jól átböngésztük a kínálatot, s végül eredményesen rábukkantunk a nekünk legjobban tetsző előadásra, akkor indíthatjuk is a foglalás menetét. Ami, immáron csak a következő passzusban kerül terítékre.</w:t>
+        <w:t>A táblázat mellett jobbra található kereső rész használata elég könnyen elsajátítható. A szöveges mezőbe beírjuk a karaktersorozatot, amire keresni, vagy épp szűrni szeretnénk, majd a Keress ! gomb megnyomásával már létre is jön a filterezett jegyzék.</w:t>
       </w:r>
     </w:p>
     <w:p>
       <w:pPr>
-        <w:pStyle w:val="Cmsor4"/>
-      </w:pPr>
-      <w:r>
-        <w:t>2.5.4.2 Foglalás</w:t>
+        <w:pStyle w:val="Szakdolgozat"/>
+      </w:pPr>
+      <w:r>
+        <w:t>A másik, PDF nevű kapcsoló pedig arra szolgál, hogy a táblázat tartalmát kinyerjük egy pdf kiterjesztésű dokumentumba.</w:t>
       </w:r>
     </w:p>
     <w:p>
@@ -5046,27 +5063,46 @@
         <w:pStyle w:val="Szakdolgozat"/>
       </w:pPr>
       <w:r>
-        <w:t>A foglaláshoz nincs más dolgunk, mint az előzőleg kinézett vetítés sorára jobb klikkel kattintani, majd az ott megjelenő kontextmenüben egyedüli lehetőségként előkerülő F</w:t>
-      </w:r>
-      <w:r>
-        <w:t>OGLALÁS</w:t>
-      </w:r>
-      <w:r>
-        <w:t xml:space="preserve"> textusra bökni</w:t>
-      </w:r>
-      <w:r>
-        <w:t xml:space="preserve"> (lásd 6. ábra)</w:t>
-      </w:r>
-      <w:r>
-        <w:t>.</w:t>
+        <w:t>Tegyük fel, hogy</w:t>
+      </w:r>
+      <w:r>
+        <w:t xml:space="preserve"> végül eredményesen rábukkantunk a nekünk legjobban tetsző előadásra, akkor indíthatjuk is a foglalás menetét. Ami, immáron csak a következő passzusban kerül terítékre.</w:t>
       </w:r>
     </w:p>
     <w:p>
       <w:pPr>
+        <w:pStyle w:val="Cmsor4"/>
+      </w:pPr>
+      <w:r>
+        <w:lastRenderedPageBreak/>
+        <w:t>2.5.4.2 Foglalás</w:t>
+      </w:r>
+    </w:p>
+    <w:p>
+      <w:pPr>
         <w:pStyle w:val="Szakdolgozat"/>
       </w:pPr>
       <w:r>
-        <w:lastRenderedPageBreak/>
+        <w:t>A foglaláshoz nincs más dolgunk, mint az előzőleg kinézett vetítés sorára jobb klikkel kattintani, majd az ott megjelenő kontextmenüben egyedüli lehetőségként előkerülő F</w:t>
+      </w:r>
+      <w:r>
+        <w:t>OGLALÁS</w:t>
+      </w:r>
+      <w:r>
+        <w:t xml:space="preserve"> textusra bökni</w:t>
+      </w:r>
+      <w:r>
+        <w:t xml:space="preserve"> (lásd 6. ábra)</w:t>
+      </w:r>
+      <w:r>
+        <w:t>.</w:t>
+      </w:r>
+    </w:p>
+    <w:p>
+      <w:pPr>
+        <w:pStyle w:val="Szakdolgozat"/>
+      </w:pPr>
+      <w:r>
         <w:t>Ezt követően a megerősítés végett egy dialógus ablakban kiírásra kerülnek a paraméterek. A panelen nemleges választ adva megszakítjuk a folyamatot, tovább tallózhatunk a mozgóképek közt. Ha viszont igen visszajelzést adunk a rendszernek, akkor tovább haladhatunk a művelet végrehajtásában, ahol is a soros kötelezettség a jegy darabszámának megjelölése. Alapértelmezetten egytől tíz egységig adhatunk le igényt, ettől abban az egyetlen esetben tér el a szoftver, ha a teremben már nincs annyi szabadon lévő szék. Ekkor ezeknek a maximális számát kapjuk felsőértékként.</w:t>
       </w:r>
       <w:r>
@@ -5113,9 +5149,9 @@
         </w:rPr>
         <w:drawing>
           <wp:inline distT="0" distB="0" distL="0" distR="0">
-            <wp:extent cx="3546000" cy="1774800"/>
+            <wp:extent cx="4312800" cy="1947600"/>
             <wp:effectExtent l="0" t="0" r="0" b="0"/>
-            <wp:docPr id="25" name="Kép 25"/>
+            <wp:docPr id="14" name="Kép 14"/>
             <wp:cNvGraphicFramePr>
               <a:graphicFrameLocks xmlns:a="http://schemas.openxmlformats.org/drawingml/2006/main" noChangeAspect="1"/>
             </wp:cNvGraphicFramePr>
@@ -5123,7 +5159,7 @@
               <a:graphicData uri="http://schemas.openxmlformats.org/drawingml/2006/picture">
                 <pic:pic xmlns:pic="http://schemas.openxmlformats.org/drawingml/2006/picture">
                   <pic:nvPicPr>
-                    <pic:cNvPr id="0" name="Picture 3"/>
+                    <pic:cNvPr id="0" name="Picture 1"/>
                     <pic:cNvPicPr>
                       <a:picLocks noChangeAspect="1" noChangeArrowheads="1"/>
                     </pic:cNvPicPr>
@@ -5144,7 +5180,7 @@
                   <pic:spPr bwMode="auto">
                     <a:xfrm>
                       <a:off x="0" y="0"/>
-                      <a:ext cx="3546000" cy="1774800"/>
+                      <a:ext cx="4312800" cy="1947600"/>
                     </a:xfrm>
                     <a:prstGeom prst="rect">
                       <a:avLst/>
@@ -5167,7 +5203,7 @@
         <w:jc w:val="center"/>
       </w:pPr>
       <w:fldSimple w:instr=" SEQ ábra \* ARABIC ">
-        <w:bookmarkStart w:id="22" w:name="_Toc467675437"/>
+        <w:bookmarkStart w:id="23" w:name="_Toc467750756"/>
         <w:r>
           <w:rPr>
             <w:noProof/>
@@ -5178,7 +5214,7 @@
       <w:r>
         <w:t>. ábra - Filmek panel, filmek listája</w:t>
       </w:r>
-      <w:bookmarkEnd w:id="22"/>
+      <w:bookmarkEnd w:id="23"/>
     </w:p>
     <w:p>
       <w:pPr>
@@ -5193,7 +5229,11 @@
         <w:pStyle w:val="Szakdolgozat"/>
       </w:pPr>
       <w:r>
-        <w:t xml:space="preserve">Az ügyfél a menüben fellelhető kapcsoló lenyomása után megkapja a rendszerben szereplő összes film listáját abc sorrendbe rendezve. Továbbá olyan kompetenciákat szerezhet egy adott entitásról, mint a rendezője, a főszereplője, a hossza percben megadva, valamint annak korhatára, ami alatt a megtekintés nem ajánlott. </w:t>
+        <w:t xml:space="preserve">Az ügyfél a menüben fellelhető kapcsoló lenyomása után megkapja a rendszerben szereplő összes film listáját abc sorrendbe rendezve. Továbbá olyan kompetenciákat szerezhet egy adott entitásról, mint a rendezője, a főszereplője, a hossza percben </w:t>
+      </w:r>
+      <w:r>
+        <w:lastRenderedPageBreak/>
+        <w:t xml:space="preserve">megadva, valamint annak korhatára, ami alatt a megtekintés nem ajánlott. </w:t>
       </w:r>
       <w:r>
         <w:t>Természetesen, csakúgy,</w:t>
@@ -5222,7 +5262,6 @@
         <w:pStyle w:val="Szakdolgozat"/>
       </w:pPr>
       <w:r>
-        <w:lastRenderedPageBreak/>
         <w:t xml:space="preserve">Ám ennyiben még nem merültek ki a plusz ismertetők tárháza. </w:t>
       </w:r>
       <w:r>
@@ -5233,6 +5272,22 @@
       </w:r>
       <w:r>
         <w:t>A Foglalás cikkelyben tapasztaltak ellentétben e mögött a kontextmenü mögött nincs különösebb bonyolultságú művelet. A válasz lehetőség érvényesítésével egy információs felugró ablak jelentkezik, melyben extra ismeretekkel gyarapodhatunk.</w:t>
+      </w:r>
+    </w:p>
+    <w:p>
+      <w:pPr>
+        <w:pStyle w:val="Szakdolgozat"/>
+      </w:pPr>
+      <w:r>
+        <w:t>A táblázat mellett jobbra található kereső rész használata elég könnyen elsajátítható. A szöveges mezőbe beírjuk a karaktersorozatot, amire keresni, vagy épp szűrni szeretnénk, majd a Keress ! gomb megnyomásával már létre is jön a filterezett jegyzék.</w:t>
+      </w:r>
+    </w:p>
+    <w:p>
+      <w:pPr>
+        <w:pStyle w:val="Szakdolgozat"/>
+      </w:pPr>
+      <w:r>
+        <w:t>A másik, PDF nevű kapcsoló pedig arra szolgál, hogy a táblázat tartalmát kinyerjük egy pdf kiterjesztésű dokumentumba.</w:t>
       </w:r>
     </w:p>
     <w:p>
@@ -5302,7 +5357,7 @@
         <w:jc w:val="center"/>
       </w:pPr>
       <w:fldSimple w:instr=" SEQ ábra \* ARABIC ">
-        <w:bookmarkStart w:id="23" w:name="_Toc467675438"/>
+        <w:bookmarkStart w:id="24" w:name="_Toc467750757"/>
         <w:r>
           <w:rPr>
             <w:noProof/>
@@ -5319,7 +5374,7 @@
       <w:r>
         <w:t xml:space="preserve"> Árak</w:t>
       </w:r>
-      <w:bookmarkEnd w:id="23"/>
+      <w:bookmarkEnd w:id="24"/>
     </w:p>
     <w:p>
       <w:pPr>
@@ -5338,7 +5393,11 @@
         <w:t>funkcionalitásokkal</w:t>
       </w:r>
       <w:r>
-        <w:t>, tehát itt nem tud semmilyen műveletet lebonyolítani. Ezen a helyen a 6. ábrának megfelelően csak egy táblázatra bukkan az ügyfél, ahol is tájékoztatást kap az árszabásról, valamint az esetlegesen igénybe vehető kedvezményekről.</w:t>
+        <w:t xml:space="preserve">, tehát itt nem tud semmilyen műveletet lebonyolítani. Ezen a helyen a 6. ábrának megfelelően csak egy táblázatra bukkan az </w:t>
+      </w:r>
+      <w:r>
+        <w:lastRenderedPageBreak/>
+        <w:t>ügyfél, ahol is tájékoztatást kap az árszabásról, valamint az esetlegesen igénybe vehető kedvezményekről.</w:t>
       </w:r>
     </w:p>
     <w:p>
@@ -5346,7 +5405,6 @@
         <w:pStyle w:val="Cmsor4"/>
       </w:pPr>
       <w:r>
-        <w:lastRenderedPageBreak/>
         <w:t>2.5.4.</w:t>
       </w:r>
       <w:r>
@@ -5409,7 +5467,7 @@
         <w:jc w:val="center"/>
       </w:pPr>
       <w:fldSimple w:instr=" SEQ ábra \* ARABIC ">
-        <w:bookmarkStart w:id="24" w:name="_Toc467675439"/>
+        <w:bookmarkStart w:id="25" w:name="_Toc467750758"/>
         <w:r>
           <w:rPr>
             <w:noProof/>
@@ -5426,7 +5484,7 @@
       <w:r>
         <w:t xml:space="preserve"> Kapcsolat</w:t>
       </w:r>
-      <w:bookmarkEnd w:id="24"/>
+      <w:bookmarkEnd w:id="25"/>
     </w:p>
     <w:p>
       <w:pPr>
@@ -5497,22 +5555,22 @@
         <w:t>Ez többek között azért fontos, hogy az egyes felhasználói futtatások között ne kelljen mindenegyes alkalommal újraindítani az alkalmazást, hanem egyből át tudjuk adni másnak a szoftver használatát.</w:t>
       </w:r>
       <w:r>
-        <w:t xml:space="preserve"> Vagy épp akkor is létjogosultsága lehet, mikor nem rendelkezünk superuseri jogosítványokkal, vagyis csak külön munkamenetben tudunk adatokat módosítani, valamint foglalást kezdeményezni egy vetítésre. Így, ha </w:t>
+        <w:t xml:space="preserve"> Vagy épp akkor is létjogosultsága lehet, mikor nem rendelkezünk superuseri jogosítványokkal, vagyis csak külön munkamenetben tudunk </w:t>
       </w:r>
       <w:r>
         <w:lastRenderedPageBreak/>
-        <w:t>kiválasztjuk ezt a kapcsolót, akkor a már az előző passzusokban kifejtett bejelentkezős, regisztrációs interfész fogad bennünket.</w:t>
+        <w:t>adatokat módosítani, valamint foglalást kezdeményezni egy vetítésre. Így, ha kiválasztjuk ezt a kapcsolót, akkor a már az előző passzusokban kifejtett bejelentkezős, regisztrációs interfész fogad bennünket.</w:t>
       </w:r>
     </w:p>
     <w:p>
       <w:pPr>
         <w:pStyle w:val="Cmsor3"/>
       </w:pPr>
-      <w:bookmarkStart w:id="25" w:name="_Toc467675463"/>
+      <w:bookmarkStart w:id="26" w:name="_Toc467750736"/>
       <w:r>
         <w:t>2.5.5 Adminisztrátori képernyő/funkciók</w:t>
       </w:r>
-      <w:bookmarkEnd w:id="25"/>
+      <w:bookmarkEnd w:id="26"/>
     </w:p>
     <w:p>
       <w:pPr>
@@ -5568,7 +5626,7 @@
         <w:jc w:val="center"/>
       </w:pPr>
       <w:fldSimple w:instr=" SEQ ábra \* ARABIC ">
-        <w:bookmarkStart w:id="26" w:name="_Toc467675440"/>
+        <w:bookmarkStart w:id="27" w:name="_Toc467750759"/>
         <w:r>
           <w:rPr>
             <w:noProof/>
@@ -5585,7 +5643,7 @@
       <w:r>
         <w:t>- Köszöntő felület - adminisztrátor</w:t>
       </w:r>
-      <w:bookmarkEnd w:id="26"/>
+      <w:bookmarkEnd w:id="27"/>
     </w:p>
     <w:p>
       <w:pPr>
@@ -5713,7 +5771,7 @@
         <w:jc w:val="center"/>
       </w:pPr>
       <w:fldSimple w:instr=" SEQ ábra \* ARABIC ">
-        <w:bookmarkStart w:id="27" w:name="_Toc467675441"/>
+        <w:bookmarkStart w:id="28" w:name="_Toc467750760"/>
         <w:r>
           <w:rPr>
             <w:noProof/>
@@ -5724,7 +5782,7 @@
       <w:r>
         <w:t>. ábra - Műsor lista</w:t>
       </w:r>
-      <w:bookmarkEnd w:id="27"/>
+      <w:bookmarkEnd w:id="28"/>
     </w:p>
     <w:p>
       <w:pPr>
@@ -5819,7 +5877,7 @@
           <w:lang w:eastAsia="hu-HU"/>
         </w:rPr>
         <w:drawing>
-          <wp:anchor distT="0" distB="0" distL="114300" distR="114300" simplePos="0" relativeHeight="251658240" behindDoc="0" locked="0" layoutInCell="1" allowOverlap="1">
+          <wp:anchor distT="0" distB="0" distL="114300" distR="114300" simplePos="0" relativeHeight="251659264" behindDoc="0" locked="0" layoutInCell="1" allowOverlap="1">
             <wp:simplePos x="0" y="0"/>
             <wp:positionH relativeFrom="column">
               <wp:posOffset>3055620</wp:posOffset>
@@ -5876,7 +5934,7 @@
         <mc:AlternateContent>
           <mc:Choice Requires="wps">
             <w:drawing>
-              <wp:anchor distT="0" distB="0" distL="114300" distR="114300" simplePos="0" relativeHeight="251660288" behindDoc="0" locked="0" layoutInCell="1" allowOverlap="1" wp14:anchorId="72CCC24B" wp14:editId="34469C07">
+              <wp:anchor distT="0" distB="0" distL="114300" distR="114300" simplePos="0" relativeHeight="251663360" behindDoc="0" locked="0" layoutInCell="1" allowOverlap="1" wp14:anchorId="72CCC24B" wp14:editId="34469C07">
                 <wp:simplePos x="0" y="0"/>
                 <wp:positionH relativeFrom="column">
                   <wp:posOffset>3063875</wp:posOffset>
@@ -5939,7 +5997,7 @@
                               </w:rPr>
                               <w:fldChar w:fldCharType="separate"/>
                             </w:r>
-                            <w:bookmarkStart w:id="28" w:name="_Toc467675442"/>
+                            <w:bookmarkStart w:id="29" w:name="_Toc467750761"/>
                             <w:r>
                               <w:rPr>
                                 <w:noProof/>
@@ -5967,7 +6025,7 @@
                               </w:rPr>
                               <w:t>- Helytelen formátum</w:t>
                             </w:r>
-                            <w:bookmarkEnd w:id="28"/>
+                            <w:bookmarkEnd w:id="29"/>
                           </w:p>
                         </w:txbxContent>
                       </wps:txbx>
@@ -5985,7 +6043,7 @@
           </mc:Choice>
           <mc:Fallback>
             <w:pict>
-              <v:shape w14:anchorId="72CCC24B" id="Szövegdoboz 18" o:spid="_x0000_s1027" type="#_x0000_t202" style="position:absolute;left:0;text-align:left;margin-left:241.25pt;margin-top:120.1pt;width:184.8pt;height:.05pt;z-index:251660288;visibility:visible;mso-wrap-style:square;mso-wrap-distance-left:9pt;mso-wrap-distance-top:0;mso-wrap-distance-right:9pt;mso-wrap-distance-bottom:0;mso-position-horizontal:absolute;mso-position-horizontal-relative:text;mso-position-vertical:absolute;mso-position-vertical-relative:text;v-text-anchor:top" o:gfxdata="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" stroked="f">
+              <v:shape w14:anchorId="72CCC24B" id="Szövegdoboz 18" o:spid="_x0000_s1027" type="#_x0000_t202" style="position:absolute;left:0;text-align:left;margin-left:241.25pt;margin-top:120.1pt;width:184.8pt;height:.05pt;z-index:251663360;visibility:visible;mso-wrap-style:square;mso-wrap-distance-left:9pt;mso-wrap-distance-top:0;mso-wrap-distance-right:9pt;mso-wrap-distance-bottom:0;mso-position-horizontal:absolute;mso-position-horizontal-relative:text;mso-position-vertical:absolute;mso-position-vertical-relative:text;v-text-anchor:top" o:gfxdata="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" stroked="f">
                 <v:textbox style="mso-fit-shape-to-text:t" inset="0,0,0,0">
                   <w:txbxContent>
                     <w:p>
@@ -6016,7 +6074,7 @@
                         </w:rPr>
                         <w:fldChar w:fldCharType="separate"/>
                       </w:r>
-                      <w:bookmarkStart w:id="29" w:name="_Toc467675442"/>
+                      <w:bookmarkStart w:id="30" w:name="_Toc467750761"/>
                       <w:r>
                         <w:rPr>
                           <w:noProof/>
@@ -6044,7 +6102,7 @@
                         </w:rPr>
                         <w:t>- Helytelen formátum</w:t>
                       </w:r>
-                      <w:bookmarkEnd w:id="29"/>
+                      <w:bookmarkEnd w:id="30"/>
                     </w:p>
                   </w:txbxContent>
                 </v:textbox>
@@ -6228,7 +6286,7 @@
         <w:jc w:val="center"/>
       </w:pPr>
       <w:fldSimple w:instr=" SEQ ábra \* ARABIC ">
-        <w:bookmarkStart w:id="30" w:name="_Toc467675443"/>
+        <w:bookmarkStart w:id="31" w:name="_Toc467750762"/>
         <w:r>
           <w:rPr>
             <w:noProof/>
@@ -6239,7 +6297,7 @@
       <w:r>
         <w:t>. ábra - Filmek listája</w:t>
       </w:r>
-      <w:bookmarkEnd w:id="30"/>
+      <w:bookmarkEnd w:id="31"/>
     </w:p>
     <w:p>
       <w:pPr>
@@ -6392,7 +6450,7 @@
         <w:jc w:val="center"/>
       </w:pPr>
       <w:fldSimple w:instr=" SEQ ábra \* ARABIC ">
-        <w:bookmarkStart w:id="31" w:name="_Toc467675444"/>
+        <w:bookmarkStart w:id="32" w:name="_Toc467750763"/>
         <w:r>
           <w:rPr>
             <w:noProof/>
@@ -6403,7 +6461,7 @@
       <w:r>
         <w:t>. ábra - Mozik listája</w:t>
       </w:r>
-      <w:bookmarkEnd w:id="31"/>
+      <w:bookmarkEnd w:id="32"/>
     </w:p>
     <w:p>
       <w:pPr>
@@ -6550,7 +6608,7 @@
         <w:jc w:val="center"/>
       </w:pPr>
       <w:fldSimple w:instr=" SEQ ábra \* ARABIC ">
-        <w:bookmarkStart w:id="32" w:name="_Toc467675445"/>
+        <w:bookmarkStart w:id="33" w:name="_Toc467750764"/>
         <w:r>
           <w:rPr>
             <w:noProof/>
@@ -6561,7 +6619,7 @@
       <w:r>
         <w:t>. ábra - Termek listája</w:t>
       </w:r>
-      <w:bookmarkEnd w:id="32"/>
+      <w:bookmarkEnd w:id="33"/>
     </w:p>
     <w:p>
       <w:pPr>
@@ -6726,7 +6784,7 @@
         <w:jc w:val="center"/>
       </w:pPr>
       <w:fldSimple w:instr=" SEQ ábra \* ARABIC ">
-        <w:bookmarkStart w:id="33" w:name="_Toc467675446"/>
+        <w:bookmarkStart w:id="34" w:name="_Toc467750765"/>
         <w:r>
           <w:rPr>
             <w:noProof/>
@@ -6737,7 +6795,7 @@
       <w:r>
         <w:t>. ábra - Mozik és termek kapcsolata</w:t>
       </w:r>
-      <w:bookmarkEnd w:id="33"/>
+      <w:bookmarkEnd w:id="34"/>
     </w:p>
     <w:p>
       <w:pPr>
@@ -6859,7 +6917,7 @@
         <w:jc w:val="center"/>
       </w:pPr>
       <w:fldSimple w:instr=" SEQ ábra \* ARABIC ">
-        <w:bookmarkStart w:id="34" w:name="_Toc467675447"/>
+        <w:bookmarkStart w:id="35" w:name="_Toc467750766"/>
         <w:r>
           <w:rPr>
             <w:noProof/>
@@ -6870,7 +6928,7 @@
       <w:r>
         <w:t>. ábra - Felhasználók és jogosultságok</w:t>
       </w:r>
-      <w:bookmarkEnd w:id="34"/>
+      <w:bookmarkEnd w:id="35"/>
     </w:p>
     <w:p>
       <w:pPr>
@@ -7018,7 +7076,7 @@
       <w:pPr>
         <w:pStyle w:val="Cmsor3"/>
       </w:pPr>
-      <w:bookmarkStart w:id="35" w:name="_Toc467675464"/>
+      <w:bookmarkStart w:id="36" w:name="_Toc467750737"/>
       <w:r>
         <w:t xml:space="preserve">2.5.6 </w:t>
       </w:r>
@@ -7028,7 +7086,7 @@
       <w:r>
         <w:t>nkció</w:t>
       </w:r>
-      <w:bookmarkEnd w:id="35"/>
+      <w:bookmarkEnd w:id="36"/>
     </w:p>
     <w:p>
       <w:pPr>
@@ -7094,14 +7152,14 @@
           <w:lang w:eastAsia="hu-HU"/>
         </w:rPr>
       </w:pPr>
-      <w:bookmarkStart w:id="36" w:name="_Toc467675465"/>
+      <w:bookmarkStart w:id="37" w:name="_Toc467750738"/>
       <w:r>
         <w:rPr>
           <w:lang w:eastAsia="hu-HU"/>
         </w:rPr>
         <w:t>3. Fejlesztői dokumentáció</w:t>
       </w:r>
-      <w:bookmarkEnd w:id="36"/>
+      <w:bookmarkEnd w:id="37"/>
     </w:p>
     <w:p>
       <w:pPr>
@@ -7110,14 +7168,14 @@
           <w:lang w:eastAsia="hu-HU"/>
         </w:rPr>
       </w:pPr>
-      <w:bookmarkStart w:id="37" w:name="_Toc467675466"/>
+      <w:bookmarkStart w:id="38" w:name="_Toc467750739"/>
       <w:r>
         <w:rPr>
           <w:lang w:eastAsia="hu-HU"/>
         </w:rPr>
         <w:t>3.1 Felhasznált eszközök</w:t>
       </w:r>
-      <w:bookmarkEnd w:id="37"/>
+      <w:bookmarkEnd w:id="38"/>
     </w:p>
     <w:p>
       <w:pPr>
@@ -7126,14 +7184,14 @@
           <w:lang w:eastAsia="hu-HU"/>
         </w:rPr>
       </w:pPr>
-      <w:bookmarkStart w:id="38" w:name="_Toc467675467"/>
+      <w:bookmarkStart w:id="39" w:name="_Toc467750740"/>
       <w:r>
         <w:rPr>
           <w:lang w:eastAsia="hu-HU"/>
         </w:rPr>
         <w:t>3.2. A rendszer architektúrája</w:t>
       </w:r>
-      <w:bookmarkEnd w:id="38"/>
+      <w:bookmarkEnd w:id="39"/>
     </w:p>
     <w:p>
       <w:pPr>
@@ -7142,14 +7200,14 @@
           <w:lang w:eastAsia="hu-HU"/>
         </w:rPr>
       </w:pPr>
-      <w:bookmarkStart w:id="39" w:name="_Toc467675468"/>
+      <w:bookmarkStart w:id="40" w:name="_Toc467750741"/>
       <w:r>
         <w:rPr>
           <w:lang w:eastAsia="hu-HU"/>
         </w:rPr>
         <w:t>3.2.1 JAVA oldal</w:t>
       </w:r>
-      <w:bookmarkEnd w:id="39"/>
+      <w:bookmarkEnd w:id="40"/>
     </w:p>
     <w:p>
       <w:pPr>
@@ -7158,14 +7216,14 @@
           <w:lang w:eastAsia="hu-HU"/>
         </w:rPr>
       </w:pPr>
-      <w:bookmarkStart w:id="40" w:name="_Toc467675469"/>
+      <w:bookmarkStart w:id="41" w:name="_Toc467750742"/>
       <w:r>
         <w:rPr>
           <w:lang w:eastAsia="hu-HU"/>
         </w:rPr>
         <w:t>3.3 Adatbázisterv</w:t>
       </w:r>
-      <w:bookmarkEnd w:id="40"/>
+      <w:bookmarkEnd w:id="41"/>
     </w:p>
     <w:p>
       <w:pPr>
@@ -7264,6 +7322,7 @@
         </w:rPr>
         <w:fldChar w:fldCharType="separate"/>
       </w:r>
+      <w:bookmarkStart w:id="42" w:name="_Toc467750767"/>
       <w:r>
         <w:rPr>
           <w:noProof/>
@@ -7280,6 +7339,7 @@
       <w:r>
         <w:t>. ábra - Adatbázis kapcsolat</w:t>
       </w:r>
+      <w:bookmarkEnd w:id="42"/>
     </w:p>
     <w:p>
       <w:pPr>
@@ -7517,13 +7577,7 @@
         <w:rPr>
           <w:lang w:eastAsia="hu-HU"/>
         </w:rPr>
-        <w:t>Nev: A mozi neve</w:t>
-      </w:r>
-      <w:r>
-        <w:rPr>
-          <w:lang w:eastAsia="hu-HU"/>
-        </w:rPr>
-        <w:t>, karakteres (20), nem lehet null</w:t>
+        <w:t>Nev: A mozi neve, karakteres (20), nem lehet null</w:t>
       </w:r>
       <w:r>
         <w:rPr>
@@ -7585,19 +7639,7 @@
         <w:rPr>
           <w:lang w:eastAsia="hu-HU"/>
         </w:rPr>
-        <w:t xml:space="preserve">Nev: A </w:t>
-      </w:r>
-      <w:r>
-        <w:rPr>
-          <w:lang w:eastAsia="hu-HU"/>
-        </w:rPr>
-        <w:t>terem</w:t>
-      </w:r>
-      <w:r>
-        <w:rPr>
-          <w:lang w:eastAsia="hu-HU"/>
-        </w:rPr>
-        <w:t xml:space="preserve"> neve, karakteres (20), nem lehet null</w:t>
+        <w:t>Nev: A terem neve, karakteres (20), nem lehet null</w:t>
       </w:r>
       <w:r>
         <w:rPr>
@@ -7763,19 +7805,7 @@
         <w:rPr>
           <w:lang w:eastAsia="hu-HU"/>
         </w:rPr>
-        <w:t xml:space="preserve">A </w:t>
-      </w:r>
-      <w:r>
-        <w:rPr>
-          <w:lang w:eastAsia="hu-HU"/>
-        </w:rPr>
-        <w:t>felhasználó</w:t>
-      </w:r>
-      <w:r>
-        <w:rPr>
-          <w:lang w:eastAsia="hu-HU"/>
-        </w:rPr>
-        <w:t xml:space="preserve"> neve, karakteres (20), nem lehet null</w:t>
+        <w:t>A felhasználó neve, karakteres (20), nem lehet null</w:t>
       </w:r>
       <w:r>
         <w:rPr>
@@ -7799,13 +7829,7 @@
         <w:rPr>
           <w:lang w:eastAsia="hu-HU"/>
         </w:rPr>
-        <w:t>Jog: A user joga</w:t>
-      </w:r>
-      <w:r>
-        <w:rPr>
-          <w:lang w:eastAsia="hu-HU"/>
-        </w:rPr>
-        <w:t>, int, nem lehet null</w:t>
+        <w:t>Jog: A user joga, int, nem lehet null</w:t>
       </w:r>
     </w:p>
     <w:p>
@@ -8001,25 +8025,7 @@
         <w:rPr>
           <w:lang w:eastAsia="hu-HU"/>
         </w:rPr>
-        <w:t xml:space="preserve">Mikor: Vetítés dátuma, </w:t>
-      </w:r>
-      <w:r>
-        <w:rPr>
-          <w:lang w:eastAsia="hu-HU"/>
-        </w:rPr>
-        <w:t>karakteres (</w:t>
-      </w:r>
-      <w:r>
-        <w:rPr>
-          <w:lang w:eastAsia="hu-HU"/>
-        </w:rPr>
-        <w:t>1</w:t>
-      </w:r>
-      <w:r>
-        <w:rPr>
-          <w:lang w:eastAsia="hu-HU"/>
-        </w:rPr>
-        <w:t>0), nem lehet null</w:t>
+        <w:t>Mikor: Vetítés dátuma, karakteres (10), nem lehet null</w:t>
       </w:r>
     </w:p>
     <w:p>
@@ -8081,25 +8087,7 @@
         <w:rPr>
           <w:lang w:eastAsia="hu-HU"/>
         </w:rPr>
-        <w:t>FELHASZNALO</w:t>
-      </w:r>
-      <w:r>
-        <w:rPr>
-          <w:lang w:eastAsia="hu-HU"/>
-        </w:rPr>
-        <w:t xml:space="preserve">_ID: </w:t>
-      </w:r>
-      <w:r>
-        <w:rPr>
-          <w:lang w:eastAsia="hu-HU"/>
-        </w:rPr>
-        <w:t>F</w:t>
-      </w:r>
-      <w:r>
-        <w:rPr>
-          <w:lang w:eastAsia="hu-HU"/>
-        </w:rPr>
-        <w:t>elhasználó azonosító</w:t>
+        <w:t>FELHASZNALO_ID: Felhasználó azonosító</w:t>
       </w:r>
     </w:p>
     <w:p>
@@ -8117,28 +8105,8 @@
         <w:rPr>
           <w:lang w:eastAsia="hu-HU"/>
         </w:rPr>
-        <w:t>SZEK</w:t>
-      </w:r>
-      <w:r>
-        <w:rPr>
-          <w:lang w:eastAsia="hu-HU"/>
-        </w:rPr>
-        <w:t xml:space="preserve">_ID: </w:t>
-      </w:r>
-      <w:r>
-        <w:rPr>
-          <w:lang w:eastAsia="hu-HU"/>
-        </w:rPr>
-        <w:t>Szék</w:t>
-      </w:r>
-      <w:r>
-        <w:rPr>
-          <w:lang w:eastAsia="hu-HU"/>
-        </w:rPr>
-        <w:t xml:space="preserve"> azonosító</w:t>
-      </w:r>
-      <w:bookmarkStart w:id="41" w:name="_GoBack"/>
-      <w:bookmarkEnd w:id="41"/>
+        <w:t>SZEK_ID: Szék azonosító</w:t>
+      </w:r>
     </w:p>
     <w:p>
       <w:pPr>
@@ -8147,7 +8115,7 @@
           <w:lang w:eastAsia="hu-HU"/>
         </w:rPr>
       </w:pPr>
-      <w:bookmarkStart w:id="42" w:name="_Toc467675470"/>
+      <w:bookmarkStart w:id="43" w:name="_Toc467750743"/>
       <w:r>
         <w:rPr>
           <w:lang w:eastAsia="hu-HU"/>
@@ -8155,7 +8123,7 @@
         <w:lastRenderedPageBreak/>
         <w:t>3.4 Osztályszerkezetek</w:t>
       </w:r>
-      <w:bookmarkEnd w:id="42"/>
+      <w:bookmarkEnd w:id="43"/>
     </w:p>
     <w:p>
       <w:pPr>
@@ -8164,14 +8132,14 @@
           <w:lang w:eastAsia="hu-HU"/>
         </w:rPr>
       </w:pPr>
-      <w:bookmarkStart w:id="43" w:name="_Toc467675471"/>
+      <w:bookmarkStart w:id="44" w:name="_Toc467750744"/>
       <w:r>
         <w:rPr>
           <w:lang w:eastAsia="hu-HU"/>
         </w:rPr>
         <w:t>3.5 Részletes programterv</w:t>
       </w:r>
-      <w:bookmarkEnd w:id="43"/>
+      <w:bookmarkEnd w:id="44"/>
     </w:p>
     <w:p>
       <w:pPr>
@@ -8180,14 +8148,14 @@
           <w:lang w:eastAsia="hu-HU"/>
         </w:rPr>
       </w:pPr>
-      <w:bookmarkStart w:id="44" w:name="_Toc467675472"/>
+      <w:bookmarkStart w:id="45" w:name="_Toc467750745"/>
       <w:r>
         <w:rPr>
           <w:lang w:eastAsia="hu-HU"/>
         </w:rPr>
         <w:t>3.5.1 JAVA osztályok</w:t>
       </w:r>
-      <w:bookmarkEnd w:id="44"/>
+      <w:bookmarkEnd w:id="45"/>
     </w:p>
     <w:p>
       <w:pPr>
@@ -8196,14 +8164,14 @@
           <w:lang w:eastAsia="hu-HU"/>
         </w:rPr>
       </w:pPr>
-      <w:bookmarkStart w:id="45" w:name="_Toc467675473"/>
+      <w:bookmarkStart w:id="46" w:name="_Toc467750746"/>
       <w:r>
         <w:rPr>
           <w:lang w:eastAsia="hu-HU"/>
         </w:rPr>
         <w:t>3.6 Tesztelés</w:t>
       </w:r>
-      <w:bookmarkEnd w:id="45"/>
+      <w:bookmarkEnd w:id="46"/>
     </w:p>
     <w:tbl>
       <w:tblPr>
@@ -16101,7 +16069,6 @@
               <w:rPr>
                 <w:b/>
               </w:rPr>
-              <w:lastRenderedPageBreak/>
               <w:t>Lépések</w:t>
             </w:r>
           </w:p>
@@ -28699,7 +28666,6 @@
               <w:rPr>
                 <w:b/>
               </w:rPr>
-              <w:lastRenderedPageBreak/>
               <w:t>Elfogadási kritérium</w:t>
             </w:r>
           </w:p>
@@ -31500,23 +31466,18 @@
     <w:p>
       <w:pPr>
         <w:pStyle w:val="Cmsor2"/>
-        <w:numPr>
-          <w:ilvl w:val="1"/>
-          <w:numId w:val="59"/>
-        </w:numPr>
-        <w:ind w:left="0" w:firstLine="0"/>
         <w:rPr>
           <w:lang w:eastAsia="hu-HU"/>
         </w:rPr>
       </w:pPr>
-      <w:bookmarkStart w:id="46" w:name="_Toc467675474"/>
-      <w:r>
-        <w:rPr>
-          <w:lang w:eastAsia="hu-HU"/>
-        </w:rPr>
+      <w:bookmarkStart w:id="47" w:name="_Toc467750747"/>
+      <w:r>
+        <w:t xml:space="preserve">3.7 </w:t>
+      </w:r>
+      <w:r>
         <w:t>Fejlesztések</w:t>
       </w:r>
-      <w:bookmarkEnd w:id="46"/>
+      <w:bookmarkEnd w:id="47"/>
     </w:p>
     <w:p>
       <w:pPr>
@@ -31603,14 +31564,12 @@
         </w:rPr>
         <w:t>Jegy PDF-be való generálása</w:t>
       </w:r>
-    </w:p>
-    <w:p>
-      <w:pPr>
-        <w:pStyle w:val="Cmsor1"/>
+      <w:r>
         <w:rPr>
           <w:lang w:eastAsia="hu-HU"/>
         </w:rPr>
-      </w:pPr>
+        <w:br w:type="page"/>
+      </w:r>
     </w:p>
     <w:p>
       <w:pPr>
@@ -31619,14 +31578,15 @@
           <w:rStyle w:val="Cmsor1Char"/>
         </w:rPr>
       </w:pPr>
-      <w:bookmarkStart w:id="47" w:name="_Toc467675475"/>
+      <w:bookmarkStart w:id="48" w:name="_Toc467750748"/>
       <w:r>
         <w:rPr>
           <w:rStyle w:val="Cmsor1Char"/>
         </w:rPr>
+        <w:lastRenderedPageBreak/>
         <w:t>Ábrajegyzék</w:t>
       </w:r>
-      <w:bookmarkEnd w:id="47"/>
+      <w:bookmarkEnd w:id="48"/>
     </w:p>
     <w:p>
       <w:pPr>
@@ -31669,7 +31629,7 @@
         </w:rPr>
         <w:fldChar w:fldCharType="separate"/>
       </w:r>
-      <w:hyperlink r:id="rId28" w:anchor="_Toc467675431" w:history="1">
+      <w:hyperlink r:id="rId28" w:anchor="_Toc467750750" w:history="1">
         <w:r>
           <w:rPr>
             <w:rStyle w:val="Hiperhivatkozs"/>
@@ -31696,7 +31656,7 @@
             <w:noProof/>
             <w:webHidden/>
           </w:rPr>
-          <w:instrText xml:space="preserve"> PAGEREF _Toc467675431 \h </w:instrText>
+          <w:instrText xml:space="preserve"> PAGEREF _Toc467750750 \h </w:instrText>
         </w:r>
         <w:r>
           <w:rPr>
@@ -31739,7 +31699,7 @@
           <w:lang w:eastAsia="hu-HU"/>
         </w:rPr>
       </w:pPr>
-      <w:hyperlink w:anchor="_Toc467675432" w:history="1">
+      <w:hyperlink w:anchor="_Toc467750751" w:history="1">
         <w:r>
           <w:rPr>
             <w:rStyle w:val="Hiperhivatkozs"/>
@@ -31766,7 +31726,7 @@
             <w:noProof/>
             <w:webHidden/>
           </w:rPr>
-          <w:instrText xml:space="preserve"> PAGEREF _Toc467675432 \h </w:instrText>
+          <w:instrText xml:space="preserve"> PAGEREF _Toc467750751 \h </w:instrText>
         </w:r>
         <w:r>
           <w:rPr>
@@ -31809,7 +31769,7 @@
           <w:lang w:eastAsia="hu-HU"/>
         </w:rPr>
       </w:pPr>
-      <w:hyperlink w:anchor="_Toc467675433" w:history="1">
+      <w:hyperlink w:anchor="_Toc467750752" w:history="1">
         <w:r>
           <w:rPr>
             <w:rStyle w:val="Hiperhivatkozs"/>
@@ -31836,7 +31796,7 @@
             <w:noProof/>
             <w:webHidden/>
           </w:rPr>
-          <w:instrText xml:space="preserve"> PAGEREF _Toc467675433 \h </w:instrText>
+          <w:instrText xml:space="preserve"> PAGEREF _Toc467750752 \h </w:instrText>
         </w:r>
         <w:r>
           <w:rPr>
@@ -31879,7 +31839,7 @@
           <w:lang w:eastAsia="hu-HU"/>
         </w:rPr>
       </w:pPr>
-      <w:hyperlink w:anchor="_Toc467675434" w:history="1">
+      <w:hyperlink w:anchor="_Toc467750753" w:history="1">
         <w:r>
           <w:rPr>
             <w:rStyle w:val="Hiperhivatkozs"/>
@@ -31906,7 +31866,7 @@
             <w:noProof/>
             <w:webHidden/>
           </w:rPr>
-          <w:instrText xml:space="preserve"> PAGEREF _Toc467675434 \h </w:instrText>
+          <w:instrText xml:space="preserve"> PAGEREF _Toc467750753 \h </w:instrText>
         </w:r>
         <w:r>
           <w:rPr>
@@ -31949,7 +31909,7 @@
           <w:lang w:eastAsia="hu-HU"/>
         </w:rPr>
       </w:pPr>
-      <w:hyperlink w:anchor="_Toc467675435" w:history="1">
+      <w:hyperlink w:anchor="_Toc467750754" w:history="1">
         <w:r>
           <w:rPr>
             <w:rStyle w:val="Hiperhivatkozs"/>
@@ -31976,7 +31936,7 @@
             <w:noProof/>
             <w:webHidden/>
           </w:rPr>
-          <w:instrText xml:space="preserve"> PAGEREF _Toc467675435 \h </w:instrText>
+          <w:instrText xml:space="preserve"> PAGEREF _Toc467750754 \h </w:instrText>
         </w:r>
         <w:r>
           <w:rPr>
@@ -32019,7 +31979,7 @@
           <w:lang w:eastAsia="hu-HU"/>
         </w:rPr>
       </w:pPr>
-      <w:hyperlink w:anchor="_Toc467675436" w:history="1">
+      <w:hyperlink w:anchor="_Toc467750755" w:history="1">
         <w:r>
           <w:rPr>
             <w:rStyle w:val="Hiperhivatkozs"/>
@@ -32046,7 +32006,7 @@
             <w:noProof/>
             <w:webHidden/>
           </w:rPr>
-          <w:instrText xml:space="preserve"> PAGEREF _Toc467675436 \h </w:instrText>
+          <w:instrText xml:space="preserve"> PAGEREF _Toc467750755 \h </w:instrText>
         </w:r>
         <w:r>
           <w:rPr>
@@ -32089,7 +32049,7 @@
           <w:lang w:eastAsia="hu-HU"/>
         </w:rPr>
       </w:pPr>
-      <w:hyperlink w:anchor="_Toc467675437" w:history="1">
+      <w:hyperlink w:anchor="_Toc467750756" w:history="1">
         <w:r>
           <w:rPr>
             <w:rStyle w:val="Hiperhivatkozs"/>
@@ -32116,7 +32076,7 @@
             <w:noProof/>
             <w:webHidden/>
           </w:rPr>
-          <w:instrText xml:space="preserve"> PAGEREF _Toc467675437 \h </w:instrText>
+          <w:instrText xml:space="preserve"> PAGEREF _Toc467750756 \h </w:instrText>
         </w:r>
         <w:r>
           <w:rPr>
@@ -32159,7 +32119,7 @@
           <w:lang w:eastAsia="hu-HU"/>
         </w:rPr>
       </w:pPr>
-      <w:hyperlink w:anchor="_Toc467675438" w:history="1">
+      <w:hyperlink w:anchor="_Toc467750757" w:history="1">
         <w:r>
           <w:rPr>
             <w:rStyle w:val="Hiperhivatkozs"/>
@@ -32186,7 +32146,7 @@
             <w:noProof/>
             <w:webHidden/>
           </w:rPr>
-          <w:instrText xml:space="preserve"> PAGEREF _Toc467675438 \h </w:instrText>
+          <w:instrText xml:space="preserve"> PAGEREF _Toc467750757 \h </w:instrText>
         </w:r>
         <w:r>
           <w:rPr>
@@ -32229,7 +32189,7 @@
           <w:lang w:eastAsia="hu-HU"/>
         </w:rPr>
       </w:pPr>
-      <w:hyperlink w:anchor="_Toc467675439" w:history="1">
+      <w:hyperlink w:anchor="_Toc467750758" w:history="1">
         <w:r>
           <w:rPr>
             <w:rStyle w:val="Hiperhivatkozs"/>
@@ -32256,7 +32216,7 @@
             <w:noProof/>
             <w:webHidden/>
           </w:rPr>
-          <w:instrText xml:space="preserve"> PAGEREF _Toc467675439 \h </w:instrText>
+          <w:instrText xml:space="preserve"> PAGEREF _Toc467750758 \h </w:instrText>
         </w:r>
         <w:r>
           <w:rPr>
@@ -32299,7 +32259,7 @@
           <w:lang w:eastAsia="hu-HU"/>
         </w:rPr>
       </w:pPr>
-      <w:hyperlink w:anchor="_Toc467675440" w:history="1">
+      <w:hyperlink w:anchor="_Toc467750759" w:history="1">
         <w:r>
           <w:rPr>
             <w:rStyle w:val="Hiperhivatkozs"/>
@@ -32326,7 +32286,7 @@
             <w:noProof/>
             <w:webHidden/>
           </w:rPr>
-          <w:instrText xml:space="preserve"> PAGEREF _Toc467675440 \h </w:instrText>
+          <w:instrText xml:space="preserve"> PAGEREF _Toc467750759 \h </w:instrText>
         </w:r>
         <w:r>
           <w:rPr>
@@ -32369,7 +32329,7 @@
           <w:lang w:eastAsia="hu-HU"/>
         </w:rPr>
       </w:pPr>
-      <w:hyperlink w:anchor="_Toc467675441" w:history="1">
+      <w:hyperlink w:anchor="_Toc467750760" w:history="1">
         <w:r>
           <w:rPr>
             <w:rStyle w:val="Hiperhivatkozs"/>
@@ -32396,7 +32356,7 @@
             <w:noProof/>
             <w:webHidden/>
           </w:rPr>
-          <w:instrText xml:space="preserve"> PAGEREF _Toc467675441 \h </w:instrText>
+          <w:instrText xml:space="preserve"> PAGEREF _Toc467750760 \h </w:instrText>
         </w:r>
         <w:r>
           <w:rPr>
@@ -32439,7 +32399,7 @@
           <w:lang w:eastAsia="hu-HU"/>
         </w:rPr>
       </w:pPr>
-      <w:hyperlink r:id="rId29" w:anchor="_Toc467675442" w:history="1">
+      <w:hyperlink r:id="rId29" w:anchor="_Toc467750761" w:history="1">
         <w:r>
           <w:rPr>
             <w:rStyle w:val="Hiperhivatkozs"/>
@@ -32466,7 +32426,7 @@
             <w:noProof/>
             <w:webHidden/>
           </w:rPr>
-          <w:instrText xml:space="preserve"> PAGEREF _Toc467675442 \h </w:instrText>
+          <w:instrText xml:space="preserve"> PAGEREF _Toc467750761 \h </w:instrText>
         </w:r>
         <w:r>
           <w:rPr>
@@ -32509,7 +32469,7 @@
           <w:lang w:eastAsia="hu-HU"/>
         </w:rPr>
       </w:pPr>
-      <w:hyperlink w:anchor="_Toc467675443" w:history="1">
+      <w:hyperlink w:anchor="_Toc467750762" w:history="1">
         <w:r>
           <w:rPr>
             <w:rStyle w:val="Hiperhivatkozs"/>
@@ -32536,7 +32496,7 @@
             <w:noProof/>
             <w:webHidden/>
           </w:rPr>
-          <w:instrText xml:space="preserve"> PAGEREF _Toc467675443 \h </w:instrText>
+          <w:instrText xml:space="preserve"> PAGEREF _Toc467750762 \h </w:instrText>
         </w:r>
         <w:r>
           <w:rPr>
@@ -32579,7 +32539,7 @@
           <w:lang w:eastAsia="hu-HU"/>
         </w:rPr>
       </w:pPr>
-      <w:hyperlink w:anchor="_Toc467675444" w:history="1">
+      <w:hyperlink w:anchor="_Toc467750763" w:history="1">
         <w:r>
           <w:rPr>
             <w:rStyle w:val="Hiperhivatkozs"/>
@@ -32606,7 +32566,7 @@
             <w:noProof/>
             <w:webHidden/>
           </w:rPr>
-          <w:instrText xml:space="preserve"> PAGEREF _Toc467675444 \h </w:instrText>
+          <w:instrText xml:space="preserve"> PAGEREF _Toc467750763 \h </w:instrText>
         </w:r>
         <w:r>
           <w:rPr>
@@ -32649,7 +32609,7 @@
           <w:lang w:eastAsia="hu-HU"/>
         </w:rPr>
       </w:pPr>
-      <w:hyperlink w:anchor="_Toc467675445" w:history="1">
+      <w:hyperlink w:anchor="_Toc467750764" w:history="1">
         <w:r>
           <w:rPr>
             <w:rStyle w:val="Hiperhivatkozs"/>
@@ -32676,7 +32636,7 @@
             <w:noProof/>
             <w:webHidden/>
           </w:rPr>
-          <w:instrText xml:space="preserve"> PAGEREF _Toc467675445 \h </w:instrText>
+          <w:instrText xml:space="preserve"> PAGEREF _Toc467750764 \h </w:instrText>
         </w:r>
         <w:r>
           <w:rPr>
@@ -32719,7 +32679,7 @@
           <w:lang w:eastAsia="hu-HU"/>
         </w:rPr>
       </w:pPr>
-      <w:hyperlink w:anchor="_Toc467675446" w:history="1">
+      <w:hyperlink w:anchor="_Toc467750765" w:history="1">
         <w:r>
           <w:rPr>
             <w:rStyle w:val="Hiperhivatkozs"/>
@@ -32746,7 +32706,7 @@
             <w:noProof/>
             <w:webHidden/>
           </w:rPr>
-          <w:instrText xml:space="preserve"> PAGEREF _Toc467675446 \h </w:instrText>
+          <w:instrText xml:space="preserve"> PAGEREF _Toc467750765 \h </w:instrText>
         </w:r>
         <w:r>
           <w:rPr>
@@ -32789,7 +32749,7 @@
           <w:lang w:eastAsia="hu-HU"/>
         </w:rPr>
       </w:pPr>
-      <w:hyperlink w:anchor="_Toc467675447" w:history="1">
+      <w:hyperlink w:anchor="_Toc467750766" w:history="1">
         <w:r>
           <w:rPr>
             <w:rStyle w:val="Hiperhivatkozs"/>
@@ -32816,7 +32776,7 @@
             <w:noProof/>
             <w:webHidden/>
           </w:rPr>
-          <w:instrText xml:space="preserve"> PAGEREF _Toc467675447 \h </w:instrText>
+          <w:instrText xml:space="preserve"> PAGEREF _Toc467750766 \h </w:instrText>
         </w:r>
         <w:r>
           <w:rPr>
@@ -32849,6 +32809,84 @@
     </w:p>
     <w:p>
       <w:pPr>
+        <w:pStyle w:val="brajegyzk"/>
+        <w:tabs>
+          <w:tab w:val="right" w:leader="dot" w:pos="8493"/>
+        </w:tabs>
+        <w:rPr>
+          <w:rFonts w:eastAsiaTheme="minorEastAsia"/>
+          <w:noProof/>
+          <w:lang w:eastAsia="hu-HU"/>
+        </w:rPr>
+      </w:pPr>
+      <w:hyperlink w:anchor="_Toc467750767" w:history="1">
+        <w:r>
+          <w:rPr>
+            <w:rStyle w:val="Hiperhivatkozs"/>
+            <w:noProof/>
+            <w:lang w:eastAsia="hu-HU"/>
+          </w:rPr>
+          <w:t>18</w:t>
+        </w:r>
+        <w:r>
+          <w:rPr>
+            <w:rStyle w:val="Hiperhivatkozs"/>
+            <w:noProof/>
+          </w:rPr>
+          <w:t>. ábra - Adatbázis kapcsolat</w:t>
+        </w:r>
+        <w:r>
+          <w:rPr>
+            <w:noProof/>
+            <w:webHidden/>
+          </w:rPr>
+          <w:tab/>
+        </w:r>
+        <w:r>
+          <w:rPr>
+            <w:noProof/>
+            <w:webHidden/>
+          </w:rPr>
+          <w:fldChar w:fldCharType="begin"/>
+        </w:r>
+        <w:r>
+          <w:rPr>
+            <w:noProof/>
+            <w:webHidden/>
+          </w:rPr>
+          <w:instrText xml:space="preserve"> PAGEREF _Toc467750767 \h </w:instrText>
+        </w:r>
+        <w:r>
+          <w:rPr>
+            <w:noProof/>
+            <w:webHidden/>
+          </w:rPr>
+        </w:r>
+        <w:r>
+          <w:rPr>
+            <w:noProof/>
+            <w:webHidden/>
+          </w:rPr>
+          <w:fldChar w:fldCharType="separate"/>
+        </w:r>
+        <w:r>
+          <w:rPr>
+            <w:noProof/>
+            <w:webHidden/>
+          </w:rPr>
+          <w:t>22</w:t>
+        </w:r>
+        <w:r>
+          <w:rPr>
+            <w:noProof/>
+            <w:webHidden/>
+          </w:rPr>
+          <w:fldChar w:fldCharType="end"/>
+        </w:r>
+      </w:hyperlink>
+    </w:p>
+    <w:p>
+      <w:pPr>
         <w:pStyle w:val="Cmsor1"/>
         <w:rPr>
           <w:lang w:eastAsia="hu-HU"/>
@@ -32910,6 +32948,7 @@
         <w:docPartUnique/>
       </w:docPartObj>
     </w:sdtPr>
+    <w:sdtEndPr/>
     <w:sdtContent>
       <w:p>
         <w:pPr>
@@ -32929,7 +32968,7 @@
           <w:rPr>
             <w:noProof/>
           </w:rPr>
-          <w:t>24</w:t>
+          <w:t>12</w:t>
         </w:r>
         <w:r>
           <w:fldChar w:fldCharType="end"/>
@@ -36596,9 +36635,9 @@
   </w:abstractNum>
   <w:abstractNum w:abstractNumId="36" w15:restartNumberingAfterBreak="0">
     <w:nsid w:val="518C1FD3"/>
-    <w:multiLevelType w:val="hybridMultilevel"/>
-    <w:tmpl w:val="1BD88A80"/>
-    <w:lvl w:ilvl="0" w:tplc="040E000F">
+    <w:multiLevelType w:val="multilevel"/>
+    <w:tmpl w:val="0A943D1E"/>
+    <w:lvl w:ilvl="0">
       <w:start w:val="1"/>
       <w:numFmt w:val="decimal"/>
       <w:lvlText w:val="%1."/>
@@ -36610,77 +36649,109 @@
         <w:rFonts w:hint="default"/>
       </w:rPr>
     </w:lvl>
-    <w:lvl w:ilvl="1" w:tplc="040E0019" w:tentative="1">
-      <w:start w:val="1"/>
-      <w:numFmt w:val="lowerLetter"/>
-      <w:lvlText w:val="%2."/>
-      <w:lvlJc w:val="left"/>
-      <w:pPr>
-        <w:ind w:left="1440" w:hanging="360"/>
-      </w:pPr>
-    </w:lvl>
-    <w:lvl w:ilvl="2" w:tplc="040E001B" w:tentative="1">
-      <w:start w:val="1"/>
-      <w:numFmt w:val="lowerRoman"/>
-      <w:lvlText w:val="%3."/>
-      <w:lvlJc w:val="right"/>
-      <w:pPr>
-        <w:ind w:left="2160" w:hanging="180"/>
-      </w:pPr>
-    </w:lvl>
-    <w:lvl w:ilvl="3" w:tplc="040E000F" w:tentative="1">
-      <w:start w:val="1"/>
+    <w:lvl w:ilvl="1">
+      <w:start w:val="7"/>
       <w:numFmt w:val="decimal"/>
-      <w:lvlText w:val="%4."/>
-      <w:lvlJc w:val="left"/>
-      <w:pPr>
-        <w:ind w:left="2880" w:hanging="360"/>
-      </w:pPr>
-    </w:lvl>
-    <w:lvl w:ilvl="4" w:tplc="040E0019" w:tentative="1">
-      <w:start w:val="1"/>
-      <w:numFmt w:val="lowerLetter"/>
-      <w:lvlText w:val="%5."/>
-      <w:lvlJc w:val="left"/>
-      <w:pPr>
-        <w:ind w:left="3600" w:hanging="360"/>
-      </w:pPr>
-    </w:lvl>
-    <w:lvl w:ilvl="5" w:tplc="040E001B" w:tentative="1">
-      <w:start w:val="1"/>
-      <w:numFmt w:val="lowerRoman"/>
-      <w:lvlText w:val="%6."/>
-      <w:lvlJc w:val="right"/>
-      <w:pPr>
-        <w:ind w:left="4320" w:hanging="180"/>
-      </w:pPr>
-    </w:lvl>
-    <w:lvl w:ilvl="6" w:tplc="040E000F" w:tentative="1">
+      <w:isLgl/>
+      <w:lvlText w:val="%1.%2."/>
+      <w:lvlJc w:val="left"/>
+      <w:pPr>
+        <w:ind w:left="1080" w:hanging="720"/>
+      </w:pPr>
+      <w:rPr>
+        <w:rFonts w:hint="default"/>
+      </w:rPr>
+    </w:lvl>
+    <w:lvl w:ilvl="2">
       <w:start w:val="1"/>
       <w:numFmt w:val="decimal"/>
-      <w:lvlText w:val="%7."/>
-      <w:lvlJc w:val="left"/>
-      <w:pPr>
-        <w:ind w:left="5040" w:hanging="360"/>
-      </w:pPr>
-    </w:lvl>
-    <w:lvl w:ilvl="7" w:tplc="040E0019" w:tentative="1">
-      <w:start w:val="1"/>
-      <w:numFmt w:val="lowerLetter"/>
-      <w:lvlText w:val="%8."/>
-      <w:lvlJc w:val="left"/>
-      <w:pPr>
-        <w:ind w:left="5760" w:hanging="360"/>
-      </w:pPr>
-    </w:lvl>
-    <w:lvl w:ilvl="8" w:tplc="040E001B" w:tentative="1">
-      <w:start w:val="1"/>
-      <w:numFmt w:val="lowerRoman"/>
-      <w:lvlText w:val="%9."/>
-      <w:lvlJc w:val="right"/>
-      <w:pPr>
-        <w:ind w:left="6480" w:hanging="180"/>
-      </w:pPr>
+      <w:isLgl/>
+      <w:lvlText w:val="%1.%2.%3."/>
+      <w:lvlJc w:val="left"/>
+      <w:pPr>
+        <w:ind w:left="1080" w:hanging="720"/>
+      </w:pPr>
+      <w:rPr>
+        <w:rFonts w:hint="default"/>
+      </w:rPr>
+    </w:lvl>
+    <w:lvl w:ilvl="3">
+      <w:start w:val="1"/>
+      <w:numFmt w:val="decimal"/>
+      <w:isLgl/>
+      <w:lvlText w:val="%1.%2.%3.%4."/>
+      <w:lvlJc w:val="left"/>
+      <w:pPr>
+        <w:ind w:left="1440" w:hanging="1080"/>
+      </w:pPr>
+      <w:rPr>
+        <w:rFonts w:hint="default"/>
+      </w:rPr>
+    </w:lvl>
+    <w:lvl w:ilvl="4">
+      <w:start w:val="1"/>
+      <w:numFmt w:val="decimal"/>
+      <w:isLgl/>
+      <w:lvlText w:val="%1.%2.%3.%4.%5."/>
+      <w:lvlJc w:val="left"/>
+      <w:pPr>
+        <w:ind w:left="1440" w:hanging="1080"/>
+      </w:pPr>
+      <w:rPr>
+        <w:rFonts w:hint="default"/>
+      </w:rPr>
+    </w:lvl>
+    <w:lvl w:ilvl="5">
+      <w:start w:val="1"/>
+      <w:numFmt w:val="decimal"/>
+      <w:isLgl/>
+      <w:lvlText w:val="%1.%2.%3.%4.%5.%6."/>
+      <w:lvlJc w:val="left"/>
+      <w:pPr>
+        <w:ind w:left="1800" w:hanging="1440"/>
+      </w:pPr>
+      <w:rPr>
+        <w:rFonts w:hint="default"/>
+      </w:rPr>
+    </w:lvl>
+    <w:lvl w:ilvl="6">
+      <w:start w:val="1"/>
+      <w:numFmt w:val="decimal"/>
+      <w:isLgl/>
+      <w:lvlText w:val="%1.%2.%3.%4.%5.%6.%7."/>
+      <w:lvlJc w:val="left"/>
+      <w:pPr>
+        <w:ind w:left="2160" w:hanging="1800"/>
+      </w:pPr>
+      <w:rPr>
+        <w:rFonts w:hint="default"/>
+      </w:rPr>
+    </w:lvl>
+    <w:lvl w:ilvl="7">
+      <w:start w:val="1"/>
+      <w:numFmt w:val="decimal"/>
+      <w:isLgl/>
+      <w:lvlText w:val="%1.%2.%3.%4.%5.%6.%7.%8."/>
+      <w:lvlJc w:val="left"/>
+      <w:pPr>
+        <w:ind w:left="2160" w:hanging="1800"/>
+      </w:pPr>
+      <w:rPr>
+        <w:rFonts w:hint="default"/>
+      </w:rPr>
+    </w:lvl>
+    <w:lvl w:ilvl="8">
+      <w:start w:val="1"/>
+      <w:numFmt w:val="decimal"/>
+      <w:isLgl/>
+      <w:lvlText w:val="%1.%2.%3.%4.%5.%6.%7.%8.%9."/>
+      <w:lvlJc w:val="left"/>
+      <w:pPr>
+        <w:ind w:left="2520" w:hanging="2160"/>
+      </w:pPr>
+      <w:rPr>
+        <w:rFonts w:hint="default"/>
+      </w:rPr>
     </w:lvl>
   </w:abstractNum>
   <w:abstractNum w:abstractNumId="37" w15:restartNumberingAfterBreak="0">
@@ -39870,7 +39941,7 @@
     <w:autoRedefine/>
     <w:uiPriority w:val="39"/>
     <w:unhideWhenUsed/>
-    <w:rsid w:val="00647D1E"/>
+    <w:rsid w:val="00671B0D"/>
     <w:pPr>
       <w:tabs>
         <w:tab w:val="right" w:leader="dot" w:pos="8493"/>
@@ -40328,7 +40399,7 @@
 </file>
 
 <file path=customXml/itemProps1.xml><?xml version="1.0" encoding="utf-8"?>
-<ds:datastoreItem xmlns:ds="http://schemas.openxmlformats.org/officeDocument/2006/customXml" ds:itemID="{4DCCB82A-9669-409E-B791-9DBE43A85FEE}">
+<ds:datastoreItem xmlns:ds="http://schemas.openxmlformats.org/officeDocument/2006/customXml" ds:itemID="{13E86132-6905-486A-986A-399B85E4B70B}">
   <ds:schemaRefs>
     <ds:schemaRef ds:uri="http://schemas.openxmlformats.org/officeDocument/2006/bibliography"/>
   </ds:schemaRefs>

</xml_diff>

<commit_message>
- adminPanelekből kivételre kerültek a sort-ok - myDateCell: javítja, mentésre kerül a jó módosítás
</commit_message>
<xml_diff>
--- a/PappZoltanSzakdolgozat.docx
+++ b/PappZoltanSzakdolgozat.docx
@@ -417,7 +417,7 @@
             </w:rPr>
             <w:fldChar w:fldCharType="separate"/>
           </w:r>
-          <w:hyperlink w:anchor="_Toc467750721" w:history="1">
+          <w:hyperlink w:anchor="_Toc467951508" w:history="1">
             <w:r>
               <w:rPr>
                 <w:rStyle w:val="Hiperhivatkozs"/>
@@ -445,7 +445,7 @@
                 <w:noProof/>
                 <w:webHidden/>
               </w:rPr>
-              <w:instrText xml:space="preserve"> PAGEREF _Toc467750721 \h </w:instrText>
+              <w:instrText xml:space="preserve"> PAGEREF _Toc467951508 \h </w:instrText>
             </w:r>
             <w:r>
               <w:rPr>
@@ -488,7 +488,7 @@
               <w:lang w:eastAsia="hu-HU"/>
             </w:rPr>
           </w:pPr>
-          <w:hyperlink w:anchor="_Toc467750722" w:history="1">
+          <w:hyperlink w:anchor="_Toc467951509" w:history="1">
             <w:r>
               <w:rPr>
                 <w:rStyle w:val="Hiperhivatkozs"/>
@@ -516,7 +516,7 @@
                 <w:noProof/>
                 <w:webHidden/>
               </w:rPr>
-              <w:instrText xml:space="preserve"> PAGEREF _Toc467750722 \h </w:instrText>
+              <w:instrText xml:space="preserve"> PAGEREF _Toc467951509 \h </w:instrText>
             </w:r>
             <w:r>
               <w:rPr>
@@ -559,7 +559,7 @@
               <w:lang w:eastAsia="hu-HU"/>
             </w:rPr>
           </w:pPr>
-          <w:hyperlink w:anchor="_Toc467750723" w:history="1">
+          <w:hyperlink w:anchor="_Toc467951510" w:history="1">
             <w:r>
               <w:rPr>
                 <w:rStyle w:val="Hiperhivatkozs"/>
@@ -587,7 +587,7 @@
                 <w:noProof/>
                 <w:webHidden/>
               </w:rPr>
-              <w:instrText xml:space="preserve"> PAGEREF _Toc467750723 \h </w:instrText>
+              <w:instrText xml:space="preserve"> PAGEREF _Toc467951510 \h </w:instrText>
             </w:r>
             <w:r>
               <w:rPr>
@@ -627,7 +627,7 @@
               <w:lang w:eastAsia="hu-HU"/>
             </w:rPr>
           </w:pPr>
-          <w:hyperlink w:anchor="_Toc467750724" w:history="1">
+          <w:hyperlink w:anchor="_Toc467951511" w:history="1">
             <w:r>
               <w:rPr>
                 <w:rStyle w:val="Hiperhivatkozs"/>
@@ -655,7 +655,7 @@
                 <w:noProof/>
                 <w:webHidden/>
               </w:rPr>
-              <w:instrText xml:space="preserve"> PAGEREF _Toc467750724 \h </w:instrText>
+              <w:instrText xml:space="preserve"> PAGEREF _Toc467951511 \h </w:instrText>
             </w:r>
             <w:r>
               <w:rPr>
@@ -698,7 +698,7 @@
               <w:lang w:eastAsia="hu-HU"/>
             </w:rPr>
           </w:pPr>
-          <w:hyperlink w:anchor="_Toc467750725" w:history="1">
+          <w:hyperlink w:anchor="_Toc467951512" w:history="1">
             <w:r>
               <w:rPr>
                 <w:rStyle w:val="Hiperhivatkozs"/>
@@ -726,7 +726,7 @@
                 <w:noProof/>
                 <w:webHidden/>
               </w:rPr>
-              <w:instrText xml:space="preserve"> PAGEREF _Toc467750725 \h </w:instrText>
+              <w:instrText xml:space="preserve"> PAGEREF _Toc467951512 \h </w:instrText>
             </w:r>
             <w:r>
               <w:rPr>
@@ -769,7 +769,7 @@
               <w:lang w:eastAsia="hu-HU"/>
             </w:rPr>
           </w:pPr>
-          <w:hyperlink w:anchor="_Toc467750726" w:history="1">
+          <w:hyperlink w:anchor="_Toc467951513" w:history="1">
             <w:r>
               <w:rPr>
                 <w:rStyle w:val="Hiperhivatkozs"/>
@@ -797,7 +797,7 @@
                 <w:noProof/>
                 <w:webHidden/>
               </w:rPr>
-              <w:instrText xml:space="preserve"> PAGEREF _Toc467750726 \h </w:instrText>
+              <w:instrText xml:space="preserve"> PAGEREF _Toc467951513 \h </w:instrText>
             </w:r>
             <w:r>
               <w:rPr>
@@ -840,7 +840,7 @@
               <w:lang w:eastAsia="hu-HU"/>
             </w:rPr>
           </w:pPr>
-          <w:hyperlink w:anchor="_Toc467750727" w:history="1">
+          <w:hyperlink w:anchor="_Toc467951514" w:history="1">
             <w:r>
               <w:rPr>
                 <w:rStyle w:val="Hiperhivatkozs"/>
@@ -868,7 +868,7 @@
                 <w:noProof/>
                 <w:webHidden/>
               </w:rPr>
-              <w:instrText xml:space="preserve"> PAGEREF _Toc467750727 \h </w:instrText>
+              <w:instrText xml:space="preserve"> PAGEREF _Toc467951514 \h </w:instrText>
             </w:r>
             <w:r>
               <w:rPr>
@@ -911,7 +911,7 @@
               <w:lang w:eastAsia="hu-HU"/>
             </w:rPr>
           </w:pPr>
-          <w:hyperlink w:anchor="_Toc467750728" w:history="1">
+          <w:hyperlink w:anchor="_Toc467951515" w:history="1">
             <w:r>
               <w:rPr>
                 <w:rStyle w:val="Hiperhivatkozs"/>
@@ -939,7 +939,7 @@
                 <w:noProof/>
                 <w:webHidden/>
               </w:rPr>
-              <w:instrText xml:space="preserve"> PAGEREF _Toc467750728 \h </w:instrText>
+              <w:instrText xml:space="preserve"> PAGEREF _Toc467951515 \h </w:instrText>
             </w:r>
             <w:r>
               <w:rPr>
@@ -982,7 +982,7 @@
               <w:lang w:eastAsia="hu-HU"/>
             </w:rPr>
           </w:pPr>
-          <w:hyperlink w:anchor="_Toc467750729" w:history="1">
+          <w:hyperlink w:anchor="_Toc467951516" w:history="1">
             <w:r>
               <w:rPr>
                 <w:rStyle w:val="Hiperhivatkozs"/>
@@ -1010,7 +1010,7 @@
                 <w:noProof/>
                 <w:webHidden/>
               </w:rPr>
-              <w:instrText xml:space="preserve"> PAGEREF _Toc467750729 \h </w:instrText>
+              <w:instrText xml:space="preserve"> PAGEREF _Toc467951516 \h </w:instrText>
             </w:r>
             <w:r>
               <w:rPr>
@@ -1053,7 +1053,7 @@
               <w:lang w:eastAsia="hu-HU"/>
             </w:rPr>
           </w:pPr>
-          <w:hyperlink w:anchor="_Toc467750730" w:history="1">
+          <w:hyperlink w:anchor="_Toc467951517" w:history="1">
             <w:r>
               <w:rPr>
                 <w:rStyle w:val="Hiperhivatkozs"/>
@@ -1081,7 +1081,7 @@
                 <w:noProof/>
                 <w:webHidden/>
               </w:rPr>
-              <w:instrText xml:space="preserve"> PAGEREF _Toc467750730 \h </w:instrText>
+              <w:instrText xml:space="preserve"> PAGEREF _Toc467951517 \h </w:instrText>
             </w:r>
             <w:r>
               <w:rPr>
@@ -1124,7 +1124,7 @@
               <w:lang w:eastAsia="hu-HU"/>
             </w:rPr>
           </w:pPr>
-          <w:hyperlink w:anchor="_Toc467750731" w:history="1">
+          <w:hyperlink w:anchor="_Toc467951518" w:history="1">
             <w:r>
               <w:rPr>
                 <w:rStyle w:val="Hiperhivatkozs"/>
@@ -1151,7 +1151,7 @@
                 <w:noProof/>
                 <w:webHidden/>
               </w:rPr>
-              <w:instrText xml:space="preserve"> PAGEREF _Toc467750731 \h </w:instrText>
+              <w:instrText xml:space="preserve"> PAGEREF _Toc467951518 \h </w:instrText>
             </w:r>
             <w:r>
               <w:rPr>
@@ -1194,7 +1194,7 @@
               <w:lang w:eastAsia="hu-HU"/>
             </w:rPr>
           </w:pPr>
-          <w:hyperlink w:anchor="_Toc467750732" w:history="1">
+          <w:hyperlink w:anchor="_Toc467951519" w:history="1">
             <w:r>
               <w:rPr>
                 <w:rStyle w:val="Hiperhivatkozs"/>
@@ -1221,7 +1221,7 @@
                 <w:noProof/>
                 <w:webHidden/>
               </w:rPr>
-              <w:instrText xml:space="preserve"> PAGEREF _Toc467750732 \h </w:instrText>
+              <w:instrText xml:space="preserve"> PAGEREF _Toc467951519 \h </w:instrText>
             </w:r>
             <w:r>
               <w:rPr>
@@ -1264,7 +1264,7 @@
               <w:lang w:eastAsia="hu-HU"/>
             </w:rPr>
           </w:pPr>
-          <w:hyperlink w:anchor="_Toc467750733" w:history="1">
+          <w:hyperlink w:anchor="_Toc467951520" w:history="1">
             <w:r>
               <w:rPr>
                 <w:rStyle w:val="Hiperhivatkozs"/>
@@ -1291,7 +1291,7 @@
                 <w:noProof/>
                 <w:webHidden/>
               </w:rPr>
-              <w:instrText xml:space="preserve"> PAGEREF _Toc467750733 \h </w:instrText>
+              <w:instrText xml:space="preserve"> PAGEREF _Toc467951520 \h </w:instrText>
             </w:r>
             <w:r>
               <w:rPr>
@@ -1334,7 +1334,7 @@
               <w:lang w:eastAsia="hu-HU"/>
             </w:rPr>
           </w:pPr>
-          <w:hyperlink w:anchor="_Toc467750734" w:history="1">
+          <w:hyperlink w:anchor="_Toc467951521" w:history="1">
             <w:r>
               <w:rPr>
                 <w:rStyle w:val="Hiperhivatkozs"/>
@@ -1361,7 +1361,7 @@
                 <w:noProof/>
                 <w:webHidden/>
               </w:rPr>
-              <w:instrText xml:space="preserve"> PAGEREF _Toc467750734 \h </w:instrText>
+              <w:instrText xml:space="preserve"> PAGEREF _Toc467951521 \h </w:instrText>
             </w:r>
             <w:r>
               <w:rPr>
@@ -1404,7 +1404,7 @@
               <w:lang w:eastAsia="hu-HU"/>
             </w:rPr>
           </w:pPr>
-          <w:hyperlink w:anchor="_Toc467750735" w:history="1">
+          <w:hyperlink w:anchor="_Toc467951522" w:history="1">
             <w:r>
               <w:rPr>
                 <w:rStyle w:val="Hiperhivatkozs"/>
@@ -1431,7 +1431,7 @@
                 <w:noProof/>
                 <w:webHidden/>
               </w:rPr>
-              <w:instrText xml:space="preserve"> PAGEREF _Toc467750735 \h </w:instrText>
+              <w:instrText xml:space="preserve"> PAGEREF _Toc467951522 \h </w:instrText>
             </w:r>
             <w:r>
               <w:rPr>
@@ -1474,7 +1474,7 @@
               <w:lang w:eastAsia="hu-HU"/>
             </w:rPr>
           </w:pPr>
-          <w:hyperlink w:anchor="_Toc467750736" w:history="1">
+          <w:hyperlink w:anchor="_Toc467951523" w:history="1">
             <w:r>
               <w:rPr>
                 <w:rStyle w:val="Hiperhivatkozs"/>
@@ -1501,7 +1501,7 @@
                 <w:noProof/>
                 <w:webHidden/>
               </w:rPr>
-              <w:instrText xml:space="preserve"> PAGEREF _Toc467750736 \h </w:instrText>
+              <w:instrText xml:space="preserve"> PAGEREF _Toc467951523 \h </w:instrText>
             </w:r>
             <w:r>
               <w:rPr>
@@ -1544,7 +1544,7 @@
               <w:lang w:eastAsia="hu-HU"/>
             </w:rPr>
           </w:pPr>
-          <w:hyperlink w:anchor="_Toc467750737" w:history="1">
+          <w:hyperlink w:anchor="_Toc467951524" w:history="1">
             <w:r>
               <w:rPr>
                 <w:rStyle w:val="Hiperhivatkozs"/>
@@ -1571,7 +1571,7 @@
                 <w:noProof/>
                 <w:webHidden/>
               </w:rPr>
-              <w:instrText xml:space="preserve"> PAGEREF _Toc467750737 \h </w:instrText>
+              <w:instrText xml:space="preserve"> PAGEREF _Toc467951524 \h </w:instrText>
             </w:r>
             <w:r>
               <w:rPr>
@@ -1611,7 +1611,7 @@
               <w:lang w:eastAsia="hu-HU"/>
             </w:rPr>
           </w:pPr>
-          <w:hyperlink w:anchor="_Toc467750738" w:history="1">
+          <w:hyperlink w:anchor="_Toc467951525" w:history="1">
             <w:r>
               <w:rPr>
                 <w:rStyle w:val="Hiperhivatkozs"/>
@@ -1639,7 +1639,7 @@
                 <w:noProof/>
                 <w:webHidden/>
               </w:rPr>
-              <w:instrText xml:space="preserve"> PAGEREF _Toc467750738 \h </w:instrText>
+              <w:instrText xml:space="preserve"> PAGEREF _Toc467951525 \h </w:instrText>
             </w:r>
             <w:r>
               <w:rPr>
@@ -1682,7 +1682,7 @@
               <w:lang w:eastAsia="hu-HU"/>
             </w:rPr>
           </w:pPr>
-          <w:hyperlink w:anchor="_Toc467750739" w:history="1">
+          <w:hyperlink w:anchor="_Toc467951526" w:history="1">
             <w:r>
               <w:rPr>
                 <w:rStyle w:val="Hiperhivatkozs"/>
@@ -1710,7 +1710,149 @@
                 <w:noProof/>
                 <w:webHidden/>
               </w:rPr>
-              <w:instrText xml:space="preserve"> PAGEREF _Toc467750739 \h </w:instrText>
+              <w:instrText xml:space="preserve"> PAGEREF _Toc467951526 \h </w:instrText>
+            </w:r>
+            <w:r>
+              <w:rPr>
+                <w:noProof/>
+                <w:webHidden/>
+              </w:rPr>
+            </w:r>
+            <w:r>
+              <w:rPr>
+                <w:noProof/>
+                <w:webHidden/>
+              </w:rPr>
+              <w:fldChar w:fldCharType="separate"/>
+            </w:r>
+            <w:r>
+              <w:rPr>
+                <w:noProof/>
+                <w:webHidden/>
+              </w:rPr>
+              <w:t>22</w:t>
+            </w:r>
+            <w:r>
+              <w:rPr>
+                <w:noProof/>
+                <w:webHidden/>
+              </w:rPr>
+              <w:fldChar w:fldCharType="end"/>
+            </w:r>
+          </w:hyperlink>
+        </w:p>
+        <w:p>
+          <w:pPr>
+            <w:pStyle w:val="TJ3"/>
+            <w:tabs>
+              <w:tab w:val="right" w:leader="dot" w:pos="8493"/>
+            </w:tabs>
+            <w:rPr>
+              <w:rFonts w:eastAsiaTheme="minorEastAsia"/>
+              <w:noProof/>
+              <w:lang w:eastAsia="hu-HU"/>
+            </w:rPr>
+          </w:pPr>
+          <w:hyperlink w:anchor="_Toc467951527" w:history="1">
+            <w:r>
+              <w:rPr>
+                <w:rStyle w:val="Hiperhivatkozs"/>
+                <w:noProof/>
+                <w:lang w:eastAsia="hu-HU"/>
+              </w:rPr>
+              <w:t>Netbeans IDE</w:t>
+            </w:r>
+            <w:r>
+              <w:rPr>
+                <w:noProof/>
+                <w:webHidden/>
+              </w:rPr>
+              <w:tab/>
+            </w:r>
+            <w:r>
+              <w:rPr>
+                <w:noProof/>
+                <w:webHidden/>
+              </w:rPr>
+              <w:fldChar w:fldCharType="begin"/>
+            </w:r>
+            <w:r>
+              <w:rPr>
+                <w:noProof/>
+                <w:webHidden/>
+              </w:rPr>
+              <w:instrText xml:space="preserve"> PAGEREF _Toc467951527 \h </w:instrText>
+            </w:r>
+            <w:r>
+              <w:rPr>
+                <w:noProof/>
+                <w:webHidden/>
+              </w:rPr>
+            </w:r>
+            <w:r>
+              <w:rPr>
+                <w:noProof/>
+                <w:webHidden/>
+              </w:rPr>
+              <w:fldChar w:fldCharType="separate"/>
+            </w:r>
+            <w:r>
+              <w:rPr>
+                <w:noProof/>
+                <w:webHidden/>
+              </w:rPr>
+              <w:t>22</w:t>
+            </w:r>
+            <w:r>
+              <w:rPr>
+                <w:noProof/>
+                <w:webHidden/>
+              </w:rPr>
+              <w:fldChar w:fldCharType="end"/>
+            </w:r>
+          </w:hyperlink>
+        </w:p>
+        <w:p>
+          <w:pPr>
+            <w:pStyle w:val="TJ3"/>
+            <w:tabs>
+              <w:tab w:val="right" w:leader="dot" w:pos="8493"/>
+            </w:tabs>
+            <w:rPr>
+              <w:rFonts w:eastAsiaTheme="minorEastAsia"/>
+              <w:noProof/>
+              <w:lang w:eastAsia="hu-HU"/>
+            </w:rPr>
+          </w:pPr>
+          <w:hyperlink w:anchor="_Toc467951528" w:history="1">
+            <w:r>
+              <w:rPr>
+                <w:rStyle w:val="Hiperhivatkozs"/>
+                <w:noProof/>
+                <w:lang w:eastAsia="hu-HU"/>
+              </w:rPr>
+              <w:t>Dia</w:t>
+            </w:r>
+            <w:r>
+              <w:rPr>
+                <w:noProof/>
+                <w:webHidden/>
+              </w:rPr>
+              <w:tab/>
+            </w:r>
+            <w:r>
+              <w:rPr>
+                <w:noProof/>
+                <w:webHidden/>
+              </w:rPr>
+              <w:fldChar w:fldCharType="begin"/>
+            </w:r>
+            <w:r>
+              <w:rPr>
+                <w:noProof/>
+                <w:webHidden/>
+              </w:rPr>
+              <w:instrText xml:space="preserve"> PAGEREF _Toc467951528 \h </w:instrText>
             </w:r>
             <w:r>
               <w:rPr>
@@ -1753,7 +1895,7 @@
               <w:lang w:eastAsia="hu-HU"/>
             </w:rPr>
           </w:pPr>
-          <w:hyperlink w:anchor="_Toc467750740" w:history="1">
+          <w:hyperlink w:anchor="_Toc467951529" w:history="1">
             <w:r>
               <w:rPr>
                 <w:rStyle w:val="Hiperhivatkozs"/>
@@ -1781,7 +1923,7 @@
                 <w:noProof/>
                 <w:webHidden/>
               </w:rPr>
-              <w:instrText xml:space="preserve"> PAGEREF _Toc467750740 \h </w:instrText>
+              <w:instrText xml:space="preserve"> PAGEREF _Toc467951529 \h </w:instrText>
             </w:r>
             <w:r>
               <w:rPr>
@@ -1824,7 +1966,7 @@
               <w:lang w:eastAsia="hu-HU"/>
             </w:rPr>
           </w:pPr>
-          <w:hyperlink w:anchor="_Toc467750741" w:history="1">
+          <w:hyperlink w:anchor="_Toc467951530" w:history="1">
             <w:r>
               <w:rPr>
                 <w:rStyle w:val="Hiperhivatkozs"/>
@@ -1852,7 +1994,7 @@
                 <w:noProof/>
                 <w:webHidden/>
               </w:rPr>
-              <w:instrText xml:space="preserve"> PAGEREF _Toc467750741 \h </w:instrText>
+              <w:instrText xml:space="preserve"> PAGEREF _Toc467951530 \h </w:instrText>
             </w:r>
             <w:r>
               <w:rPr>
@@ -1895,7 +2037,7 @@
               <w:lang w:eastAsia="hu-HU"/>
             </w:rPr>
           </w:pPr>
-          <w:hyperlink w:anchor="_Toc467750742" w:history="1">
+          <w:hyperlink w:anchor="_Toc467951531" w:history="1">
             <w:r>
               <w:rPr>
                 <w:rStyle w:val="Hiperhivatkozs"/>
@@ -1923,7 +2065,7 @@
                 <w:noProof/>
                 <w:webHidden/>
               </w:rPr>
-              <w:instrText xml:space="preserve"> PAGEREF _Toc467750742 \h </w:instrText>
+              <w:instrText xml:space="preserve"> PAGEREF _Toc467951531 \h </w:instrText>
             </w:r>
             <w:r>
               <w:rPr>
@@ -1966,7 +2108,7 @@
               <w:lang w:eastAsia="hu-HU"/>
             </w:rPr>
           </w:pPr>
-          <w:hyperlink w:anchor="_Toc467750743" w:history="1">
+          <w:hyperlink w:anchor="_Toc467951532" w:history="1">
             <w:r>
               <w:rPr>
                 <w:rStyle w:val="Hiperhivatkozs"/>
@@ -1994,7 +2136,7 @@
                 <w:noProof/>
                 <w:webHidden/>
               </w:rPr>
-              <w:instrText xml:space="preserve"> PAGEREF _Toc467750743 \h </w:instrText>
+              <w:instrText xml:space="preserve"> PAGEREF _Toc467951532 \h </w:instrText>
             </w:r>
             <w:r>
               <w:rPr>
@@ -2037,7 +2179,7 @@
               <w:lang w:eastAsia="hu-HU"/>
             </w:rPr>
           </w:pPr>
-          <w:hyperlink w:anchor="_Toc467750744" w:history="1">
+          <w:hyperlink w:anchor="_Toc467951533" w:history="1">
             <w:r>
               <w:rPr>
                 <w:rStyle w:val="Hiperhivatkozs"/>
@@ -2065,7 +2207,7 @@
                 <w:noProof/>
                 <w:webHidden/>
               </w:rPr>
-              <w:instrText xml:space="preserve"> PAGEREF _Toc467750744 \h </w:instrText>
+              <w:instrText xml:space="preserve"> PAGEREF _Toc467951533 \h </w:instrText>
             </w:r>
             <w:r>
               <w:rPr>
@@ -2108,7 +2250,7 @@
               <w:lang w:eastAsia="hu-HU"/>
             </w:rPr>
           </w:pPr>
-          <w:hyperlink w:anchor="_Toc467750745" w:history="1">
+          <w:hyperlink w:anchor="_Toc467951534" w:history="1">
             <w:r>
               <w:rPr>
                 <w:rStyle w:val="Hiperhivatkozs"/>
@@ -2136,7 +2278,7 @@
                 <w:noProof/>
                 <w:webHidden/>
               </w:rPr>
-              <w:instrText xml:space="preserve"> PAGEREF _Toc467750745 \h </w:instrText>
+              <w:instrText xml:space="preserve"> PAGEREF _Toc467951534 \h </w:instrText>
             </w:r>
             <w:r>
               <w:rPr>
@@ -2179,7 +2321,7 @@
               <w:lang w:eastAsia="hu-HU"/>
             </w:rPr>
           </w:pPr>
-          <w:hyperlink w:anchor="_Toc467750746" w:history="1">
+          <w:hyperlink w:anchor="_Toc467951535" w:history="1">
             <w:r>
               <w:rPr>
                 <w:rStyle w:val="Hiperhivatkozs"/>
@@ -2207,7 +2349,7 @@
                 <w:noProof/>
                 <w:webHidden/>
               </w:rPr>
-              <w:instrText xml:space="preserve"> PAGEREF _Toc467750746 \h </w:instrText>
+              <w:instrText xml:space="preserve"> PAGEREF _Toc467951535 \h </w:instrText>
             </w:r>
             <w:r>
               <w:rPr>
@@ -2250,7 +2392,7 @@
               <w:lang w:eastAsia="hu-HU"/>
             </w:rPr>
           </w:pPr>
-          <w:hyperlink w:anchor="_Toc467750747" w:history="1">
+          <w:hyperlink w:anchor="_Toc467951536" w:history="1">
             <w:r>
               <w:rPr>
                 <w:rStyle w:val="Hiperhivatkozs"/>
@@ -2277,7 +2419,7 @@
                 <w:noProof/>
                 <w:webHidden/>
               </w:rPr>
-              <w:instrText xml:space="preserve"> PAGEREF _Toc467750747 \h </w:instrText>
+              <w:instrText xml:space="preserve"> PAGEREF _Toc467951536 \h </w:instrText>
             </w:r>
             <w:r>
               <w:rPr>
@@ -2297,7 +2439,7 @@
                 <w:noProof/>
                 <w:webHidden/>
               </w:rPr>
-              <w:t>50</w:t>
+              <w:t>55</w:t>
             </w:r>
             <w:r>
               <w:rPr>
@@ -2317,7 +2459,7 @@
               <w:lang w:eastAsia="hu-HU"/>
             </w:rPr>
           </w:pPr>
-          <w:hyperlink w:anchor="_Toc467750748" w:history="1">
+          <w:hyperlink w:anchor="_Toc467951537" w:history="1">
             <w:r>
               <w:rPr>
                 <w:rStyle w:val="Hiperhivatkozs"/>
@@ -2344,7 +2486,7 @@
                 <w:noProof/>
                 <w:webHidden/>
               </w:rPr>
-              <w:instrText xml:space="preserve"> PAGEREF _Toc467750748 \h </w:instrText>
+              <w:instrText xml:space="preserve"> PAGEREF _Toc467951537 \h </w:instrText>
             </w:r>
             <w:r>
               <w:rPr>
@@ -2364,7 +2506,75 @@
                 <w:noProof/>
                 <w:webHidden/>
               </w:rPr>
-              <w:t>51</w:t>
+              <w:t>56</w:t>
+            </w:r>
+            <w:r>
+              <w:rPr>
+                <w:noProof/>
+                <w:webHidden/>
+              </w:rPr>
+              <w:fldChar w:fldCharType="end"/>
+            </w:r>
+          </w:hyperlink>
+        </w:p>
+        <w:p>
+          <w:pPr>
+            <w:pStyle w:val="TJ1"/>
+            <w:rPr>
+              <w:rFonts w:eastAsiaTheme="minorEastAsia"/>
+              <w:noProof/>
+              <w:lang w:eastAsia="hu-HU"/>
+            </w:rPr>
+          </w:pPr>
+          <w:hyperlink w:anchor="_Toc467951538" w:history="1">
+            <w:r>
+              <w:rPr>
+                <w:rStyle w:val="Hiperhivatkozs"/>
+                <w:noProof/>
+                <w:lang w:eastAsia="hu-HU"/>
+              </w:rPr>
+              <w:t>4. Irodalomjegyzék</w:t>
+            </w:r>
+            <w:r>
+              <w:rPr>
+                <w:noProof/>
+                <w:webHidden/>
+              </w:rPr>
+              <w:tab/>
+            </w:r>
+            <w:r>
+              <w:rPr>
+                <w:noProof/>
+                <w:webHidden/>
+              </w:rPr>
+              <w:fldChar w:fldCharType="begin"/>
+            </w:r>
+            <w:r>
+              <w:rPr>
+                <w:noProof/>
+                <w:webHidden/>
+              </w:rPr>
+              <w:instrText xml:space="preserve"> PAGEREF _Toc467951538 \h </w:instrText>
+            </w:r>
+            <w:r>
+              <w:rPr>
+                <w:noProof/>
+                <w:webHidden/>
+              </w:rPr>
+            </w:r>
+            <w:r>
+              <w:rPr>
+                <w:noProof/>
+                <w:webHidden/>
+              </w:rPr>
+              <w:fldChar w:fldCharType="separate"/>
+            </w:r>
+            <w:r>
+              <w:rPr>
+                <w:noProof/>
+                <w:webHidden/>
+              </w:rPr>
+              <w:t>57</w:t>
             </w:r>
             <w:r>
               <w:rPr>
@@ -2420,7 +2630,7 @@
           <w:lang w:eastAsia="hu-HU"/>
         </w:rPr>
       </w:pPr>
-      <w:bookmarkStart w:id="0" w:name="_Toc467750721"/>
+      <w:bookmarkStart w:id="0" w:name="_Toc467951508"/>
       <w:r>
         <w:rPr>
           <w:noProof/>
@@ -2437,7 +2647,7 @@
           <w:lang w:eastAsia="hu-HU"/>
         </w:rPr>
       </w:pPr>
-      <w:bookmarkStart w:id="1" w:name="_Toc467750722"/>
+      <w:bookmarkStart w:id="1" w:name="_Toc467951509"/>
       <w:r>
         <w:rPr>
           <w:lang w:eastAsia="hu-HU"/>
@@ -2649,7 +2859,7 @@
           <w:lang w:eastAsia="hu-HU"/>
         </w:rPr>
       </w:pPr>
-      <w:bookmarkStart w:id="2" w:name="_Toc467750723"/>
+      <w:bookmarkStart w:id="2" w:name="_Toc467951510"/>
       <w:r>
         <w:rPr>
           <w:lang w:eastAsia="hu-HU"/>
@@ -2897,7 +3107,7 @@
           <w:lang w:eastAsia="hu-HU"/>
         </w:rPr>
       </w:pPr>
-      <w:bookmarkStart w:id="3" w:name="_Toc467750724"/>
+      <w:bookmarkStart w:id="3" w:name="_Toc467951511"/>
       <w:r>
         <w:rPr>
           <w:lang w:eastAsia="hu-HU"/>
@@ -2914,7 +3124,7 @@
           <w:lang w:eastAsia="hu-HU"/>
         </w:rPr>
       </w:pPr>
-      <w:bookmarkStart w:id="4" w:name="_Toc467750725"/>
+      <w:bookmarkStart w:id="4" w:name="_Toc467951512"/>
       <w:r>
         <w:rPr>
           <w:lang w:eastAsia="hu-HU"/>
@@ -2956,7 +3166,7 @@
           <w:lang w:eastAsia="hu-HU"/>
         </w:rPr>
       </w:pPr>
-      <w:bookmarkStart w:id="5" w:name="_Toc467750726"/>
+      <w:bookmarkStart w:id="5" w:name="_Toc467951513"/>
       <w:r>
         <w:rPr>
           <w:lang w:eastAsia="hu-HU"/>
@@ -3027,7 +3237,7 @@
           <w:lang w:eastAsia="hu-HU"/>
         </w:rPr>
       </w:pPr>
-      <w:bookmarkStart w:id="6" w:name="_Toc467750727"/>
+      <w:bookmarkStart w:id="6" w:name="_Toc467951514"/>
       <w:r>
         <w:rPr>
           <w:lang w:eastAsia="hu-HU"/>
@@ -3374,7 +3584,7 @@
           <w:lang w:eastAsia="hu-HU"/>
         </w:rPr>
       </w:pPr>
-      <w:bookmarkStart w:id="7" w:name="_Toc467750728"/>
+      <w:bookmarkStart w:id="7" w:name="_Toc467951515"/>
       <w:r>
         <w:rPr>
           <w:lang w:eastAsia="hu-HU"/>
@@ -3390,7 +3600,7 @@
           <w:lang w:eastAsia="hu-HU"/>
         </w:rPr>
       </w:pPr>
-      <w:bookmarkStart w:id="8" w:name="_Toc467750729"/>
+      <w:bookmarkStart w:id="8" w:name="_Toc467951516"/>
       <w:r>
         <w:rPr>
           <w:lang w:eastAsia="hu-HU"/>
@@ -3490,7 +3700,7 @@
           <w:lang w:eastAsia="hu-HU"/>
         </w:rPr>
       </w:pPr>
-      <w:bookmarkStart w:id="9" w:name="_Toc467750730"/>
+      <w:bookmarkStart w:id="9" w:name="_Toc467951517"/>
       <w:r>
         <w:rPr>
           <w:lang w:eastAsia="hu-HU"/>
@@ -3665,7 +3875,7 @@
         <mc:AlternateContent>
           <mc:Choice Requires="wps">
             <w:drawing>
-              <wp:anchor distT="0" distB="0" distL="114300" distR="114300" simplePos="0" relativeHeight="251655168" behindDoc="0" locked="0" layoutInCell="1" allowOverlap="1" wp14:anchorId="2A9DD3B3" wp14:editId="03CF499B">
+              <wp:anchor distT="0" distB="0" distL="114300" distR="114300" simplePos="0" relativeHeight="251656192" behindDoc="0" locked="0" layoutInCell="1" allowOverlap="1" wp14:anchorId="2A9DD3B3" wp14:editId="03CF499B">
                 <wp:simplePos x="0" y="0"/>
                 <wp:positionH relativeFrom="column">
                   <wp:posOffset>0</wp:posOffset>
@@ -3727,7 +3937,7 @@
                               </w:rPr>
                               <w:fldChar w:fldCharType="separate"/>
                             </w:r>
-                            <w:bookmarkStart w:id="10" w:name="_Toc467750750"/>
+                            <w:bookmarkStart w:id="10" w:name="_Toc467951539"/>
                             <w:r>
                               <w:rPr>
                                 <w:noProof/>
@@ -3765,7 +3975,7 @@
                 <v:stroke joinstyle="miter"/>
                 <v:path gradientshapeok="t" o:connecttype="rect"/>
               </v:shapetype>
-              <v:shape id="Szövegdoboz 6" o:spid="_x0000_s1026" type="#_x0000_t202" style="position:absolute;left:0;text-align:left;margin-left:0;margin-top:305.2pt;width:229.85pt;height:.05pt;z-index:251655168;visibility:visible;mso-wrap-style:square;mso-wrap-distance-left:9pt;mso-wrap-distance-top:0;mso-wrap-distance-right:9pt;mso-wrap-distance-bottom:0;mso-position-horizontal:absolute;mso-position-horizontal-relative:text;mso-position-vertical:absolute;mso-position-vertical-relative:text;v-text-anchor:top" o:gfxdata="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" stroked="f">
+              <v:shape id="Szövegdoboz 6" o:spid="_x0000_s1026" type="#_x0000_t202" style="position:absolute;left:0;text-align:left;margin-left:0;margin-top:305.2pt;width:229.85pt;height:.05pt;z-index:251656192;visibility:visible;mso-wrap-style:square;mso-wrap-distance-left:9pt;mso-wrap-distance-top:0;mso-wrap-distance-right:9pt;mso-wrap-distance-bottom:0;mso-position-horizontal:absolute;mso-position-horizontal-relative:text;mso-position-vertical:absolute;mso-position-vertical-relative:text;v-text-anchor:top" o:gfxdata="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" stroked="f">
                 <v:textbox style="mso-fit-shape-to-text:t" inset="0,0,0,0">
                   <w:txbxContent>
                     <w:p>
@@ -3795,7 +4005,7 @@
                         </w:rPr>
                         <w:fldChar w:fldCharType="separate"/>
                       </w:r>
-                      <w:bookmarkStart w:id="11" w:name="_Toc467750750"/>
+                      <w:bookmarkStart w:id="11" w:name="_Toc467951539"/>
                       <w:r>
                         <w:rPr>
                           <w:noProof/>
@@ -3827,7 +4037,7 @@
           <w:lang w:eastAsia="hu-HU"/>
         </w:rPr>
         <w:drawing>
-          <wp:anchor distT="0" distB="0" distL="114300" distR="114300" simplePos="0" relativeHeight="251653120" behindDoc="0" locked="0" layoutInCell="1" allowOverlap="1">
+          <wp:anchor distT="0" distB="0" distL="114300" distR="114300" simplePos="0" relativeHeight="251652096" behindDoc="0" locked="0" layoutInCell="1" allowOverlap="1">
             <wp:simplePos x="0" y="0"/>
             <wp:positionH relativeFrom="margin">
               <wp:align>left</wp:align>
@@ -3971,7 +4181,7 @@
       <w:pPr>
         <w:pStyle w:val="Cmsor2"/>
       </w:pPr>
-      <w:bookmarkStart w:id="12" w:name="_Toc467750731"/>
+      <w:bookmarkStart w:id="12" w:name="_Toc467951518"/>
       <w:r>
         <w:t>2.5 A program használata</w:t>
       </w:r>
@@ -3981,7 +4191,7 @@
       <w:pPr>
         <w:pStyle w:val="Cmsor3"/>
       </w:pPr>
-      <w:bookmarkStart w:id="13" w:name="_Toc467750732"/>
+      <w:bookmarkStart w:id="13" w:name="_Toc467951519"/>
       <w:r>
         <w:t>2.5.1 Regisztráció és bejelentkezés</w:t>
       </w:r>
@@ -4048,28 +4258,15 @@
         <w:pStyle w:val="Kpalrs"/>
         <w:jc w:val="center"/>
       </w:pPr>
-      <w:r>
-        <w:fldChar w:fldCharType="begin"/>
-      </w:r>
-      <w:r>
-        <w:instrText xml:space="preserve"> SEQ ábra \* ARABIC </w:instrText>
-      </w:r>
-      <w:r>
-        <w:fldChar w:fldCharType="separate"/>
-      </w:r>
-      <w:bookmarkStart w:id="14" w:name="_Toc467750751"/>
-      <w:r>
-        <w:rPr>
-          <w:noProof/>
-        </w:rPr>
-        <w:t>2</w:t>
-      </w:r>
-      <w:r>
-        <w:rPr>
-          <w:noProof/>
-        </w:rPr>
-        <w:fldChar w:fldCharType="end"/>
-      </w:r>
+      <w:fldSimple w:instr=" SEQ ábra \* ARABIC ">
+        <w:bookmarkStart w:id="14" w:name="_Toc467951540"/>
+        <w:r>
+          <w:rPr>
+            <w:noProof/>
+          </w:rPr>
+          <w:t>2</w:t>
+        </w:r>
+      </w:fldSimple>
       <w:r>
         <w:t>. ábra - Regiszt</w:t>
       </w:r>
@@ -4234,28 +4431,15 @@
         <w:pStyle w:val="Kpalrs"/>
         <w:jc w:val="center"/>
       </w:pPr>
-      <w:r>
-        <w:fldChar w:fldCharType="begin"/>
-      </w:r>
-      <w:r>
-        <w:instrText xml:space="preserve"> SEQ ábra \* ARABIC </w:instrText>
-      </w:r>
-      <w:r>
-        <w:fldChar w:fldCharType="separate"/>
-      </w:r>
-      <w:bookmarkStart w:id="15" w:name="_Toc467750752"/>
-      <w:r>
-        <w:rPr>
-          <w:noProof/>
-        </w:rPr>
-        <w:t>3</w:t>
-      </w:r>
-      <w:r>
-        <w:rPr>
-          <w:noProof/>
-        </w:rPr>
-        <w:fldChar w:fldCharType="end"/>
-      </w:r>
+      <w:fldSimple w:instr=" SEQ ábra \* ARABIC ">
+        <w:bookmarkStart w:id="15" w:name="_Toc467951541"/>
+        <w:r>
+          <w:rPr>
+            <w:noProof/>
+          </w:rPr>
+          <w:t>3</w:t>
+        </w:r>
+      </w:fldSimple>
       <w:r>
         <w:t>. ábra - Nem egyedi név hibaüzenet</w:t>
       </w:r>
@@ -4329,28 +4513,15 @@
         <w:pStyle w:val="Kpalrs"/>
         <w:jc w:val="center"/>
       </w:pPr>
-      <w:r>
-        <w:fldChar w:fldCharType="begin"/>
-      </w:r>
-      <w:r>
-        <w:instrText xml:space="preserve"> SEQ ábra \* ARABIC </w:instrText>
-      </w:r>
-      <w:r>
-        <w:fldChar w:fldCharType="separate"/>
-      </w:r>
-      <w:bookmarkStart w:id="16" w:name="_Toc467750753"/>
-      <w:r>
-        <w:rPr>
-          <w:noProof/>
-        </w:rPr>
-        <w:t>4</w:t>
-      </w:r>
-      <w:r>
-        <w:rPr>
-          <w:noProof/>
-        </w:rPr>
-        <w:fldChar w:fldCharType="end"/>
-      </w:r>
+      <w:fldSimple w:instr=" SEQ ábra \* ARABIC ">
+        <w:bookmarkStart w:id="16" w:name="_Toc467951542"/>
+        <w:r>
+          <w:rPr>
+            <w:noProof/>
+          </w:rPr>
+          <w:t>4</w:t>
+        </w:r>
+      </w:fldSimple>
       <w:r>
         <w:t>. ábra - Bejelentkezés</w:t>
       </w:r>
@@ -4464,7 +4635,7 @@
       <w:pPr>
         <w:pStyle w:val="Cmsor3"/>
       </w:pPr>
-      <w:bookmarkStart w:id="17" w:name="_Toc467750733"/>
+      <w:bookmarkStart w:id="17" w:name="_Toc467951520"/>
       <w:r>
         <w:lastRenderedPageBreak/>
         <w:t>2.5.2</w:t>
@@ -4530,31 +4701,15 @@
         <w:pStyle w:val="Kpalrs"/>
         <w:jc w:val="center"/>
       </w:pPr>
-      <w:r>
-        <w:fldChar w:fldCharType="begin"/>
-      </w:r>
-      <w:r>
-        <w:instrText xml:space="preserve"> SEQ ábra </w:instrText>
-      </w:r>
-      <w:r>
-        <w:instrText xml:space="preserve">\* ARABIC </w:instrText>
-      </w:r>
-      <w:r>
-        <w:fldChar w:fldCharType="separate"/>
-      </w:r>
-      <w:bookmarkStart w:id="18" w:name="_Toc467750754"/>
-      <w:r>
-        <w:rPr>
-          <w:noProof/>
-        </w:rPr>
-        <w:t>5</w:t>
-      </w:r>
-      <w:r>
-        <w:rPr>
-          <w:noProof/>
-        </w:rPr>
-        <w:fldChar w:fldCharType="end"/>
-      </w:r>
+      <w:fldSimple w:instr=" SEQ ábra \* ARABIC ">
+        <w:bookmarkStart w:id="18" w:name="_Toc467951543"/>
+        <w:r>
+          <w:rPr>
+            <w:noProof/>
+          </w:rPr>
+          <w:t>5</w:t>
+        </w:r>
+      </w:fldSimple>
       <w:r>
         <w:t>. ábra - Köszöntő felület</w:t>
       </w:r>
@@ -4625,7 +4780,7 @@
       <w:pPr>
         <w:pStyle w:val="Cmsor3"/>
       </w:pPr>
-      <w:bookmarkStart w:id="19" w:name="_Toc467750734"/>
+      <w:bookmarkStart w:id="19" w:name="_Toc467951521"/>
       <w:r>
         <w:lastRenderedPageBreak/>
         <w:t>2.5.3 Jogosultságok</w:t>
@@ -4863,7 +5018,7 @@
       <w:pPr>
         <w:pStyle w:val="Cmsor3"/>
       </w:pPr>
-      <w:bookmarkStart w:id="20" w:name="_Toc467750735"/>
+      <w:bookmarkStart w:id="20" w:name="_Toc467951522"/>
       <w:r>
         <w:t>2.5.4 Felhasználói képernyő</w:t>
       </w:r>
@@ -5020,28 +5175,15 @@
         <w:pStyle w:val="Kpalrs"/>
         <w:jc w:val="center"/>
       </w:pPr>
-      <w:r>
-        <w:fldChar w:fldCharType="begin"/>
-      </w:r>
-      <w:r>
-        <w:instrText xml:space="preserve"> SEQ ábra \* ARABIC </w:instrText>
-      </w:r>
-      <w:r>
-        <w:fldChar w:fldCharType="separate"/>
-      </w:r>
-      <w:bookmarkStart w:id="21" w:name="_Toc467750755"/>
-      <w:r>
-        <w:rPr>
-          <w:noProof/>
-        </w:rPr>
-        <w:t>6</w:t>
-      </w:r>
-      <w:r>
-        <w:rPr>
-          <w:noProof/>
-        </w:rPr>
-        <w:fldChar w:fldCharType="end"/>
-      </w:r>
+      <w:fldSimple w:instr=" SEQ ábra \* ARABIC ">
+        <w:bookmarkStart w:id="21" w:name="_Toc467951544"/>
+        <w:r>
+          <w:rPr>
+            <w:noProof/>
+          </w:rPr>
+          <w:t>6</w:t>
+        </w:r>
+      </w:fldSimple>
       <w:r>
         <w:t>. ábra - Műsor táblázat</w:t>
       </w:r>
@@ -5265,31 +5407,15 @@
         <w:pStyle w:val="Kpalrs"/>
         <w:jc w:val="center"/>
       </w:pPr>
-      <w:r>
-        <w:fldChar w:fldCharType="begin"/>
-      </w:r>
-      <w:r>
-        <w:instrText xml:space="preserve"> SEQ ábra</w:instrText>
-      </w:r>
-      <w:r>
-        <w:instrText xml:space="preserve"> \* ARABIC </w:instrText>
-      </w:r>
-      <w:r>
-        <w:fldChar w:fldCharType="separate"/>
-      </w:r>
-      <w:bookmarkStart w:id="22" w:name="_Toc467750756"/>
-      <w:r>
-        <w:rPr>
-          <w:noProof/>
-        </w:rPr>
-        <w:t>7</w:t>
-      </w:r>
-      <w:r>
-        <w:rPr>
-          <w:noProof/>
-        </w:rPr>
-        <w:fldChar w:fldCharType="end"/>
-      </w:r>
+      <w:fldSimple w:instr=" SEQ ábra \* ARABIC ">
+        <w:bookmarkStart w:id="22" w:name="_Toc467951545"/>
+        <w:r>
+          <w:rPr>
+            <w:noProof/>
+          </w:rPr>
+          <w:t>7</w:t>
+        </w:r>
+      </w:fldSimple>
       <w:r>
         <w:t>. ábra - Filmek panel, filmek listája</w:t>
       </w:r>
@@ -5435,28 +5561,15 @@
         <w:pStyle w:val="Kpalrs"/>
         <w:jc w:val="center"/>
       </w:pPr>
-      <w:r>
-        <w:fldChar w:fldCharType="begin"/>
-      </w:r>
-      <w:r>
-        <w:instrText xml:space="preserve"> SEQ ábra \* ARABIC </w:instrText>
-      </w:r>
-      <w:r>
-        <w:fldChar w:fldCharType="separate"/>
-      </w:r>
-      <w:bookmarkStart w:id="23" w:name="_Toc467750757"/>
-      <w:r>
-        <w:rPr>
-          <w:noProof/>
-        </w:rPr>
-        <w:t>8</w:t>
-      </w:r>
-      <w:r>
-        <w:rPr>
-          <w:noProof/>
-        </w:rPr>
-        <w:fldChar w:fldCharType="end"/>
-      </w:r>
+      <w:fldSimple w:instr=" SEQ ábra \* ARABIC ">
+        <w:bookmarkStart w:id="23" w:name="_Toc467951546"/>
+        <w:r>
+          <w:rPr>
+            <w:noProof/>
+          </w:rPr>
+          <w:t>8</w:t>
+        </w:r>
+      </w:fldSimple>
       <w:r>
         <w:t xml:space="preserve">. ábra </w:t>
       </w:r>
@@ -5558,28 +5671,15 @@
         <w:pStyle w:val="Kpalrs"/>
         <w:jc w:val="center"/>
       </w:pPr>
-      <w:r>
-        <w:fldChar w:fldCharType="begin"/>
-      </w:r>
-      <w:r>
-        <w:instrText xml:space="preserve"> SEQ ábra \* ARABIC </w:instrText>
-      </w:r>
-      <w:r>
-        <w:fldChar w:fldCharType="separate"/>
-      </w:r>
-      <w:bookmarkStart w:id="24" w:name="_Toc467750758"/>
-      <w:r>
-        <w:rPr>
-          <w:noProof/>
-        </w:rPr>
-        <w:t>9</w:t>
-      </w:r>
-      <w:r>
-        <w:rPr>
-          <w:noProof/>
-        </w:rPr>
-        <w:fldChar w:fldCharType="end"/>
-      </w:r>
+      <w:fldSimple w:instr=" SEQ ábra \* ARABIC ">
+        <w:bookmarkStart w:id="24" w:name="_Toc467951547"/>
+        <w:r>
+          <w:rPr>
+            <w:noProof/>
+          </w:rPr>
+          <w:t>9</w:t>
+        </w:r>
+      </w:fldSimple>
       <w:r>
         <w:t xml:space="preserve">. ábra </w:t>
       </w:r>
@@ -5671,7 +5771,7 @@
       <w:pPr>
         <w:pStyle w:val="Cmsor3"/>
       </w:pPr>
-      <w:bookmarkStart w:id="25" w:name="_Toc467750736"/>
+      <w:bookmarkStart w:id="25" w:name="_Toc467951523"/>
       <w:r>
         <w:t>2.5.5 Adminisztrátori képernyő/funkciók</w:t>
       </w:r>
@@ -5730,28 +5830,15 @@
         <w:pStyle w:val="Kpalrs"/>
         <w:jc w:val="center"/>
       </w:pPr>
-      <w:r>
-        <w:fldChar w:fldCharType="begin"/>
-      </w:r>
-      <w:r>
-        <w:instrText xml:space="preserve"> SEQ ábra \* ARABIC </w:instrText>
-      </w:r>
-      <w:r>
-        <w:fldChar w:fldCharType="separate"/>
-      </w:r>
-      <w:bookmarkStart w:id="26" w:name="_Toc467750759"/>
-      <w:r>
-        <w:rPr>
-          <w:noProof/>
-        </w:rPr>
-        <w:t>10</w:t>
-      </w:r>
-      <w:r>
-        <w:rPr>
-          <w:noProof/>
-        </w:rPr>
-        <w:fldChar w:fldCharType="end"/>
-      </w:r>
+      <w:fldSimple w:instr=" SEQ ábra \* ARABIC ">
+        <w:bookmarkStart w:id="26" w:name="_Toc467951548"/>
+        <w:r>
+          <w:rPr>
+            <w:noProof/>
+          </w:rPr>
+          <w:t>10</w:t>
+        </w:r>
+      </w:fldSimple>
       <w:r>
         <w:t>. ábra</w:t>
       </w:r>
@@ -5888,28 +5975,15 @@
         <w:pStyle w:val="Kpalrs"/>
         <w:jc w:val="center"/>
       </w:pPr>
-      <w:r>
-        <w:fldChar w:fldCharType="begin"/>
-      </w:r>
-      <w:r>
-        <w:instrText xml:space="preserve"> SEQ ábra \* ARABIC </w:instrText>
-      </w:r>
-      <w:r>
-        <w:fldChar w:fldCharType="separate"/>
-      </w:r>
-      <w:bookmarkStart w:id="27" w:name="_Toc467750760"/>
-      <w:r>
-        <w:rPr>
-          <w:noProof/>
-        </w:rPr>
-        <w:t>11</w:t>
-      </w:r>
-      <w:r>
-        <w:rPr>
-          <w:noProof/>
-        </w:rPr>
-        <w:fldChar w:fldCharType="end"/>
-      </w:r>
+      <w:fldSimple w:instr=" SEQ ábra \* ARABIC ">
+        <w:bookmarkStart w:id="27" w:name="_Toc467951549"/>
+        <w:r>
+          <w:rPr>
+            <w:noProof/>
+          </w:rPr>
+          <w:t>11</w:t>
+        </w:r>
+      </w:fldSimple>
       <w:r>
         <w:t>. ábra - Műsor lista</w:t>
       </w:r>
@@ -6008,7 +6082,7 @@
           <w:lang w:eastAsia="hu-HU"/>
         </w:rPr>
         <w:drawing>
-          <wp:anchor distT="0" distB="0" distL="114300" distR="114300" simplePos="0" relativeHeight="251659264" behindDoc="0" locked="0" layoutInCell="1" allowOverlap="1">
+          <wp:anchor distT="0" distB="0" distL="114300" distR="114300" simplePos="0" relativeHeight="251660288" behindDoc="0" locked="0" layoutInCell="1" allowOverlap="1">
             <wp:simplePos x="0" y="0"/>
             <wp:positionH relativeFrom="column">
               <wp:posOffset>3055620</wp:posOffset>
@@ -6065,7 +6139,7 @@
         <mc:AlternateContent>
           <mc:Choice Requires="wps">
             <w:drawing>
-              <wp:anchor distT="0" distB="0" distL="114300" distR="114300" simplePos="0" relativeHeight="251663360" behindDoc="0" locked="0" layoutInCell="1" allowOverlap="1" wp14:anchorId="72CCC24B" wp14:editId="34469C07">
+              <wp:anchor distT="0" distB="0" distL="114300" distR="114300" simplePos="0" relativeHeight="251664384" behindDoc="0" locked="0" layoutInCell="1" allowOverlap="1" wp14:anchorId="72CCC24B" wp14:editId="34469C07">
                 <wp:simplePos x="0" y="0"/>
                 <wp:positionH relativeFrom="column">
                   <wp:posOffset>3063875</wp:posOffset>
@@ -6128,7 +6202,7 @@
                               </w:rPr>
                               <w:fldChar w:fldCharType="separate"/>
                             </w:r>
-                            <w:bookmarkStart w:id="28" w:name="_Toc467750761"/>
+                            <w:bookmarkStart w:id="28" w:name="_Toc467951550"/>
                             <w:r>
                               <w:rPr>
                                 <w:noProof/>
@@ -6174,7 +6248,7 @@
           </mc:Choice>
           <mc:Fallback>
             <w:pict>
-              <v:shape w14:anchorId="72CCC24B" id="Szövegdoboz 18" o:spid="_x0000_s1027" type="#_x0000_t202" style="position:absolute;left:0;text-align:left;margin-left:241.25pt;margin-top:120.1pt;width:184.8pt;height:.05pt;z-index:251663360;visibility:visible;mso-wrap-style:square;mso-wrap-distance-left:9pt;mso-wrap-distance-top:0;mso-wrap-distance-right:9pt;mso-wrap-distance-bottom:0;mso-position-horizontal:absolute;mso-position-horizontal-relative:text;mso-position-vertical:absolute;mso-position-vertical-relative:text;v-text-anchor:top" o:gfxdata="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" stroked="f">
+              <v:shape w14:anchorId="72CCC24B" id="Szövegdoboz 18" o:spid="_x0000_s1027" type="#_x0000_t202" style="position:absolute;left:0;text-align:left;margin-left:241.25pt;margin-top:120.1pt;width:184.8pt;height:.05pt;z-index:251664384;visibility:visible;mso-wrap-style:square;mso-wrap-distance-left:9pt;mso-wrap-distance-top:0;mso-wrap-distance-right:9pt;mso-wrap-distance-bottom:0;mso-position-horizontal:absolute;mso-position-horizontal-relative:text;mso-position-vertical:absolute;mso-position-vertical-relative:text;v-text-anchor:top" o:gfxdata="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" stroked="f">
                 <v:textbox style="mso-fit-shape-to-text:t" inset="0,0,0,0">
                   <w:txbxContent>
                     <w:p>
@@ -6205,7 +6279,7 @@
                         </w:rPr>
                         <w:fldChar w:fldCharType="separate"/>
                       </w:r>
-                      <w:bookmarkStart w:id="29" w:name="_Toc467750761"/>
+                      <w:bookmarkStart w:id="29" w:name="_Toc467951550"/>
                       <w:r>
                         <w:rPr>
                           <w:noProof/>
@@ -6416,28 +6490,15 @@
         <w:pStyle w:val="Kpalrs"/>
         <w:jc w:val="center"/>
       </w:pPr>
-      <w:r>
-        <w:fldChar w:fldCharType="begin"/>
-      </w:r>
-      <w:r>
-        <w:instrText xml:space="preserve"> SEQ ábra \* ARABIC </w:instrText>
-      </w:r>
-      <w:r>
-        <w:fldChar w:fldCharType="separate"/>
-      </w:r>
-      <w:bookmarkStart w:id="30" w:name="_Toc467750762"/>
-      <w:r>
-        <w:rPr>
-          <w:noProof/>
-        </w:rPr>
-        <w:t>13</w:t>
-      </w:r>
-      <w:r>
-        <w:rPr>
-          <w:noProof/>
-        </w:rPr>
-        <w:fldChar w:fldCharType="end"/>
-      </w:r>
+      <w:fldSimple w:instr=" SEQ ábra \* ARABIC ">
+        <w:bookmarkStart w:id="30" w:name="_Toc467951551"/>
+        <w:r>
+          <w:rPr>
+            <w:noProof/>
+          </w:rPr>
+          <w:t>13</w:t>
+        </w:r>
+      </w:fldSimple>
       <w:r>
         <w:t>. ábra - Filmek listája</w:t>
       </w:r>
@@ -6593,28 +6654,15 @@
         <w:pStyle w:val="Kpalrs"/>
         <w:jc w:val="center"/>
       </w:pPr>
-      <w:r>
-        <w:fldChar w:fldCharType="begin"/>
-      </w:r>
-      <w:r>
-        <w:instrText xml:space="preserve"> SEQ ábra \* ARABIC </w:instrText>
-      </w:r>
-      <w:r>
-        <w:fldChar w:fldCharType="separate"/>
-      </w:r>
-      <w:bookmarkStart w:id="31" w:name="_Toc467750763"/>
-      <w:r>
-        <w:rPr>
-          <w:noProof/>
-        </w:rPr>
-        <w:t>14</w:t>
-      </w:r>
-      <w:r>
-        <w:rPr>
-          <w:noProof/>
-        </w:rPr>
-        <w:fldChar w:fldCharType="end"/>
-      </w:r>
+      <w:fldSimple w:instr=" SEQ ábra \* ARABIC ">
+        <w:bookmarkStart w:id="31" w:name="_Toc467951552"/>
+        <w:r>
+          <w:rPr>
+            <w:noProof/>
+          </w:rPr>
+          <w:t>14</w:t>
+        </w:r>
+      </w:fldSimple>
       <w:r>
         <w:t>. ábra - Mozik listája</w:t>
       </w:r>
@@ -6764,28 +6812,15 @@
         <w:pStyle w:val="Kpalrs"/>
         <w:jc w:val="center"/>
       </w:pPr>
-      <w:r>
-        <w:fldChar w:fldCharType="begin"/>
-      </w:r>
-      <w:r>
-        <w:instrText xml:space="preserve"> SEQ ábra \* ARABIC </w:instrText>
-      </w:r>
-      <w:r>
-        <w:fldChar w:fldCharType="separate"/>
-      </w:r>
-      <w:bookmarkStart w:id="32" w:name="_Toc467750764"/>
-      <w:r>
-        <w:rPr>
-          <w:noProof/>
-        </w:rPr>
-        <w:t>15</w:t>
-      </w:r>
-      <w:r>
-        <w:rPr>
-          <w:noProof/>
-        </w:rPr>
-        <w:fldChar w:fldCharType="end"/>
-      </w:r>
+      <w:fldSimple w:instr=" SEQ ábra \* ARABIC ">
+        <w:bookmarkStart w:id="32" w:name="_Toc467951553"/>
+        <w:r>
+          <w:rPr>
+            <w:noProof/>
+          </w:rPr>
+          <w:t>15</w:t>
+        </w:r>
+      </w:fldSimple>
       <w:r>
         <w:t>. ábra - Termek listája</w:t>
       </w:r>
@@ -6953,28 +6988,15 @@
         <w:pStyle w:val="Kpalrs"/>
         <w:jc w:val="center"/>
       </w:pPr>
-      <w:r>
-        <w:fldChar w:fldCharType="begin"/>
-      </w:r>
-      <w:r>
-        <w:instrText xml:space="preserve"> SEQ ábra \* ARABIC </w:instrText>
-      </w:r>
-      <w:r>
-        <w:fldChar w:fldCharType="separate"/>
-      </w:r>
-      <w:bookmarkStart w:id="33" w:name="_Toc467750765"/>
-      <w:r>
-        <w:rPr>
-          <w:noProof/>
-        </w:rPr>
-        <w:t>16</w:t>
-      </w:r>
-      <w:r>
-        <w:rPr>
-          <w:noProof/>
-        </w:rPr>
-        <w:fldChar w:fldCharType="end"/>
-      </w:r>
+      <w:fldSimple w:instr=" SEQ ábra \* ARABIC ">
+        <w:bookmarkStart w:id="33" w:name="_Toc467951554"/>
+        <w:r>
+          <w:rPr>
+            <w:noProof/>
+          </w:rPr>
+          <w:t>16</w:t>
+        </w:r>
+      </w:fldSimple>
       <w:r>
         <w:t>. ábra - Mozik és termek kapcsolata</w:t>
       </w:r>
@@ -7099,28 +7121,15 @@
         <w:pStyle w:val="Kpalrs"/>
         <w:jc w:val="center"/>
       </w:pPr>
-      <w:r>
-        <w:fldChar w:fldCharType="begin"/>
-      </w:r>
-      <w:r>
-        <w:instrText xml:space="preserve"> SEQ ábra \* ARABIC </w:instrText>
-      </w:r>
-      <w:r>
-        <w:fldChar w:fldCharType="separate"/>
-      </w:r>
-      <w:bookmarkStart w:id="34" w:name="_Toc467750766"/>
-      <w:r>
-        <w:rPr>
-          <w:noProof/>
-        </w:rPr>
-        <w:t>17</w:t>
-      </w:r>
-      <w:r>
-        <w:rPr>
-          <w:noProof/>
-        </w:rPr>
-        <w:fldChar w:fldCharType="end"/>
-      </w:r>
+      <w:fldSimple w:instr=" SEQ ábra \* ARABIC ">
+        <w:bookmarkStart w:id="34" w:name="_Toc467951555"/>
+        <w:r>
+          <w:rPr>
+            <w:noProof/>
+          </w:rPr>
+          <w:t>17</w:t>
+        </w:r>
+      </w:fldSimple>
       <w:r>
         <w:t>. ábra - Felhasználók és jogosultságok</w:t>
       </w:r>
@@ -7272,7 +7281,7 @@
       <w:pPr>
         <w:pStyle w:val="Cmsor3"/>
       </w:pPr>
-      <w:bookmarkStart w:id="35" w:name="_Toc467750737"/>
+      <w:bookmarkStart w:id="35" w:name="_Toc467951524"/>
       <w:r>
         <w:t xml:space="preserve">2.5.6 </w:t>
       </w:r>
@@ -7348,7 +7357,7 @@
           <w:lang w:eastAsia="hu-HU"/>
         </w:rPr>
       </w:pPr>
-      <w:bookmarkStart w:id="36" w:name="_Toc467750738"/>
+      <w:bookmarkStart w:id="36" w:name="_Toc467951525"/>
       <w:r>
         <w:rPr>
           <w:lang w:eastAsia="hu-HU"/>
@@ -7364,7 +7373,7 @@
           <w:lang w:eastAsia="hu-HU"/>
         </w:rPr>
       </w:pPr>
-      <w:bookmarkStart w:id="37" w:name="_Toc467750739"/>
+      <w:bookmarkStart w:id="37" w:name="_Toc467951526"/>
       <w:r>
         <w:rPr>
           <w:lang w:eastAsia="hu-HU"/>
@@ -7375,19 +7384,189 @@
     </w:p>
     <w:p>
       <w:pPr>
+        <w:pStyle w:val="Cmsor3"/>
+        <w:rPr>
+          <w:lang w:eastAsia="hu-HU"/>
+        </w:rPr>
+      </w:pPr>
+      <w:bookmarkStart w:id="38" w:name="_Toc467951527"/>
+      <w:r>
+        <w:rPr>
+          <w:lang w:eastAsia="hu-HU"/>
+        </w:rPr>
+        <w:t>Netbeans</w:t>
+      </w:r>
+      <w:r>
+        <w:rPr>
+          <w:lang w:eastAsia="hu-HU"/>
+        </w:rPr>
+        <w:t xml:space="preserve"> IDE</w:t>
+      </w:r>
+      <w:bookmarkEnd w:id="38"/>
+    </w:p>
+    <w:p>
+      <w:pPr>
+        <w:pStyle w:val="Szakdolgozat"/>
+        <w:rPr>
+          <w:lang w:eastAsia="hu-HU"/>
+        </w:rPr>
+      </w:pPr>
+      <w:r>
+        <w:rPr>
+          <w:lang w:eastAsia="hu-HU"/>
+        </w:rPr>
+        <w:t>Az Oracle</w:t>
+      </w:r>
+      <w:r>
+        <w:rPr>
+          <w:lang w:eastAsia="hu-HU"/>
+        </w:rPr>
+        <w:t xml:space="preserve"> (korábban Sun microsystems)</w:t>
+      </w:r>
+      <w:r>
+        <w:rPr>
+          <w:lang w:eastAsia="hu-HU"/>
+        </w:rPr>
+        <w:t xml:space="preserve"> által bir</w:t>
+      </w:r>
+      <w:r>
+        <w:rPr>
+          <w:lang w:eastAsia="hu-HU"/>
+        </w:rPr>
+        <w:t xml:space="preserve">tokolt </w:t>
+      </w:r>
+      <w:r>
+        <w:rPr>
+          <w:lang w:eastAsia="hu-HU"/>
+        </w:rPr>
+        <w:t>Netbeans IDE (integrált fejlesztői környezet) az egyik legnépszerűbb Java fejlesztői platform</w:t>
+      </w:r>
+      <w:r>
+        <w:rPr>
+          <w:lang w:eastAsia="hu-HU"/>
+        </w:rPr>
+        <w:t>, mely elérhető Microsoft Windows, Linux vagy akár macOS alapú rendszereken is</w:t>
+      </w:r>
+      <w:r>
+        <w:rPr>
+          <w:lang w:eastAsia="hu-HU"/>
+        </w:rPr>
+        <w:t xml:space="preserve">. Használata könnyen és gyorsan elsajátítható és a Java nyelvű asztali, mobil és web-es alkalmazások fejlesztése mellett támogatja még a HTML5 </w:t>
+      </w:r>
+      <w:r>
+        <w:rPr>
+          <w:lang w:eastAsia="hu-HU"/>
+        </w:rPr>
+        <w:t>applikációkat HTML-lel, JavaScript-tel és CSS-sel.</w:t>
+      </w:r>
+      <w:r>
+        <w:rPr>
+          <w:lang w:eastAsia="hu-HU"/>
+        </w:rPr>
+        <w:t xml:space="preserve"> </w:t>
+      </w:r>
+      <w:r>
+        <w:rPr>
+          <w:lang w:eastAsia="hu-HU"/>
+        </w:rPr>
+        <w:t>Elsősorban Java alapú programoknál használják, de egyes bővített csomagjaiban elérhető a PHP nyelv, vagy akár a C/C++ is.</w:t>
+      </w:r>
+    </w:p>
+    <w:p>
+      <w:pPr>
+        <w:pStyle w:val="Szakdolgozat"/>
+        <w:rPr>
+          <w:lang w:eastAsia="hu-HU"/>
+        </w:rPr>
+      </w:pPr>
+      <w:r>
+        <w:rPr>
+          <w:lang w:eastAsia="hu-HU"/>
+        </w:rPr>
+        <w:t xml:space="preserve">Az IDE </w:t>
+      </w:r>
+      <w:r>
+        <w:rPr>
+          <w:lang w:eastAsia="hu-HU"/>
+        </w:rPr>
+        <w:t xml:space="preserve">nyílt forráskódoltsága miatt </w:t>
+      </w:r>
+      <w:r>
+        <w:rPr>
+          <w:lang w:eastAsia="hu-HU"/>
+        </w:rPr>
+        <w:t>teljesen ingyenesen elér</w:t>
+      </w:r>
+      <w:r>
+        <w:rPr>
+          <w:lang w:eastAsia="hu-HU"/>
+        </w:rPr>
+        <w:t>hető, letölthető bárki számára. Épp emiatt rohamosan nő a felhasználóinak, fejlesztőinek száma.</w:t>
+      </w:r>
+    </w:p>
+    <w:p>
+      <w:pPr>
+        <w:pStyle w:val="Cmsor3"/>
+        <w:rPr>
+          <w:lang w:eastAsia="hu-HU"/>
+        </w:rPr>
+      </w:pPr>
+      <w:bookmarkStart w:id="39" w:name="_Toc467951528"/>
+      <w:r>
+        <w:rPr>
+          <w:lang w:eastAsia="hu-HU"/>
+        </w:rPr>
+        <w:t>Dia</w:t>
+      </w:r>
+      <w:bookmarkEnd w:id="39"/>
+    </w:p>
+    <w:p>
+      <w:pPr>
+        <w:pStyle w:val="Szakdolgozat"/>
+        <w:rPr>
+          <w:lang w:eastAsia="hu-HU"/>
+        </w:rPr>
+      </w:pPr>
+      <w:r>
+        <w:rPr>
+          <w:lang w:eastAsia="hu-HU"/>
+        </w:rPr>
+        <w:t xml:space="preserve">A Dia segítségével készítettem el az adatbázis kapcsolatokat </w:t>
+      </w:r>
+      <w:r>
+        <w:rPr>
+          <w:lang w:eastAsia="hu-HU"/>
+        </w:rPr>
+        <w:t>leíró</w:t>
+      </w:r>
+      <w:r>
+        <w:rPr>
+          <w:lang w:eastAsia="hu-HU"/>
+        </w:rPr>
+        <w:t xml:space="preserve"> diagramot. </w:t>
+      </w:r>
+      <w:r>
+        <w:rPr>
+          <w:lang w:eastAsia="hu-HU"/>
+        </w:rPr>
+        <w:t>Alexander Larssontól származik a program ötlete és kezdeti megvalósítása még 1998-ból, azóta ezen szoftver is ingyenessé és nyílt forráskódúvá vált.</w:t>
+      </w:r>
+    </w:p>
+    <w:p>
+      <w:pPr>
         <w:pStyle w:val="Cmsor2"/>
         <w:rPr>
           <w:lang w:eastAsia="hu-HU"/>
         </w:rPr>
       </w:pPr>
-      <w:bookmarkStart w:id="38" w:name="_Toc467750740"/>
+      <w:bookmarkStart w:id="40" w:name="_Toc467951529"/>
       <w:r>
         <w:rPr>
           <w:lang w:eastAsia="hu-HU"/>
         </w:rPr>
         <w:t>3.2. A rendszer architektúrája</w:t>
       </w:r>
-      <w:bookmarkEnd w:id="38"/>
+      <w:bookmarkEnd w:id="40"/>
     </w:p>
     <w:p>
       <w:pPr>
@@ -7396,14 +7575,14 @@
           <w:lang w:eastAsia="hu-HU"/>
         </w:rPr>
       </w:pPr>
-      <w:bookmarkStart w:id="39" w:name="_Toc467750741"/>
+      <w:bookmarkStart w:id="41" w:name="_Toc467951530"/>
       <w:r>
         <w:rPr>
           <w:lang w:eastAsia="hu-HU"/>
         </w:rPr>
         <w:t>3.2.1 JAVA oldal</w:t>
       </w:r>
-      <w:bookmarkEnd w:id="39"/>
+      <w:bookmarkEnd w:id="41"/>
     </w:p>
     <w:p>
       <w:pPr>
@@ -7412,14 +7591,14 @@
           <w:lang w:eastAsia="hu-HU"/>
         </w:rPr>
       </w:pPr>
-      <w:bookmarkStart w:id="40" w:name="_Toc467750742"/>
+      <w:bookmarkStart w:id="42" w:name="_Toc467951531"/>
       <w:r>
         <w:rPr>
           <w:lang w:eastAsia="hu-HU"/>
         </w:rPr>
         <w:t>3.3 Adatbázisterv</w:t>
       </w:r>
-      <w:bookmarkEnd w:id="40"/>
+      <w:bookmarkEnd w:id="42"/>
     </w:p>
     <w:p>
       <w:pPr>
@@ -7445,6 +7624,7 @@
           <w:noProof/>
           <w:lang w:eastAsia="hu-HU"/>
         </w:rPr>
+        <w:lastRenderedPageBreak/>
         <w:drawing>
           <wp:inline distT="0" distB="0" distL="0" distR="0">
             <wp:extent cx="5101200" cy="3117600"/>
@@ -7518,7 +7698,7 @@
         </w:rPr>
         <w:fldChar w:fldCharType="separate"/>
       </w:r>
-      <w:bookmarkStart w:id="41" w:name="_Toc467750767"/>
+      <w:bookmarkStart w:id="43" w:name="_Toc467951556"/>
       <w:r>
         <w:rPr>
           <w:noProof/>
@@ -7535,7 +7715,7 @@
       <w:r>
         <w:t>. ábra - Adatbázis kapcsolat</w:t>
       </w:r>
-      <w:bookmarkEnd w:id="41"/>
+      <w:bookmarkEnd w:id="43"/>
     </w:p>
     <w:p>
       <w:pPr>
@@ -7724,7 +7904,6 @@
         <w:rPr>
           <w:lang w:eastAsia="hu-HU"/>
         </w:rPr>
-        <w:lastRenderedPageBreak/>
         <w:t xml:space="preserve">Mozi tábla – </w:t>
       </w:r>
       <w:r>
@@ -7965,6 +8144,7 @@
         <w:rPr>
           <w:lang w:eastAsia="hu-HU"/>
         </w:rPr>
+        <w:lastRenderedPageBreak/>
         <w:t>ID: azonosító, automatikusan generálódik</w:t>
       </w:r>
       <w:r>
@@ -8311,15 +8491,14 @@
           <w:lang w:eastAsia="hu-HU"/>
         </w:rPr>
       </w:pPr>
-      <w:bookmarkStart w:id="42" w:name="_Toc467750743"/>
+      <w:bookmarkStart w:id="44" w:name="_Toc467951532"/>
       <w:r>
         <w:rPr>
           <w:lang w:eastAsia="hu-HU"/>
         </w:rPr>
-        <w:lastRenderedPageBreak/>
         <w:t>3.4 Osztályszerkezetek</w:t>
       </w:r>
-      <w:bookmarkEnd w:id="42"/>
+      <w:bookmarkEnd w:id="44"/>
     </w:p>
     <w:p>
       <w:pPr>
@@ -8328,14 +8507,14 @@
           <w:lang w:eastAsia="hu-HU"/>
         </w:rPr>
       </w:pPr>
-      <w:bookmarkStart w:id="43" w:name="_Toc467750744"/>
+      <w:bookmarkStart w:id="45" w:name="_Toc467951533"/>
       <w:r>
         <w:rPr>
           <w:lang w:eastAsia="hu-HU"/>
         </w:rPr>
         <w:t>3.5 Részletes programterv</w:t>
       </w:r>
-      <w:bookmarkEnd w:id="43"/>
+      <w:bookmarkEnd w:id="45"/>
     </w:p>
     <w:p>
       <w:pPr>
@@ -8344,14 +8523,14 @@
           <w:lang w:eastAsia="hu-HU"/>
         </w:rPr>
       </w:pPr>
-      <w:bookmarkStart w:id="44" w:name="_Toc467750745"/>
+      <w:bookmarkStart w:id="46" w:name="_Toc467951534"/>
       <w:r>
         <w:rPr>
           <w:lang w:eastAsia="hu-HU"/>
         </w:rPr>
         <w:t>3.5.1 JAVA osztályok</w:t>
       </w:r>
-      <w:bookmarkEnd w:id="44"/>
+      <w:bookmarkEnd w:id="46"/>
     </w:p>
     <w:p>
       <w:pPr>
@@ -8360,14 +8539,14 @@
           <w:lang w:eastAsia="hu-HU"/>
         </w:rPr>
       </w:pPr>
-      <w:bookmarkStart w:id="45" w:name="_Toc467750746"/>
+      <w:bookmarkStart w:id="47" w:name="_Toc467951535"/>
       <w:r>
         <w:rPr>
           <w:lang w:eastAsia="hu-HU"/>
         </w:rPr>
         <w:t>3.6 Tesztelés</w:t>
       </w:r>
-      <w:bookmarkEnd w:id="45"/>
+      <w:bookmarkEnd w:id="47"/>
     </w:p>
     <w:tbl>
       <w:tblPr>
@@ -8733,6 +8912,7 @@
               </w:numPr>
             </w:pPr>
             <w:r>
+              <w:lastRenderedPageBreak/>
               <w:t>Program elindítása, Regisztráció</w:t>
             </w:r>
           </w:p>
@@ -9223,7 +9403,6 @@
               </w:numPr>
             </w:pPr>
             <w:r>
-              <w:lastRenderedPageBreak/>
               <w:t>Program elindítása, Regisztráció</w:t>
             </w:r>
           </w:p>
@@ -9567,6 +9746,7 @@
               <w:rPr>
                 <w:b/>
               </w:rPr>
+              <w:lastRenderedPageBreak/>
               <w:t>Előfeltételek</w:t>
             </w:r>
           </w:p>
@@ -10043,7 +10223,6 @@
               <w:rPr>
                 <w:rFonts w:cs="Times New Roman"/>
               </w:rPr>
-              <w:lastRenderedPageBreak/>
               <w:t>Ø</w:t>
             </w:r>
           </w:p>
@@ -10438,7 +10617,11 @@
               </w:numPr>
             </w:pPr>
             <w:r>
-              <w:t>Felhasználónévként, olyan adat megadása, amely nincs az adatbázisban (pl.: „NemUser”)</w:t>
+              <w:t xml:space="preserve">Felhasználónévként, olyan adat megadása, amely nincs az adatbázisban (pl.: </w:t>
+            </w:r>
+            <w:r>
+              <w:lastRenderedPageBreak/>
+              <w:t>„NemUser”)</w:t>
             </w:r>
           </w:p>
         </w:tc>
@@ -10468,6 +10651,7 @@
               <w:rPr>
                 <w:b/>
               </w:rPr>
+              <w:lastRenderedPageBreak/>
               <w:t>Előfeltételek</w:t>
             </w:r>
           </w:p>
@@ -10918,7 +11102,6 @@
               <w:rPr>
                 <w:b/>
               </w:rPr>
-              <w:lastRenderedPageBreak/>
               <w:t>Előfeltételek</w:t>
             </w:r>
           </w:p>
@@ -11293,6 +11476,7 @@
               <w:rPr>
                 <w:b/>
               </w:rPr>
+              <w:lastRenderedPageBreak/>
               <w:t>Teszt user/jog</w:t>
             </w:r>
           </w:p>
@@ -11817,7 +12001,6 @@
               <w:pStyle w:val="Szakdolgozat"/>
             </w:pPr>
             <w:r>
-              <w:lastRenderedPageBreak/>
               <w:t>Műsor felvitel:</w:t>
             </w:r>
           </w:p>
@@ -12026,8 +12209,6 @@
                 <w:numId w:val="16"/>
               </w:numPr>
             </w:pPr>
-            <w:bookmarkStart w:id="46" w:name="_GoBack"/>
-            <w:bookmarkEnd w:id="46"/>
             <w:r>
               <w:t>Dátum: „2016.12.15”</w:t>
             </w:r>
@@ -12679,7 +12860,6 @@
               <w:rPr>
                 <w:b/>
               </w:rPr>
-              <w:lastRenderedPageBreak/>
               <w:t>Teszt egység</w:t>
             </w:r>
           </w:p>
@@ -13083,7 +13263,11 @@
               <w:pStyle w:val="Szakdolgozat"/>
             </w:pPr>
             <w:r>
-              <w:t xml:space="preserve">A teszteset abban az esetben fogadható el sikeresnek, ha az eddig megadott adatokkal nem jelenik meg sor a Műsor panelen. </w:t>
+              <w:t xml:space="preserve">A teszteset abban az esetben fogadható el sikeresnek, ha az eddig megadott adatokkal </w:t>
+            </w:r>
+            <w:r>
+              <w:lastRenderedPageBreak/>
+              <w:t xml:space="preserve">nem jelenik meg sor a Műsor panelen. </w:t>
             </w:r>
           </w:p>
         </w:tc>
@@ -14037,6 +14221,7 @@
               <w:pStyle w:val="Szakdolgozat"/>
             </w:pPr>
             <w:r>
+              <w:lastRenderedPageBreak/>
               <w:t xml:space="preserve">A teszteset abban az esetben fogadható el sikeresnek, ha az elem nem jelenik meg Műsor táblában. </w:t>
             </w:r>
           </w:p>
@@ -14539,7 +14724,6 @@
               <w:rPr>
                 <w:b/>
               </w:rPr>
-              <w:lastRenderedPageBreak/>
               <w:t>Teszt id</w:t>
             </w:r>
           </w:p>
@@ -14897,6 +15081,7 @@
               </w:numPr>
             </w:pPr>
             <w:r>
+              <w:lastRenderedPageBreak/>
               <w:t>Műsor admin menü Mikor oszlopban elem kiválasztás és dupla katt</w:t>
             </w:r>
           </w:p>
@@ -15400,7 +15585,6 @@
               </w:numPr>
             </w:pPr>
             <w:r>
-              <w:lastRenderedPageBreak/>
               <w:t>Műsor admin menü Mikor oszlopban elem kiválasztás és dupla katt</w:t>
             </w:r>
           </w:p>
@@ -15757,6 +15941,7 @@
               <w:rPr>
                 <w:b/>
               </w:rPr>
+              <w:lastRenderedPageBreak/>
               <w:t>Előfeltételek</w:t>
             </w:r>
           </w:p>
@@ -16244,11 +16429,7 @@
               <w:t xml:space="preserve">A rendszer tartalmazzon legalább két vetítés elemet, melyeknek dátuma </w:t>
             </w:r>
             <w:r>
-              <w:t xml:space="preserve">„2016/12/15”, </w:t>
-            </w:r>
-            <w:r>
-              <w:lastRenderedPageBreak/>
-              <w:t>de más teremben szerepelnek.</w:t>
+              <w:t>„2016/12/15”, de más teremben szerepelnek.</w:t>
             </w:r>
           </w:p>
         </w:tc>
@@ -16277,7 +16458,6 @@
               <w:rPr>
                 <w:b/>
               </w:rPr>
-              <w:lastRenderedPageBreak/>
               <w:t>Lépések</w:t>
             </w:r>
           </w:p>
@@ -16617,6 +16797,7 @@
               <w:rPr>
                 <w:b/>
               </w:rPr>
+              <w:lastRenderedPageBreak/>
               <w:t>Összefoglaló</w:t>
             </w:r>
           </w:p>
@@ -17118,7 +17299,6 @@
               <w:rPr>
                 <w:b/>
               </w:rPr>
-              <w:lastRenderedPageBreak/>
               <w:t>Teszt user/jog</w:t>
             </w:r>
           </w:p>
@@ -17474,6 +17654,7 @@
               <w:rPr>
                 <w:b/>
               </w:rPr>
+              <w:lastRenderedPageBreak/>
               <w:t>Teszt id</w:t>
             </w:r>
           </w:p>
@@ -18077,7 +18258,6 @@
               <w:rPr>
                 <w:b/>
               </w:rPr>
-              <w:lastRenderedPageBreak/>
               <w:t>Összefoglaló</w:t>
             </w:r>
           </w:p>
@@ -18430,6 +18610,7 @@
               <w:rPr>
                 <w:b/>
               </w:rPr>
+              <w:lastRenderedPageBreak/>
               <w:t>Teszt egység</w:t>
             </w:r>
           </w:p>
@@ -19006,7 +19187,6 @@
               <w:pStyle w:val="Szakdolgozat"/>
             </w:pPr>
             <w:r>
-              <w:lastRenderedPageBreak/>
               <w:t>Film törlése</w:t>
             </w:r>
           </w:p>
@@ -19353,6 +19533,7 @@
               <w:rPr>
                 <w:b/>
               </w:rPr>
+              <w:lastRenderedPageBreak/>
               <w:t>Teszt egység</w:t>
             </w:r>
           </w:p>
@@ -19912,7 +20093,6 @@
               <w:rPr>
                 <w:b/>
               </w:rPr>
-              <w:lastRenderedPageBreak/>
               <w:t>Összefoglaló</w:t>
             </w:r>
           </w:p>
@@ -20221,6 +20401,7 @@
               <w:rPr>
                 <w:b/>
               </w:rPr>
+              <w:lastRenderedPageBreak/>
               <w:t>Teszt id</w:t>
             </w:r>
           </w:p>
@@ -20772,7 +20953,6 @@
               <w:rPr>
                 <w:b/>
               </w:rPr>
-              <w:lastRenderedPageBreak/>
               <w:t>Teszt user/jog</w:t>
             </w:r>
           </w:p>
@@ -21177,6 +21357,7 @@
               <w:rPr>
                 <w:b/>
               </w:rPr>
+              <w:lastRenderedPageBreak/>
               <w:t>Teszt egység</w:t>
             </w:r>
           </w:p>
@@ -21731,7 +21912,6 @@
               <w:rPr>
                 <w:b/>
               </w:rPr>
-              <w:lastRenderedPageBreak/>
               <w:t>Összefoglaló</w:t>
             </w:r>
           </w:p>
@@ -22133,6 +22313,7 @@
               <w:rPr>
                 <w:b/>
               </w:rPr>
+              <w:lastRenderedPageBreak/>
               <w:t>Teszt user/jog</w:t>
             </w:r>
           </w:p>
@@ -22602,7 +22783,6 @@
               <w:rPr>
                 <w:b/>
               </w:rPr>
-              <w:lastRenderedPageBreak/>
               <w:t>Teszt user/jog</w:t>
             </w:r>
           </w:p>
@@ -22963,6 +23143,7 @@
               <w:rPr>
                 <w:b/>
               </w:rPr>
+              <w:lastRenderedPageBreak/>
               <w:t>Teszt id</w:t>
             </w:r>
           </w:p>
@@ -23470,7 +23651,6 @@
               <w:rPr>
                 <w:b/>
               </w:rPr>
-              <w:lastRenderedPageBreak/>
               <w:t>Teszt egység</w:t>
             </w:r>
           </w:p>
@@ -24388,7 +24568,6 @@
               <w:rPr>
                 <w:b/>
               </w:rPr>
-              <w:lastRenderedPageBreak/>
               <w:t>Teszt id</w:t>
             </w:r>
           </w:p>
@@ -24842,6 +25021,7 @@
               <w:rPr>
                 <w:b/>
               </w:rPr>
+              <w:lastRenderedPageBreak/>
               <w:t>Teszt id</w:t>
             </w:r>
           </w:p>
@@ -25344,7 +25524,6 @@
               <w:rPr>
                 <w:b/>
               </w:rPr>
-              <w:lastRenderedPageBreak/>
               <w:t>Teszt egység</w:t>
             </w:r>
           </w:p>
@@ -25798,6 +25977,7 @@
               <w:rPr>
                 <w:b/>
               </w:rPr>
+              <w:lastRenderedPageBreak/>
               <w:t>Teszt egység</w:t>
             </w:r>
           </w:p>
@@ -26267,7 +26447,6 @@
               <w:rPr>
                 <w:b/>
               </w:rPr>
-              <w:lastRenderedPageBreak/>
               <w:t>Teszt egység</w:t>
             </w:r>
           </w:p>
@@ -26677,6 +26856,7 @@
               <w:rPr>
                 <w:b/>
               </w:rPr>
+              <w:lastRenderedPageBreak/>
               <w:t>Teszt id</w:t>
             </w:r>
           </w:p>
@@ -27135,7 +27315,6 @@
               <w:rPr>
                 <w:b/>
               </w:rPr>
-              <w:lastRenderedPageBreak/>
               <w:t>Teszt id</w:t>
             </w:r>
           </w:p>
@@ -27569,6 +27748,7 @@
               <w:rPr>
                 <w:b/>
               </w:rPr>
+              <w:lastRenderedPageBreak/>
               <w:t>Teszt id</w:t>
             </w:r>
           </w:p>
@@ -28002,7 +28182,6 @@
               <w:rPr>
                 <w:b/>
               </w:rPr>
-              <w:lastRenderedPageBreak/>
               <w:t>Teszt id</w:t>
             </w:r>
           </w:p>
@@ -28348,6 +28527,7 @@
               </w:numPr>
             </w:pPr>
             <w:r>
+              <w:lastRenderedPageBreak/>
               <w:t>A Terem oszlopban próbáljuk meg a „Madrid”-ot, „Roma”-ra cserélni.</w:t>
             </w:r>
           </w:p>
@@ -28367,6 +28547,7 @@
               <w:pStyle w:val="Szakdolgozat"/>
             </w:pPr>
             <w:r>
+              <w:lastRenderedPageBreak/>
               <w:t>A terem entitás átkerül, beolvad az „Olasz” mozi hálózatba.</w:t>
             </w:r>
           </w:p>
@@ -28375,7 +28556,11 @@
               <w:pStyle w:val="Szakdolgozat"/>
             </w:pPr>
             <w:r>
-              <w:t>Hibaüzenet – a módosítás nem kerül mentésre.</w:t>
+              <w:t xml:space="preserve">Hibaüzenet – a módosítás nem kerül </w:t>
+            </w:r>
+            <w:r>
+              <w:lastRenderedPageBreak/>
+              <w:t>mentésre.</w:t>
             </w:r>
           </w:p>
         </w:tc>
@@ -28405,6 +28590,7 @@
               <w:rPr>
                 <w:b/>
               </w:rPr>
+              <w:lastRenderedPageBreak/>
               <w:t>Elfogadási kritérium</w:t>
             </w:r>
           </w:p>
@@ -28790,7 +28976,6 @@
               </w:numPr>
             </w:pPr>
             <w:r>
-              <w:lastRenderedPageBreak/>
               <w:t>TÖRLÉS gombra kattintás</w:t>
             </w:r>
           </w:p>
@@ -28822,7 +29007,6 @@
               <w:pStyle w:val="Szakdolgozat"/>
             </w:pPr>
             <w:r>
-              <w:lastRenderedPageBreak/>
               <w:t>TÖRLÉS kontextmenü megjelenik</w:t>
             </w:r>
           </w:p>
@@ -28836,7 +29020,6 @@
               <w:pStyle w:val="Szakdolgozat"/>
             </w:pPr>
             <w:r>
-              <w:lastRenderedPageBreak/>
               <w:t>Törlést megerősítő pop-up</w:t>
             </w:r>
           </w:p>
@@ -28875,7 +29058,6 @@
               <w:rPr>
                 <w:b/>
               </w:rPr>
-              <w:lastRenderedPageBreak/>
               <w:t>Elfogadási kritérium</w:t>
             </w:r>
           </w:p>
@@ -29187,6 +29369,7 @@
               <w:rPr>
                 <w:rFonts w:cs="Times New Roman"/>
               </w:rPr>
+              <w:lastRenderedPageBreak/>
               <w:t>A rendszer tartalmazzon legalább egy felhasználó elemet.</w:t>
             </w:r>
           </w:p>
@@ -29648,7 +29831,6 @@
               <w:rPr>
                 <w:rFonts w:cs="Times New Roman"/>
               </w:rPr>
-              <w:lastRenderedPageBreak/>
               <w:t>A rendszer tartalmazzon legalább két Felhasználó elemet, melyből egyiknek a címe „admin”.</w:t>
             </w:r>
           </w:p>
@@ -30044,6 +30226,7 @@
               <w:pStyle w:val="Szakdolgozat"/>
             </w:pPr>
             <w:r>
+              <w:lastRenderedPageBreak/>
               <w:t>Felhasználó szerkesztése:</w:t>
             </w:r>
           </w:p>
@@ -30502,7 +30685,6 @@
               <w:pStyle w:val="Szakdolgozat"/>
             </w:pPr>
             <w:r>
-              <w:lastRenderedPageBreak/>
               <w:t>Felhasználó szerkesztése:</w:t>
             </w:r>
           </w:p>
@@ -30939,6 +31121,7 @@
               <w:rPr>
                 <w:b/>
               </w:rPr>
+              <w:lastRenderedPageBreak/>
               <w:t>Összefoglaló</w:t>
             </w:r>
           </w:p>
@@ -31372,7 +31555,6 @@
               <w:rPr>
                 <w:b/>
               </w:rPr>
-              <w:lastRenderedPageBreak/>
               <w:t>Összefoglaló</w:t>
             </w:r>
           </w:p>
@@ -32159,7 +32341,6 @@
               <w:rPr>
                 <w:b/>
               </w:rPr>
-              <w:lastRenderedPageBreak/>
               <w:t>Teszt id</w:t>
             </w:r>
           </w:p>
@@ -32650,6 +32831,7 @@
               <w:rPr>
                 <w:b/>
               </w:rPr>
+              <w:lastRenderedPageBreak/>
               <w:t>Teszt id</w:t>
             </w:r>
           </w:p>
@@ -32996,10 +33178,7 @@
               </w:numPr>
             </w:pPr>
             <w:r>
-              <w:t>Keresőbe: „Gump”, majd „Keress</w:t>
-            </w:r>
-            <w:r>
-              <w:t>!”</w:t>
+              <w:t>Keresőbe: „Gump”, majd „Keress!”</w:t>
             </w:r>
           </w:p>
           <w:p>
@@ -33106,7 +33285,6 @@
               <w:pStyle w:val="Szakdolgozat"/>
             </w:pPr>
             <w:r>
-              <w:lastRenderedPageBreak/>
               <w:t>A teszteset abban az esetben fogadható el sikeresnek, ha az elvárt eredményeket kapjuk.</w:t>
             </w:r>
           </w:p>
@@ -34028,11 +34206,7 @@
               <w:pStyle w:val="Szakdolgozat"/>
             </w:pPr>
             <w:r>
-              <w:t xml:space="preserve">A teszteset abban az esetben fogadható el sikeresnek, ha a rendszerben szereplő </w:t>
-            </w:r>
-            <w:r>
-              <w:lastRenderedPageBreak/>
-              <w:t>műsor(ok) megjelennek táblázatos formában.</w:t>
+              <w:t>A teszteset abban az esetben fogadható el sikeresnek, ha a rendszerben szereplő műsor(ok) megjelennek táblázatos formában.</w:t>
             </w:r>
           </w:p>
         </w:tc>
@@ -34528,6 +34702,7 @@
               <w:pStyle w:val="Szakdolgozat"/>
             </w:pPr>
             <w:r>
+              <w:lastRenderedPageBreak/>
               <w:t>A teszteset abban az esetben fogadható el sikeresnek, ha a rendszerben szereplő műsorhoz megjelenik felugró ablakos formában a bővebb tájékoztatás.</w:t>
             </w:r>
           </w:p>
@@ -34954,12 +35129,7 @@
               <w:pStyle w:val="Szakdolgozat"/>
             </w:pPr>
             <w:r>
-              <w:lastRenderedPageBreak/>
-              <w:t xml:space="preserve">Az adatbázisban lévő műsor(ok) </w:t>
-            </w:r>
-            <w:r>
-              <w:lastRenderedPageBreak/>
-              <w:t>kilistázása</w:t>
+              <w:t>Az adatbázisban lévő műsor(ok) kilistázása</w:t>
             </w:r>
           </w:p>
           <w:p>
@@ -35015,7 +35185,6 @@
               <w:rPr>
                 <w:b/>
               </w:rPr>
-              <w:lastRenderedPageBreak/>
               <w:t>Elfogadási kritérium</w:t>
             </w:r>
           </w:p>
@@ -35433,6 +35602,7 @@
               </w:numPr>
             </w:pPr>
             <w:r>
+              <w:lastRenderedPageBreak/>
               <w:t>PDF gombra kattintás</w:t>
             </w:r>
           </w:p>
@@ -35453,6 +35623,7 @@
               <w:pStyle w:val="Szakdolgozat"/>
             </w:pPr>
             <w:r>
+              <w:lastRenderedPageBreak/>
               <w:t>Az adatbázisban lévő műsor(ok) kilistázása</w:t>
             </w:r>
           </w:p>
@@ -35461,6 +35632,7 @@
               <w:pStyle w:val="Szakdolgozat"/>
             </w:pPr>
             <w:r>
+              <w:lastRenderedPageBreak/>
               <w:t>A musor.pdf-ben a tábla tartalma</w:t>
             </w:r>
           </w:p>
@@ -35492,6 +35664,7 @@
               <w:rPr>
                 <w:b/>
               </w:rPr>
+              <w:lastRenderedPageBreak/>
               <w:t>Elfogadási kritérium</w:t>
             </w:r>
           </w:p>
@@ -35535,14 +35708,14 @@
           <w:lang w:eastAsia="hu-HU"/>
         </w:rPr>
       </w:pPr>
-      <w:bookmarkStart w:id="47" w:name="_Toc467750747"/>
+      <w:bookmarkStart w:id="48" w:name="_Toc467951536"/>
       <w:r>
         <w:t xml:space="preserve">3.7 </w:t>
       </w:r>
       <w:r>
         <w:t>Fejlesztések</w:t>
       </w:r>
-      <w:bookmarkEnd w:id="47"/>
+      <w:bookmarkEnd w:id="48"/>
     </w:p>
     <w:p>
       <w:pPr>
@@ -35643,7 +35816,8 @@
           <w:rStyle w:val="Cmsor1Char"/>
         </w:rPr>
       </w:pPr>
-      <w:bookmarkStart w:id="48" w:name="_Toc467750748"/>
+      <w:bookmarkStart w:id="49" w:name="_Toc467951537"/>
+      <w:bookmarkStart w:id="50" w:name="_GoBack"/>
       <w:r>
         <w:rPr>
           <w:rStyle w:val="Cmsor1Char"/>
@@ -35651,8 +35825,9 @@
         <w:lastRenderedPageBreak/>
         <w:t>Ábrajegyzék</w:t>
       </w:r>
-      <w:bookmarkEnd w:id="48"/>
+      <w:bookmarkEnd w:id="49"/>
     </w:p>
+    <w:bookmarkEnd w:id="50"/>
     <w:p>
       <w:pPr>
         <w:pStyle w:val="brajegyzk"/>
@@ -35694,7 +35869,7 @@
         </w:rPr>
         <w:fldChar w:fldCharType="separate"/>
       </w:r>
-      <w:hyperlink r:id="rId28" w:anchor="_Toc467750750" w:history="1">
+      <w:hyperlink r:id="rId28" w:anchor="_Toc467951539" w:history="1">
         <w:r>
           <w:rPr>
             <w:rStyle w:val="Hiperhivatkozs"/>
@@ -35721,7 +35896,7 @@
             <w:noProof/>
             <w:webHidden/>
           </w:rPr>
-          <w:instrText xml:space="preserve"> PAGEREF _Toc467750750 \h </w:instrText>
+          <w:instrText xml:space="preserve"> PAGEREF _Toc467951539 \h </w:instrText>
         </w:r>
         <w:r>
           <w:rPr>
@@ -35764,7 +35939,7 @@
           <w:lang w:eastAsia="hu-HU"/>
         </w:rPr>
       </w:pPr>
-      <w:hyperlink w:anchor="_Toc467750751" w:history="1">
+      <w:hyperlink w:anchor="_Toc467951540" w:history="1">
         <w:r>
           <w:rPr>
             <w:rStyle w:val="Hiperhivatkozs"/>
@@ -35791,7 +35966,7 @@
             <w:noProof/>
             <w:webHidden/>
           </w:rPr>
-          <w:instrText xml:space="preserve"> PAGEREF _Toc467750751 \h </w:instrText>
+          <w:instrText xml:space="preserve"> PAGEREF _Toc467951540 \h </w:instrText>
         </w:r>
         <w:r>
           <w:rPr>
@@ -35834,7 +36009,7 @@
           <w:lang w:eastAsia="hu-HU"/>
         </w:rPr>
       </w:pPr>
-      <w:hyperlink w:anchor="_Toc467750752" w:history="1">
+      <w:hyperlink w:anchor="_Toc467951541" w:history="1">
         <w:r>
           <w:rPr>
             <w:rStyle w:val="Hiperhivatkozs"/>
@@ -35861,7 +36036,7 @@
             <w:noProof/>
             <w:webHidden/>
           </w:rPr>
-          <w:instrText xml:space="preserve"> PAGEREF _Toc467750752 \h </w:instrText>
+          <w:instrText xml:space="preserve"> PAGEREF _Toc467951541 \h </w:instrText>
         </w:r>
         <w:r>
           <w:rPr>
@@ -35904,7 +36079,7 @@
           <w:lang w:eastAsia="hu-HU"/>
         </w:rPr>
       </w:pPr>
-      <w:hyperlink w:anchor="_Toc467750753" w:history="1">
+      <w:hyperlink w:anchor="_Toc467951542" w:history="1">
         <w:r>
           <w:rPr>
             <w:rStyle w:val="Hiperhivatkozs"/>
@@ -35931,7 +36106,7 @@
             <w:noProof/>
             <w:webHidden/>
           </w:rPr>
-          <w:instrText xml:space="preserve"> PAGEREF _Toc467750753 \h </w:instrText>
+          <w:instrText xml:space="preserve"> PAGEREF _Toc467951542 \h </w:instrText>
         </w:r>
         <w:r>
           <w:rPr>
@@ -35974,7 +36149,7 @@
           <w:lang w:eastAsia="hu-HU"/>
         </w:rPr>
       </w:pPr>
-      <w:hyperlink w:anchor="_Toc467750754" w:history="1">
+      <w:hyperlink w:anchor="_Toc467951543" w:history="1">
         <w:r>
           <w:rPr>
             <w:rStyle w:val="Hiperhivatkozs"/>
@@ -36001,7 +36176,7 @@
             <w:noProof/>
             <w:webHidden/>
           </w:rPr>
-          <w:instrText xml:space="preserve"> PAGEREF _Toc467750754 \h </w:instrText>
+          <w:instrText xml:space="preserve"> PAGEREF _Toc467951543 \h </w:instrText>
         </w:r>
         <w:r>
           <w:rPr>
@@ -36044,7 +36219,7 @@
           <w:lang w:eastAsia="hu-HU"/>
         </w:rPr>
       </w:pPr>
-      <w:hyperlink w:anchor="_Toc467750755" w:history="1">
+      <w:hyperlink w:anchor="_Toc467951544" w:history="1">
         <w:r>
           <w:rPr>
             <w:rStyle w:val="Hiperhivatkozs"/>
@@ -36071,7 +36246,7 @@
             <w:noProof/>
             <w:webHidden/>
           </w:rPr>
-          <w:instrText xml:space="preserve"> PAGEREF _Toc467750755 \h </w:instrText>
+          <w:instrText xml:space="preserve"> PAGEREF _Toc467951544 \h </w:instrText>
         </w:r>
         <w:r>
           <w:rPr>
@@ -36114,7 +36289,7 @@
           <w:lang w:eastAsia="hu-HU"/>
         </w:rPr>
       </w:pPr>
-      <w:hyperlink w:anchor="_Toc467750756" w:history="1">
+      <w:hyperlink w:anchor="_Toc467951545" w:history="1">
         <w:r>
           <w:rPr>
             <w:rStyle w:val="Hiperhivatkozs"/>
@@ -36141,7 +36316,7 @@
             <w:noProof/>
             <w:webHidden/>
           </w:rPr>
-          <w:instrText xml:space="preserve"> PAGEREF _Toc467750756 \h </w:instrText>
+          <w:instrText xml:space="preserve"> PAGEREF _Toc467951545 \h </w:instrText>
         </w:r>
         <w:r>
           <w:rPr>
@@ -36184,7 +36359,7 @@
           <w:lang w:eastAsia="hu-HU"/>
         </w:rPr>
       </w:pPr>
-      <w:hyperlink w:anchor="_Toc467750757" w:history="1">
+      <w:hyperlink w:anchor="_Toc467951546" w:history="1">
         <w:r>
           <w:rPr>
             <w:rStyle w:val="Hiperhivatkozs"/>
@@ -36211,7 +36386,7 @@
             <w:noProof/>
             <w:webHidden/>
           </w:rPr>
-          <w:instrText xml:space="preserve"> PAGEREF _Toc467750757 \h </w:instrText>
+          <w:instrText xml:space="preserve"> PAGEREF _Toc467951546 \h </w:instrText>
         </w:r>
         <w:r>
           <w:rPr>
@@ -36254,7 +36429,7 @@
           <w:lang w:eastAsia="hu-HU"/>
         </w:rPr>
       </w:pPr>
-      <w:hyperlink w:anchor="_Toc467750758" w:history="1">
+      <w:hyperlink w:anchor="_Toc467951547" w:history="1">
         <w:r>
           <w:rPr>
             <w:rStyle w:val="Hiperhivatkozs"/>
@@ -36281,7 +36456,7 @@
             <w:noProof/>
             <w:webHidden/>
           </w:rPr>
-          <w:instrText xml:space="preserve"> PAGEREF _Toc467750758 \h </w:instrText>
+          <w:instrText xml:space="preserve"> PAGEREF _Toc467951547 \h </w:instrText>
         </w:r>
         <w:r>
           <w:rPr>
@@ -36324,7 +36499,7 @@
           <w:lang w:eastAsia="hu-HU"/>
         </w:rPr>
       </w:pPr>
-      <w:hyperlink w:anchor="_Toc467750759" w:history="1">
+      <w:hyperlink w:anchor="_Toc467951548" w:history="1">
         <w:r>
           <w:rPr>
             <w:rStyle w:val="Hiperhivatkozs"/>
@@ -36351,7 +36526,7 @@
             <w:noProof/>
             <w:webHidden/>
           </w:rPr>
-          <w:instrText xml:space="preserve"> PAGEREF _Toc467750759 \h </w:instrText>
+          <w:instrText xml:space="preserve"> PAGEREF _Toc467951548 \h </w:instrText>
         </w:r>
         <w:r>
           <w:rPr>
@@ -36394,7 +36569,7 @@
           <w:lang w:eastAsia="hu-HU"/>
         </w:rPr>
       </w:pPr>
-      <w:hyperlink w:anchor="_Toc467750760" w:history="1">
+      <w:hyperlink w:anchor="_Toc467951549" w:history="1">
         <w:r>
           <w:rPr>
             <w:rStyle w:val="Hiperhivatkozs"/>
@@ -36421,7 +36596,7 @@
             <w:noProof/>
             <w:webHidden/>
           </w:rPr>
-          <w:instrText xml:space="preserve"> PAGEREF _Toc467750760 \h </w:instrText>
+          <w:instrText xml:space="preserve"> PAGEREF _Toc467951549 \h </w:instrText>
         </w:r>
         <w:r>
           <w:rPr>
@@ -36464,7 +36639,7 @@
           <w:lang w:eastAsia="hu-HU"/>
         </w:rPr>
       </w:pPr>
-      <w:hyperlink r:id="rId29" w:anchor="_Toc467750761" w:history="1">
+      <w:hyperlink r:id="rId29" w:anchor="_Toc467951550" w:history="1">
         <w:r>
           <w:rPr>
             <w:rStyle w:val="Hiperhivatkozs"/>
@@ -36491,7 +36666,7 @@
             <w:noProof/>
             <w:webHidden/>
           </w:rPr>
-          <w:instrText xml:space="preserve"> PAGEREF _Toc467750761 \h </w:instrText>
+          <w:instrText xml:space="preserve"> PAGEREF _Toc467951550 \h </w:instrText>
         </w:r>
         <w:r>
           <w:rPr>
@@ -36534,7 +36709,7 @@
           <w:lang w:eastAsia="hu-HU"/>
         </w:rPr>
       </w:pPr>
-      <w:hyperlink w:anchor="_Toc467750762" w:history="1">
+      <w:hyperlink w:anchor="_Toc467951551" w:history="1">
         <w:r>
           <w:rPr>
             <w:rStyle w:val="Hiperhivatkozs"/>
@@ -36561,7 +36736,7 @@
             <w:noProof/>
             <w:webHidden/>
           </w:rPr>
-          <w:instrText xml:space="preserve"> PAGEREF _Toc467750762 \h </w:instrText>
+          <w:instrText xml:space="preserve"> PAGEREF _Toc467951551 \h </w:instrText>
         </w:r>
         <w:r>
           <w:rPr>
@@ -36604,7 +36779,7 @@
           <w:lang w:eastAsia="hu-HU"/>
         </w:rPr>
       </w:pPr>
-      <w:hyperlink w:anchor="_Toc467750763" w:history="1">
+      <w:hyperlink w:anchor="_Toc467951552" w:history="1">
         <w:r>
           <w:rPr>
             <w:rStyle w:val="Hiperhivatkozs"/>
@@ -36631,7 +36806,7 @@
             <w:noProof/>
             <w:webHidden/>
           </w:rPr>
-          <w:instrText xml:space="preserve"> PAGEREF _Toc467750763 \h </w:instrText>
+          <w:instrText xml:space="preserve"> PAGEREF _Toc467951552 \h </w:instrText>
         </w:r>
         <w:r>
           <w:rPr>
@@ -36674,7 +36849,7 @@
           <w:lang w:eastAsia="hu-HU"/>
         </w:rPr>
       </w:pPr>
-      <w:hyperlink w:anchor="_Toc467750764" w:history="1">
+      <w:hyperlink w:anchor="_Toc467951553" w:history="1">
         <w:r>
           <w:rPr>
             <w:rStyle w:val="Hiperhivatkozs"/>
@@ -36701,7 +36876,7 @@
             <w:noProof/>
             <w:webHidden/>
           </w:rPr>
-          <w:instrText xml:space="preserve"> PAGEREF _Toc467750764 \h </w:instrText>
+          <w:instrText xml:space="preserve"> PAGEREF _Toc467951553 \h </w:instrText>
         </w:r>
         <w:r>
           <w:rPr>
@@ -36744,7 +36919,7 @@
           <w:lang w:eastAsia="hu-HU"/>
         </w:rPr>
       </w:pPr>
-      <w:hyperlink w:anchor="_Toc467750765" w:history="1">
+      <w:hyperlink w:anchor="_Toc467951554" w:history="1">
         <w:r>
           <w:rPr>
             <w:rStyle w:val="Hiperhivatkozs"/>
@@ -36771,7 +36946,7 @@
             <w:noProof/>
             <w:webHidden/>
           </w:rPr>
-          <w:instrText xml:space="preserve"> PAGEREF _Toc467750765 \h </w:instrText>
+          <w:instrText xml:space="preserve"> PAGEREF _Toc467951554 \h </w:instrText>
         </w:r>
         <w:r>
           <w:rPr>
@@ -36814,7 +36989,7 @@
           <w:lang w:eastAsia="hu-HU"/>
         </w:rPr>
       </w:pPr>
-      <w:hyperlink w:anchor="_Toc467750766" w:history="1">
+      <w:hyperlink w:anchor="_Toc467951555" w:history="1">
         <w:r>
           <w:rPr>
             <w:rStyle w:val="Hiperhivatkozs"/>
@@ -36841,7 +37016,7 @@
             <w:noProof/>
             <w:webHidden/>
           </w:rPr>
-          <w:instrText xml:space="preserve"> PAGEREF _Toc467750766 \h </w:instrText>
+          <w:instrText xml:space="preserve"> PAGEREF _Toc467951555 \h </w:instrText>
         </w:r>
         <w:r>
           <w:rPr>
@@ -36884,7 +37059,7 @@
           <w:lang w:eastAsia="hu-HU"/>
         </w:rPr>
       </w:pPr>
-      <w:hyperlink w:anchor="_Toc467750767" w:history="1">
+      <w:hyperlink w:anchor="_Toc467951556" w:history="1">
         <w:r>
           <w:rPr>
             <w:rStyle w:val="Hiperhivatkozs"/>
@@ -36919,7 +37094,7 @@
             <w:noProof/>
             <w:webHidden/>
           </w:rPr>
-          <w:instrText xml:space="preserve"> PAGEREF _Toc467750767 \h </w:instrText>
+          <w:instrText xml:space="preserve"> PAGEREF _Toc467951556 \h </w:instrText>
         </w:r>
         <w:r>
           <w:rPr>
@@ -36939,7 +37114,7 @@
             <w:noProof/>
             <w:webHidden/>
           </w:rPr>
-          <w:t>22</w:t>
+          <w:t>23</w:t>
         </w:r>
         <w:r>
           <w:rPr>
@@ -36952,8 +37127,13 @@
     </w:p>
     <w:p>
       <w:pPr>
-        <w:pStyle w:val="Cmsor1"/>
+        <w:pStyle w:val="brajegyzk"/>
+        <w:tabs>
+          <w:tab w:val="right" w:leader="dot" w:pos="8493"/>
+        </w:tabs>
         <w:rPr>
+          <w:rFonts w:eastAsiaTheme="minorEastAsia"/>
+          <w:noProof/>
           <w:lang w:eastAsia="hu-HU"/>
         </w:rPr>
       </w:pPr>
@@ -36964,9 +37144,125 @@
         <w:fldChar w:fldCharType="end"/>
       </w:r>
     </w:p>
+    <w:p>
+      <w:pPr>
+        <w:rPr>
+          <w:rFonts w:ascii="Times New Roman" w:eastAsiaTheme="majorEastAsia" w:hAnsi="Times New Roman" w:cstheme="majorBidi"/>
+          <w:sz w:val="36"/>
+          <w:szCs w:val="32"/>
+          <w:lang w:eastAsia="hu-HU"/>
+        </w:rPr>
+      </w:pPr>
+      <w:r>
+        <w:rPr>
+          <w:lang w:eastAsia="hu-HU"/>
+        </w:rPr>
+        <w:br w:type="page"/>
+      </w:r>
+    </w:p>
+    <w:p>
+      <w:pPr>
+        <w:pStyle w:val="Cmsor1"/>
+        <w:ind w:left="360"/>
+        <w:rPr>
+          <w:lang w:eastAsia="hu-HU"/>
+        </w:rPr>
+      </w:pPr>
+      <w:bookmarkStart w:id="51" w:name="_Toc467951538"/>
+      <w:r>
+        <w:rPr>
+          <w:lang w:eastAsia="hu-HU"/>
+        </w:rPr>
+        <w:lastRenderedPageBreak/>
+        <w:t>4.</w:t>
+      </w:r>
+      <w:r>
+        <w:rPr>
+          <w:lang w:eastAsia="hu-HU"/>
+        </w:rPr>
+        <w:t xml:space="preserve"> </w:t>
+      </w:r>
+      <w:r>
+        <w:rPr>
+          <w:lang w:eastAsia="hu-HU"/>
+        </w:rPr>
+        <w:t>Irodalomjegyzék</w:t>
+      </w:r>
+      <w:bookmarkEnd w:id="51"/>
+    </w:p>
+    <w:p>
+      <w:pPr>
+        <w:pStyle w:val="Szakdolgozat"/>
+        <w:rPr>
+          <w:lang w:eastAsia="hu-HU"/>
+        </w:rPr>
+      </w:pPr>
+      <w:r>
+        <w:rPr>
+          <w:lang w:eastAsia="hu-HU"/>
+        </w:rPr>
+        <w:t xml:space="preserve">[1] Netbeans IDE hivatalos honlapja: </w:t>
+      </w:r>
+      <w:hyperlink r:id="rId30" w:history="1">
+        <w:r>
+          <w:rPr>
+            <w:rStyle w:val="Hiperhivatkozs"/>
+            <w:lang w:eastAsia="hu-HU"/>
+          </w:rPr>
+          <w:t>https://netbeans.org/</w:t>
+        </w:r>
+      </w:hyperlink>
+      <w:r>
+        <w:rPr>
+          <w:lang w:eastAsia="hu-HU"/>
+        </w:rPr>
+        <w:t xml:space="preserve"> (2016.12.01)</w:t>
+      </w:r>
+    </w:p>
+    <w:p>
+      <w:pPr>
+        <w:pStyle w:val="Szakdolgozat"/>
+        <w:rPr>
+          <w:lang w:eastAsia="hu-HU"/>
+        </w:rPr>
+      </w:pPr>
+      <w:r>
+        <w:rPr>
+          <w:lang w:eastAsia="hu-HU"/>
+        </w:rPr>
+        <w:t xml:space="preserve">[2] </w:t>
+      </w:r>
+      <w:r>
+        <w:rPr>
+          <w:lang w:eastAsia="hu-HU"/>
+        </w:rPr>
+        <w:t>Dia Diagram E</w:t>
+      </w:r>
+      <w:r>
+        <w:rPr>
+          <w:lang w:eastAsia="hu-HU"/>
+        </w:rPr>
+        <w:t xml:space="preserve">ditor hivatalos honlapja: </w:t>
+      </w:r>
+      <w:hyperlink r:id="rId31" w:history="1">
+        <w:r>
+          <w:rPr>
+            <w:rStyle w:val="Hiperhivatkozs"/>
+            <w:lang w:eastAsia="hu-HU"/>
+          </w:rPr>
+          <w:t>http://dia-installer.de/</w:t>
+        </w:r>
+      </w:hyperlink>
+      <w:r>
+        <w:rPr>
+          <w:lang w:eastAsia="hu-HU"/>
+        </w:rPr>
+        <w:t xml:space="preserve"> (2016.12.01)</w:t>
+      </w:r>
+    </w:p>
     <w:sectPr>
-      <w:footerReference w:type="default" r:id="rId30"/>
-      <w:headerReference w:type="first" r:id="rId31"/>
+      <w:footerReference w:type="default" r:id="rId32"/>
+      <w:headerReference w:type="first" r:id="rId33"/>
       <w:pgSz w:w="11906" w:h="16838"/>
       <w:pgMar w:top="1418" w:right="1418" w:bottom="1418" w:left="1985" w:header="709" w:footer="709" w:gutter="0"/>
       <w:pgNumType w:start="0"/>
@@ -37013,7 +37309,6 @@
         <w:docPartUnique/>
       </w:docPartObj>
     </w:sdtPr>
-    <w:sdtEndPr/>
     <w:sdtContent>
       <w:p>
         <w:pPr>
@@ -37033,7 +37328,7 @@
           <w:rPr>
             <w:noProof/>
           </w:rPr>
-          <w:t>24</w:t>
+          <w:t>55</w:t>
         </w:r>
         <w:r>
           <w:fldChar w:fldCharType="end"/>
@@ -44355,15 +44650,6 @@
   </w:num>
   <w:num w:numId="63">
     <w:abstractNumId w:val="12"/>
-    <w:lvlOverride w:ilvl="0"/>
-    <w:lvlOverride w:ilvl="1"/>
-    <w:lvlOverride w:ilvl="2"/>
-    <w:lvlOverride w:ilvl="3"/>
-    <w:lvlOverride w:ilvl="4"/>
-    <w:lvlOverride w:ilvl="5"/>
-    <w:lvlOverride w:ilvl="6"/>
-    <w:lvlOverride w:ilvl="7"/>
-    <w:lvlOverride w:ilvl="8"/>
   </w:num>
   <w:num w:numId="64">
     <w:abstractNumId w:val="22"/>
@@ -45680,7 +45966,7 @@
 </file>
 
 <file path=customXml/itemProps1.xml><?xml version="1.0" encoding="utf-8"?>
-<ds:datastoreItem xmlns:ds="http://schemas.openxmlformats.org/officeDocument/2006/customXml" ds:itemID="{068B663D-07EF-4A26-8435-A6B8E1B1237A}">
+<ds:datastoreItem xmlns:ds="http://schemas.openxmlformats.org/officeDocument/2006/customXml" ds:itemID="{3995A364-0387-481E-A328-62D9F2D63A3A}">
   <ds:schemaRefs>
     <ds:schemaRef ds:uri="http://schemas.openxmlformats.org/officeDocument/2006/bibliography"/>
   </ds:schemaRefs>

</xml_diff>